<commit_message>
specifica tabelle strutturate requisiti non funzionali
</commit_message>
<xml_diff>
--- a/documentoDeiRequisiti/documentoDeiRequisiti.docx
+++ b/documentoDeiRequisiti/documentoDeiRequisiti.docx
@@ -1464,10 +1464,24 @@
     </w:p>
     <w:p>
       <w:pPr>
+        <w:rPr>
+          <w:rFonts w:asciiTheme="majorHAnsi" w:eastAsiaTheme="majorEastAsia" w:hAnsiTheme="majorHAnsi" w:cstheme="majorBidi"/>
+          <w:color w:val="2F5496" w:themeColor="accent1" w:themeShade="BF"/>
+          <w:sz w:val="32"/>
+          <w:szCs w:val="32"/>
+        </w:rPr>
+      </w:pPr>
+      <w:bookmarkStart w:id="2" w:name="_Toc117504060"/>
+      <w:r>
+        <w:br w:type="page"/>
+      </w:r>
+    </w:p>
+    <w:p>
+      <w:pPr>
         <w:pStyle w:val="Heading1"/>
       </w:pPr>
-      <w:bookmarkStart w:id="2" w:name="_Toc117504060"/>
-      <w:r>
+      <w:r>
+        <w:lastRenderedPageBreak/>
         <w:t>Requisiti non funzionali</w:t>
       </w:r>
       <w:bookmarkEnd w:id="2"/>
@@ -1507,6 +1521,423 @@
         <w:t xml:space="preserve"> Lo strumento utilizzato per fornire la specifica dei requisiti non funzionali sono tabelle strutturate che includono, per ogni requisito non funzionale, nome e codice identificativo (come fornito nel documento di progetto), descrizione e criteri di misura ed eventuali soglie di accettabilità per la successiva verifica.</w:t>
       </w:r>
     </w:p>
+    <w:tbl>
+      <w:tblPr>
+        <w:tblStyle w:val="TableGrid"/>
+        <w:tblW w:w="0" w:type="auto"/>
+        <w:tblLook w:val="04A0" w:firstRow="1" w:lastRow="0" w:firstColumn="1" w:lastColumn="0" w:noHBand="0" w:noVBand="1"/>
+      </w:tblPr>
+      <w:tblGrid>
+        <w:gridCol w:w="3209"/>
+        <w:gridCol w:w="3209"/>
+        <w:gridCol w:w="3210"/>
+      </w:tblGrid>
+      <w:tr>
+        <w:tc>
+          <w:tcPr>
+            <w:tcW w:w="3209" w:type="dxa"/>
+          </w:tcPr>
+          <w:p/>
+        </w:tc>
+        <w:tc>
+          <w:tcPr>
+            <w:tcW w:w="3209" w:type="dxa"/>
+          </w:tcPr>
+          <w:p/>
+        </w:tc>
+        <w:tc>
+          <w:tcPr>
+            <w:tcW w:w="3210" w:type="dxa"/>
+          </w:tcPr>
+          <w:p/>
+        </w:tc>
+      </w:tr>
+      <w:tr>
+        <w:tc>
+          <w:tcPr>
+            <w:tcW w:w="3209" w:type="dxa"/>
+          </w:tcPr>
+          <w:p>
+            <w:r>
+              <w:t>Acccessi sucuri al sistema</w:t>
+            </w:r>
+          </w:p>
+        </w:tc>
+        <w:tc>
+          <w:tcPr>
+            <w:tcW w:w="3209" w:type="dxa"/>
+          </w:tcPr>
+          <w:p>
+            <w:r>
+              <w:t>Comunicazioni sicure tra front-end e back-end</w:t>
+            </w:r>
+          </w:p>
+        </w:tc>
+        <w:tc>
+          <w:tcPr>
+            <w:tcW w:w="3210" w:type="dxa"/>
+          </w:tcPr>
+          <w:p>
+            <w:r>
+              <w:t>Scambio dati tramite protocollo https</w:t>
+            </w:r>
+          </w:p>
+        </w:tc>
+      </w:tr>
+      <w:tr>
+        <w:tc>
+          <w:tcPr>
+            <w:tcW w:w="3209" w:type="dxa"/>
+          </w:tcPr>
+          <w:p>
+            <w:r>
+              <w:t>Sicurezza sessioni di accesso</w:t>
+            </w:r>
+          </w:p>
+        </w:tc>
+        <w:tc>
+          <w:tcPr>
+            <w:tcW w:w="3209" w:type="dxa"/>
+          </w:tcPr>
+          <w:p>
+            <w:r>
+              <w:t>Ogni sessione di front-end scade dopo un certo tempo di inattività</w:t>
+            </w:r>
+          </w:p>
+        </w:tc>
+        <w:tc>
+          <w:tcPr>
+            <w:tcW w:w="3210" w:type="dxa"/>
+          </w:tcPr>
+          <w:p>
+            <w:r>
+              <w:t xml:space="preserve">Una sessione inattiva (ossia per cui non vengono inviate richieste a server) scade dopo 20 minuti </w:t>
+            </w:r>
+          </w:p>
+        </w:tc>
+      </w:tr>
+      <w:tr>
+        <w:tc>
+          <w:tcPr>
+            <w:tcW w:w="3209" w:type="dxa"/>
+          </w:tcPr>
+          <w:p>
+            <w:r>
+              <w:t>Tracciamento lato back-end delle sessioni di back-end</w:t>
+            </w:r>
+          </w:p>
+        </w:tc>
+        <w:tc>
+          <w:tcPr>
+            <w:tcW w:w="3209" w:type="dxa"/>
+          </w:tcPr>
+          <w:p>
+            <w:r>
+              <w:t>Le sessioni lato front-end vengon o tracciate lato back-end</w:t>
+            </w:r>
+          </w:p>
+        </w:tc>
+        <w:tc>
+          <w:tcPr>
+            <w:tcW w:w="3210" w:type="dxa"/>
+          </w:tcPr>
+          <w:p>
+            <w:pPr>
+              <w:pStyle w:val="ListParagraph"/>
+              <w:numPr>
+                <w:ilvl w:val="0"/>
+                <w:numId w:val="1"/>
+              </w:numPr>
+            </w:pPr>
+            <w:r>
+              <w:t>Il server mantiene un token per ogni sessione di front-end attiva</w:t>
+            </w:r>
+          </w:p>
+          <w:p>
+            <w:pPr>
+              <w:pStyle w:val="ListParagraph"/>
+              <w:numPr>
+                <w:ilvl w:val="0"/>
+                <w:numId w:val="1"/>
+              </w:numPr>
+            </w:pPr>
+            <w:r>
+              <w:t>Ogni richiesta del client specifica il token della sessione front-end durante la quale è stata inviata</w:t>
+            </w:r>
+          </w:p>
+          <w:p>
+            <w:pPr>
+              <w:pStyle w:val="ListParagraph"/>
+              <w:numPr>
+                <w:ilvl w:val="0"/>
+                <w:numId w:val="1"/>
+              </w:numPr>
+            </w:pPr>
+            <w:r>
+              <w:t>Il server invia risposte alle richieste dei client solo se associate ad un token valido</w:t>
+            </w:r>
+          </w:p>
+        </w:tc>
+      </w:tr>
+      <w:tr>
+        <w:tc>
+          <w:tcPr>
+            <w:tcW w:w="3209" w:type="dxa"/>
+          </w:tcPr>
+          <w:p>
+            <w:r>
+              <w:t>Valutazione delle risposte a back-end</w:t>
+            </w:r>
+          </w:p>
+        </w:tc>
+        <w:tc>
+          <w:tcPr>
+            <w:tcW w:w="3209" w:type="dxa"/>
+          </w:tcPr>
+          <w:p>
+            <w:r>
+              <w:t>La valutazione delle risposte fornite da uno studnete ad un’esercitazione devono essere svolte dal server</w:t>
+            </w:r>
+          </w:p>
+        </w:tc>
+        <w:tc>
+          <w:tcPr>
+            <w:tcW w:w="3210" w:type="dxa"/>
+          </w:tcPr>
+          <w:p>
+            <w:r>
+              <w:t>La verifica del punteggio della risposta è effettuata a back-end</w:t>
+            </w:r>
+            <w:r>
+              <w:t xml:space="preserve"> in seguito ad un submit della risposta da parte dell’utente</w:t>
+            </w:r>
+          </w:p>
+        </w:tc>
+      </w:tr>
+      <w:tr>
+        <w:tc>
+          <w:tcPr>
+            <w:tcW w:w="3209" w:type="dxa"/>
+          </w:tcPr>
+          <w:p>
+            <w:r>
+              <w:t>Sicurezza procedura di risposta ad un’esercitazione</w:t>
+            </w:r>
+          </w:p>
+        </w:tc>
+        <w:tc>
+          <w:tcPr>
+            <w:tcW w:w="3209" w:type="dxa"/>
+          </w:tcPr>
+          <w:p>
+            <w:r>
+              <w:t>La procedura di specifica della risposta ad un’esercitazione non deve permettere ad uno studente all’utente di fornire un numero eccessivo di risposte consecutive</w:t>
+            </w:r>
+          </w:p>
+        </w:tc>
+        <w:tc>
+          <w:tcPr>
+            <w:tcW w:w="3210" w:type="dxa"/>
+          </w:tcPr>
+          <w:p>
+            <w:pPr>
+              <w:pStyle w:val="ListParagraph"/>
+              <w:numPr>
+                <w:ilvl w:val="0"/>
+                <w:numId w:val="2"/>
+              </w:numPr>
+            </w:pPr>
+            <w:r>
+              <w:t>Il submitting di risposte al server deve avvenire a non meno di 30 secondi l’una dall’altra</w:t>
+            </w:r>
+          </w:p>
+          <w:p>
+            <w:pPr>
+              <w:pStyle w:val="ListParagraph"/>
+              <w:numPr>
+                <w:ilvl w:val="0"/>
+                <w:numId w:val="2"/>
+              </w:numPr>
+            </w:pPr>
+            <w:r>
+              <w:t>Viene preservato lato back-end solo l’ultimo submit effettuato dallo studente per un’esercitazione</w:t>
+            </w:r>
+          </w:p>
+        </w:tc>
+      </w:tr>
+      <w:tr>
+        <w:tc>
+          <w:tcPr>
+            <w:tcW w:w="3209" w:type="dxa"/>
+          </w:tcPr>
+          <w:p>
+            <w:r>
+              <w:t>Usabilità dell’interfaccia utente</w:t>
+            </w:r>
+          </w:p>
+        </w:tc>
+        <w:tc>
+          <w:tcPr>
+            <w:tcW w:w="3209" w:type="dxa"/>
+          </w:tcPr>
+          <w:p>
+            <w:r>
+              <w:t>L’interfaccia utente deve essere semplice da interpretare e l’utente deve potersi orientare autonomamente tra le funzionalità offerte dall’interfaccia</w:t>
+            </w:r>
+          </w:p>
+        </w:tc>
+        <w:tc>
+          <w:tcPr>
+            <w:tcW w:w="3210" w:type="dxa"/>
+          </w:tcPr>
+          <w:p>
+            <w:r>
+              <w:t>Il numero di elementi dell’interfaccia utente front-end di tipologia differente (due voci cliccabili di un elenco di corsi non sono considerati tali) presenti a schermo sono limitati a 10</w:t>
+            </w:r>
+          </w:p>
+        </w:tc>
+      </w:tr>
+      <w:tr>
+        <w:tc>
+          <w:tcPr>
+            <w:tcW w:w="3209" w:type="dxa"/>
+          </w:tcPr>
+          <w:p>
+            <w:r>
+              <w:t>Privacy</w:t>
+            </w:r>
+          </w:p>
+        </w:tc>
+        <w:tc>
+          <w:tcPr>
+            <w:tcW w:w="3209" w:type="dxa"/>
+          </w:tcPr>
+          <w:p>
+            <w:r>
+              <w:t>I</w:t>
+            </w:r>
+            <w:r>
+              <w:t>l sistema deve proteggere i dati privati di ogni utente dagli altri utenti del sistema</w:t>
+            </w:r>
+          </w:p>
+        </w:tc>
+        <w:tc>
+          <w:tcPr>
+            <w:tcW w:w="3210" w:type="dxa"/>
+          </w:tcPr>
+          <w:p>
+            <w:pPr>
+              <w:pStyle w:val="ListParagraph"/>
+              <w:numPr>
+                <w:ilvl w:val="0"/>
+                <w:numId w:val="3"/>
+              </w:numPr>
+            </w:pPr>
+            <w:r>
+              <w:t xml:space="preserve">Al login dell’utente il sistema tiene traccia solo dell’indirizzo email di </w:t>
+            </w:r>
+            <w:r>
+              <w:lastRenderedPageBreak/>
+              <w:t>ateneo dell’utente che ha effettuato l’accesso</w:t>
+            </w:r>
+          </w:p>
+          <w:p>
+            <w:pPr>
+              <w:pStyle w:val="ListParagraph"/>
+              <w:numPr>
+                <w:ilvl w:val="0"/>
+                <w:numId w:val="3"/>
+              </w:numPr>
+            </w:pPr>
+            <w:r>
+              <w:t>Le statistiche sulle esercitazioni che i docenti visulaizzano sono anonime</w:t>
+            </w:r>
+          </w:p>
+        </w:tc>
+      </w:tr>
+      <w:tr>
+        <w:tc>
+          <w:tcPr>
+            <w:tcW w:w="3209" w:type="dxa"/>
+          </w:tcPr>
+          <w:p>
+            <w:r>
+              <w:lastRenderedPageBreak/>
+              <w:t>Compatibilità con più piattaforme</w:t>
+            </w:r>
+          </w:p>
+        </w:tc>
+        <w:tc>
+          <w:tcPr>
+            <w:tcW w:w="3209" w:type="dxa"/>
+          </w:tcPr>
+          <w:p>
+            <w:r>
+              <w:t>Il sistema piuò essere utilizzato da più tipologie purchè supportino le versioni più recenti dei browser Mozilla Firefox, Google Chrome e Microsoft Edge</w:t>
+            </w:r>
+          </w:p>
+        </w:tc>
+        <w:tc>
+          <w:tcPr>
+            <w:tcW w:w="3210" w:type="dxa"/>
+          </w:tcPr>
+          <w:p>
+            <w:r>
+              <w:t>Il sistema è compatibile con i seguenti browser:</w:t>
+            </w:r>
+          </w:p>
+          <w:p>
+            <w:pPr>
+              <w:pStyle w:val="ListParagraph"/>
+              <w:numPr>
+                <w:ilvl w:val="0"/>
+                <w:numId w:val="4"/>
+              </w:numPr>
+            </w:pPr>
+            <w:r>
+              <w:t xml:space="preserve">Google </w:t>
+            </w:r>
+            <w:r>
+              <w:t>Chrome (versione 105 o successiva</w:t>
+            </w:r>
+            <w:r>
+              <w:t>)</w:t>
+            </w:r>
+            <w:r>
+              <w:t xml:space="preserve"> </w:t>
+            </w:r>
+          </w:p>
+          <w:p>
+            <w:pPr>
+              <w:pStyle w:val="ListParagraph"/>
+              <w:numPr>
+                <w:ilvl w:val="0"/>
+                <w:numId w:val="4"/>
+              </w:numPr>
+            </w:pPr>
+            <w:r>
+              <w:t xml:space="preserve">Mozilla </w:t>
+            </w:r>
+            <w:r>
+              <w:t xml:space="preserve">Firefox (versione 104 o successiva) </w:t>
+            </w:r>
+          </w:p>
+          <w:p>
+            <w:pPr>
+              <w:pStyle w:val="ListParagraph"/>
+              <w:numPr>
+                <w:ilvl w:val="0"/>
+                <w:numId w:val="4"/>
+              </w:numPr>
+            </w:pPr>
+            <w:r>
+              <w:t>Microsoft Edge (versione 105 o successiva)</w:t>
+            </w:r>
+          </w:p>
+        </w:tc>
+      </w:tr>
+    </w:tbl>
+    <w:p/>
     <w:p>
       <w:pPr>
         <w:pStyle w:val="Heading1"/>
@@ -1634,6 +2065,475 @@
     </w:sectPr>
   </w:body>
 </w:document>
+</file>
+
+<file path=word/numbering.xml><?xml version="1.0" encoding="utf-8"?>
+<w:numbering xmlns:wpc="http://schemas.microsoft.com/office/word/2010/wordprocessingCanvas" xmlns:cx="http://schemas.microsoft.com/office/drawing/2014/chartex" xmlns:cx1="http://schemas.microsoft.com/office/drawing/2015/9/8/chartex" xmlns:cx2="http://schemas.microsoft.com/office/drawing/2015/10/21/chartex" xmlns:cx3="http://schemas.microsoft.com/office/drawing/2016/5/9/chartex" xmlns:cx4="http://schemas.microsoft.com/office/drawing/2016/5/10/chartex" xmlns:cx5="http://schemas.microsoft.com/office/drawing/2016/5/11/chartex" xmlns:cx6="http://schemas.microsoft.com/office/drawing/2016/5/12/chartex" xmlns:cx7="http://schemas.microsoft.com/office/drawing/2016/5/13/chartex" xmlns:cx8="http://schemas.microsoft.com/office/drawing/2016/5/14/chartex" xmlns:mc="http://schemas.openxmlformats.org/markup-compatibility/2006" xmlns:aink="http://schemas.microsoft.com/office/drawing/2016/ink" xmlns:am3d="http://schemas.microsoft.com/office/drawing/2017/model3d" xmlns:o="urn:schemas-microsoft-com:office:office" xmlns:oel="http://schemas.microsoft.com/office/2019/extlst" xmlns:r="http://schemas.openxmlformats.org/officeDocument/2006/relationships" xmlns:m="http://schemas.openxmlformats.org/officeDocument/2006/math" xmlns:v="urn:schemas-microsoft-com:vml" xmlns:wp14="http://schemas.microsoft.com/office/word/2010/wordprocessingDrawing" xmlns:wp="http://schemas.openxmlformats.org/drawingml/2006/wordprocessingDrawing" xmlns:w10="urn:schemas-microsoft-com:office:word" xmlns:w="http://schemas.openxmlformats.org/wordprocessingml/2006/main" xmlns:w14="http://schemas.microsoft.com/office/word/2010/wordml" xmlns:w15="http://schemas.microsoft.com/office/word/2012/wordml" xmlns:w16cex="http://schemas.microsoft.com/office/word/2018/wordml/cex" xmlns:w16cid="http://schemas.microsoft.com/office/word/2016/wordml/cid" xmlns:w16="http://schemas.microsoft.com/office/word/2018/wordml" xmlns:w16sdtdh="http://schemas.microsoft.com/office/word/2020/wordml/sdtdatahash" xmlns:w16se="http://schemas.microsoft.com/office/word/2015/wordml/symex" xmlns:wpg="http://schemas.microsoft.com/office/word/2010/wordprocessingGroup" xmlns:wpi="http://schemas.microsoft.com/office/word/2010/wordprocessingInk" xmlns:wne="http://schemas.microsoft.com/office/word/2006/wordml" xmlns:wps="http://schemas.microsoft.com/office/word/2010/wordprocessingShape" mc:Ignorable="w14 w15 w16se w16cid w16 w16cex w16sdtdh wp14">
+  <w:abstractNum w:abstractNumId="0" w15:restartNumberingAfterBreak="0">
+    <w:nsid w:val="419C39F7"/>
+    <w:multiLevelType w:val="hybridMultilevel"/>
+    <w:tmpl w:val="0680B97E"/>
+    <w:lvl w:ilvl="0" w:tplc="04100001">
+      <w:start w:val="1"/>
+      <w:numFmt w:val="bullet"/>
+      <w:lvlText w:val=""/>
+      <w:lvlJc w:val="left"/>
+      <w:pPr>
+        <w:ind w:left="720" w:hanging="360"/>
+      </w:pPr>
+      <w:rPr>
+        <w:rFonts w:ascii="Symbol" w:hAnsi="Symbol" w:hint="default"/>
+      </w:rPr>
+    </w:lvl>
+    <w:lvl w:ilvl="1" w:tplc="04100003" w:tentative="1">
+      <w:start w:val="1"/>
+      <w:numFmt w:val="bullet"/>
+      <w:lvlText w:val="o"/>
+      <w:lvlJc w:val="left"/>
+      <w:pPr>
+        <w:ind w:left="1440" w:hanging="360"/>
+      </w:pPr>
+      <w:rPr>
+        <w:rFonts w:ascii="Courier New" w:hAnsi="Courier New" w:cs="Courier New" w:hint="default"/>
+      </w:rPr>
+    </w:lvl>
+    <w:lvl w:ilvl="2" w:tplc="04100005" w:tentative="1">
+      <w:start w:val="1"/>
+      <w:numFmt w:val="bullet"/>
+      <w:lvlText w:val=""/>
+      <w:lvlJc w:val="left"/>
+      <w:pPr>
+        <w:ind w:left="2160" w:hanging="360"/>
+      </w:pPr>
+      <w:rPr>
+        <w:rFonts w:ascii="Wingdings" w:hAnsi="Wingdings" w:hint="default"/>
+      </w:rPr>
+    </w:lvl>
+    <w:lvl w:ilvl="3" w:tplc="04100001" w:tentative="1">
+      <w:start w:val="1"/>
+      <w:numFmt w:val="bullet"/>
+      <w:lvlText w:val=""/>
+      <w:lvlJc w:val="left"/>
+      <w:pPr>
+        <w:ind w:left="2880" w:hanging="360"/>
+      </w:pPr>
+      <w:rPr>
+        <w:rFonts w:ascii="Symbol" w:hAnsi="Symbol" w:hint="default"/>
+      </w:rPr>
+    </w:lvl>
+    <w:lvl w:ilvl="4" w:tplc="04100003" w:tentative="1">
+      <w:start w:val="1"/>
+      <w:numFmt w:val="bullet"/>
+      <w:lvlText w:val="o"/>
+      <w:lvlJc w:val="left"/>
+      <w:pPr>
+        <w:ind w:left="3600" w:hanging="360"/>
+      </w:pPr>
+      <w:rPr>
+        <w:rFonts w:ascii="Courier New" w:hAnsi="Courier New" w:cs="Courier New" w:hint="default"/>
+      </w:rPr>
+    </w:lvl>
+    <w:lvl w:ilvl="5" w:tplc="04100005" w:tentative="1">
+      <w:start w:val="1"/>
+      <w:numFmt w:val="bullet"/>
+      <w:lvlText w:val=""/>
+      <w:lvlJc w:val="left"/>
+      <w:pPr>
+        <w:ind w:left="4320" w:hanging="360"/>
+      </w:pPr>
+      <w:rPr>
+        <w:rFonts w:ascii="Wingdings" w:hAnsi="Wingdings" w:hint="default"/>
+      </w:rPr>
+    </w:lvl>
+    <w:lvl w:ilvl="6" w:tplc="04100001" w:tentative="1">
+      <w:start w:val="1"/>
+      <w:numFmt w:val="bullet"/>
+      <w:lvlText w:val=""/>
+      <w:lvlJc w:val="left"/>
+      <w:pPr>
+        <w:ind w:left="5040" w:hanging="360"/>
+      </w:pPr>
+      <w:rPr>
+        <w:rFonts w:ascii="Symbol" w:hAnsi="Symbol" w:hint="default"/>
+      </w:rPr>
+    </w:lvl>
+    <w:lvl w:ilvl="7" w:tplc="04100003" w:tentative="1">
+      <w:start w:val="1"/>
+      <w:numFmt w:val="bullet"/>
+      <w:lvlText w:val="o"/>
+      <w:lvlJc w:val="left"/>
+      <w:pPr>
+        <w:ind w:left="5760" w:hanging="360"/>
+      </w:pPr>
+      <w:rPr>
+        <w:rFonts w:ascii="Courier New" w:hAnsi="Courier New" w:cs="Courier New" w:hint="default"/>
+      </w:rPr>
+    </w:lvl>
+    <w:lvl w:ilvl="8" w:tplc="04100005" w:tentative="1">
+      <w:start w:val="1"/>
+      <w:numFmt w:val="bullet"/>
+      <w:lvlText w:val=""/>
+      <w:lvlJc w:val="left"/>
+      <w:pPr>
+        <w:ind w:left="6480" w:hanging="360"/>
+      </w:pPr>
+      <w:rPr>
+        <w:rFonts w:ascii="Wingdings" w:hAnsi="Wingdings" w:hint="default"/>
+      </w:rPr>
+    </w:lvl>
+  </w:abstractNum>
+  <w:abstractNum w:abstractNumId="1" w15:restartNumberingAfterBreak="0">
+    <w:nsid w:val="54AD3E19"/>
+    <w:multiLevelType w:val="hybridMultilevel"/>
+    <w:tmpl w:val="24BA4388"/>
+    <w:lvl w:ilvl="0" w:tplc="04100001">
+      <w:start w:val="1"/>
+      <w:numFmt w:val="bullet"/>
+      <w:lvlText w:val=""/>
+      <w:lvlJc w:val="left"/>
+      <w:pPr>
+        <w:ind w:left="720" w:hanging="360"/>
+      </w:pPr>
+      <w:rPr>
+        <w:rFonts w:ascii="Symbol" w:hAnsi="Symbol" w:hint="default"/>
+      </w:rPr>
+    </w:lvl>
+    <w:lvl w:ilvl="1" w:tplc="04100003" w:tentative="1">
+      <w:start w:val="1"/>
+      <w:numFmt w:val="bullet"/>
+      <w:lvlText w:val="o"/>
+      <w:lvlJc w:val="left"/>
+      <w:pPr>
+        <w:ind w:left="1440" w:hanging="360"/>
+      </w:pPr>
+      <w:rPr>
+        <w:rFonts w:ascii="Courier New" w:hAnsi="Courier New" w:cs="Courier New" w:hint="default"/>
+      </w:rPr>
+    </w:lvl>
+    <w:lvl w:ilvl="2" w:tplc="04100005" w:tentative="1">
+      <w:start w:val="1"/>
+      <w:numFmt w:val="bullet"/>
+      <w:lvlText w:val=""/>
+      <w:lvlJc w:val="left"/>
+      <w:pPr>
+        <w:ind w:left="2160" w:hanging="360"/>
+      </w:pPr>
+      <w:rPr>
+        <w:rFonts w:ascii="Wingdings" w:hAnsi="Wingdings" w:hint="default"/>
+      </w:rPr>
+    </w:lvl>
+    <w:lvl w:ilvl="3" w:tplc="04100001" w:tentative="1">
+      <w:start w:val="1"/>
+      <w:numFmt w:val="bullet"/>
+      <w:lvlText w:val=""/>
+      <w:lvlJc w:val="left"/>
+      <w:pPr>
+        <w:ind w:left="2880" w:hanging="360"/>
+      </w:pPr>
+      <w:rPr>
+        <w:rFonts w:ascii="Symbol" w:hAnsi="Symbol" w:hint="default"/>
+      </w:rPr>
+    </w:lvl>
+    <w:lvl w:ilvl="4" w:tplc="04100003" w:tentative="1">
+      <w:start w:val="1"/>
+      <w:numFmt w:val="bullet"/>
+      <w:lvlText w:val="o"/>
+      <w:lvlJc w:val="left"/>
+      <w:pPr>
+        <w:ind w:left="3600" w:hanging="360"/>
+      </w:pPr>
+      <w:rPr>
+        <w:rFonts w:ascii="Courier New" w:hAnsi="Courier New" w:cs="Courier New" w:hint="default"/>
+      </w:rPr>
+    </w:lvl>
+    <w:lvl w:ilvl="5" w:tplc="04100005" w:tentative="1">
+      <w:start w:val="1"/>
+      <w:numFmt w:val="bullet"/>
+      <w:lvlText w:val=""/>
+      <w:lvlJc w:val="left"/>
+      <w:pPr>
+        <w:ind w:left="4320" w:hanging="360"/>
+      </w:pPr>
+      <w:rPr>
+        <w:rFonts w:ascii="Wingdings" w:hAnsi="Wingdings" w:hint="default"/>
+      </w:rPr>
+    </w:lvl>
+    <w:lvl w:ilvl="6" w:tplc="04100001" w:tentative="1">
+      <w:start w:val="1"/>
+      <w:numFmt w:val="bullet"/>
+      <w:lvlText w:val=""/>
+      <w:lvlJc w:val="left"/>
+      <w:pPr>
+        <w:ind w:left="5040" w:hanging="360"/>
+      </w:pPr>
+      <w:rPr>
+        <w:rFonts w:ascii="Symbol" w:hAnsi="Symbol" w:hint="default"/>
+      </w:rPr>
+    </w:lvl>
+    <w:lvl w:ilvl="7" w:tplc="04100003" w:tentative="1">
+      <w:start w:val="1"/>
+      <w:numFmt w:val="bullet"/>
+      <w:lvlText w:val="o"/>
+      <w:lvlJc w:val="left"/>
+      <w:pPr>
+        <w:ind w:left="5760" w:hanging="360"/>
+      </w:pPr>
+      <w:rPr>
+        <w:rFonts w:ascii="Courier New" w:hAnsi="Courier New" w:cs="Courier New" w:hint="default"/>
+      </w:rPr>
+    </w:lvl>
+    <w:lvl w:ilvl="8" w:tplc="04100005" w:tentative="1">
+      <w:start w:val="1"/>
+      <w:numFmt w:val="bullet"/>
+      <w:lvlText w:val=""/>
+      <w:lvlJc w:val="left"/>
+      <w:pPr>
+        <w:ind w:left="6480" w:hanging="360"/>
+      </w:pPr>
+      <w:rPr>
+        <w:rFonts w:ascii="Wingdings" w:hAnsi="Wingdings" w:hint="default"/>
+      </w:rPr>
+    </w:lvl>
+  </w:abstractNum>
+  <w:abstractNum w:abstractNumId="2" w15:restartNumberingAfterBreak="0">
+    <w:nsid w:val="5D4C7183"/>
+    <w:multiLevelType w:val="hybridMultilevel"/>
+    <w:tmpl w:val="0DA4AA32"/>
+    <w:lvl w:ilvl="0" w:tplc="04100001">
+      <w:start w:val="1"/>
+      <w:numFmt w:val="bullet"/>
+      <w:lvlText w:val=""/>
+      <w:lvlJc w:val="left"/>
+      <w:pPr>
+        <w:ind w:left="720" w:hanging="360"/>
+      </w:pPr>
+      <w:rPr>
+        <w:rFonts w:ascii="Symbol" w:hAnsi="Symbol" w:hint="default"/>
+      </w:rPr>
+    </w:lvl>
+    <w:lvl w:ilvl="1" w:tplc="04100003" w:tentative="1">
+      <w:start w:val="1"/>
+      <w:numFmt w:val="bullet"/>
+      <w:lvlText w:val="o"/>
+      <w:lvlJc w:val="left"/>
+      <w:pPr>
+        <w:ind w:left="1440" w:hanging="360"/>
+      </w:pPr>
+      <w:rPr>
+        <w:rFonts w:ascii="Courier New" w:hAnsi="Courier New" w:cs="Courier New" w:hint="default"/>
+      </w:rPr>
+    </w:lvl>
+    <w:lvl w:ilvl="2" w:tplc="04100005" w:tentative="1">
+      <w:start w:val="1"/>
+      <w:numFmt w:val="bullet"/>
+      <w:lvlText w:val=""/>
+      <w:lvlJc w:val="left"/>
+      <w:pPr>
+        <w:ind w:left="2160" w:hanging="360"/>
+      </w:pPr>
+      <w:rPr>
+        <w:rFonts w:ascii="Wingdings" w:hAnsi="Wingdings" w:hint="default"/>
+      </w:rPr>
+    </w:lvl>
+    <w:lvl w:ilvl="3" w:tplc="04100001" w:tentative="1">
+      <w:start w:val="1"/>
+      <w:numFmt w:val="bullet"/>
+      <w:lvlText w:val=""/>
+      <w:lvlJc w:val="left"/>
+      <w:pPr>
+        <w:ind w:left="2880" w:hanging="360"/>
+      </w:pPr>
+      <w:rPr>
+        <w:rFonts w:ascii="Symbol" w:hAnsi="Symbol" w:hint="default"/>
+      </w:rPr>
+    </w:lvl>
+    <w:lvl w:ilvl="4" w:tplc="04100003" w:tentative="1">
+      <w:start w:val="1"/>
+      <w:numFmt w:val="bullet"/>
+      <w:lvlText w:val="o"/>
+      <w:lvlJc w:val="left"/>
+      <w:pPr>
+        <w:ind w:left="3600" w:hanging="360"/>
+      </w:pPr>
+      <w:rPr>
+        <w:rFonts w:ascii="Courier New" w:hAnsi="Courier New" w:cs="Courier New" w:hint="default"/>
+      </w:rPr>
+    </w:lvl>
+    <w:lvl w:ilvl="5" w:tplc="04100005" w:tentative="1">
+      <w:start w:val="1"/>
+      <w:numFmt w:val="bullet"/>
+      <w:lvlText w:val=""/>
+      <w:lvlJc w:val="left"/>
+      <w:pPr>
+        <w:ind w:left="4320" w:hanging="360"/>
+      </w:pPr>
+      <w:rPr>
+        <w:rFonts w:ascii="Wingdings" w:hAnsi="Wingdings" w:hint="default"/>
+      </w:rPr>
+    </w:lvl>
+    <w:lvl w:ilvl="6" w:tplc="04100001" w:tentative="1">
+      <w:start w:val="1"/>
+      <w:numFmt w:val="bullet"/>
+      <w:lvlText w:val=""/>
+      <w:lvlJc w:val="left"/>
+      <w:pPr>
+        <w:ind w:left="5040" w:hanging="360"/>
+      </w:pPr>
+      <w:rPr>
+        <w:rFonts w:ascii="Symbol" w:hAnsi="Symbol" w:hint="default"/>
+      </w:rPr>
+    </w:lvl>
+    <w:lvl w:ilvl="7" w:tplc="04100003" w:tentative="1">
+      <w:start w:val="1"/>
+      <w:numFmt w:val="bullet"/>
+      <w:lvlText w:val="o"/>
+      <w:lvlJc w:val="left"/>
+      <w:pPr>
+        <w:ind w:left="5760" w:hanging="360"/>
+      </w:pPr>
+      <w:rPr>
+        <w:rFonts w:ascii="Courier New" w:hAnsi="Courier New" w:cs="Courier New" w:hint="default"/>
+      </w:rPr>
+    </w:lvl>
+    <w:lvl w:ilvl="8" w:tplc="04100005" w:tentative="1">
+      <w:start w:val="1"/>
+      <w:numFmt w:val="bullet"/>
+      <w:lvlText w:val=""/>
+      <w:lvlJc w:val="left"/>
+      <w:pPr>
+        <w:ind w:left="6480" w:hanging="360"/>
+      </w:pPr>
+      <w:rPr>
+        <w:rFonts w:ascii="Wingdings" w:hAnsi="Wingdings" w:hint="default"/>
+      </w:rPr>
+    </w:lvl>
+  </w:abstractNum>
+  <w:abstractNum w:abstractNumId="3" w15:restartNumberingAfterBreak="0">
+    <w:nsid w:val="65763930"/>
+    <w:multiLevelType w:val="hybridMultilevel"/>
+    <w:tmpl w:val="55224FEE"/>
+    <w:lvl w:ilvl="0" w:tplc="04100001">
+      <w:start w:val="1"/>
+      <w:numFmt w:val="bullet"/>
+      <w:lvlText w:val=""/>
+      <w:lvlJc w:val="left"/>
+      <w:pPr>
+        <w:ind w:left="720" w:hanging="360"/>
+      </w:pPr>
+      <w:rPr>
+        <w:rFonts w:ascii="Symbol" w:hAnsi="Symbol" w:hint="default"/>
+      </w:rPr>
+    </w:lvl>
+    <w:lvl w:ilvl="1" w:tplc="04100003" w:tentative="1">
+      <w:start w:val="1"/>
+      <w:numFmt w:val="bullet"/>
+      <w:lvlText w:val="o"/>
+      <w:lvlJc w:val="left"/>
+      <w:pPr>
+        <w:ind w:left="1440" w:hanging="360"/>
+      </w:pPr>
+      <w:rPr>
+        <w:rFonts w:ascii="Courier New" w:hAnsi="Courier New" w:cs="Courier New" w:hint="default"/>
+      </w:rPr>
+    </w:lvl>
+    <w:lvl w:ilvl="2" w:tplc="04100005" w:tentative="1">
+      <w:start w:val="1"/>
+      <w:numFmt w:val="bullet"/>
+      <w:lvlText w:val=""/>
+      <w:lvlJc w:val="left"/>
+      <w:pPr>
+        <w:ind w:left="2160" w:hanging="360"/>
+      </w:pPr>
+      <w:rPr>
+        <w:rFonts w:ascii="Wingdings" w:hAnsi="Wingdings" w:hint="default"/>
+      </w:rPr>
+    </w:lvl>
+    <w:lvl w:ilvl="3" w:tplc="04100001" w:tentative="1">
+      <w:start w:val="1"/>
+      <w:numFmt w:val="bullet"/>
+      <w:lvlText w:val=""/>
+      <w:lvlJc w:val="left"/>
+      <w:pPr>
+        <w:ind w:left="2880" w:hanging="360"/>
+      </w:pPr>
+      <w:rPr>
+        <w:rFonts w:ascii="Symbol" w:hAnsi="Symbol" w:hint="default"/>
+      </w:rPr>
+    </w:lvl>
+    <w:lvl w:ilvl="4" w:tplc="04100003" w:tentative="1">
+      <w:start w:val="1"/>
+      <w:numFmt w:val="bullet"/>
+      <w:lvlText w:val="o"/>
+      <w:lvlJc w:val="left"/>
+      <w:pPr>
+        <w:ind w:left="3600" w:hanging="360"/>
+      </w:pPr>
+      <w:rPr>
+        <w:rFonts w:ascii="Courier New" w:hAnsi="Courier New" w:cs="Courier New" w:hint="default"/>
+      </w:rPr>
+    </w:lvl>
+    <w:lvl w:ilvl="5" w:tplc="04100005" w:tentative="1">
+      <w:start w:val="1"/>
+      <w:numFmt w:val="bullet"/>
+      <w:lvlText w:val=""/>
+      <w:lvlJc w:val="left"/>
+      <w:pPr>
+        <w:ind w:left="4320" w:hanging="360"/>
+      </w:pPr>
+      <w:rPr>
+        <w:rFonts w:ascii="Wingdings" w:hAnsi="Wingdings" w:hint="default"/>
+      </w:rPr>
+    </w:lvl>
+    <w:lvl w:ilvl="6" w:tplc="04100001" w:tentative="1">
+      <w:start w:val="1"/>
+      <w:numFmt w:val="bullet"/>
+      <w:lvlText w:val=""/>
+      <w:lvlJc w:val="left"/>
+      <w:pPr>
+        <w:ind w:left="5040" w:hanging="360"/>
+      </w:pPr>
+      <w:rPr>
+        <w:rFonts w:ascii="Symbol" w:hAnsi="Symbol" w:hint="default"/>
+      </w:rPr>
+    </w:lvl>
+    <w:lvl w:ilvl="7" w:tplc="04100003" w:tentative="1">
+      <w:start w:val="1"/>
+      <w:numFmt w:val="bullet"/>
+      <w:lvlText w:val="o"/>
+      <w:lvlJc w:val="left"/>
+      <w:pPr>
+        <w:ind w:left="5760" w:hanging="360"/>
+      </w:pPr>
+      <w:rPr>
+        <w:rFonts w:ascii="Courier New" w:hAnsi="Courier New" w:cs="Courier New" w:hint="default"/>
+      </w:rPr>
+    </w:lvl>
+    <w:lvl w:ilvl="8" w:tplc="04100005" w:tentative="1">
+      <w:start w:val="1"/>
+      <w:numFmt w:val="bullet"/>
+      <w:lvlText w:val=""/>
+      <w:lvlJc w:val="left"/>
+      <w:pPr>
+        <w:ind w:left="6480" w:hanging="360"/>
+      </w:pPr>
+      <w:rPr>
+        <w:rFonts w:ascii="Wingdings" w:hAnsi="Wingdings" w:hint="default"/>
+      </w:rPr>
+    </w:lvl>
+  </w:abstractNum>
+  <w:num w:numId="1" w16cid:durableId="1114980992">
+    <w:abstractNumId w:val="3"/>
+  </w:num>
+  <w:num w:numId="2" w16cid:durableId="1956213342">
+    <w:abstractNumId w:val="1"/>
+  </w:num>
+  <w:num w:numId="3" w16cid:durableId="1052850157">
+    <w:abstractNumId w:val="0"/>
+  </w:num>
+  <w:num w:numId="4" w16cid:durableId="32313380">
+    <w:abstractNumId w:val="2"/>
+  </w:num>
+</w:numbering>
 </file>
 
 <file path=word/styles.xml><?xml version="1.0" encoding="utf-8"?>
@@ -2303,6 +3203,36 @@
       <w:u w:val="single"/>
     </w:rPr>
   </w:style>
+  <w:style w:type="table" w:styleId="TableGrid">
+    <w:name w:val="Table Grid"/>
+    <w:basedOn w:val="TableNormal"/>
+    <w:uiPriority w:val="39"/>
+    <w:rsid w:val="00910BDF"/>
+    <w:pPr>
+      <w:spacing w:after="0" w:line="240" w:lineRule="auto"/>
+    </w:pPr>
+    <w:tblPr>
+      <w:tblBorders>
+        <w:top w:val="single" w:sz="4" w:space="0" w:color="auto"/>
+        <w:left w:val="single" w:sz="4" w:space="0" w:color="auto"/>
+        <w:bottom w:val="single" w:sz="4" w:space="0" w:color="auto"/>
+        <w:right w:val="single" w:sz="4" w:space="0" w:color="auto"/>
+        <w:insideH w:val="single" w:sz="4" w:space="0" w:color="auto"/>
+        <w:insideV w:val="single" w:sz="4" w:space="0" w:color="auto"/>
+      </w:tblBorders>
+    </w:tblPr>
+  </w:style>
+  <w:style w:type="paragraph" w:styleId="ListParagraph">
+    <w:name w:val="List Paragraph"/>
+    <w:basedOn w:val="Normal"/>
+    <w:uiPriority w:val="34"/>
+    <w:qFormat/>
+    <w:rsid w:val="00910BDF"/>
+    <w:pPr>
+      <w:ind w:left="720"/>
+      <w:contextualSpacing/>
+    </w:pPr>
+  </w:style>
 </w:styles>
 </file>
 

</xml_diff>

<commit_message>
aggiuta diagramma di contesto
</commit_message>
<xml_diff>
--- a/documentoDeiRequisiti/documentoDeiRequisiti.docx
+++ b/documentoDeiRequisiti/documentoDeiRequisiti.docx
@@ -907,7 +907,15 @@
                                         <w:sz w:val="36"/>
                                         <w:szCs w:val="36"/>
                                       </w:rPr>
-                                      <w:t>Gruppo T053</w:t>
+                                      <w:t xml:space="preserve">Gruppo </w:t>
+                                    </w:r>
+                                    <w:r>
+                                      <w:rPr>
+                                        <w:color w:val="4472C4" w:themeColor="accent1"/>
+                                        <w:sz w:val="36"/>
+                                        <w:szCs w:val="36"/>
+                                      </w:rPr>
+                                      <w:t>T053</w:t>
                                     </w:r>
                                   </w:sdtContent>
                                 </w:sdt>
@@ -1002,7 +1010,15 @@
                                   <w:sz w:val="36"/>
                                   <w:szCs w:val="36"/>
                                 </w:rPr>
-                                <w:t>Gruppo T053</w:t>
+                                <w:t xml:space="preserve">Gruppo </w:t>
+                              </w:r>
+                              <w:r>
+                                <w:rPr>
+                                  <w:color w:val="4472C4" w:themeColor="accent1"/>
+                                  <w:sz w:val="36"/>
+                                  <w:szCs w:val="36"/>
+                                </w:rPr>
+                                <w:t>T053</w:t>
                               </w:r>
                             </w:sdtContent>
                           </w:sdt>
@@ -1108,7 +1124,7 @@
           <w:r>
             <w:fldChar w:fldCharType="separate"/>
           </w:r>
-          <w:hyperlink w:anchor="_Toc117504058" w:history="1">
+          <w:hyperlink w:anchor="_Toc118216537" w:history="1">
             <w:r>
               <w:rPr>
                 <w:rStyle w:val="Hyperlink"/>
@@ -1135,7 +1151,7 @@
                 <w:noProof/>
                 <w:webHidden/>
               </w:rPr>
-              <w:instrText xml:space="preserve"> PAGEREF _Toc117504058 \h </w:instrText>
+              <w:instrText xml:space="preserve"> PAGEREF _Toc118216537 \h </w:instrText>
             </w:r>
             <w:r>
               <w:rPr>
@@ -1177,7 +1193,7 @@
               <w:noProof/>
             </w:rPr>
           </w:pPr>
-          <w:hyperlink w:anchor="_Toc117504059" w:history="1">
+          <w:hyperlink w:anchor="_Toc118216538" w:history="1">
             <w:r>
               <w:rPr>
                 <w:rStyle w:val="Hyperlink"/>
@@ -1204,7 +1220,7 @@
                 <w:noProof/>
                 <w:webHidden/>
               </w:rPr>
-              <w:instrText xml:space="preserve"> PAGEREF _Toc117504059 \h </w:instrText>
+              <w:instrText xml:space="preserve"> PAGEREF _Toc118216538 \h </w:instrText>
             </w:r>
             <w:r>
               <w:rPr>
@@ -1246,7 +1262,7 @@
               <w:noProof/>
             </w:rPr>
           </w:pPr>
-          <w:hyperlink w:anchor="_Toc117504060" w:history="1">
+          <w:hyperlink w:anchor="_Toc118216539" w:history="1">
             <w:r>
               <w:rPr>
                 <w:rStyle w:val="Hyperlink"/>
@@ -1273,7 +1289,7 @@
                 <w:noProof/>
                 <w:webHidden/>
               </w:rPr>
-              <w:instrText xml:space="preserve"> PAGEREF _Toc117504060 \h </w:instrText>
+              <w:instrText xml:space="preserve"> PAGEREF _Toc118216539 \h </w:instrText>
             </w:r>
             <w:r>
               <w:rPr>
@@ -1293,7 +1309,7 @@
                 <w:noProof/>
                 <w:webHidden/>
               </w:rPr>
-              <w:t>2</w:t>
+              <w:t>3</w:t>
             </w:r>
             <w:r>
               <w:rPr>
@@ -1315,7 +1331,7 @@
               <w:noProof/>
             </w:rPr>
           </w:pPr>
-          <w:hyperlink w:anchor="_Toc117504061" w:history="1">
+          <w:hyperlink w:anchor="_Toc118216540" w:history="1">
             <w:r>
               <w:rPr>
                 <w:rStyle w:val="Hyperlink"/>
@@ -1342,7 +1358,7 @@
                 <w:noProof/>
                 <w:webHidden/>
               </w:rPr>
-              <w:instrText xml:space="preserve"> PAGEREF _Toc117504061 \h </w:instrText>
+              <w:instrText xml:space="preserve"> PAGEREF _Toc118216540 \h </w:instrText>
             </w:r>
             <w:r>
               <w:rPr>
@@ -1362,7 +1378,7 @@
                 <w:noProof/>
                 <w:webHidden/>
               </w:rPr>
-              <w:t>2</w:t>
+              <w:t>4</w:t>
             </w:r>
             <w:r>
               <w:rPr>
@@ -1395,7 +1411,7 @@
       <w:pPr>
         <w:pStyle w:val="Heading1"/>
       </w:pPr>
-      <w:bookmarkStart w:id="0" w:name="_Toc117504058"/>
+      <w:bookmarkStart w:id="0" w:name="_Toc118216537"/>
       <w:r>
         <w:lastRenderedPageBreak/>
         <w:t>Scopo del documento</w:t>
@@ -1414,7 +1430,7 @@
       <w:pPr>
         <w:pStyle w:val="Heading1"/>
       </w:pPr>
-      <w:bookmarkStart w:id="1" w:name="_Toc117504059"/>
+      <w:bookmarkStart w:id="1" w:name="_Toc118216538"/>
       <w:r>
         <w:t>Requisiti funzionali</w:t>
       </w:r>
@@ -1459,7 +1475,142 @@
     </w:p>
     <w:p>
       <w:r>
-        <w:t>I requisiti specificati di sequito sono identificati dall’indice a cui essi sono associati nell’elenco dei requisiti funzionali del coumento di progetto</w:t>
+        <w:t xml:space="preserve">I requisiti specificati di sequito sono identificati dall’indice a cui </w:t>
+      </w:r>
+      <w:r>
+        <w:t>ciascuno è</w:t>
+      </w:r>
+      <w:r>
+        <w:t xml:space="preserve"> associat</w:t>
+      </w:r>
+      <w:r>
+        <w:t>o</w:t>
+      </w:r>
+      <w:r>
+        <w:t xml:space="preserve"> nell’elenco dei requisiti funzionali del coumento di progetto</w:t>
+      </w:r>
+      <w:r>
+        <w:t>.</w:t>
+      </w:r>
+    </w:p>
+    <w:p>
+      <w:r>
+        <w:t xml:space="preserve">R.F. </w:t>
+      </w:r>
+    </w:p>
+    <w:p>
+      <w:r>
+        <w:rPr>
+          <w:noProof/>
+        </w:rPr>
+        <w:drawing>
+          <wp:inline distT="0" distB="0" distL="0" distR="0" wp14:anchorId="1F596FDB" wp14:editId="640E26A6">
+            <wp:extent cx="6120130" cy="1983105"/>
+            <wp:effectExtent l="0" t="0" r="0" b="0"/>
+            <wp:docPr id="4" name="Picture 4"/>
+            <wp:cNvGraphicFramePr>
+              <a:graphicFrameLocks xmlns:a="http://schemas.openxmlformats.org/drawingml/2006/main" noChangeAspect="1"/>
+            </wp:cNvGraphicFramePr>
+            <a:graphic xmlns:a="http://schemas.openxmlformats.org/drawingml/2006/main">
+              <a:graphicData uri="http://schemas.openxmlformats.org/drawingml/2006/picture">
+                <pic:pic xmlns:pic="http://schemas.openxmlformats.org/drawingml/2006/picture">
+                  <pic:nvPicPr>
+                    <pic:cNvPr id="0" name="Picture 7"/>
+                    <pic:cNvPicPr>
+                      <a:picLocks noChangeAspect="1" noChangeArrowheads="1"/>
+                    </pic:cNvPicPr>
+                  </pic:nvPicPr>
+                  <pic:blipFill>
+                    <a:blip r:embed="rId8" cstate="print">
+                      <a:extLst>
+                        <a:ext uri="{28A0092B-C50C-407E-A947-70E740481C1C}">
+                          <a14:useLocalDpi xmlns:a14="http://schemas.microsoft.com/office/drawing/2010/main" val="0"/>
+                        </a:ext>
+                      </a:extLst>
+                    </a:blip>
+                    <a:srcRect/>
+                    <a:stretch>
+                      <a:fillRect/>
+                    </a:stretch>
+                  </pic:blipFill>
+                  <pic:spPr bwMode="auto">
+                    <a:xfrm>
+                      <a:off x="0" y="0"/>
+                      <a:ext cx="6120130" cy="1983105"/>
+                    </a:xfrm>
+                    <a:prstGeom prst="rect">
+                      <a:avLst/>
+                    </a:prstGeom>
+                    <a:noFill/>
+                    <a:ln>
+                      <a:noFill/>
+                    </a:ln>
+                  </pic:spPr>
+                </pic:pic>
+              </a:graphicData>
+            </a:graphic>
+          </wp:inline>
+        </w:drawing>
+      </w:r>
+    </w:p>
+    <w:p>
+      <w:r>
+        <w:t>R.F. 7</w:t>
+      </w:r>
+    </w:p>
+    <w:p>
+      <w:r>
+        <w:rPr>
+          <w:noProof/>
+        </w:rPr>
+        <w:drawing>
+          <wp:inline distT="0" distB="0" distL="0" distR="0" wp14:anchorId="28943ABD" wp14:editId="599E2D6A">
+            <wp:extent cx="6120130" cy="2005330"/>
+            <wp:effectExtent l="0" t="0" r="0" b="0"/>
+            <wp:docPr id="2" name="Picture 2"/>
+            <wp:cNvGraphicFramePr>
+              <a:graphicFrameLocks xmlns:a="http://schemas.openxmlformats.org/drawingml/2006/main" noChangeAspect="1"/>
+            </wp:cNvGraphicFramePr>
+            <a:graphic xmlns:a="http://schemas.openxmlformats.org/drawingml/2006/main">
+              <a:graphicData uri="http://schemas.openxmlformats.org/drawingml/2006/picture">
+                <pic:pic xmlns:pic="http://schemas.openxmlformats.org/drawingml/2006/picture">
+                  <pic:nvPicPr>
+                    <pic:cNvPr id="0" name="Picture 3"/>
+                    <pic:cNvPicPr>
+                      <a:picLocks noChangeAspect="1" noChangeArrowheads="1"/>
+                    </pic:cNvPicPr>
+                  </pic:nvPicPr>
+                  <pic:blipFill>
+                    <a:blip r:embed="rId9">
+                      <a:extLst>
+                        <a:ext uri="{28A0092B-C50C-407E-A947-70E740481C1C}">
+                          <a14:useLocalDpi xmlns:a14="http://schemas.microsoft.com/office/drawing/2010/main" val="0"/>
+                        </a:ext>
+                      </a:extLst>
+                    </a:blip>
+                    <a:srcRect/>
+                    <a:stretch>
+                      <a:fillRect/>
+                    </a:stretch>
+                  </pic:blipFill>
+                  <pic:spPr bwMode="auto">
+                    <a:xfrm>
+                      <a:off x="0" y="0"/>
+                      <a:ext cx="6120130" cy="2005330"/>
+                    </a:xfrm>
+                    <a:prstGeom prst="rect">
+                      <a:avLst/>
+                    </a:prstGeom>
+                    <a:noFill/>
+                    <a:ln>
+                      <a:noFill/>
+                    </a:ln>
+                  </pic:spPr>
+                </pic:pic>
+              </a:graphicData>
+            </a:graphic>
+          </wp:inline>
+        </w:drawing>
       </w:r>
     </w:p>
     <w:p>
@@ -1471,17 +1622,80 @@
           <w:szCs w:val="32"/>
         </w:rPr>
       </w:pPr>
-      <w:bookmarkStart w:id="2" w:name="_Toc117504060"/>
       <w:r>
         <w:br w:type="page"/>
       </w:r>
     </w:p>
     <w:p>
+      <w:r>
+        <w:lastRenderedPageBreak/>
+        <w:t xml:space="preserve">R.F. </w:t>
+      </w:r>
+      <w:r>
+        <w:t>9, 10, 11, 12</w:t>
+      </w:r>
+    </w:p>
+    <w:p>
+      <w:r>
+        <w:rPr>
+          <w:noProof/>
+        </w:rPr>
+        <w:drawing>
+          <wp:inline distT="0" distB="0" distL="0" distR="0" wp14:anchorId="5F076538" wp14:editId="5E9A76B4">
+            <wp:extent cx="6120130" cy="3493135"/>
+            <wp:effectExtent l="0" t="0" r="0" b="0"/>
+            <wp:docPr id="5" name="Picture 5"/>
+            <wp:cNvGraphicFramePr>
+              <a:graphicFrameLocks xmlns:a="http://schemas.openxmlformats.org/drawingml/2006/main" noChangeAspect="1"/>
+            </wp:cNvGraphicFramePr>
+            <a:graphic xmlns:a="http://schemas.openxmlformats.org/drawingml/2006/main">
+              <a:graphicData uri="http://schemas.openxmlformats.org/drawingml/2006/picture">
+                <pic:pic xmlns:pic="http://schemas.openxmlformats.org/drawingml/2006/picture">
+                  <pic:nvPicPr>
+                    <pic:cNvPr id="0" name="Picture 9"/>
+                    <pic:cNvPicPr>
+                      <a:picLocks noChangeAspect="1" noChangeArrowheads="1"/>
+                    </pic:cNvPicPr>
+                  </pic:nvPicPr>
+                  <pic:blipFill>
+                    <a:blip r:embed="rId10">
+                      <a:extLst>
+                        <a:ext uri="{28A0092B-C50C-407E-A947-70E740481C1C}">
+                          <a14:useLocalDpi xmlns:a14="http://schemas.microsoft.com/office/drawing/2010/main" val="0"/>
+                        </a:ext>
+                      </a:extLst>
+                    </a:blip>
+                    <a:srcRect/>
+                    <a:stretch>
+                      <a:fillRect/>
+                    </a:stretch>
+                  </pic:blipFill>
+                  <pic:spPr bwMode="auto">
+                    <a:xfrm>
+                      <a:off x="0" y="0"/>
+                      <a:ext cx="6120130" cy="3493135"/>
+                    </a:xfrm>
+                    <a:prstGeom prst="rect">
+                      <a:avLst/>
+                    </a:prstGeom>
+                    <a:noFill/>
+                    <a:ln>
+                      <a:noFill/>
+                    </a:ln>
+                  </pic:spPr>
+                </pic:pic>
+              </a:graphicData>
+            </a:graphic>
+          </wp:inline>
+        </w:drawing>
+      </w:r>
+    </w:p>
+    <w:p>
       <w:pPr>
         <w:pStyle w:val="Heading1"/>
       </w:pPr>
-      <w:r>
-        <w:lastRenderedPageBreak/>
+      <w:bookmarkStart w:id="2" w:name="_Toc118216539"/>
+      <w:r>
         <w:t>Requisiti non funzionali</w:t>
       </w:r>
       <w:bookmarkEnd w:id="2"/>
@@ -1537,19 +1751,61 @@
           <w:tcPr>
             <w:tcW w:w="3209" w:type="dxa"/>
           </w:tcPr>
-          <w:p/>
+          <w:p>
+            <w:pPr>
+              <w:rPr>
+                <w:b/>
+                <w:bCs/>
+              </w:rPr>
+            </w:pPr>
+            <w:r>
+              <w:rPr>
+                <w:b/>
+                <w:bCs/>
+              </w:rPr>
+              <w:t>Proprietà del sistema</w:t>
+            </w:r>
+          </w:p>
         </w:tc>
         <w:tc>
           <w:tcPr>
             <w:tcW w:w="3209" w:type="dxa"/>
           </w:tcPr>
-          <w:p/>
+          <w:p>
+            <w:pPr>
+              <w:rPr>
+                <w:b/>
+                <w:bCs/>
+              </w:rPr>
+            </w:pPr>
+            <w:r>
+              <w:rPr>
+                <w:b/>
+                <w:bCs/>
+              </w:rPr>
+              <w:t>Descrizione del requisito</w:t>
+            </w:r>
+          </w:p>
         </w:tc>
         <w:tc>
           <w:tcPr>
             <w:tcW w:w="3210" w:type="dxa"/>
           </w:tcPr>
-          <w:p/>
+          <w:p>
+            <w:pPr>
+              <w:rPr>
+                <w:b/>
+                <w:bCs/>
+              </w:rPr>
+            </w:pPr>
+            <w:r>
+              <w:rPr>
+                <w:b/>
+                <w:bCs/>
+              </w:rPr>
+              <w:t>Misura del requisito</w:t>
+            </w:r>
+          </w:p>
         </w:tc>
       </w:tr>
       <w:tr>
@@ -1674,7 +1930,11 @@
               </w:numPr>
             </w:pPr>
             <w:r>
-              <w:t>Il server invia risposte alle richieste dei client solo se associate ad un token valido</w:t>
+              <w:t xml:space="preserve">Il server invia risposte alle richieste dei client </w:t>
+            </w:r>
+            <w:r>
+              <w:lastRenderedPageBreak/>
+              <w:t>solo se associate ad un token valido</w:t>
             </w:r>
           </w:p>
         </w:tc>
@@ -1686,6 +1946,7 @@
           </w:tcPr>
           <w:p>
             <w:r>
+              <w:lastRenderedPageBreak/>
               <w:t>Valutazione delle risposte a back-end</w:t>
             </w:r>
           </w:p>
@@ -1834,11 +2095,7 @@
               </w:numPr>
             </w:pPr>
             <w:r>
-              <w:t xml:space="preserve">Al login dell’utente il sistema tiene traccia solo dell’indirizzo email di </w:t>
-            </w:r>
-            <w:r>
-              <w:lastRenderedPageBreak/>
-              <w:t>ateneo dell’utente che ha effettuato l’accesso</w:t>
+              <w:t>Al login dell’utente il sistema tiene traccia solo dell’indirizzo email di ateneo dell’utente che ha effettuato l’accesso</w:t>
             </w:r>
           </w:p>
           <w:p>
@@ -1862,7 +2119,6 @@
           </w:tcPr>
           <w:p>
             <w:r>
-              <w:lastRenderedPageBreak/>
               <w:t>Compatibilità con più piattaforme</w:t>
             </w:r>
           </w:p>
@@ -1940,10 +2196,24 @@
     <w:p/>
     <w:p>
       <w:pPr>
+        <w:rPr>
+          <w:rFonts w:asciiTheme="majorHAnsi" w:eastAsiaTheme="majorEastAsia" w:hAnsiTheme="majorHAnsi" w:cstheme="majorBidi"/>
+          <w:color w:val="2F5496" w:themeColor="accent1" w:themeShade="BF"/>
+          <w:sz w:val="32"/>
+          <w:szCs w:val="32"/>
+        </w:rPr>
+      </w:pPr>
+      <w:bookmarkStart w:id="3" w:name="_Toc118216540"/>
+      <w:r>
+        <w:br w:type="page"/>
+      </w:r>
+    </w:p>
+    <w:p>
+      <w:pPr>
         <w:pStyle w:val="Heading1"/>
       </w:pPr>
-      <w:bookmarkStart w:id="3" w:name="_Toc117504061"/>
-      <w:r>
+      <w:r>
+        <w:lastRenderedPageBreak/>
         <w:t>Analisi di contesto</w:t>
       </w:r>
       <w:bookmarkEnd w:id="3"/>
@@ -1961,28 +2231,28 @@
           <w:sz w:val="20"/>
           <w:szCs w:val="20"/>
         </w:rPr>
-        <w:t>Con</w:t>
+        <w:t>Allo</w:t>
       </w:r>
       <w:r>
         <w:rPr>
           <w:sz w:val="20"/>
           <w:szCs w:val="20"/>
         </w:rPr>
-        <w:t xml:space="preserve"> lo scopo di finalizzare la caratterizzazione dei componenti e dei moduli …. È necessario prima descrivere il contesto in cui opera il sistema Solve.it. Di seguito verrà rappresentato il contesto in cui il sistema Solve.it opera in relazione ai sistemi ed utenti esterni con cui </w:t>
+        <w:t xml:space="preserve"> scopo di finalizzare la caratterizzazione dei componenti e dei moduli </w:t>
       </w:r>
       <w:r>
         <w:rPr>
           <w:sz w:val="20"/>
           <w:szCs w:val="20"/>
         </w:rPr>
-        <w:t>Solve.it</w:t>
+        <w:t xml:space="preserve">del progetto è </w:t>
       </w:r>
       <w:r>
         <w:rPr>
           <w:sz w:val="20"/>
           <w:szCs w:val="20"/>
         </w:rPr>
-        <w:t xml:space="preserve"> </w:t>
+        <w:t xml:space="preserve">necessario prima descrivere il contesto in cui opera il sistema Solve.it. Di seguito verrà rappresentato il contesto in cui Solve.it opera in relazione ai sistemi ed utenti esterni con cui </w:t>
       </w:r>
       <w:r>
         <w:rPr>
@@ -2031,14 +2301,76 @@
           <w:sz w:val="20"/>
           <w:szCs w:val="20"/>
         </w:rPr>
-        <w:t xml:space="preserve">di </w:t>
+        <w:t>del successivo diagramma</w:t>
       </w:r>
       <w:r>
         <w:rPr>
           <w:sz w:val="20"/>
           <w:szCs w:val="20"/>
         </w:rPr>
-        <w:t>diagrammi di contesto.</w:t>
+        <w:t xml:space="preserve"> di contesto.</w:t>
+      </w:r>
+    </w:p>
+    <w:p>
+      <w:pPr>
+        <w:spacing w:before="100" w:line="240" w:lineRule="auto"/>
+        <w:rPr>
+          <w:sz w:val="20"/>
+          <w:szCs w:val="20"/>
+        </w:rPr>
+      </w:pPr>
+      <w:r>
+        <w:rPr>
+          <w:noProof/>
+        </w:rPr>
+        <w:drawing>
+          <wp:inline distT="0" distB="0" distL="0" distR="0" wp14:anchorId="713F1C4A" wp14:editId="1C0A0378">
+            <wp:extent cx="6120130" cy="3880485"/>
+            <wp:effectExtent l="0" t="0" r="0" b="5715"/>
+            <wp:docPr id="7" name="Picture 7"/>
+            <wp:cNvGraphicFramePr>
+              <a:graphicFrameLocks xmlns:a="http://schemas.openxmlformats.org/drawingml/2006/main" noChangeAspect="1"/>
+            </wp:cNvGraphicFramePr>
+            <a:graphic xmlns:a="http://schemas.openxmlformats.org/drawingml/2006/main">
+              <a:graphicData uri="http://schemas.openxmlformats.org/drawingml/2006/picture">
+                <pic:pic xmlns:pic="http://schemas.openxmlformats.org/drawingml/2006/picture">
+                  <pic:nvPicPr>
+                    <pic:cNvPr id="0" name="Picture 13"/>
+                    <pic:cNvPicPr>
+                      <a:picLocks noChangeAspect="1" noChangeArrowheads="1"/>
+                    </pic:cNvPicPr>
+                  </pic:nvPicPr>
+                  <pic:blipFill>
+                    <a:blip r:embed="rId11" cstate="print">
+                      <a:extLst>
+                        <a:ext uri="{28A0092B-C50C-407E-A947-70E740481C1C}">
+                          <a14:useLocalDpi xmlns:a14="http://schemas.microsoft.com/office/drawing/2010/main" val="0"/>
+                        </a:ext>
+                      </a:extLst>
+                    </a:blip>
+                    <a:srcRect/>
+                    <a:stretch>
+                      <a:fillRect/>
+                    </a:stretch>
+                  </pic:blipFill>
+                  <pic:spPr bwMode="auto">
+                    <a:xfrm>
+                      <a:off x="0" y="0"/>
+                      <a:ext cx="6120130" cy="3880485"/>
+                    </a:xfrm>
+                    <a:prstGeom prst="rect">
+                      <a:avLst/>
+                    </a:prstGeom>
+                    <a:noFill/>
+                    <a:ln>
+                      <a:noFill/>
+                    </a:ln>
+                  </pic:spPr>
+                </pic:pic>
+              </a:graphicData>
+            </a:graphic>
+          </wp:inline>
+        </w:drawing>
       </w:r>
     </w:p>
     <w:p>
@@ -2065,6 +2397,56 @@
     </w:sectPr>
   </w:body>
 </w:document>
+</file>
+
+<file path=word/endnotes.xml><?xml version="1.0" encoding="utf-8"?>
+<w:endnotes xmlns:wpc="http://schemas.microsoft.com/office/word/2010/wordprocessingCanvas" xmlns:cx="http://schemas.microsoft.com/office/drawing/2014/chartex" xmlns:cx1="http://schemas.microsoft.com/office/drawing/2015/9/8/chartex" xmlns:cx2="http://schemas.microsoft.com/office/drawing/2015/10/21/chartex" xmlns:cx3="http://schemas.microsoft.com/office/drawing/2016/5/9/chartex" xmlns:cx4="http://schemas.microsoft.com/office/drawing/2016/5/10/chartex" xmlns:cx5="http://schemas.microsoft.com/office/drawing/2016/5/11/chartex" xmlns:cx6="http://schemas.microsoft.com/office/drawing/2016/5/12/chartex" xmlns:cx7="http://schemas.microsoft.com/office/drawing/2016/5/13/chartex" xmlns:cx8="http://schemas.microsoft.com/office/drawing/2016/5/14/chartex" xmlns:mc="http://schemas.openxmlformats.org/markup-compatibility/2006" xmlns:aink="http://schemas.microsoft.com/office/drawing/2016/ink" xmlns:am3d="http://schemas.microsoft.com/office/drawing/2017/model3d" xmlns:o="urn:schemas-microsoft-com:office:office" xmlns:oel="http://schemas.microsoft.com/office/2019/extlst" xmlns:r="http://schemas.openxmlformats.org/officeDocument/2006/relationships" xmlns:m="http://schemas.openxmlformats.org/officeDocument/2006/math" xmlns:v="urn:schemas-microsoft-com:vml" xmlns:wp14="http://schemas.microsoft.com/office/word/2010/wordprocessingDrawing" xmlns:wp="http://schemas.openxmlformats.org/drawingml/2006/wordprocessingDrawing" xmlns:w10="urn:schemas-microsoft-com:office:word" xmlns:w="http://schemas.openxmlformats.org/wordprocessingml/2006/main" xmlns:w14="http://schemas.microsoft.com/office/word/2010/wordml" xmlns:w15="http://schemas.microsoft.com/office/word/2012/wordml" xmlns:w16cex="http://schemas.microsoft.com/office/word/2018/wordml/cex" xmlns:w16cid="http://schemas.microsoft.com/office/word/2016/wordml/cid" xmlns:w16="http://schemas.microsoft.com/office/word/2018/wordml" xmlns:w16sdtdh="http://schemas.microsoft.com/office/word/2020/wordml/sdtdatahash" xmlns:w16se="http://schemas.microsoft.com/office/word/2015/wordml/symex" xmlns:wpg="http://schemas.microsoft.com/office/word/2010/wordprocessingGroup" xmlns:wpi="http://schemas.microsoft.com/office/word/2010/wordprocessingInk" xmlns:wne="http://schemas.microsoft.com/office/word/2006/wordml" xmlns:wps="http://schemas.microsoft.com/office/word/2010/wordprocessingShape" mc:Ignorable="w14 w15 w16se w16cid w16 w16cex w16sdtdh wp14">
+  <w:endnote w:type="separator" w:id="-1">
+    <w:p>
+      <w:pPr>
+        <w:spacing w:after="0" w:line="240" w:lineRule="auto"/>
+      </w:pPr>
+      <w:r>
+        <w:separator/>
+      </w:r>
+    </w:p>
+  </w:endnote>
+  <w:endnote w:type="continuationSeparator" w:id="0">
+    <w:p>
+      <w:pPr>
+        <w:spacing w:after="0" w:line="240" w:lineRule="auto"/>
+      </w:pPr>
+      <w:r>
+        <w:continuationSeparator/>
+      </w:r>
+    </w:p>
+  </w:endnote>
+</w:endnotes>
+</file>
+
+<file path=word/footnotes.xml><?xml version="1.0" encoding="utf-8"?>
+<w:footnotes xmlns:wpc="http://schemas.microsoft.com/office/word/2010/wordprocessingCanvas" xmlns:cx="http://schemas.microsoft.com/office/drawing/2014/chartex" xmlns:cx1="http://schemas.microsoft.com/office/drawing/2015/9/8/chartex" xmlns:cx2="http://schemas.microsoft.com/office/drawing/2015/10/21/chartex" xmlns:cx3="http://schemas.microsoft.com/office/drawing/2016/5/9/chartex" xmlns:cx4="http://schemas.microsoft.com/office/drawing/2016/5/10/chartex" xmlns:cx5="http://schemas.microsoft.com/office/drawing/2016/5/11/chartex" xmlns:cx6="http://schemas.microsoft.com/office/drawing/2016/5/12/chartex" xmlns:cx7="http://schemas.microsoft.com/office/drawing/2016/5/13/chartex" xmlns:cx8="http://schemas.microsoft.com/office/drawing/2016/5/14/chartex" xmlns:mc="http://schemas.openxmlformats.org/markup-compatibility/2006" xmlns:aink="http://schemas.microsoft.com/office/drawing/2016/ink" xmlns:am3d="http://schemas.microsoft.com/office/drawing/2017/model3d" xmlns:o="urn:schemas-microsoft-com:office:office" xmlns:oel="http://schemas.microsoft.com/office/2019/extlst" xmlns:r="http://schemas.openxmlformats.org/officeDocument/2006/relationships" xmlns:m="http://schemas.openxmlformats.org/officeDocument/2006/math" xmlns:v="urn:schemas-microsoft-com:vml" xmlns:wp14="http://schemas.microsoft.com/office/word/2010/wordprocessingDrawing" xmlns:wp="http://schemas.openxmlformats.org/drawingml/2006/wordprocessingDrawing" xmlns:w10="urn:schemas-microsoft-com:office:word" xmlns:w="http://schemas.openxmlformats.org/wordprocessingml/2006/main" xmlns:w14="http://schemas.microsoft.com/office/word/2010/wordml" xmlns:w15="http://schemas.microsoft.com/office/word/2012/wordml" xmlns:w16cex="http://schemas.microsoft.com/office/word/2018/wordml/cex" xmlns:w16cid="http://schemas.microsoft.com/office/word/2016/wordml/cid" xmlns:w16="http://schemas.microsoft.com/office/word/2018/wordml" xmlns:w16sdtdh="http://schemas.microsoft.com/office/word/2020/wordml/sdtdatahash" xmlns:w16se="http://schemas.microsoft.com/office/word/2015/wordml/symex" xmlns:wpg="http://schemas.microsoft.com/office/word/2010/wordprocessingGroup" xmlns:wpi="http://schemas.microsoft.com/office/word/2010/wordprocessingInk" xmlns:wne="http://schemas.microsoft.com/office/word/2006/wordml" xmlns:wps="http://schemas.microsoft.com/office/word/2010/wordprocessingShape" mc:Ignorable="w14 w15 w16se w16cid w16 w16cex w16sdtdh wp14">
+  <w:footnote w:type="separator" w:id="-1">
+    <w:p>
+      <w:pPr>
+        <w:spacing w:after="0" w:line="240" w:lineRule="auto"/>
+      </w:pPr>
+      <w:r>
+        <w:separator/>
+      </w:r>
+    </w:p>
+  </w:footnote>
+  <w:footnote w:type="continuationSeparator" w:id="0">
+    <w:p>
+      <w:pPr>
+        <w:spacing w:after="0" w:line="240" w:lineRule="auto"/>
+      </w:pPr>
+      <w:r>
+        <w:continuationSeparator/>
+      </w:r>
+    </w:p>
+  </w:footnote>
+</w:footnotes>
 </file>
 
 <file path=word/numbering.xml><?xml version="1.0" encoding="utf-8"?>
@@ -3233,6 +3615,50 @@
       <w:contextualSpacing/>
     </w:pPr>
   </w:style>
+  <w:style w:type="paragraph" w:styleId="Header">
+    <w:name w:val="header"/>
+    <w:basedOn w:val="Normal"/>
+    <w:link w:val="HeaderChar"/>
+    <w:uiPriority w:val="99"/>
+    <w:unhideWhenUsed/>
+    <w:rsid w:val="00E71C1A"/>
+    <w:pPr>
+      <w:tabs>
+        <w:tab w:val="center" w:pos="4513"/>
+        <w:tab w:val="right" w:pos="9026"/>
+      </w:tabs>
+      <w:spacing w:after="0" w:line="240" w:lineRule="auto"/>
+    </w:pPr>
+  </w:style>
+  <w:style w:type="character" w:customStyle="1" w:styleId="HeaderChar">
+    <w:name w:val="Header Char"/>
+    <w:basedOn w:val="DefaultParagraphFont"/>
+    <w:link w:val="Header"/>
+    <w:uiPriority w:val="99"/>
+    <w:rsid w:val="00E71C1A"/>
+  </w:style>
+  <w:style w:type="paragraph" w:styleId="Footer">
+    <w:name w:val="footer"/>
+    <w:basedOn w:val="Normal"/>
+    <w:link w:val="FooterChar"/>
+    <w:uiPriority w:val="99"/>
+    <w:unhideWhenUsed/>
+    <w:rsid w:val="00E71C1A"/>
+    <w:pPr>
+      <w:tabs>
+        <w:tab w:val="center" w:pos="4513"/>
+        <w:tab w:val="right" w:pos="9026"/>
+      </w:tabs>
+      <w:spacing w:after="0" w:line="240" w:lineRule="auto"/>
+    </w:pPr>
+  </w:style>
+  <w:style w:type="character" w:customStyle="1" w:styleId="FooterChar">
+    <w:name w:val="Footer Char"/>
+    <w:basedOn w:val="DefaultParagraphFont"/>
+    <w:link w:val="Footer"/>
+    <w:uiPriority w:val="99"/>
+    <w:rsid w:val="00E71C1A"/>
+  </w:style>
 </w:styles>
 </file>
 

</xml_diff>

<commit_message>
descrizione degli attori e dei sistemi esterni
</commit_message>
<xml_diff>
--- a/documentoDeiRequisiti/documentoDeiRequisiti.docx
+++ b/documentoDeiRequisiti/documentoDeiRequisiti.docx
@@ -5,7 +5,7 @@
     <w:sdt>
       <w:sdtPr>
         <w:rPr>
-          <w:rFonts w:eastAsiaTheme="minorHAnsi"/>
+          <w:rFonts w:ascii="Century Gothic" w:eastAsiaTheme="minorHAnsi" w:hAnsi="Century Gothic"/>
           <w:sz w:val="2"/>
           <w:lang w:eastAsia="en-US"/>
         </w:rPr>
@@ -25,6 +25,7 @@
           <w:pPr>
             <w:pStyle w:val="NoSpacing"/>
             <w:rPr>
+              <w:rFonts w:ascii="Century Gothic" w:hAnsi="Century Gothic"/>
               <w:sz w:val="2"/>
             </w:rPr>
           </w:pPr>
@@ -907,15 +908,7 @@
                                         <w:sz w:val="36"/>
                                         <w:szCs w:val="36"/>
                                       </w:rPr>
-                                      <w:t xml:space="preserve">Gruppo </w:t>
-                                    </w:r>
-                                    <w:r>
-                                      <w:rPr>
-                                        <w:color w:val="4472C4" w:themeColor="accent1"/>
-                                        <w:sz w:val="36"/>
-                                        <w:szCs w:val="36"/>
-                                      </w:rPr>
-                                      <w:t>T053</w:t>
+                                      <w:t>Gruppo T053</w:t>
                                     </w:r>
                                   </w:sdtContent>
                                 </w:sdt>
@@ -1010,15 +1003,7 @@
                                   <w:sz w:val="36"/>
                                   <w:szCs w:val="36"/>
                                 </w:rPr>
-                                <w:t xml:space="preserve">Gruppo </w:t>
-                              </w:r>
-                              <w:r>
-                                <w:rPr>
-                                  <w:color w:val="4472C4" w:themeColor="accent1"/>
-                                  <w:sz w:val="36"/>
-                                  <w:szCs w:val="36"/>
-                                </w:rPr>
-                                <w:t>T053</w:t>
+                                <w:t>Gruppo T053</w:t>
                               </w:r>
                             </w:sdtContent>
                           </w:sdt>
@@ -1077,7 +1062,7 @@
     <w:sdt>
       <w:sdtPr>
         <w:rPr>
-          <w:rFonts w:asciiTheme="minorHAnsi" w:eastAsiaTheme="minorHAnsi" w:hAnsiTheme="minorHAnsi" w:cstheme="minorBidi"/>
+          <w:rFonts w:eastAsiaTheme="minorHAnsi" w:cstheme="minorBidi"/>
           <w:color w:val="auto"/>
           <w:sz w:val="22"/>
           <w:szCs w:val="22"/>
@@ -1111,7 +1096,7 @@
               <w:tab w:val="right" w:leader="dot" w:pos="9628"/>
             </w:tabs>
             <w:rPr>
-              <w:rFonts w:cstheme="minorBidi"/>
+              <w:rFonts w:asciiTheme="minorHAnsi" w:hAnsiTheme="minorHAnsi" w:cstheme="minorBidi"/>
               <w:noProof/>
             </w:rPr>
           </w:pPr>
@@ -1124,7 +1109,7 @@
           <w:r>
             <w:fldChar w:fldCharType="separate"/>
           </w:r>
-          <w:hyperlink w:anchor="_Toc118216537" w:history="1">
+          <w:hyperlink w:anchor="_Toc118366454" w:history="1">
             <w:r>
               <w:rPr>
                 <w:rStyle w:val="Hyperlink"/>
@@ -1151,7 +1136,7 @@
                 <w:noProof/>
                 <w:webHidden/>
               </w:rPr>
-              <w:instrText xml:space="preserve"> PAGEREF _Toc118216537 \h </w:instrText>
+              <w:instrText xml:space="preserve"> PAGEREF _Toc118366454 \h </w:instrText>
             </w:r>
             <w:r>
               <w:rPr>
@@ -1189,11 +1174,11 @@
               <w:tab w:val="right" w:leader="dot" w:pos="9628"/>
             </w:tabs>
             <w:rPr>
-              <w:rFonts w:cstheme="minorBidi"/>
+              <w:rFonts w:asciiTheme="minorHAnsi" w:hAnsiTheme="minorHAnsi" w:cstheme="minorBidi"/>
               <w:noProof/>
             </w:rPr>
           </w:pPr>
-          <w:hyperlink w:anchor="_Toc118216538" w:history="1">
+          <w:hyperlink w:anchor="_Toc118366455" w:history="1">
             <w:r>
               <w:rPr>
                 <w:rStyle w:val="Hyperlink"/>
@@ -1220,7 +1205,7 @@
                 <w:noProof/>
                 <w:webHidden/>
               </w:rPr>
-              <w:instrText xml:space="preserve"> PAGEREF _Toc118216538 \h </w:instrText>
+              <w:instrText xml:space="preserve"> PAGEREF _Toc118366455 \h </w:instrText>
             </w:r>
             <w:r>
               <w:rPr>
@@ -1241,6 +1226,1041 @@
                 <w:webHidden/>
               </w:rPr>
               <w:t>2</w:t>
+            </w:r>
+            <w:r>
+              <w:rPr>
+                <w:noProof/>
+                <w:webHidden/>
+              </w:rPr>
+              <w:fldChar w:fldCharType="end"/>
+            </w:r>
+          </w:hyperlink>
+        </w:p>
+        <w:p>
+          <w:pPr>
+            <w:pStyle w:val="TOC2"/>
+            <w:tabs>
+              <w:tab w:val="right" w:leader="dot" w:pos="9628"/>
+            </w:tabs>
+            <w:rPr>
+              <w:rFonts w:asciiTheme="minorHAnsi" w:hAnsiTheme="minorHAnsi" w:cstheme="minorBidi"/>
+              <w:noProof/>
+            </w:rPr>
+          </w:pPr>
+          <w:hyperlink w:anchor="_Toc118366456" w:history="1">
+            <w:r>
+              <w:rPr>
+                <w:rStyle w:val="Hyperlink"/>
+                <w:noProof/>
+              </w:rPr>
+              <w:t>Accesso alla piattaforma</w:t>
+            </w:r>
+            <w:r>
+              <w:rPr>
+                <w:noProof/>
+                <w:webHidden/>
+              </w:rPr>
+              <w:tab/>
+            </w:r>
+            <w:r>
+              <w:rPr>
+                <w:noProof/>
+                <w:webHidden/>
+              </w:rPr>
+              <w:fldChar w:fldCharType="begin"/>
+            </w:r>
+            <w:r>
+              <w:rPr>
+                <w:noProof/>
+                <w:webHidden/>
+              </w:rPr>
+              <w:instrText xml:space="preserve"> PAGEREF _Toc118366456 \h </w:instrText>
+            </w:r>
+            <w:r>
+              <w:rPr>
+                <w:noProof/>
+                <w:webHidden/>
+              </w:rPr>
+            </w:r>
+            <w:r>
+              <w:rPr>
+                <w:noProof/>
+                <w:webHidden/>
+              </w:rPr>
+              <w:fldChar w:fldCharType="separate"/>
+            </w:r>
+            <w:r>
+              <w:rPr>
+                <w:noProof/>
+                <w:webHidden/>
+              </w:rPr>
+              <w:t>2</w:t>
+            </w:r>
+            <w:r>
+              <w:rPr>
+                <w:noProof/>
+                <w:webHidden/>
+              </w:rPr>
+              <w:fldChar w:fldCharType="end"/>
+            </w:r>
+          </w:hyperlink>
+        </w:p>
+        <w:p>
+          <w:pPr>
+            <w:pStyle w:val="TOC2"/>
+            <w:tabs>
+              <w:tab w:val="right" w:leader="dot" w:pos="9628"/>
+            </w:tabs>
+            <w:rPr>
+              <w:rFonts w:asciiTheme="minorHAnsi" w:hAnsiTheme="minorHAnsi" w:cstheme="minorBidi"/>
+              <w:noProof/>
+            </w:rPr>
+          </w:pPr>
+          <w:hyperlink w:anchor="_Toc118366457" w:history="1">
+            <w:r>
+              <w:rPr>
+                <w:rStyle w:val="Hyperlink"/>
+                <w:noProof/>
+              </w:rPr>
+              <w:t>Gestione dei corsi (lato docente)</w:t>
+            </w:r>
+            <w:r>
+              <w:rPr>
+                <w:noProof/>
+                <w:webHidden/>
+              </w:rPr>
+              <w:tab/>
+            </w:r>
+            <w:r>
+              <w:rPr>
+                <w:noProof/>
+                <w:webHidden/>
+              </w:rPr>
+              <w:fldChar w:fldCharType="begin"/>
+            </w:r>
+            <w:r>
+              <w:rPr>
+                <w:noProof/>
+                <w:webHidden/>
+              </w:rPr>
+              <w:instrText xml:space="preserve"> PAGEREF _Toc118366457 \h </w:instrText>
+            </w:r>
+            <w:r>
+              <w:rPr>
+                <w:noProof/>
+                <w:webHidden/>
+              </w:rPr>
+            </w:r>
+            <w:r>
+              <w:rPr>
+                <w:noProof/>
+                <w:webHidden/>
+              </w:rPr>
+              <w:fldChar w:fldCharType="separate"/>
+            </w:r>
+            <w:r>
+              <w:rPr>
+                <w:noProof/>
+                <w:webHidden/>
+              </w:rPr>
+              <w:t>2</w:t>
+            </w:r>
+            <w:r>
+              <w:rPr>
+                <w:noProof/>
+                <w:webHidden/>
+              </w:rPr>
+              <w:fldChar w:fldCharType="end"/>
+            </w:r>
+          </w:hyperlink>
+        </w:p>
+        <w:p>
+          <w:pPr>
+            <w:pStyle w:val="TOC3"/>
+            <w:tabs>
+              <w:tab w:val="right" w:leader="dot" w:pos="9628"/>
+            </w:tabs>
+            <w:rPr>
+              <w:rFonts w:asciiTheme="minorHAnsi" w:hAnsiTheme="minorHAnsi" w:cstheme="minorBidi"/>
+              <w:noProof/>
+            </w:rPr>
+          </w:pPr>
+          <w:hyperlink w:anchor="_Toc118366458" w:history="1">
+            <w:r>
+              <w:rPr>
+                <w:rStyle w:val="Hyperlink"/>
+                <w:noProof/>
+              </w:rPr>
+              <w:t>Creazione di un corso</w:t>
+            </w:r>
+            <w:r>
+              <w:rPr>
+                <w:noProof/>
+                <w:webHidden/>
+              </w:rPr>
+              <w:tab/>
+            </w:r>
+            <w:r>
+              <w:rPr>
+                <w:noProof/>
+                <w:webHidden/>
+              </w:rPr>
+              <w:fldChar w:fldCharType="begin"/>
+            </w:r>
+            <w:r>
+              <w:rPr>
+                <w:noProof/>
+                <w:webHidden/>
+              </w:rPr>
+              <w:instrText xml:space="preserve"> PAGEREF _Toc118366458 \h </w:instrText>
+            </w:r>
+            <w:r>
+              <w:rPr>
+                <w:noProof/>
+                <w:webHidden/>
+              </w:rPr>
+            </w:r>
+            <w:r>
+              <w:rPr>
+                <w:noProof/>
+                <w:webHidden/>
+              </w:rPr>
+              <w:fldChar w:fldCharType="separate"/>
+            </w:r>
+            <w:r>
+              <w:rPr>
+                <w:noProof/>
+                <w:webHidden/>
+              </w:rPr>
+              <w:t>3</w:t>
+            </w:r>
+            <w:r>
+              <w:rPr>
+                <w:noProof/>
+                <w:webHidden/>
+              </w:rPr>
+              <w:fldChar w:fldCharType="end"/>
+            </w:r>
+          </w:hyperlink>
+        </w:p>
+        <w:p>
+          <w:pPr>
+            <w:pStyle w:val="TOC3"/>
+            <w:tabs>
+              <w:tab w:val="right" w:leader="dot" w:pos="9628"/>
+            </w:tabs>
+            <w:rPr>
+              <w:rFonts w:asciiTheme="minorHAnsi" w:hAnsiTheme="minorHAnsi" w:cstheme="minorBidi"/>
+              <w:noProof/>
+            </w:rPr>
+          </w:pPr>
+          <w:hyperlink w:anchor="_Toc118366459" w:history="1">
+            <w:r>
+              <w:rPr>
+                <w:rStyle w:val="Hyperlink"/>
+                <w:noProof/>
+              </w:rPr>
+              <w:t>Visualizzazione di un corso e dei suoi contenuti</w:t>
+            </w:r>
+            <w:r>
+              <w:rPr>
+                <w:noProof/>
+                <w:webHidden/>
+              </w:rPr>
+              <w:tab/>
+            </w:r>
+            <w:r>
+              <w:rPr>
+                <w:noProof/>
+                <w:webHidden/>
+              </w:rPr>
+              <w:fldChar w:fldCharType="begin"/>
+            </w:r>
+            <w:r>
+              <w:rPr>
+                <w:noProof/>
+                <w:webHidden/>
+              </w:rPr>
+              <w:instrText xml:space="preserve"> PAGEREF _Toc118366459 \h </w:instrText>
+            </w:r>
+            <w:r>
+              <w:rPr>
+                <w:noProof/>
+                <w:webHidden/>
+              </w:rPr>
+            </w:r>
+            <w:r>
+              <w:rPr>
+                <w:noProof/>
+                <w:webHidden/>
+              </w:rPr>
+              <w:fldChar w:fldCharType="separate"/>
+            </w:r>
+            <w:r>
+              <w:rPr>
+                <w:noProof/>
+                <w:webHidden/>
+              </w:rPr>
+              <w:t>4</w:t>
+            </w:r>
+            <w:r>
+              <w:rPr>
+                <w:noProof/>
+                <w:webHidden/>
+              </w:rPr>
+              <w:fldChar w:fldCharType="end"/>
+            </w:r>
+          </w:hyperlink>
+        </w:p>
+        <w:p>
+          <w:pPr>
+            <w:pStyle w:val="TOC3"/>
+            <w:tabs>
+              <w:tab w:val="right" w:leader="dot" w:pos="9628"/>
+            </w:tabs>
+            <w:rPr>
+              <w:rFonts w:asciiTheme="minorHAnsi" w:hAnsiTheme="minorHAnsi" w:cstheme="minorBidi"/>
+              <w:noProof/>
+            </w:rPr>
+          </w:pPr>
+          <w:hyperlink w:anchor="_Toc118366460" w:history="1">
+            <w:r>
+              <w:rPr>
+                <w:rStyle w:val="Hyperlink"/>
+                <w:noProof/>
+              </w:rPr>
+              <w:t>Caricamento di una risorsa in un corso</w:t>
+            </w:r>
+            <w:r>
+              <w:rPr>
+                <w:noProof/>
+                <w:webHidden/>
+              </w:rPr>
+              <w:tab/>
+            </w:r>
+            <w:r>
+              <w:rPr>
+                <w:noProof/>
+                <w:webHidden/>
+              </w:rPr>
+              <w:fldChar w:fldCharType="begin"/>
+            </w:r>
+            <w:r>
+              <w:rPr>
+                <w:noProof/>
+                <w:webHidden/>
+              </w:rPr>
+              <w:instrText xml:space="preserve"> PAGEREF _Toc118366460 \h </w:instrText>
+            </w:r>
+            <w:r>
+              <w:rPr>
+                <w:noProof/>
+                <w:webHidden/>
+              </w:rPr>
+            </w:r>
+            <w:r>
+              <w:rPr>
+                <w:noProof/>
+                <w:webHidden/>
+              </w:rPr>
+              <w:fldChar w:fldCharType="separate"/>
+            </w:r>
+            <w:r>
+              <w:rPr>
+                <w:noProof/>
+                <w:webHidden/>
+              </w:rPr>
+              <w:t>4</w:t>
+            </w:r>
+            <w:r>
+              <w:rPr>
+                <w:noProof/>
+                <w:webHidden/>
+              </w:rPr>
+              <w:fldChar w:fldCharType="end"/>
+            </w:r>
+          </w:hyperlink>
+        </w:p>
+        <w:p>
+          <w:pPr>
+            <w:pStyle w:val="TOC3"/>
+            <w:tabs>
+              <w:tab w:val="right" w:leader="dot" w:pos="9628"/>
+            </w:tabs>
+            <w:rPr>
+              <w:rFonts w:asciiTheme="minorHAnsi" w:hAnsiTheme="minorHAnsi" w:cstheme="minorBidi"/>
+              <w:noProof/>
+            </w:rPr>
+          </w:pPr>
+          <w:hyperlink w:anchor="_Toc118366461" w:history="1">
+            <w:r>
+              <w:rPr>
+                <w:rStyle w:val="Hyperlink"/>
+                <w:noProof/>
+              </w:rPr>
+              <w:t>Eliminazione dei contenuti di un corso</w:t>
+            </w:r>
+            <w:r>
+              <w:rPr>
+                <w:noProof/>
+                <w:webHidden/>
+              </w:rPr>
+              <w:tab/>
+            </w:r>
+            <w:r>
+              <w:rPr>
+                <w:noProof/>
+                <w:webHidden/>
+              </w:rPr>
+              <w:fldChar w:fldCharType="begin"/>
+            </w:r>
+            <w:r>
+              <w:rPr>
+                <w:noProof/>
+                <w:webHidden/>
+              </w:rPr>
+              <w:instrText xml:space="preserve"> PAGEREF _Toc118366461 \h </w:instrText>
+            </w:r>
+            <w:r>
+              <w:rPr>
+                <w:noProof/>
+                <w:webHidden/>
+              </w:rPr>
+            </w:r>
+            <w:r>
+              <w:rPr>
+                <w:noProof/>
+                <w:webHidden/>
+              </w:rPr>
+              <w:fldChar w:fldCharType="separate"/>
+            </w:r>
+            <w:r>
+              <w:rPr>
+                <w:noProof/>
+                <w:webHidden/>
+              </w:rPr>
+              <w:t>4</w:t>
+            </w:r>
+            <w:r>
+              <w:rPr>
+                <w:noProof/>
+                <w:webHidden/>
+              </w:rPr>
+              <w:fldChar w:fldCharType="end"/>
+            </w:r>
+          </w:hyperlink>
+        </w:p>
+        <w:p>
+          <w:pPr>
+            <w:pStyle w:val="TOC3"/>
+            <w:tabs>
+              <w:tab w:val="right" w:leader="dot" w:pos="9628"/>
+            </w:tabs>
+            <w:rPr>
+              <w:rFonts w:asciiTheme="minorHAnsi" w:hAnsiTheme="minorHAnsi" w:cstheme="minorBidi"/>
+              <w:noProof/>
+            </w:rPr>
+          </w:pPr>
+          <w:hyperlink w:anchor="_Toc118366462" w:history="1">
+            <w:r>
+              <w:rPr>
+                <w:rStyle w:val="Hyperlink"/>
+                <w:noProof/>
+              </w:rPr>
+              <w:t>Eliminazione di un corso</w:t>
+            </w:r>
+            <w:r>
+              <w:rPr>
+                <w:noProof/>
+                <w:webHidden/>
+              </w:rPr>
+              <w:tab/>
+            </w:r>
+            <w:r>
+              <w:rPr>
+                <w:noProof/>
+                <w:webHidden/>
+              </w:rPr>
+              <w:fldChar w:fldCharType="begin"/>
+            </w:r>
+            <w:r>
+              <w:rPr>
+                <w:noProof/>
+                <w:webHidden/>
+              </w:rPr>
+              <w:instrText xml:space="preserve"> PAGEREF _Toc118366462 \h </w:instrText>
+            </w:r>
+            <w:r>
+              <w:rPr>
+                <w:noProof/>
+                <w:webHidden/>
+              </w:rPr>
+            </w:r>
+            <w:r>
+              <w:rPr>
+                <w:noProof/>
+                <w:webHidden/>
+              </w:rPr>
+              <w:fldChar w:fldCharType="separate"/>
+            </w:r>
+            <w:r>
+              <w:rPr>
+                <w:noProof/>
+                <w:webHidden/>
+              </w:rPr>
+              <w:t>4</w:t>
+            </w:r>
+            <w:r>
+              <w:rPr>
+                <w:noProof/>
+                <w:webHidden/>
+              </w:rPr>
+              <w:fldChar w:fldCharType="end"/>
+            </w:r>
+          </w:hyperlink>
+        </w:p>
+        <w:p>
+          <w:pPr>
+            <w:pStyle w:val="TOC2"/>
+            <w:tabs>
+              <w:tab w:val="right" w:leader="dot" w:pos="9628"/>
+            </w:tabs>
+            <w:rPr>
+              <w:rFonts w:asciiTheme="minorHAnsi" w:hAnsiTheme="minorHAnsi" w:cstheme="minorBidi"/>
+              <w:noProof/>
+            </w:rPr>
+          </w:pPr>
+          <w:hyperlink w:anchor="_Toc118366463" w:history="1">
+            <w:r>
+              <w:rPr>
+                <w:rStyle w:val="Hyperlink"/>
+                <w:noProof/>
+              </w:rPr>
+              <w:t>Visualizzazione di un elenco di corsi</w:t>
+            </w:r>
+            <w:r>
+              <w:rPr>
+                <w:noProof/>
+                <w:webHidden/>
+              </w:rPr>
+              <w:tab/>
+            </w:r>
+            <w:r>
+              <w:rPr>
+                <w:noProof/>
+                <w:webHidden/>
+              </w:rPr>
+              <w:fldChar w:fldCharType="begin"/>
+            </w:r>
+            <w:r>
+              <w:rPr>
+                <w:noProof/>
+                <w:webHidden/>
+              </w:rPr>
+              <w:instrText xml:space="preserve"> PAGEREF _Toc118366463 \h </w:instrText>
+            </w:r>
+            <w:r>
+              <w:rPr>
+                <w:noProof/>
+                <w:webHidden/>
+              </w:rPr>
+            </w:r>
+            <w:r>
+              <w:rPr>
+                <w:noProof/>
+                <w:webHidden/>
+              </w:rPr>
+              <w:fldChar w:fldCharType="separate"/>
+            </w:r>
+            <w:r>
+              <w:rPr>
+                <w:noProof/>
+                <w:webHidden/>
+              </w:rPr>
+              <w:t>4</w:t>
+            </w:r>
+            <w:r>
+              <w:rPr>
+                <w:noProof/>
+                <w:webHidden/>
+              </w:rPr>
+              <w:fldChar w:fldCharType="end"/>
+            </w:r>
+          </w:hyperlink>
+        </w:p>
+        <w:p>
+          <w:pPr>
+            <w:pStyle w:val="TOC2"/>
+            <w:tabs>
+              <w:tab w:val="right" w:leader="dot" w:pos="9628"/>
+            </w:tabs>
+            <w:rPr>
+              <w:rFonts w:asciiTheme="minorHAnsi" w:hAnsiTheme="minorHAnsi" w:cstheme="minorBidi"/>
+              <w:noProof/>
+            </w:rPr>
+          </w:pPr>
+          <w:hyperlink w:anchor="_Toc118366464" w:history="1">
+            <w:r>
+              <w:rPr>
+                <w:rStyle w:val="Hyperlink"/>
+                <w:noProof/>
+              </w:rPr>
+              <w:t>Modifica attributi dei contenuti di un corso</w:t>
+            </w:r>
+            <w:r>
+              <w:rPr>
+                <w:noProof/>
+                <w:webHidden/>
+              </w:rPr>
+              <w:tab/>
+            </w:r>
+            <w:r>
+              <w:rPr>
+                <w:noProof/>
+                <w:webHidden/>
+              </w:rPr>
+              <w:fldChar w:fldCharType="begin"/>
+            </w:r>
+            <w:r>
+              <w:rPr>
+                <w:noProof/>
+                <w:webHidden/>
+              </w:rPr>
+              <w:instrText xml:space="preserve"> PAGEREF _Toc118366464 \h </w:instrText>
+            </w:r>
+            <w:r>
+              <w:rPr>
+                <w:noProof/>
+                <w:webHidden/>
+              </w:rPr>
+            </w:r>
+            <w:r>
+              <w:rPr>
+                <w:noProof/>
+                <w:webHidden/>
+              </w:rPr>
+              <w:fldChar w:fldCharType="separate"/>
+            </w:r>
+            <w:r>
+              <w:rPr>
+                <w:noProof/>
+                <w:webHidden/>
+              </w:rPr>
+              <w:t>4</w:t>
+            </w:r>
+            <w:r>
+              <w:rPr>
+                <w:noProof/>
+                <w:webHidden/>
+              </w:rPr>
+              <w:fldChar w:fldCharType="end"/>
+            </w:r>
+          </w:hyperlink>
+        </w:p>
+        <w:p>
+          <w:pPr>
+            <w:pStyle w:val="TOC2"/>
+            <w:tabs>
+              <w:tab w:val="right" w:leader="dot" w:pos="9628"/>
+            </w:tabs>
+            <w:rPr>
+              <w:rFonts w:asciiTheme="minorHAnsi" w:hAnsiTheme="minorHAnsi" w:cstheme="minorBidi"/>
+              <w:noProof/>
+            </w:rPr>
+          </w:pPr>
+          <w:hyperlink w:anchor="_Toc118366465" w:history="1">
+            <w:r>
+              <w:rPr>
+                <w:rStyle w:val="Hyperlink"/>
+                <w:noProof/>
+              </w:rPr>
+              <w:t>Creazione di un’esercitazione</w:t>
+            </w:r>
+            <w:r>
+              <w:rPr>
+                <w:noProof/>
+                <w:webHidden/>
+              </w:rPr>
+              <w:tab/>
+            </w:r>
+            <w:r>
+              <w:rPr>
+                <w:noProof/>
+                <w:webHidden/>
+              </w:rPr>
+              <w:fldChar w:fldCharType="begin"/>
+            </w:r>
+            <w:r>
+              <w:rPr>
+                <w:noProof/>
+                <w:webHidden/>
+              </w:rPr>
+              <w:instrText xml:space="preserve"> PAGEREF _Toc118366465 \h </w:instrText>
+            </w:r>
+            <w:r>
+              <w:rPr>
+                <w:noProof/>
+                <w:webHidden/>
+              </w:rPr>
+            </w:r>
+            <w:r>
+              <w:rPr>
+                <w:noProof/>
+                <w:webHidden/>
+              </w:rPr>
+              <w:fldChar w:fldCharType="separate"/>
+            </w:r>
+            <w:r>
+              <w:rPr>
+                <w:noProof/>
+                <w:webHidden/>
+              </w:rPr>
+              <w:t>5</w:t>
+            </w:r>
+            <w:r>
+              <w:rPr>
+                <w:noProof/>
+                <w:webHidden/>
+              </w:rPr>
+              <w:fldChar w:fldCharType="end"/>
+            </w:r>
+          </w:hyperlink>
+        </w:p>
+        <w:p>
+          <w:pPr>
+            <w:pStyle w:val="TOC2"/>
+            <w:tabs>
+              <w:tab w:val="right" w:leader="dot" w:pos="9628"/>
+            </w:tabs>
+            <w:rPr>
+              <w:rFonts w:asciiTheme="minorHAnsi" w:hAnsiTheme="minorHAnsi" w:cstheme="minorBidi"/>
+              <w:noProof/>
+            </w:rPr>
+          </w:pPr>
+          <w:hyperlink w:anchor="_Toc118366466" w:history="1">
+            <w:r>
+              <w:rPr>
+                <w:rStyle w:val="Hyperlink"/>
+                <w:noProof/>
+              </w:rPr>
+              <w:t>Svolgimento di un’esercitazione</w:t>
+            </w:r>
+            <w:r>
+              <w:rPr>
+                <w:noProof/>
+                <w:webHidden/>
+              </w:rPr>
+              <w:tab/>
+            </w:r>
+            <w:r>
+              <w:rPr>
+                <w:noProof/>
+                <w:webHidden/>
+              </w:rPr>
+              <w:fldChar w:fldCharType="begin"/>
+            </w:r>
+            <w:r>
+              <w:rPr>
+                <w:noProof/>
+                <w:webHidden/>
+              </w:rPr>
+              <w:instrText xml:space="preserve"> PAGEREF _Toc118366466 \h </w:instrText>
+            </w:r>
+            <w:r>
+              <w:rPr>
+                <w:noProof/>
+                <w:webHidden/>
+              </w:rPr>
+            </w:r>
+            <w:r>
+              <w:rPr>
+                <w:noProof/>
+                <w:webHidden/>
+              </w:rPr>
+              <w:fldChar w:fldCharType="separate"/>
+            </w:r>
+            <w:r>
+              <w:rPr>
+                <w:noProof/>
+                <w:webHidden/>
+              </w:rPr>
+              <w:t>6</w:t>
+            </w:r>
+            <w:r>
+              <w:rPr>
+                <w:noProof/>
+                <w:webHidden/>
+              </w:rPr>
+              <w:fldChar w:fldCharType="end"/>
+            </w:r>
+          </w:hyperlink>
+        </w:p>
+        <w:p>
+          <w:pPr>
+            <w:pStyle w:val="TOC2"/>
+            <w:tabs>
+              <w:tab w:val="right" w:leader="dot" w:pos="9628"/>
+            </w:tabs>
+            <w:rPr>
+              <w:rFonts w:asciiTheme="minorHAnsi" w:hAnsiTheme="minorHAnsi" w:cstheme="minorBidi"/>
+              <w:noProof/>
+            </w:rPr>
+          </w:pPr>
+          <w:hyperlink w:anchor="_Toc118366467" w:history="1">
+            <w:r>
+              <w:rPr>
+                <w:rStyle w:val="Hyperlink"/>
+                <w:noProof/>
+              </w:rPr>
+              <w:t>Valutazione risposta ad un’esercitazione</w:t>
+            </w:r>
+            <w:r>
+              <w:rPr>
+                <w:noProof/>
+                <w:webHidden/>
+              </w:rPr>
+              <w:tab/>
+            </w:r>
+            <w:r>
+              <w:rPr>
+                <w:noProof/>
+                <w:webHidden/>
+              </w:rPr>
+              <w:fldChar w:fldCharType="begin"/>
+            </w:r>
+            <w:r>
+              <w:rPr>
+                <w:noProof/>
+                <w:webHidden/>
+              </w:rPr>
+              <w:instrText xml:space="preserve"> PAGEREF _Toc118366467 \h </w:instrText>
+            </w:r>
+            <w:r>
+              <w:rPr>
+                <w:noProof/>
+                <w:webHidden/>
+              </w:rPr>
+            </w:r>
+            <w:r>
+              <w:rPr>
+                <w:noProof/>
+                <w:webHidden/>
+              </w:rPr>
+              <w:fldChar w:fldCharType="separate"/>
+            </w:r>
+            <w:r>
+              <w:rPr>
+                <w:noProof/>
+                <w:webHidden/>
+              </w:rPr>
+              <w:t>7</w:t>
+            </w:r>
+            <w:r>
+              <w:rPr>
+                <w:noProof/>
+                <w:webHidden/>
+              </w:rPr>
+              <w:fldChar w:fldCharType="end"/>
+            </w:r>
+          </w:hyperlink>
+        </w:p>
+        <w:p>
+          <w:pPr>
+            <w:pStyle w:val="TOC2"/>
+            <w:tabs>
+              <w:tab w:val="right" w:leader="dot" w:pos="9628"/>
+            </w:tabs>
+            <w:rPr>
+              <w:rFonts w:asciiTheme="minorHAnsi" w:hAnsiTheme="minorHAnsi" w:cstheme="minorBidi"/>
+              <w:noProof/>
+            </w:rPr>
+          </w:pPr>
+          <w:hyperlink w:anchor="_Toc118366468" w:history="1">
+            <w:r>
+              <w:rPr>
+                <w:rStyle w:val="Hyperlink"/>
+                <w:noProof/>
+              </w:rPr>
+              <w:t>Usufruizione e visulizzazione dei corsi (lato studente)</w:t>
+            </w:r>
+            <w:r>
+              <w:rPr>
+                <w:noProof/>
+                <w:webHidden/>
+              </w:rPr>
+              <w:tab/>
+            </w:r>
+            <w:r>
+              <w:rPr>
+                <w:noProof/>
+                <w:webHidden/>
+              </w:rPr>
+              <w:fldChar w:fldCharType="begin"/>
+            </w:r>
+            <w:r>
+              <w:rPr>
+                <w:noProof/>
+                <w:webHidden/>
+              </w:rPr>
+              <w:instrText xml:space="preserve"> PAGEREF _Toc118366468 \h </w:instrText>
+            </w:r>
+            <w:r>
+              <w:rPr>
+                <w:noProof/>
+                <w:webHidden/>
+              </w:rPr>
+            </w:r>
+            <w:r>
+              <w:rPr>
+                <w:noProof/>
+                <w:webHidden/>
+              </w:rPr>
+              <w:fldChar w:fldCharType="separate"/>
+            </w:r>
+            <w:r>
+              <w:rPr>
+                <w:noProof/>
+                <w:webHidden/>
+              </w:rPr>
+              <w:t>7</w:t>
+            </w:r>
+            <w:r>
+              <w:rPr>
+                <w:noProof/>
+                <w:webHidden/>
+              </w:rPr>
+              <w:fldChar w:fldCharType="end"/>
+            </w:r>
+          </w:hyperlink>
+        </w:p>
+        <w:p>
+          <w:pPr>
+            <w:pStyle w:val="TOC2"/>
+            <w:tabs>
+              <w:tab w:val="right" w:leader="dot" w:pos="9628"/>
+            </w:tabs>
+            <w:rPr>
+              <w:rFonts w:asciiTheme="minorHAnsi" w:hAnsiTheme="minorHAnsi" w:cstheme="minorBidi"/>
+              <w:noProof/>
+            </w:rPr>
+          </w:pPr>
+          <w:hyperlink w:anchor="_Toc118366469" w:history="1">
+            <w:r>
+              <w:rPr>
+                <w:rStyle w:val="Hyperlink"/>
+                <w:noProof/>
+              </w:rPr>
+              <w:t>Visualizzazione delle statistiche associate alle esercitazioni (lato docente e studente)</w:t>
+            </w:r>
+            <w:r>
+              <w:rPr>
+                <w:noProof/>
+                <w:webHidden/>
+              </w:rPr>
+              <w:tab/>
+            </w:r>
+            <w:r>
+              <w:rPr>
+                <w:noProof/>
+                <w:webHidden/>
+              </w:rPr>
+              <w:fldChar w:fldCharType="begin"/>
+            </w:r>
+            <w:r>
+              <w:rPr>
+                <w:noProof/>
+                <w:webHidden/>
+              </w:rPr>
+              <w:instrText xml:space="preserve"> PAGEREF _Toc118366469 \h </w:instrText>
+            </w:r>
+            <w:r>
+              <w:rPr>
+                <w:noProof/>
+                <w:webHidden/>
+              </w:rPr>
+            </w:r>
+            <w:r>
+              <w:rPr>
+                <w:noProof/>
+                <w:webHidden/>
+              </w:rPr>
+              <w:fldChar w:fldCharType="separate"/>
+            </w:r>
+            <w:r>
+              <w:rPr>
+                <w:noProof/>
+                <w:webHidden/>
+              </w:rPr>
+              <w:t>7</w:t>
+            </w:r>
+            <w:r>
+              <w:rPr>
+                <w:noProof/>
+                <w:webHidden/>
+              </w:rPr>
+              <w:fldChar w:fldCharType="end"/>
+            </w:r>
+          </w:hyperlink>
+        </w:p>
+        <w:p>
+          <w:pPr>
+            <w:pStyle w:val="TOC2"/>
+            <w:tabs>
+              <w:tab w:val="right" w:leader="dot" w:pos="9628"/>
+            </w:tabs>
+            <w:rPr>
+              <w:rFonts w:asciiTheme="minorHAnsi" w:hAnsiTheme="minorHAnsi" w:cstheme="minorBidi"/>
+              <w:noProof/>
+            </w:rPr>
+          </w:pPr>
+          <w:hyperlink w:anchor="_Toc118366470" w:history="1">
+            <w:r>
+              <w:rPr>
+                <w:rStyle w:val="Hyperlink"/>
+                <w:noProof/>
+              </w:rPr>
+              <w:t>Svolgimento simuazioni d’esame</w:t>
+            </w:r>
+            <w:r>
+              <w:rPr>
+                <w:noProof/>
+                <w:webHidden/>
+              </w:rPr>
+              <w:tab/>
+            </w:r>
+            <w:r>
+              <w:rPr>
+                <w:noProof/>
+                <w:webHidden/>
+              </w:rPr>
+              <w:fldChar w:fldCharType="begin"/>
+            </w:r>
+            <w:r>
+              <w:rPr>
+                <w:noProof/>
+                <w:webHidden/>
+              </w:rPr>
+              <w:instrText xml:space="preserve"> PAGEREF _Toc118366470 \h </w:instrText>
+            </w:r>
+            <w:r>
+              <w:rPr>
+                <w:noProof/>
+                <w:webHidden/>
+              </w:rPr>
+            </w:r>
+            <w:r>
+              <w:rPr>
+                <w:noProof/>
+                <w:webHidden/>
+              </w:rPr>
+              <w:fldChar w:fldCharType="separate"/>
+            </w:r>
+            <w:r>
+              <w:rPr>
+                <w:noProof/>
+                <w:webHidden/>
+              </w:rPr>
+              <w:t>8</w:t>
             </w:r>
             <w:r>
               <w:rPr>
@@ -1258,11 +2278,11 @@
               <w:tab w:val="right" w:leader="dot" w:pos="9628"/>
             </w:tabs>
             <w:rPr>
-              <w:rFonts w:cstheme="minorBidi"/>
+              <w:rFonts w:asciiTheme="minorHAnsi" w:hAnsiTheme="minorHAnsi" w:cstheme="minorBidi"/>
               <w:noProof/>
             </w:rPr>
           </w:pPr>
-          <w:hyperlink w:anchor="_Toc118216539" w:history="1">
+          <w:hyperlink w:anchor="_Toc118366471" w:history="1">
             <w:r>
               <w:rPr>
                 <w:rStyle w:val="Hyperlink"/>
@@ -1289,7 +2309,7 @@
                 <w:noProof/>
                 <w:webHidden/>
               </w:rPr>
-              <w:instrText xml:space="preserve"> PAGEREF _Toc118216539 \h </w:instrText>
+              <w:instrText xml:space="preserve"> PAGEREF _Toc118366471 \h </w:instrText>
             </w:r>
             <w:r>
               <w:rPr>
@@ -1309,7 +2329,7 @@
                 <w:noProof/>
                 <w:webHidden/>
               </w:rPr>
-              <w:t>3</w:t>
+              <w:t>9</w:t>
             </w:r>
             <w:r>
               <w:rPr>
@@ -1327,11 +2347,11 @@
               <w:tab w:val="right" w:leader="dot" w:pos="9628"/>
             </w:tabs>
             <w:rPr>
-              <w:rFonts w:cstheme="minorBidi"/>
+              <w:rFonts w:asciiTheme="minorHAnsi" w:hAnsiTheme="minorHAnsi" w:cstheme="minorBidi"/>
               <w:noProof/>
             </w:rPr>
           </w:pPr>
-          <w:hyperlink w:anchor="_Toc118216540" w:history="1">
+          <w:hyperlink w:anchor="_Toc118366472" w:history="1">
             <w:r>
               <w:rPr>
                 <w:rStyle w:val="Hyperlink"/>
@@ -1358,7 +2378,7 @@
                 <w:noProof/>
                 <w:webHidden/>
               </w:rPr>
-              <w:instrText xml:space="preserve"> PAGEREF _Toc118216540 \h </w:instrText>
+              <w:instrText xml:space="preserve"> PAGEREF _Toc118366472 \h </w:instrText>
             </w:r>
             <w:r>
               <w:rPr>
@@ -1378,7 +2398,7 @@
                 <w:noProof/>
                 <w:webHidden/>
               </w:rPr>
-              <w:t>4</w:t>
+              <w:t>11</w:t>
             </w:r>
             <w:r>
               <w:rPr>
@@ -1411,7 +2431,7 @@
       <w:pPr>
         <w:pStyle w:val="Heading1"/>
       </w:pPr>
-      <w:bookmarkStart w:id="0" w:name="_Toc118216537"/>
+      <w:bookmarkStart w:id="0" w:name="_Toc118366454"/>
       <w:r>
         <w:lastRenderedPageBreak/>
         <w:t>Scopo del documento</w:t>
@@ -1425,12 +2445,15 @@
       <w:r>
         <w:t xml:space="preserve"> </w:t>
       </w:r>
+      <w:r>
+        <w:t>Dopo la specifica dei requisiti verrà dettagliata l’analisi del contesto in cui opera il sistema Solve.it. Infine, come da definizione nel diagramma di contesto, verrà descritto l’elenco delle componenti che costituiranno l’implementazione del progetto.</w:t>
+      </w:r>
     </w:p>
     <w:p>
       <w:pPr>
         <w:pStyle w:val="Heading1"/>
       </w:pPr>
-      <w:bookmarkStart w:id="1" w:name="_Toc118216538"/>
+      <w:bookmarkStart w:id="1" w:name="_Toc118366455"/>
       <w:r>
         <w:t>Requisiti funzionali</w:t>
       </w:r>
@@ -1444,7 +2467,13 @@
         <w:t>è fornita la specifica</w:t>
       </w:r>
       <w:r>
-        <w:t xml:space="preserve"> i requisiti funzionali del </w:t>
+        <w:t xml:space="preserve"> </w:t>
+      </w:r>
+      <w:r>
+        <w:t>de</w:t>
+      </w:r>
+      <w:r>
+        <w:t xml:space="preserve">i requisiti funzionali del </w:t>
       </w:r>
       <w:r>
         <w:t>progetto</w:t>
@@ -1453,50 +2482,24 @@
         <w:t xml:space="preserve"> Solve.it</w:t>
       </w:r>
       <w:r>
-        <w:t xml:space="preserve"> come da definizione nel documento di progetto e con le modalità di seguito definite. </w:t>
-      </w:r>
-    </w:p>
-    <w:p>
-      <w:r>
-        <w:t xml:space="preserve">La specifica è realizzata via Use Case Diagram (UCD) e mediante Sequence Diagrams, State Machine Diagrams o Activity Diagrams laddove i requisiti richiedano una granularità </w:t>
-      </w:r>
-      <w:r>
-        <w:t>più</w:t>
-      </w:r>
-      <w:r>
-        <w:t xml:space="preserve"> dettagli</w:t>
-      </w:r>
-      <w:r>
-        <w:t>ata</w:t>
-      </w:r>
-      <w:r>
-        <w:t xml:space="preserve"> ai fini della loro buona specifica.</w:t>
-      </w:r>
-    </w:p>
-    <w:p>
-      <w:r>
-        <w:t xml:space="preserve">I requisiti specificati di sequito sono identificati dall’indice a cui </w:t>
-      </w:r>
-      <w:r>
-        <w:t>ciascuno è</w:t>
-      </w:r>
-      <w:r>
-        <w:t xml:space="preserve"> associat</w:t>
-      </w:r>
-      <w:r>
-        <w:t>o</w:t>
-      </w:r>
-      <w:r>
-        <w:t xml:space="preserve"> nell’elenco dei requisiti funzionali del coumento di progetto</w:t>
-      </w:r>
-      <w:r>
-        <w:t>.</w:t>
-      </w:r>
-    </w:p>
-    <w:p>
-      <w:r>
-        <w:t xml:space="preserve">R.F. </w:t>
-      </w:r>
+        <w:t xml:space="preserve"> come da definizione nel documento di progetto e con </w:t>
+      </w:r>
+      <w:r>
+        <w:t>l’utilizzo del linguaggio naturale e l’ausilio di diagrammi per la modellazione di use case in linguaggio UML</w:t>
+      </w:r>
+      <w:r>
+        <w:t xml:space="preserve">. </w:t>
+      </w:r>
+    </w:p>
+    <w:p>
+      <w:pPr>
+        <w:pStyle w:val="Heading2"/>
+      </w:pPr>
+      <w:bookmarkStart w:id="2" w:name="_Toc118366456"/>
+      <w:r>
+        <w:t>Accesso alla piattaforma</w:t>
+      </w:r>
+      <w:bookmarkEnd w:id="2"/>
     </w:p>
     <w:p>
       <w:r>
@@ -1504,10 +2507,10 @@
           <w:noProof/>
         </w:rPr>
         <w:drawing>
-          <wp:inline distT="0" distB="0" distL="0" distR="0" wp14:anchorId="1F596FDB" wp14:editId="640E26A6">
-            <wp:extent cx="6120130" cy="1983105"/>
+          <wp:inline distT="0" distB="0" distL="0" distR="0" wp14:anchorId="1354E63A" wp14:editId="3B10FCBD">
+            <wp:extent cx="6120130" cy="1718310"/>
             <wp:effectExtent l="0" t="0" r="0" b="0"/>
-            <wp:docPr id="4" name="Picture 4"/>
+            <wp:docPr id="14" name="Picture 14"/>
             <wp:cNvGraphicFramePr>
               <a:graphicFrameLocks xmlns:a="http://schemas.openxmlformats.org/drawingml/2006/main" noChangeAspect="1"/>
             </wp:cNvGraphicFramePr>
@@ -1515,13 +2518,13 @@
               <a:graphicData uri="http://schemas.openxmlformats.org/drawingml/2006/picture">
                 <pic:pic xmlns:pic="http://schemas.openxmlformats.org/drawingml/2006/picture">
                   <pic:nvPicPr>
-                    <pic:cNvPr id="0" name="Picture 7"/>
+                    <pic:cNvPr id="0" name="Picture 22"/>
                     <pic:cNvPicPr>
                       <a:picLocks noChangeAspect="1" noChangeArrowheads="1"/>
                     </pic:cNvPicPr>
                   </pic:nvPicPr>
                   <pic:blipFill>
-                    <a:blip r:embed="rId8" cstate="print">
+                    <a:blip r:embed="rId8">
                       <a:extLst>
                         <a:ext uri="{28A0092B-C50C-407E-A947-70E740481C1C}">
                           <a14:useLocalDpi xmlns:a14="http://schemas.microsoft.com/office/drawing/2010/main" val="0"/>
@@ -1536,7 +2539,7 @@
                   <pic:spPr bwMode="auto">
                     <a:xfrm>
                       <a:off x="0" y="0"/>
-                      <a:ext cx="6120130" cy="1983105"/>
+                      <a:ext cx="6120130" cy="1718310"/>
                     </a:xfrm>
                     <a:prstGeom prst="rect">
                       <a:avLst/>
@@ -1555,8 +2558,185 @@
     </w:p>
     <w:p>
       <w:r>
-        <w:t>R.F. 7</w:t>
-      </w:r>
+        <w:t>TITOLO:</w:t>
+      </w:r>
+      <w:r>
+        <w:t xml:space="preserve"> Accesso alla piattaforma</w:t>
+      </w:r>
+    </w:p>
+    <w:p>
+      <w:r>
+        <w:t>RIASSUNTO:</w:t>
+      </w:r>
+      <w:r>
+        <w:t xml:space="preserve"> Questo use case descrive la procedura di accesso alla piattaforma Solve.it da parte di un utente</w:t>
+      </w:r>
+    </w:p>
+    <w:p>
+      <w:r>
+        <w:t>DESCRIZIONE:</w:t>
+      </w:r>
+    </w:p>
+    <w:p>
+      <w:pPr>
+        <w:pStyle w:val="ListParagraph"/>
+        <w:numPr>
+          <w:ilvl w:val="0"/>
+          <w:numId w:val="9"/>
+        </w:numPr>
+      </w:pPr>
+      <w:r>
+        <w:t>Reindirizzamento alla piattaforma di accesso dell’università di Trento</w:t>
+      </w:r>
+    </w:p>
+    <w:p>
+      <w:pPr>
+        <w:pStyle w:val="ListParagraph"/>
+        <w:numPr>
+          <w:ilvl w:val="0"/>
+          <w:numId w:val="9"/>
+        </w:numPr>
+      </w:pPr>
+      <w:r>
+        <w:t>Attesa della terminazione della procedura di accesso tramite API Unitn [exception 1]</w:t>
+      </w:r>
+    </w:p>
+    <w:p>
+      <w:pPr>
+        <w:pStyle w:val="ListParagraph"/>
+        <w:numPr>
+          <w:ilvl w:val="0"/>
+          <w:numId w:val="9"/>
+        </w:numPr>
+      </w:pPr>
+      <w:r>
+        <w:t xml:space="preserve">Se la procedura di accesso è andata a buon fine </w:t>
+      </w:r>
+      <w:r>
+        <w:t>viene determinato</w:t>
+      </w:r>
+      <w:r>
+        <w:t xml:space="preserve"> dai dati ricevuti in risposta dalle API Unitn</w:t>
+      </w:r>
+      <w:r>
+        <w:t xml:space="preserve"> il ruolo dell’utente che ha appena effettuato il sign in [exception 2]</w:t>
+      </w:r>
+    </w:p>
+    <w:p>
+      <w:pPr>
+        <w:pStyle w:val="ListParagraph"/>
+        <w:numPr>
+          <w:ilvl w:val="0"/>
+          <w:numId w:val="9"/>
+        </w:numPr>
+      </w:pPr>
+      <w:r>
+        <w:t>Una volta determinato il ruolo e l’indirizzo di posta elettronica dell’utente si caricano dal back-end dell’applicazione i dati della sua pagina front-end e si segnala all’utente (ora studente o docente) la conferma di sign in [exception 3]</w:t>
+      </w:r>
+      <w:r>
+        <w:t xml:space="preserve"> [extension 1]</w:t>
+      </w:r>
+    </w:p>
+    <w:p>
+      <w:r>
+        <w:t>EXCEPTIONS:</w:t>
+      </w:r>
+    </w:p>
+    <w:p>
+      <w:pPr>
+        <w:pStyle w:val="ListParagraph"/>
+        <w:numPr>
+          <w:ilvl w:val="0"/>
+          <w:numId w:val="9"/>
+        </w:numPr>
+      </w:pPr>
+      <w:r>
+        <w:t>[exception 1] se il risultato della procedura di accesso fornito dalle API Unitn corrisponde ad un accesso non valido, questo viene segnalato all’utente anonimo e la procedura di accesso termina fino ad un successivo tentativo dell’utente</w:t>
+      </w:r>
+    </w:p>
+    <w:p>
+      <w:pPr>
+        <w:pStyle w:val="ListParagraph"/>
+        <w:numPr>
+          <w:ilvl w:val="0"/>
+          <w:numId w:val="9"/>
+        </w:numPr>
+      </w:pPr>
+      <w:r>
+        <w:t xml:space="preserve">[exception 2] se l’utente che ha effettuato il sign in non ha un ruolo valido rispetto a quelli previsti per la piattaforma Solve.it (ossia non è né uno studente ne un </w:t>
+      </w:r>
+      <w:r>
+        <w:lastRenderedPageBreak/>
+        <w:t>docente dell’ateneo) viene terminata la procedura di sign in e segnalato all’utente anonimo che con le date credenziali non può effettuare l’accesso</w:t>
+      </w:r>
+    </w:p>
+    <w:p>
+      <w:pPr>
+        <w:pStyle w:val="ListParagraph"/>
+        <w:numPr>
+          <w:ilvl w:val="0"/>
+          <w:numId w:val="9"/>
+        </w:numPr>
+      </w:pPr>
+      <w:r>
+        <w:t>[exception 3]</w:t>
+      </w:r>
+      <w:r>
+        <w:t xml:space="preserve"> se il docente o lo studente che hanno appena svolto il sign in non erano ancora registrati tra gli utenti della piattaforma vengono registrati in automatico al lato back-end dell’applicazione</w:t>
+      </w:r>
+    </w:p>
+    <w:p>
+      <w:r>
+        <w:t>EXTENSIONS:</w:t>
+      </w:r>
+    </w:p>
+    <w:p>
+      <w:pPr>
+        <w:pStyle w:val="ListParagraph"/>
+        <w:numPr>
+          <w:ilvl w:val="0"/>
+          <w:numId w:val="11"/>
+        </w:numPr>
+      </w:pPr>
+      <w:r>
+        <w:t xml:space="preserve">[extension 1] se il docente o lo studente che hanno effettuato l’accesso alla piattaforma sono utenti appena registrati (come da [exception 3]) viene </w:t>
+      </w:r>
+      <w:r>
+        <w:t>associato a loro</w:t>
+      </w:r>
+      <w:r>
+        <w:t xml:space="preserve"> un</w:t>
+      </w:r>
+      <w:r>
+        <w:t xml:space="preserve"> profilo vuoto, ossia senza azioni pregresse svolte (ad esempio iscrizioni a corsi, creazione di corsi, consegne di esercitazioni, ecc.). Inoltre viene mostrato all’utente un messaggio di benvenuto alla piattaforma con un cenno alle principali funzionalità (in maniera condizionale al fatto che l’utente sia un docente o uno studente) </w:t>
+      </w:r>
+    </w:p>
+    <w:p>
+      <w:r>
+        <w:rPr>
+          <w:highlight w:val="yellow"/>
+        </w:rPr>
+        <w:t>Qui sarebbe utile un diagramma appropriato</w:t>
+      </w:r>
+      <w:r>
+        <w:t xml:space="preserve"> (tipo state machine)</w:t>
+      </w:r>
+      <w:r>
+        <w:t xml:space="preserve"> per descrivere il processo complessivo di sign in</w:t>
+      </w:r>
+    </w:p>
+    <w:p>
+      <w:pPr>
+        <w:pStyle w:val="Heading2"/>
+      </w:pPr>
+      <w:bookmarkStart w:id="3" w:name="_Toc118366457"/>
+      <w:r>
+        <w:t>Gestione</w:t>
+      </w:r>
+      <w:r>
+        <w:t xml:space="preserve"> dei corsi (lato docente)</w:t>
+      </w:r>
+      <w:bookmarkEnd w:id="3"/>
     </w:p>
     <w:p>
       <w:r>
@@ -1564,7 +2744,372 @@
           <w:noProof/>
         </w:rPr>
         <w:drawing>
-          <wp:inline distT="0" distB="0" distL="0" distR="0" wp14:anchorId="28943ABD" wp14:editId="599E2D6A">
+          <wp:inline distT="0" distB="0" distL="0" distR="0" wp14:anchorId="66C29666" wp14:editId="4CB5BB85">
+            <wp:extent cx="6120130" cy="3227070"/>
+            <wp:effectExtent l="0" t="0" r="0" b="0"/>
+            <wp:docPr id="20" name="Picture 20"/>
+            <wp:cNvGraphicFramePr>
+              <a:graphicFrameLocks xmlns:a="http://schemas.openxmlformats.org/drawingml/2006/main" noChangeAspect="1"/>
+            </wp:cNvGraphicFramePr>
+            <a:graphic xmlns:a="http://schemas.openxmlformats.org/drawingml/2006/main">
+              <a:graphicData uri="http://schemas.openxmlformats.org/drawingml/2006/picture">
+                <pic:pic xmlns:pic="http://schemas.openxmlformats.org/drawingml/2006/picture">
+                  <pic:nvPicPr>
+                    <pic:cNvPr id="0" name="Picture 20"/>
+                    <pic:cNvPicPr>
+                      <a:picLocks noChangeAspect="1" noChangeArrowheads="1"/>
+                    </pic:cNvPicPr>
+                  </pic:nvPicPr>
+                  <pic:blipFill>
+                    <a:blip r:embed="rId9">
+                      <a:extLst>
+                        <a:ext uri="{28A0092B-C50C-407E-A947-70E740481C1C}">
+                          <a14:useLocalDpi xmlns:a14="http://schemas.microsoft.com/office/drawing/2010/main" val="0"/>
+                        </a:ext>
+                      </a:extLst>
+                    </a:blip>
+                    <a:srcRect/>
+                    <a:stretch>
+                      <a:fillRect/>
+                    </a:stretch>
+                  </pic:blipFill>
+                  <pic:spPr bwMode="auto">
+                    <a:xfrm>
+                      <a:off x="0" y="0"/>
+                      <a:ext cx="6120130" cy="3227070"/>
+                    </a:xfrm>
+                    <a:prstGeom prst="rect">
+                      <a:avLst/>
+                    </a:prstGeom>
+                    <a:noFill/>
+                    <a:ln>
+                      <a:noFill/>
+                    </a:ln>
+                  </pic:spPr>
+                </pic:pic>
+              </a:graphicData>
+            </a:graphic>
+          </wp:inline>
+        </w:drawing>
+      </w:r>
+    </w:p>
+    <w:p>
+      <w:r>
+        <w:rPr>
+          <w:noProof/>
+        </w:rPr>
+        <w:lastRenderedPageBreak/>
+        <w:drawing>
+          <wp:inline distT="0" distB="0" distL="0" distR="0" wp14:anchorId="4E5A2BF6" wp14:editId="764FA790">
+            <wp:extent cx="4419600" cy="2753995"/>
+            <wp:effectExtent l="0" t="0" r="0" b="8255"/>
+            <wp:docPr id="5" name="Picture 5"/>
+            <wp:cNvGraphicFramePr>
+              <a:graphicFrameLocks xmlns:a="http://schemas.openxmlformats.org/drawingml/2006/main" noChangeAspect="1"/>
+            </wp:cNvGraphicFramePr>
+            <a:graphic xmlns:a="http://schemas.openxmlformats.org/drawingml/2006/main">
+              <a:graphicData uri="http://schemas.openxmlformats.org/drawingml/2006/picture">
+                <pic:pic xmlns:pic="http://schemas.openxmlformats.org/drawingml/2006/picture">
+                  <pic:nvPicPr>
+                    <pic:cNvPr id="0" name="Picture 7"/>
+                    <pic:cNvPicPr>
+                      <a:picLocks noChangeAspect="1" noChangeArrowheads="1"/>
+                    </pic:cNvPicPr>
+                  </pic:nvPicPr>
+                  <pic:blipFill>
+                    <a:blip r:embed="rId10">
+                      <a:extLst>
+                        <a:ext uri="{28A0092B-C50C-407E-A947-70E740481C1C}">
+                          <a14:useLocalDpi xmlns:a14="http://schemas.microsoft.com/office/drawing/2010/main" val="0"/>
+                        </a:ext>
+                      </a:extLst>
+                    </a:blip>
+                    <a:srcRect/>
+                    <a:stretch>
+                      <a:fillRect/>
+                    </a:stretch>
+                  </pic:blipFill>
+                  <pic:spPr bwMode="auto">
+                    <a:xfrm>
+                      <a:off x="0" y="0"/>
+                      <a:ext cx="4419600" cy="2753995"/>
+                    </a:xfrm>
+                    <a:prstGeom prst="rect">
+                      <a:avLst/>
+                    </a:prstGeom>
+                    <a:noFill/>
+                    <a:ln>
+                      <a:noFill/>
+                    </a:ln>
+                  </pic:spPr>
+                </pic:pic>
+              </a:graphicData>
+            </a:graphic>
+          </wp:inline>
+        </w:drawing>
+      </w:r>
+    </w:p>
+    <w:p>
+      <w:pPr>
+        <w:pStyle w:val="Heading3"/>
+      </w:pPr>
+      <w:bookmarkStart w:id="4" w:name="_Toc118366458"/>
+      <w:r>
+        <w:t>Creazione di un corso</w:t>
+      </w:r>
+      <w:bookmarkEnd w:id="4"/>
+    </w:p>
+    <w:p>
+      <w:r>
+        <w:t>TITOLO:</w:t>
+      </w:r>
+      <w:r>
+        <w:t xml:space="preserve"> creazione</w:t>
+      </w:r>
+      <w:r>
+        <w:t xml:space="preserve"> </w:t>
+      </w:r>
+      <w:r>
+        <w:t>di un</w:t>
+      </w:r>
+      <w:r>
+        <w:t xml:space="preserve"> corso</w:t>
+      </w:r>
+    </w:p>
+    <w:p>
+      <w:r>
+        <w:t>RIASSUNTO:</w:t>
+      </w:r>
+      <w:r>
+        <w:t xml:space="preserve"> </w:t>
+      </w:r>
+      <w:r>
+        <w:t>Questo use case descrive come avviene l</w:t>
+      </w:r>
+      <w:r>
+        <w:t xml:space="preserve">a creazione </w:t>
+      </w:r>
+      <w:r>
+        <w:t xml:space="preserve">di </w:t>
+      </w:r>
+      <w:r>
+        <w:t>un corso</w:t>
+      </w:r>
+      <w:r>
+        <w:t xml:space="preserve"> da parte di u</w:t>
+      </w:r>
+      <w:r>
+        <w:t>n docente</w:t>
+      </w:r>
+    </w:p>
+    <w:p>
+      <w:r>
+        <w:t xml:space="preserve">DESCRIZIONE: </w:t>
+      </w:r>
+    </w:p>
+    <w:p>
+      <w:pPr>
+        <w:pStyle w:val="ListParagraph"/>
+        <w:numPr>
+          <w:ilvl w:val="0"/>
+          <w:numId w:val="8"/>
+        </w:numPr>
+      </w:pPr>
+      <w:r>
+        <w:t>Specifica del titolo del corso</w:t>
+      </w:r>
+      <w:r>
+        <w:t xml:space="preserve"> [exception 1]</w:t>
+      </w:r>
+    </w:p>
+    <w:p>
+      <w:pPr>
+        <w:pStyle w:val="ListParagraph"/>
+        <w:numPr>
+          <w:ilvl w:val="0"/>
+          <w:numId w:val="8"/>
+        </w:numPr>
+      </w:pPr>
+      <w:r>
+        <w:t>Specifica del</w:t>
+      </w:r>
+      <w:r>
+        <w:t>l’abstract del corso [exception 2]</w:t>
+      </w:r>
+    </w:p>
+    <w:p>
+      <w:r>
+        <w:t>EXCEPTIONS:</w:t>
+      </w:r>
+    </w:p>
+    <w:p>
+      <w:pPr>
+        <w:pStyle w:val="ListParagraph"/>
+        <w:numPr>
+          <w:ilvl w:val="0"/>
+          <w:numId w:val="7"/>
+        </w:numPr>
+      </w:pPr>
+      <w:r>
+        <w:t>[excep</w:t>
+      </w:r>
+      <w:r>
+        <w:t>t</w:t>
+      </w:r>
+      <w:r>
+        <w:t>ion 1]</w:t>
+      </w:r>
+      <w:r>
+        <w:t xml:space="preserve"> fin tanto che il docente non specifica un titolo per il corso in creazione oppure il titolo del corso specificato non è univoco tra i corsi del docente (un corso è identificato dalla coppia (nome del corso, docente)) la conferma di creazione del corso non è concessa</w:t>
+      </w:r>
+    </w:p>
+    <w:p>
+      <w:pPr>
+        <w:pStyle w:val="ListParagraph"/>
+        <w:numPr>
+          <w:ilvl w:val="0"/>
+          <w:numId w:val="7"/>
+        </w:numPr>
+      </w:pPr>
+      <w:r>
+        <w:t xml:space="preserve">[exception </w:t>
+      </w:r>
+      <w:r>
+        <w:t>2</w:t>
+      </w:r>
+      <w:r>
+        <w:t xml:space="preserve">] </w:t>
+      </w:r>
+      <w:r>
+        <w:t>se il docente non fornisce un testo per l’abstract del corso (ossia lascia il relativo campo testuale vuoto) al corso non è associato alcun abstract</w:t>
+      </w:r>
+    </w:p>
+    <w:p>
+      <w:pPr>
+        <w:pStyle w:val="Heading3"/>
+      </w:pPr>
+      <w:bookmarkStart w:id="5" w:name="_Toc118366459"/>
+      <w:r>
+        <w:lastRenderedPageBreak/>
+        <w:t>Visualizzazione di un corso e dei suoi contenuti</w:t>
+      </w:r>
+      <w:bookmarkEnd w:id="5"/>
+    </w:p>
+    <w:p>
+      <w:pPr>
+        <w:pStyle w:val="Heading3"/>
+      </w:pPr>
+      <w:bookmarkStart w:id="6" w:name="_Toc118366460"/>
+      <w:r>
+        <w:t>Caricamento di una risorsa in un corso</w:t>
+      </w:r>
+      <w:bookmarkEnd w:id="6"/>
+    </w:p>
+    <w:p>
+      <w:pPr>
+        <w:pStyle w:val="Heading3"/>
+      </w:pPr>
+      <w:bookmarkStart w:id="7" w:name="_Toc118366461"/>
+      <w:r>
+        <w:t>Eliminazione dei contenuti di un corso</w:t>
+      </w:r>
+      <w:bookmarkEnd w:id="7"/>
+    </w:p>
+    <w:p>
+      <w:pPr>
+        <w:pStyle w:val="Heading3"/>
+      </w:pPr>
+      <w:bookmarkStart w:id="8" w:name="_Toc118366462"/>
+      <w:r>
+        <w:t>Eliminazione di un corso</w:t>
+      </w:r>
+      <w:bookmarkEnd w:id="8"/>
+    </w:p>
+    <w:p>
+      <w:pPr>
+        <w:pStyle w:val="Heading2"/>
+      </w:pPr>
+      <w:bookmarkStart w:id="9" w:name="_Toc118366463"/>
+      <w:r>
+        <w:t>V</w:t>
+      </w:r>
+      <w:r>
+        <w:t>isualizzazione di un elenco di corsi</w:t>
+      </w:r>
+      <w:bookmarkEnd w:id="9"/>
+    </w:p>
+    <w:p>
+      <w:r>
+        <w:rPr>
+          <w:noProof/>
+        </w:rPr>
+        <w:drawing>
+          <wp:inline distT="0" distB="0" distL="0" distR="0" wp14:anchorId="0454382F" wp14:editId="36C26BDC">
+            <wp:extent cx="6120130" cy="3268345"/>
+            <wp:effectExtent l="0" t="0" r="0" b="8255"/>
+            <wp:docPr id="16" name="Picture 16"/>
+            <wp:cNvGraphicFramePr>
+              <a:graphicFrameLocks xmlns:a="http://schemas.openxmlformats.org/drawingml/2006/main" noChangeAspect="1"/>
+            </wp:cNvGraphicFramePr>
+            <a:graphic xmlns:a="http://schemas.openxmlformats.org/drawingml/2006/main">
+              <a:graphicData uri="http://schemas.openxmlformats.org/drawingml/2006/picture">
+                <pic:pic xmlns:pic="http://schemas.openxmlformats.org/drawingml/2006/picture">
+                  <pic:nvPicPr>
+                    <pic:cNvPr id="0" name="Picture 18"/>
+                    <pic:cNvPicPr>
+                      <a:picLocks noChangeAspect="1" noChangeArrowheads="1"/>
+                    </pic:cNvPicPr>
+                  </pic:nvPicPr>
+                  <pic:blipFill>
+                    <a:blip r:embed="rId11">
+                      <a:extLst>
+                        <a:ext uri="{28A0092B-C50C-407E-A947-70E740481C1C}">
+                          <a14:useLocalDpi xmlns:a14="http://schemas.microsoft.com/office/drawing/2010/main" val="0"/>
+                        </a:ext>
+                      </a:extLst>
+                    </a:blip>
+                    <a:srcRect/>
+                    <a:stretch>
+                      <a:fillRect/>
+                    </a:stretch>
+                  </pic:blipFill>
+                  <pic:spPr bwMode="auto">
+                    <a:xfrm>
+                      <a:off x="0" y="0"/>
+                      <a:ext cx="6120130" cy="3268345"/>
+                    </a:xfrm>
+                    <a:prstGeom prst="rect">
+                      <a:avLst/>
+                    </a:prstGeom>
+                    <a:noFill/>
+                    <a:ln>
+                      <a:noFill/>
+                    </a:ln>
+                  </pic:spPr>
+                </pic:pic>
+              </a:graphicData>
+            </a:graphic>
+          </wp:inline>
+        </w:drawing>
+      </w:r>
+    </w:p>
+    <w:p>
+      <w:pPr>
+        <w:pStyle w:val="Heading2"/>
+      </w:pPr>
+      <w:bookmarkStart w:id="10" w:name="_Toc118366464"/>
+      <w:r>
+        <w:t>Modifica attributi dei contenuti di un corso</w:t>
+      </w:r>
+      <w:bookmarkEnd w:id="10"/>
+    </w:p>
+    <w:p>
+      <w:r>
+        <w:rPr>
+          <w:noProof/>
+        </w:rPr>
+        <w:drawing>
+          <wp:inline distT="0" distB="0" distL="0" distR="0" wp14:anchorId="696F2704" wp14:editId="6838A99B">
             <wp:extent cx="6120130" cy="2005330"/>
             <wp:effectExtent l="0" t="0" r="0" b="0"/>
             <wp:docPr id="2" name="Picture 2"/>
@@ -1581,7 +3126,7 @@
                     </pic:cNvPicPr>
                   </pic:nvPicPr>
                   <pic:blipFill>
-                    <a:blip r:embed="rId9">
+                    <a:blip r:embed="rId12">
                       <a:extLst>
                         <a:ext uri="{28A0092B-C50C-407E-A947-70E740481C1C}">
                           <a14:useLocalDpi xmlns:a14="http://schemas.microsoft.com/office/drawing/2010/main" val="0"/>
@@ -1614,25 +3159,114 @@
       </w:r>
     </w:p>
     <w:p>
-      <w:pPr>
-        <w:rPr>
-          <w:rFonts w:asciiTheme="majorHAnsi" w:eastAsiaTheme="majorEastAsia" w:hAnsiTheme="majorHAnsi" w:cstheme="majorBidi"/>
-          <w:color w:val="2F5496" w:themeColor="accent1" w:themeShade="BF"/>
-          <w:sz w:val="32"/>
-          <w:szCs w:val="32"/>
-        </w:rPr>
-      </w:pPr>
-      <w:r>
-        <w:br w:type="page"/>
-      </w:r>
-    </w:p>
-    <w:p>
+      <w:r>
+        <w:t>TITOLO:</w:t>
+      </w:r>
+      <w:r>
+        <w:t xml:space="preserve"> creazione</w:t>
+      </w:r>
+      <w:r>
+        <w:t xml:space="preserve"> </w:t>
+      </w:r>
+      <w:r>
+        <w:t>di un’</w:t>
+      </w:r>
+      <w:r>
+        <w:t xml:space="preserve">esercitazione </w:t>
+      </w:r>
+    </w:p>
+    <w:p>
+      <w:r>
+        <w:t>RIASSUNTO:</w:t>
+      </w:r>
+      <w:r>
+        <w:t xml:space="preserve"> </w:t>
+      </w:r>
+      <w:r>
+        <w:t>Questo use case descrive come avviene l</w:t>
+      </w:r>
+      <w:r>
+        <w:t xml:space="preserve">a creazione </w:t>
+      </w:r>
+      <w:r>
+        <w:t>di un'esercitazione da parte di u</w:t>
+      </w:r>
+      <w:r>
+        <w:t>n docente</w:t>
+      </w:r>
+    </w:p>
+    <w:p>
+      <w:r>
+        <w:t xml:space="preserve">DESCRIZIONE: </w:t>
+      </w:r>
+    </w:p>
+    <w:p>
+      <w:pPr>
+        <w:pStyle w:val="ListParagraph"/>
+        <w:numPr>
+          <w:ilvl w:val="0"/>
+          <w:numId w:val="8"/>
+        </w:numPr>
+      </w:pPr>
+      <w:r>
+        <w:t>Specifica del testo dell’esercitazione, ossia il docente carica un file o esplicita in un campo di testo apposito il testo della consegna dell’esercitazione</w:t>
+      </w:r>
+    </w:p>
+    <w:p>
+      <w:pPr>
+        <w:pStyle w:val="ListParagraph"/>
+        <w:numPr>
+          <w:ilvl w:val="0"/>
+          <w:numId w:val="8"/>
+        </w:numPr>
+      </w:pPr>
+    </w:p>
+    <w:p>
+      <w:r>
+        <w:t>EXCEPTIONS:</w:t>
+      </w:r>
+    </w:p>
+    <w:p>
+      <w:pPr>
+        <w:pStyle w:val="ListParagraph"/>
+        <w:numPr>
+          <w:ilvl w:val="0"/>
+          <w:numId w:val="7"/>
+        </w:numPr>
+      </w:pPr>
       <w:r>
         <w:lastRenderedPageBreak/>
-        <w:t xml:space="preserve">R.F. </w:t>
-      </w:r>
-      <w:r>
-        <w:t>9, 10, 11, 12</w:t>
+        <w:t>[exception 1]: lo studente può leggere il testo della risposta solo in un momento successivo alla data di pubblicazione dell’esercitazione</w:t>
+      </w:r>
+    </w:p>
+    <w:p>
+      <w:pPr>
+        <w:pStyle w:val="ListParagraph"/>
+        <w:numPr>
+          <w:ilvl w:val="0"/>
+          <w:numId w:val="7"/>
+        </w:numPr>
+      </w:pPr>
+      <w:r>
+        <w:t>[exception 2]: lo studente può fornire la risposta solo in un momento successivo alla data di pubblicazione e precedente alla data di scadenza dell’esercitazione</w:t>
+      </w:r>
+    </w:p>
+    <w:p>
+      <w:r>
+        <w:t>[exception 3]: lo studente può prendere visione della spiegazione della risposta solo in un momento successivo alla data di scadenza dell’esercitazione</w:t>
+      </w:r>
+    </w:p>
+    <w:p>
+      <w:pPr>
+        <w:pStyle w:val="Heading2"/>
+      </w:pPr>
+      <w:bookmarkStart w:id="11" w:name="_Toc118366465"/>
+      <w:r>
+        <w:t>Creazione di un’esercitazione</w:t>
+      </w:r>
+      <w:bookmarkEnd w:id="11"/>
+      <w:r>
+        <w:t xml:space="preserve"> </w:t>
       </w:r>
     </w:p>
     <w:p>
@@ -1641,10 +3275,10 @@
           <w:noProof/>
         </w:rPr>
         <w:drawing>
-          <wp:inline distT="0" distB="0" distL="0" distR="0" wp14:anchorId="5F076538" wp14:editId="5E9A76B4">
-            <wp:extent cx="6120130" cy="3493135"/>
+          <wp:inline distT="0" distB="0" distL="0" distR="0" wp14:anchorId="7E007083" wp14:editId="50A0E6B4">
+            <wp:extent cx="6120130" cy="2179320"/>
             <wp:effectExtent l="0" t="0" r="0" b="0"/>
-            <wp:docPr id="5" name="Picture 5"/>
+            <wp:docPr id="15" name="Picture 15"/>
             <wp:cNvGraphicFramePr>
               <a:graphicFrameLocks xmlns:a="http://schemas.openxmlformats.org/drawingml/2006/main" noChangeAspect="1"/>
             </wp:cNvGraphicFramePr>
@@ -1652,13 +3286,13 @@
               <a:graphicData uri="http://schemas.openxmlformats.org/drawingml/2006/picture">
                 <pic:pic xmlns:pic="http://schemas.openxmlformats.org/drawingml/2006/picture">
                   <pic:nvPicPr>
-                    <pic:cNvPr id="0" name="Picture 9"/>
+                    <pic:cNvPr id="0" name="Picture 24"/>
                     <pic:cNvPicPr>
                       <a:picLocks noChangeAspect="1" noChangeArrowheads="1"/>
                     </pic:cNvPicPr>
                   </pic:nvPicPr>
                   <pic:blipFill>
-                    <a:blip r:embed="rId10">
+                    <a:blip r:embed="rId13" cstate="print">
                       <a:extLst>
                         <a:ext uri="{28A0092B-C50C-407E-A947-70E740481C1C}">
                           <a14:useLocalDpi xmlns:a14="http://schemas.microsoft.com/office/drawing/2010/main" val="0"/>
@@ -1673,7 +3307,7 @@
                   <pic:spPr bwMode="auto">
                     <a:xfrm>
                       <a:off x="0" y="0"/>
-                      <a:ext cx="6120130" cy="3493135"/>
+                      <a:ext cx="6120130" cy="2179320"/>
                     </a:xfrm>
                     <a:prstGeom prst="rect">
                       <a:avLst/>
@@ -1691,14 +3325,809 @@
       </w:r>
     </w:p>
     <w:p>
+      <w:r>
+        <w:t>TITOLO:</w:t>
+      </w:r>
+      <w:r>
+        <w:t xml:space="preserve"> </w:t>
+      </w:r>
+      <w:r>
+        <w:t>creazione</w:t>
+      </w:r>
+      <w:r>
+        <w:t xml:space="preserve"> </w:t>
+      </w:r>
+      <w:r>
+        <w:t>di un’</w:t>
+      </w:r>
+      <w:r>
+        <w:t xml:space="preserve">esercitazione </w:t>
+      </w:r>
+    </w:p>
+    <w:p>
+      <w:r>
+        <w:t>RIASSUNTO:</w:t>
+      </w:r>
+      <w:r>
+        <w:t xml:space="preserve"> </w:t>
+      </w:r>
+      <w:r>
+        <w:t>Questo use case descrive come avviene l</w:t>
+      </w:r>
+      <w:r>
+        <w:t xml:space="preserve">a creazione </w:t>
+      </w:r>
+      <w:r>
+        <w:t>di un'esercitazione da parte di u</w:t>
+      </w:r>
+      <w:r>
+        <w:t>n docente</w:t>
+      </w:r>
+    </w:p>
+    <w:p>
+      <w:r>
+        <w:t xml:space="preserve">DESCRIZIONE: </w:t>
+      </w:r>
+    </w:p>
+    <w:p>
+      <w:pPr>
+        <w:pStyle w:val="ListParagraph"/>
+        <w:numPr>
+          <w:ilvl w:val="0"/>
+          <w:numId w:val="8"/>
+        </w:numPr>
+      </w:pPr>
+      <w:r>
+        <w:t>Specifica del testo dell’esercitazione, ossia il docente carica un file o esplicita in un campo di testo apposito il testo della consegna dell’esercitazione</w:t>
+      </w:r>
+    </w:p>
+    <w:p>
+      <w:pPr>
+        <w:pStyle w:val="ListParagraph"/>
+        <w:numPr>
+          <w:ilvl w:val="0"/>
+          <w:numId w:val="8"/>
+        </w:numPr>
+      </w:pPr>
+    </w:p>
+    <w:p>
+      <w:r>
+        <w:t>EXCEPTIONS:</w:t>
+      </w:r>
+    </w:p>
+    <w:p>
+      <w:pPr>
+        <w:pStyle w:val="ListParagraph"/>
+        <w:numPr>
+          <w:ilvl w:val="0"/>
+          <w:numId w:val="7"/>
+        </w:numPr>
+      </w:pPr>
+      <w:r>
+        <w:t>[exception 1]: lo studente può leggere il testo della risposta solo in un momento successivo alla data di pubblicazione dell’esercitazione</w:t>
+      </w:r>
+    </w:p>
+    <w:p>
+      <w:pPr>
+        <w:pStyle w:val="ListParagraph"/>
+        <w:numPr>
+          <w:ilvl w:val="0"/>
+          <w:numId w:val="7"/>
+        </w:numPr>
+      </w:pPr>
+      <w:r>
+        <w:t>[exception 2]: lo studente può fornire la risposta solo in un momento successivo alla data di pubblicazione e precedente alla data di scadenza dell’esercitazione</w:t>
+      </w:r>
+    </w:p>
+    <w:p>
+      <w:pPr>
+        <w:pStyle w:val="ListParagraph"/>
+        <w:numPr>
+          <w:ilvl w:val="0"/>
+          <w:numId w:val="7"/>
+        </w:numPr>
+      </w:pPr>
+      <w:r>
+        <w:t>[exception 3]: lo studente può prendere visione della spiegazione della risposta solo in un momento successivo alla data di scadenza dell’esercitazione</w:t>
+      </w:r>
+    </w:p>
+    <w:p>
+      <w:r>
+        <w:t>Titolo: Creazione di un</w:t>
+      </w:r>
+      <w:r>
+        <w:t>’</w:t>
+      </w:r>
+      <w:r>
+        <w:t>esercitazione in un corso</w:t>
+      </w:r>
+    </w:p>
+    <w:p>
+      <w:r>
+        <w:t xml:space="preserve">RIASSUNTO: Questo use case descrive come </w:t>
+      </w:r>
+      <w:r>
+        <w:t xml:space="preserve">un </w:t>
+      </w:r>
+      <w:r>
+        <w:t>docente crea un esercitazione all’interno di un corso</w:t>
+      </w:r>
+    </w:p>
+    <w:p>
+      <w:r>
+        <w:t>Descrizione:</w:t>
+      </w:r>
+    </w:p>
+    <w:p>
+      <w:pPr>
+        <w:pStyle w:val="ListParagraph"/>
+        <w:numPr>
+          <w:ilvl w:val="0"/>
+          <w:numId w:val="14"/>
+        </w:numPr>
+      </w:pPr>
+      <w:r>
+        <w:t xml:space="preserve">Il docente seleziona </w:t>
+      </w:r>
+      <w:r>
+        <w:t>la voce “</w:t>
+      </w:r>
+      <w:r>
+        <w:t>crea esercitazione</w:t>
+      </w:r>
+      <w:r>
+        <w:t>”</w:t>
+      </w:r>
+    </w:p>
+    <w:p>
+      <w:pPr>
+        <w:pStyle w:val="ListParagraph"/>
+        <w:numPr>
+          <w:ilvl w:val="0"/>
+          <w:numId w:val="14"/>
+        </w:numPr>
+      </w:pPr>
+      <w:r>
+        <w:t>L’applicazione mostra al docente un apposita interfaccia per la creazione di un’esercitazione</w:t>
+      </w:r>
+    </w:p>
+    <w:p>
+      <w:pPr>
+        <w:pStyle w:val="ListParagraph"/>
+        <w:numPr>
+          <w:ilvl w:val="0"/>
+          <w:numId w:val="14"/>
+        </w:numPr>
+      </w:pPr>
+      <w:r>
+        <w:t>Il docente specifica</w:t>
+      </w:r>
+      <w:r>
+        <w:t xml:space="preserve"> nei relativi campi</w:t>
+      </w:r>
+      <w:r>
+        <w:t xml:space="preserve"> le date di pubblicazione dell’esercitazione e della soluzione [exception 1]</w:t>
+      </w:r>
+    </w:p>
+    <w:p>
+      <w:pPr>
+        <w:pStyle w:val="ListParagraph"/>
+        <w:numPr>
+          <w:ilvl w:val="0"/>
+          <w:numId w:val="14"/>
+        </w:numPr>
+      </w:pPr>
+      <w:r>
+        <w:lastRenderedPageBreak/>
+        <w:t xml:space="preserve">Il docente </w:t>
+      </w:r>
+      <w:r>
+        <w:t>marca</w:t>
+      </w:r>
+      <w:r>
+        <w:t xml:space="preserve"> l’esercitazione </w:t>
+      </w:r>
+      <w:r>
+        <w:t>come</w:t>
+      </w:r>
+      <w:r>
+        <w:t xml:space="preserve"> </w:t>
+      </w:r>
+      <w:r>
+        <w:t>“</w:t>
+      </w:r>
+      <w:r>
+        <w:t>d’esame</w:t>
+      </w:r>
+      <w:r>
+        <w:t>” se lo ritiene opportuno</w:t>
+      </w:r>
+      <w:r>
+        <w:t xml:space="preserve">  [extension 1]</w:t>
+      </w:r>
+    </w:p>
+    <w:p>
+      <w:pPr>
+        <w:pStyle w:val="ListParagraph"/>
+        <w:numPr>
+          <w:ilvl w:val="0"/>
+          <w:numId w:val="14"/>
+        </w:numPr>
+      </w:pPr>
+      <w:r>
+        <w:t xml:space="preserve">Il docente </w:t>
+      </w:r>
+      <w:r>
+        <w:t>fornisce</w:t>
+      </w:r>
+      <w:r>
+        <w:t xml:space="preserve"> il testo dell’esercitazione [extension 2]</w:t>
+      </w:r>
+    </w:p>
+    <w:p>
+      <w:pPr>
+        <w:pStyle w:val="ListParagraph"/>
+        <w:numPr>
+          <w:ilvl w:val="0"/>
+          <w:numId w:val="14"/>
+        </w:numPr>
+      </w:pPr>
+      <w:r>
+        <w:t xml:space="preserve">Il docente sceglie </w:t>
+      </w:r>
+      <w:r>
+        <w:t xml:space="preserve">da un apposito elenco il formato dela risposta </w:t>
+      </w:r>
+      <w:r>
+        <w:rPr>
+          <w:highlight w:val="yellow"/>
+        </w:rPr>
+        <w:t>(true false, espressione o numerica)</w:t>
+      </w:r>
+      <w:r>
+        <w:t xml:space="preserve"> </w:t>
+      </w:r>
+    </w:p>
+    <w:p>
+      <w:pPr>
+        <w:pStyle w:val="ListParagraph"/>
+        <w:numPr>
+          <w:ilvl w:val="0"/>
+          <w:numId w:val="14"/>
+        </w:numPr>
+      </w:pPr>
+      <w:r>
+        <w:t>Il docente inserisce la spiegazione della soluzione [extension 3]</w:t>
+      </w:r>
+    </w:p>
+    <w:p>
+      <w:r>
+        <w:t>EXCEPTIONS:</w:t>
+      </w:r>
+    </w:p>
+    <w:p>
+      <w:pPr>
+        <w:pStyle w:val="ListParagraph"/>
+        <w:numPr>
+          <w:ilvl w:val="0"/>
+          <w:numId w:val="13"/>
+        </w:numPr>
+      </w:pPr>
+      <w:r>
+        <w:t>[exception 1] Le date devono essere successive a quelle di creazione dell’esercitazione</w:t>
+      </w:r>
+    </w:p>
+    <w:p>
+      <w:r>
+        <w:t>EXTENSIONS:</w:t>
+      </w:r>
+    </w:p>
+    <w:p>
+      <w:pPr>
+        <w:pStyle w:val="ListParagraph"/>
+        <w:numPr>
+          <w:ilvl w:val="0"/>
+          <w:numId w:val="12"/>
+        </w:numPr>
+      </w:pPr>
+      <w:r>
+        <w:t xml:space="preserve">[extension 1] L’attributo che specifica se l’esercitazione è </w:t>
+      </w:r>
+      <w:r>
+        <w:t>“</w:t>
+      </w:r>
+      <w:r>
+        <w:t>d’esame</w:t>
+      </w:r>
+      <w:r>
+        <w:t>”</w:t>
+      </w:r>
+      <w:r>
+        <w:t xml:space="preserve"> è modificabile anche dopo la creazione dell’esercitazione.</w:t>
+      </w:r>
+    </w:p>
+    <w:p>
+      <w:pPr>
+        <w:pStyle w:val="ListParagraph"/>
+        <w:numPr>
+          <w:ilvl w:val="0"/>
+          <w:numId w:val="12"/>
+        </w:numPr>
+      </w:pPr>
+      <w:r>
+        <w:t>[extension 2] Il testo per l’esercitazione può essere sia scritto in un textbox che fornito come file.</w:t>
+      </w:r>
+    </w:p>
+    <w:p>
+      <w:pPr>
+        <w:pStyle w:val="ListParagraph"/>
+        <w:numPr>
+          <w:ilvl w:val="0"/>
+          <w:numId w:val="12"/>
+        </w:numPr>
+      </w:pPr>
+      <w:r>
+        <w:t>[extension 3] Il testo della soluzione può essere sia scritto in un textbox che fornito come file.</w:t>
+      </w:r>
+    </w:p>
+    <w:p>
+      <w:pPr>
+        <w:pStyle w:val="Heading2"/>
+      </w:pPr>
+      <w:bookmarkStart w:id="12" w:name="_Toc118366466"/>
+      <w:r>
+        <w:t>Svolgimento di un’esercitazione</w:t>
+      </w:r>
+      <w:bookmarkEnd w:id="12"/>
+    </w:p>
+    <w:p>
+      <w:r>
+        <w:rPr>
+          <w:noProof/>
+        </w:rPr>
+        <w:drawing>
+          <wp:inline distT="0" distB="0" distL="0" distR="0" wp14:anchorId="266200B5" wp14:editId="18C1E331">
+            <wp:extent cx="6120130" cy="3006725"/>
+            <wp:effectExtent l="0" t="0" r="0" b="3175"/>
+            <wp:docPr id="19" name="Picture 19"/>
+            <wp:cNvGraphicFramePr>
+              <a:graphicFrameLocks xmlns:a="http://schemas.openxmlformats.org/drawingml/2006/main" noChangeAspect="1"/>
+            </wp:cNvGraphicFramePr>
+            <a:graphic xmlns:a="http://schemas.openxmlformats.org/drawingml/2006/main">
+              <a:graphicData uri="http://schemas.openxmlformats.org/drawingml/2006/picture">
+                <pic:pic xmlns:pic="http://schemas.openxmlformats.org/drawingml/2006/picture">
+                  <pic:nvPicPr>
+                    <pic:cNvPr id="0" name="Picture 32"/>
+                    <pic:cNvPicPr>
+                      <a:picLocks noChangeAspect="1" noChangeArrowheads="1"/>
+                    </pic:cNvPicPr>
+                  </pic:nvPicPr>
+                  <pic:blipFill>
+                    <a:blip r:embed="rId14">
+                      <a:extLst>
+                        <a:ext uri="{28A0092B-C50C-407E-A947-70E740481C1C}">
+                          <a14:useLocalDpi xmlns:a14="http://schemas.microsoft.com/office/drawing/2010/main" val="0"/>
+                        </a:ext>
+                      </a:extLst>
+                    </a:blip>
+                    <a:srcRect/>
+                    <a:stretch>
+                      <a:fillRect/>
+                    </a:stretch>
+                  </pic:blipFill>
+                  <pic:spPr bwMode="auto">
+                    <a:xfrm>
+                      <a:off x="0" y="0"/>
+                      <a:ext cx="6120130" cy="3006725"/>
+                    </a:xfrm>
+                    <a:prstGeom prst="rect">
+                      <a:avLst/>
+                    </a:prstGeom>
+                    <a:noFill/>
+                    <a:ln>
+                      <a:noFill/>
+                    </a:ln>
+                  </pic:spPr>
+                </pic:pic>
+              </a:graphicData>
+            </a:graphic>
+          </wp:inline>
+        </w:drawing>
+      </w:r>
+    </w:p>
+    <w:p>
+      <w:r>
+        <w:t>TITOLO:</w:t>
+      </w:r>
+      <w:r>
+        <w:t xml:space="preserve"> </w:t>
+      </w:r>
+      <w:r>
+        <w:t xml:space="preserve">svolgimento </w:t>
+      </w:r>
+      <w:r>
+        <w:t>di un’</w:t>
+      </w:r>
+      <w:r>
+        <w:t xml:space="preserve">esercitazione </w:t>
+      </w:r>
+    </w:p>
+    <w:p>
+      <w:r>
+        <w:t>RIASSUNTO:</w:t>
+      </w:r>
+      <w:r>
+        <w:t xml:space="preserve"> </w:t>
+      </w:r>
+      <w:r>
+        <w:t>Questo use case descrive come avviene lo svolgimento di un'esercitazione da parte di uno studente.</w:t>
+      </w:r>
+    </w:p>
+    <w:p>
+      <w:r>
+        <w:t xml:space="preserve">DESCRIZIONE: </w:t>
+      </w:r>
+    </w:p>
+    <w:p>
+      <w:pPr>
+        <w:pStyle w:val="ListParagraph"/>
+        <w:numPr>
+          <w:ilvl w:val="0"/>
+          <w:numId w:val="6"/>
+        </w:numPr>
+      </w:pPr>
+      <w:r>
+        <w:t>Lettura del testo dell’esercizio [exception 1]</w:t>
+      </w:r>
+    </w:p>
+    <w:p>
+      <w:pPr>
+        <w:pStyle w:val="ListParagraph"/>
+        <w:numPr>
+          <w:ilvl w:val="0"/>
+          <w:numId w:val="6"/>
+        </w:numPr>
+      </w:pPr>
+      <w:r>
+        <w:t>Specifica della risposta dell’esercizio [exception 2]</w:t>
+      </w:r>
+    </w:p>
+    <w:p>
+      <w:pPr>
+        <w:pStyle w:val="ListParagraph"/>
+        <w:numPr>
+          <w:ilvl w:val="0"/>
+          <w:numId w:val="6"/>
+        </w:numPr>
+      </w:pPr>
+      <w:r>
+        <w:t>Lettura della spiegazione dello svolgimento dell’esercizio [exception 3]</w:t>
+      </w:r>
+    </w:p>
+    <w:p>
+      <w:r>
+        <w:t>EXCEPTIONS:</w:t>
+      </w:r>
+    </w:p>
+    <w:p>
+      <w:pPr>
+        <w:pStyle w:val="ListParagraph"/>
+        <w:numPr>
+          <w:ilvl w:val="0"/>
+          <w:numId w:val="7"/>
+        </w:numPr>
+      </w:pPr>
+      <w:r>
+        <w:lastRenderedPageBreak/>
+        <w:t>[exception 1]: lo studente può leggere il testo della risposta solo in un momento successivo alla data di pubblicazione dell’esercitazione</w:t>
+      </w:r>
+    </w:p>
+    <w:p>
+      <w:pPr>
+        <w:pStyle w:val="ListParagraph"/>
+        <w:numPr>
+          <w:ilvl w:val="0"/>
+          <w:numId w:val="7"/>
+        </w:numPr>
+      </w:pPr>
+      <w:r>
+        <w:t>[exception 2]: lo studente può fornire la risposta solo in un momento successivo alla data di pubblicazione e precedente alla data di scadenza dell’esercitazione</w:t>
+      </w:r>
+    </w:p>
+    <w:p>
+      <w:pPr>
+        <w:pStyle w:val="ListParagraph"/>
+        <w:numPr>
+          <w:ilvl w:val="0"/>
+          <w:numId w:val="7"/>
+        </w:numPr>
+      </w:pPr>
+      <w:r>
+        <w:t>[exception 3]: lo studente può prendere visione della spiegazione della risposta solo in un momento successivo alla data di scadenza dell’esercitazione</w:t>
+      </w:r>
+    </w:p>
+    <w:p>
+      <w:pPr>
+        <w:pStyle w:val="Heading2"/>
+      </w:pPr>
+      <w:bookmarkStart w:id="13" w:name="_Toc118366467"/>
+      <w:r>
+        <w:t>Valutazione risposta ad un’esercitazione</w:t>
+      </w:r>
+      <w:bookmarkEnd w:id="13"/>
+    </w:p>
+    <w:p>
+      <w:r>
+        <w:rPr>
+          <w:noProof/>
+        </w:rPr>
+        <w:drawing>
+          <wp:inline distT="0" distB="0" distL="0" distR="0" wp14:anchorId="4D6C9ACD" wp14:editId="0E355D4D">
+            <wp:extent cx="6120130" cy="2407285"/>
+            <wp:effectExtent l="0" t="0" r="0" b="0"/>
+            <wp:docPr id="6" name="Picture 6"/>
+            <wp:cNvGraphicFramePr>
+              <a:graphicFrameLocks xmlns:a="http://schemas.openxmlformats.org/drawingml/2006/main" noChangeAspect="1"/>
+            </wp:cNvGraphicFramePr>
+            <a:graphic xmlns:a="http://schemas.openxmlformats.org/drawingml/2006/main">
+              <a:graphicData uri="http://schemas.openxmlformats.org/drawingml/2006/picture">
+                <pic:pic xmlns:pic="http://schemas.openxmlformats.org/drawingml/2006/picture">
+                  <pic:nvPicPr>
+                    <pic:cNvPr id="0" name="Picture 5"/>
+                    <pic:cNvPicPr>
+                      <a:picLocks noChangeAspect="1" noChangeArrowheads="1"/>
+                    </pic:cNvPicPr>
+                  </pic:nvPicPr>
+                  <pic:blipFill>
+                    <a:blip r:embed="rId15" cstate="print">
+                      <a:extLst>
+                        <a:ext uri="{28A0092B-C50C-407E-A947-70E740481C1C}">
+                          <a14:useLocalDpi xmlns:a14="http://schemas.microsoft.com/office/drawing/2010/main" val="0"/>
+                        </a:ext>
+                      </a:extLst>
+                    </a:blip>
+                    <a:srcRect/>
+                    <a:stretch>
+                      <a:fillRect/>
+                    </a:stretch>
+                  </pic:blipFill>
+                  <pic:spPr bwMode="auto">
+                    <a:xfrm>
+                      <a:off x="0" y="0"/>
+                      <a:ext cx="6120130" cy="2407285"/>
+                    </a:xfrm>
+                    <a:prstGeom prst="rect">
+                      <a:avLst/>
+                    </a:prstGeom>
+                    <a:noFill/>
+                    <a:ln>
+                      <a:noFill/>
+                    </a:ln>
+                  </pic:spPr>
+                </pic:pic>
+              </a:graphicData>
+            </a:graphic>
+          </wp:inline>
+        </w:drawing>
+      </w:r>
+    </w:p>
+    <w:p>
+      <w:pPr>
+        <w:pStyle w:val="Heading2"/>
+      </w:pPr>
+      <w:bookmarkStart w:id="14" w:name="_Toc118366468"/>
+      <w:r>
+        <w:t>Usufruizione e visulizzazione dei corsi (lato studente)</w:t>
+      </w:r>
+      <w:bookmarkEnd w:id="14"/>
+    </w:p>
+    <w:p>
+      <w:r>
+        <w:rPr>
+          <w:noProof/>
+        </w:rPr>
+        <w:drawing>
+          <wp:inline distT="0" distB="0" distL="0" distR="0" wp14:anchorId="641AED3D" wp14:editId="4B2C1FC0">
+            <wp:extent cx="6120130" cy="3054350"/>
+            <wp:effectExtent l="0" t="0" r="0" b="0"/>
+            <wp:docPr id="9" name="Picture 9"/>
+            <wp:cNvGraphicFramePr>
+              <a:graphicFrameLocks xmlns:a="http://schemas.openxmlformats.org/drawingml/2006/main" noChangeAspect="1"/>
+            </wp:cNvGraphicFramePr>
+            <a:graphic xmlns:a="http://schemas.openxmlformats.org/drawingml/2006/main">
+              <a:graphicData uri="http://schemas.openxmlformats.org/drawingml/2006/picture">
+                <pic:pic xmlns:pic="http://schemas.openxmlformats.org/drawingml/2006/picture">
+                  <pic:nvPicPr>
+                    <pic:cNvPr id="0" name="Picture 9"/>
+                    <pic:cNvPicPr>
+                      <a:picLocks noChangeAspect="1" noChangeArrowheads="1"/>
+                    </pic:cNvPicPr>
+                  </pic:nvPicPr>
+                  <pic:blipFill>
+                    <a:blip r:embed="rId16" cstate="print">
+                      <a:extLst>
+                        <a:ext uri="{28A0092B-C50C-407E-A947-70E740481C1C}">
+                          <a14:useLocalDpi xmlns:a14="http://schemas.microsoft.com/office/drawing/2010/main" val="0"/>
+                        </a:ext>
+                      </a:extLst>
+                    </a:blip>
+                    <a:srcRect/>
+                    <a:stretch>
+                      <a:fillRect/>
+                    </a:stretch>
+                  </pic:blipFill>
+                  <pic:spPr bwMode="auto">
+                    <a:xfrm>
+                      <a:off x="0" y="0"/>
+                      <a:ext cx="6120130" cy="3054350"/>
+                    </a:xfrm>
+                    <a:prstGeom prst="rect">
+                      <a:avLst/>
+                    </a:prstGeom>
+                    <a:noFill/>
+                    <a:ln>
+                      <a:noFill/>
+                    </a:ln>
+                  </pic:spPr>
+                </pic:pic>
+              </a:graphicData>
+            </a:graphic>
+          </wp:inline>
+        </w:drawing>
+      </w:r>
+    </w:p>
+    <w:p>
+      <w:pPr>
+        <w:pStyle w:val="Heading2"/>
+      </w:pPr>
+      <w:bookmarkStart w:id="15" w:name="_Toc118366469"/>
+      <w:r>
+        <w:lastRenderedPageBreak/>
+        <w:t>Visualizzazione delle statistiche associate alle esercitazioni (lato docente e studente)</w:t>
+      </w:r>
+      <w:bookmarkEnd w:id="15"/>
+    </w:p>
+    <w:p>
+      <w:r>
+        <w:rPr>
+          <w:noProof/>
+        </w:rPr>
+        <w:drawing>
+          <wp:inline distT="0" distB="0" distL="0" distR="0" wp14:anchorId="11D56D15" wp14:editId="19CA9682">
+            <wp:extent cx="6120130" cy="1981835"/>
+            <wp:effectExtent l="0" t="0" r="0" b="0"/>
+            <wp:docPr id="13" name="Picture 13"/>
+            <wp:cNvGraphicFramePr>
+              <a:graphicFrameLocks xmlns:a="http://schemas.openxmlformats.org/drawingml/2006/main" noChangeAspect="1"/>
+            </wp:cNvGraphicFramePr>
+            <a:graphic xmlns:a="http://schemas.openxmlformats.org/drawingml/2006/main">
+              <a:graphicData uri="http://schemas.openxmlformats.org/drawingml/2006/picture">
+                <pic:pic xmlns:pic="http://schemas.openxmlformats.org/drawingml/2006/picture">
+                  <pic:nvPicPr>
+                    <pic:cNvPr id="0" name="Picture 20"/>
+                    <pic:cNvPicPr>
+                      <a:picLocks noChangeAspect="1" noChangeArrowheads="1"/>
+                    </pic:cNvPicPr>
+                  </pic:nvPicPr>
+                  <pic:blipFill>
+                    <a:blip r:embed="rId17" cstate="print">
+                      <a:extLst>
+                        <a:ext uri="{28A0092B-C50C-407E-A947-70E740481C1C}">
+                          <a14:useLocalDpi xmlns:a14="http://schemas.microsoft.com/office/drawing/2010/main" val="0"/>
+                        </a:ext>
+                      </a:extLst>
+                    </a:blip>
+                    <a:srcRect/>
+                    <a:stretch>
+                      <a:fillRect/>
+                    </a:stretch>
+                  </pic:blipFill>
+                  <pic:spPr bwMode="auto">
+                    <a:xfrm>
+                      <a:off x="0" y="0"/>
+                      <a:ext cx="6120130" cy="1981835"/>
+                    </a:xfrm>
+                    <a:prstGeom prst="rect">
+                      <a:avLst/>
+                    </a:prstGeom>
+                    <a:noFill/>
+                    <a:ln>
+                      <a:noFill/>
+                    </a:ln>
+                  </pic:spPr>
+                </pic:pic>
+              </a:graphicData>
+            </a:graphic>
+          </wp:inline>
+        </w:drawing>
+      </w:r>
+    </w:p>
+    <w:p>
+      <w:pPr>
+        <w:pStyle w:val="Heading2"/>
+      </w:pPr>
+      <w:bookmarkStart w:id="16" w:name="_Toc118366470"/>
+      <w:r>
+        <w:t>Svolgimento simuazioni d’esame</w:t>
+      </w:r>
+      <w:bookmarkEnd w:id="16"/>
+    </w:p>
+    <w:p>
+      <w:pPr>
+        <w:rPr>
+          <w:rFonts w:eastAsiaTheme="majorEastAsia" w:cstheme="majorBidi"/>
+          <w:color w:val="2F5496" w:themeColor="accent1" w:themeShade="BF"/>
+          <w:sz w:val="32"/>
+          <w:szCs w:val="32"/>
+        </w:rPr>
+      </w:pPr>
+      <w:r>
+        <w:rPr>
+          <w:noProof/>
+        </w:rPr>
+        <w:drawing>
+          <wp:inline distT="0" distB="0" distL="0" distR="0" wp14:anchorId="09153A17" wp14:editId="5754D433">
+            <wp:extent cx="6120130" cy="2849880"/>
+            <wp:effectExtent l="0" t="0" r="0" b="7620"/>
+            <wp:docPr id="18" name="Picture 18"/>
+            <wp:cNvGraphicFramePr>
+              <a:graphicFrameLocks xmlns:a="http://schemas.openxmlformats.org/drawingml/2006/main" noChangeAspect="1"/>
+            </wp:cNvGraphicFramePr>
+            <a:graphic xmlns:a="http://schemas.openxmlformats.org/drawingml/2006/main">
+              <a:graphicData uri="http://schemas.openxmlformats.org/drawingml/2006/picture">
+                <pic:pic xmlns:pic="http://schemas.openxmlformats.org/drawingml/2006/picture">
+                  <pic:nvPicPr>
+                    <pic:cNvPr id="0" name="Picture 30"/>
+                    <pic:cNvPicPr>
+                      <a:picLocks noChangeAspect="1" noChangeArrowheads="1"/>
+                    </pic:cNvPicPr>
+                  </pic:nvPicPr>
+                  <pic:blipFill>
+                    <a:blip r:embed="rId18">
+                      <a:extLst>
+                        <a:ext uri="{28A0092B-C50C-407E-A947-70E740481C1C}">
+                          <a14:useLocalDpi xmlns:a14="http://schemas.microsoft.com/office/drawing/2010/main" val="0"/>
+                        </a:ext>
+                      </a:extLst>
+                    </a:blip>
+                    <a:srcRect/>
+                    <a:stretch>
+                      <a:fillRect/>
+                    </a:stretch>
+                  </pic:blipFill>
+                  <pic:spPr bwMode="auto">
+                    <a:xfrm>
+                      <a:off x="0" y="0"/>
+                      <a:ext cx="6120130" cy="2849880"/>
+                    </a:xfrm>
+                    <a:prstGeom prst="rect">
+                      <a:avLst/>
+                    </a:prstGeom>
+                    <a:noFill/>
+                    <a:ln>
+                      <a:noFill/>
+                    </a:ln>
+                  </pic:spPr>
+                </pic:pic>
+              </a:graphicData>
+            </a:graphic>
+          </wp:inline>
+        </w:drawing>
+      </w:r>
+      <w:r>
+        <w:br w:type="page"/>
+      </w:r>
+    </w:p>
+    <w:p/>
+    <w:p>
       <w:pPr>
         <w:pStyle w:val="Heading1"/>
       </w:pPr>
-      <w:bookmarkStart w:id="2" w:name="_Toc118216539"/>
+      <w:bookmarkStart w:id="17" w:name="_Toc118366471"/>
       <w:r>
         <w:t>Requisiti non funzionali</w:t>
       </w:r>
-      <w:bookmarkEnd w:id="2"/>
+      <w:bookmarkEnd w:id="17"/>
     </w:p>
     <w:p>
       <w:r>
@@ -1732,7 +4161,39 @@
         <w:t>delle caratteristiche misurabili (specificate assieme ai relativi criteri di misura) che di seguito sono associate ad ogni specifica di requisito.</w:t>
       </w:r>
       <w:r>
-        <w:t xml:space="preserve"> Lo strumento utilizzato per fornire la specifica dei requisiti non funzionali sono tabelle strutturate che includono, per ogni requisito non funzionale, nome e codice identificativo (come fornito nel documento di progetto), descrizione e criteri di misura ed eventuali soglie di accettabilità per la successiva verifica.</w:t>
+        <w:t xml:space="preserve"> </w:t>
+      </w:r>
+    </w:p>
+    <w:p>
+      <w:r>
+        <w:t xml:space="preserve">Lo strumento utilizzato per fornire la specifica dei requisiti non funzionali sono tabelle strutturate che includono, per ogni </w:t>
+      </w:r>
+      <w:r>
+        <w:t>requisito</w:t>
+      </w:r>
+      <w:r>
+        <w:t>, nome</w:t>
+      </w:r>
+      <w:r>
+        <w:t>,</w:t>
+      </w:r>
+      <w:r>
+        <w:t xml:space="preserve"> </w:t>
+      </w:r>
+      <w:r>
+        <w:rPr>
+          <w:highlight w:val="yellow"/>
+        </w:rPr>
+        <w:t>codice identificativo (come fornito nel documento di progetto),</w:t>
+      </w:r>
+      <w:r>
+        <w:t xml:space="preserve"> descrizione e criteri di misura per la successiva verifica</w:t>
+      </w:r>
+      <w:r>
+        <w:t xml:space="preserve"> della proprietà di sistema descritta</w:t>
+      </w:r>
+      <w:r>
+        <w:t>.</w:t>
       </w:r>
     </w:p>
     <w:tbl>
@@ -1815,7 +4276,26 @@
           </w:tcPr>
           <w:p>
             <w:r>
-              <w:t>Acccessi sucuri al sistema</w:t>
+              <w:t>Acccessi s</w:t>
+            </w:r>
+            <w:r>
+              <w:t>i</w:t>
+            </w:r>
+            <w:r>
+              <w:t>curi al sistema</w:t>
+            </w:r>
+            <w:r>
+              <w:t xml:space="preserve"> (</w:t>
+            </w:r>
+            <w:r>
+              <w:rPr>
+                <w:b/>
+                <w:bCs/>
+              </w:rPr>
+              <w:t>RNF</w:t>
+            </w:r>
+            <w:r>
+              <w:t>)</w:t>
             </w:r>
           </w:p>
         </w:tc>
@@ -1849,6 +4329,25 @@
             <w:r>
               <w:t>Sicurezza sessioni di accesso</w:t>
             </w:r>
+            <w:r>
+              <w:t xml:space="preserve"> lato front-end</w:t>
+            </w:r>
+            <w:r>
+              <w:t xml:space="preserve"> </w:t>
+            </w:r>
+            <w:r>
+              <w:t>(</w:t>
+            </w:r>
+            <w:r>
+              <w:rPr>
+                <w:b/>
+                <w:bCs/>
+              </w:rPr>
+              <w:t>RNF</w:t>
+            </w:r>
+            <w:r>
+              <w:t>)</w:t>
+            </w:r>
           </w:p>
         </w:tc>
         <w:tc>
@@ -1879,7 +4378,29 @@
           </w:tcPr>
           <w:p>
             <w:r>
-              <w:t>Tracciamento lato back-end delle sessioni di back-end</w:t>
+              <w:t xml:space="preserve">Tracciamento lato back-end delle sessioni di </w:t>
+            </w:r>
+            <w:r>
+              <w:t>front</w:t>
+            </w:r>
+            <w:r>
+              <w:t>-end</w:t>
+            </w:r>
+            <w:r>
+              <w:t xml:space="preserve"> </w:t>
+            </w:r>
+            <w:r>
+              <w:t>(</w:t>
+            </w:r>
+            <w:r>
+              <w:rPr>
+                <w:b/>
+                <w:bCs/>
+              </w:rPr>
+              <w:t>RNF</w:t>
+            </w:r>
+            <w:r>
+              <w:t>)</w:t>
             </w:r>
           </w:p>
         </w:tc>
@@ -1889,7 +4410,7 @@
           </w:tcPr>
           <w:p>
             <w:r>
-              <w:t>Le sessioni lato front-end vengon o tracciate lato back-end</w:t>
+              <w:t>Le sessioni lato front-end vengono tracciate lato back-end</w:t>
             </w:r>
           </w:p>
         </w:tc>
@@ -1930,11 +4451,7 @@
               </w:numPr>
             </w:pPr>
             <w:r>
-              <w:t xml:space="preserve">Il server invia risposte alle richieste dei client </w:t>
-            </w:r>
-            <w:r>
-              <w:lastRenderedPageBreak/>
-              <w:t>solo se associate ad un token valido</w:t>
+              <w:t>Il server invia risposte alle richieste dei client solo se associate ad un token valido</w:t>
             </w:r>
           </w:p>
         </w:tc>
@@ -1946,8 +4463,29 @@
           </w:tcPr>
           <w:p>
             <w:r>
-              <w:lastRenderedPageBreak/>
-              <w:t>Valutazione delle risposte a back-end</w:t>
+              <w:t xml:space="preserve">Valutazione delle risposte </w:t>
+            </w:r>
+            <w:r>
+              <w:t>gestita lato</w:t>
+            </w:r>
+            <w:r>
+              <w:t xml:space="preserve"> back-end</w:t>
+            </w:r>
+            <w:r>
+              <w:t xml:space="preserve"> </w:t>
+            </w:r>
+            <w:r>
+              <w:t>(</w:t>
+            </w:r>
+            <w:r>
+              <w:rPr>
+                <w:b/>
+                <w:bCs/>
+              </w:rPr>
+              <w:t>RNF</w:t>
+            </w:r>
+            <w:r>
+              <w:t>)</w:t>
             </w:r>
           </w:p>
         </w:tc>
@@ -1967,10 +4505,7 @@
           </w:tcPr>
           <w:p>
             <w:r>
-              <w:t>La verifica del punteggio della risposta è effettuata a back-end</w:t>
-            </w:r>
-            <w:r>
-              <w:t xml:space="preserve"> in seguito ad un submit della risposta da parte dell’utente</w:t>
+              <w:t>La verifica del punteggio della risposta è effettuata a back-end in seguito ad un submit della risposta da parte dell’utente</w:t>
             </w:r>
           </w:p>
         </w:tc>
@@ -1982,7 +4517,29 @@
           </w:tcPr>
           <w:p>
             <w:r>
-              <w:t>Sicurezza procedura di risposta ad un’esercitazione</w:t>
+              <w:t xml:space="preserve">Sicurezza </w:t>
+            </w:r>
+            <w:r>
+              <w:t xml:space="preserve">della </w:t>
+            </w:r>
+            <w:r>
+              <w:t>procedura di risposta ad un’esercitazione</w:t>
+            </w:r>
+            <w:r>
+              <w:t xml:space="preserve"> </w:t>
+            </w:r>
+            <w:r>
+              <w:t>(</w:t>
+            </w:r>
+            <w:r>
+              <w:rPr>
+                <w:b/>
+                <w:bCs/>
+              </w:rPr>
+              <w:t>RNF</w:t>
+            </w:r>
+            <w:r>
+              <w:t>)</w:t>
             </w:r>
           </w:p>
         </w:tc>
@@ -2021,7 +4578,11 @@
               </w:numPr>
             </w:pPr>
             <w:r>
-              <w:t>Viene preservato lato back-end solo l’ultimo submit effettuato dallo studente per un’esercitazione</w:t>
+              <w:t xml:space="preserve">Viene preservato lato back-end solo l’ultimo submit effettuato dallo </w:t>
+            </w:r>
+            <w:r>
+              <w:lastRenderedPageBreak/>
+              <w:t>studente per un’esercitazione</w:t>
             </w:r>
           </w:p>
         </w:tc>
@@ -2033,7 +4594,27 @@
           </w:tcPr>
           <w:p>
             <w:r>
-              <w:t>Usabilità dell’interfaccia utente</w:t>
+              <w:lastRenderedPageBreak/>
+              <w:t>Buona u</w:t>
+            </w:r>
+            <w:r>
+              <w:t>sabilità dell’interfaccia utente</w:t>
+            </w:r>
+            <w:r>
+              <w:t xml:space="preserve"> </w:t>
+            </w:r>
+            <w:r>
+              <w:t>(</w:t>
+            </w:r>
+            <w:r>
+              <w:rPr>
+                <w:b/>
+                <w:bCs/>
+              </w:rPr>
+              <w:t>RNF</w:t>
+            </w:r>
+            <w:r>
+              <w:t>)</w:t>
             </w:r>
           </w:p>
         </w:tc>
@@ -2067,6 +4648,22 @@
             <w:r>
               <w:t>Privacy</w:t>
             </w:r>
+            <w:r>
+              <w:t xml:space="preserve"> </w:t>
+            </w:r>
+            <w:r>
+              <w:t>(</w:t>
+            </w:r>
+            <w:r>
+              <w:rPr>
+                <w:b/>
+                <w:bCs/>
+              </w:rPr>
+              <w:t>RNF</w:t>
+            </w:r>
+            <w:r>
+              <w:t>)</w:t>
+            </w:r>
           </w:p>
         </w:tc>
         <w:tc>
@@ -2075,10 +4672,7 @@
           </w:tcPr>
           <w:p>
             <w:r>
-              <w:t>I</w:t>
-            </w:r>
-            <w:r>
-              <w:t>l sistema deve proteggere i dati privati di ogni utente dagli altri utenti del sistema</w:t>
+              <w:t>Il sistema deve proteggere i dati privati di ogni utente dagli altri utenti del sistema</w:t>
             </w:r>
           </w:p>
         </w:tc>
@@ -2121,6 +4715,22 @@
             <w:r>
               <w:t>Compatibilità con più piattaforme</w:t>
             </w:r>
+            <w:r>
+              <w:t xml:space="preserve"> </w:t>
+            </w:r>
+            <w:r>
+              <w:t>(</w:t>
+            </w:r>
+            <w:r>
+              <w:rPr>
+                <w:b/>
+                <w:bCs/>
+              </w:rPr>
+              <w:t>RNF</w:t>
+            </w:r>
+            <w:r>
+              <w:t>)</w:t>
+            </w:r>
           </w:p>
         </w:tc>
         <w:tc>
@@ -2151,16 +4761,7 @@
               </w:numPr>
             </w:pPr>
             <w:r>
-              <w:t xml:space="preserve">Google </w:t>
-            </w:r>
-            <w:r>
-              <w:t>Chrome (versione 105 o successiva</w:t>
-            </w:r>
-            <w:r>
-              <w:t>)</w:t>
-            </w:r>
-            <w:r>
-              <w:t xml:space="preserve"> </w:t>
+              <w:t xml:space="preserve">Google Chrome (versione 105 o successiva) </w:t>
             </w:r>
           </w:p>
           <w:p>
@@ -2172,10 +4773,7 @@
               </w:numPr>
             </w:pPr>
             <w:r>
-              <w:t xml:space="preserve">Mozilla </w:t>
-            </w:r>
-            <w:r>
-              <w:t xml:space="preserve">Firefox (versione 104 o successiva) </w:t>
+              <w:t xml:space="preserve">Mozilla Firefox (versione 104 o successiva) </w:t>
             </w:r>
           </w:p>
           <w:p>
@@ -2197,13 +4795,12 @@
     <w:p>
       <w:pPr>
         <w:rPr>
-          <w:rFonts w:asciiTheme="majorHAnsi" w:eastAsiaTheme="majorEastAsia" w:hAnsiTheme="majorHAnsi" w:cstheme="majorBidi"/>
+          <w:rFonts w:eastAsiaTheme="majorEastAsia" w:cstheme="majorBidi"/>
           <w:color w:val="2F5496" w:themeColor="accent1" w:themeShade="BF"/>
           <w:sz w:val="32"/>
           <w:szCs w:val="32"/>
         </w:rPr>
       </w:pPr>
-      <w:bookmarkStart w:id="3" w:name="_Toc118216540"/>
       <w:r>
         <w:br w:type="page"/>
       </w:r>
@@ -2212,11 +4809,12 @@
       <w:pPr>
         <w:pStyle w:val="Heading1"/>
       </w:pPr>
+      <w:bookmarkStart w:id="18" w:name="_Toc118366472"/>
       <w:r>
         <w:lastRenderedPageBreak/>
         <w:t>Analisi di contesto</w:t>
       </w:r>
-      <w:bookmarkEnd w:id="3"/>
+      <w:bookmarkEnd w:id="18"/>
     </w:p>
     <w:p>
       <w:pPr>
@@ -2266,49 +4864,207 @@
           <w:sz w:val="20"/>
           <w:szCs w:val="20"/>
         </w:rPr>
-        <w:t xml:space="preserve"> interagire. L</w:t>
+        <w:t xml:space="preserve"> interagire</w:t>
       </w:r>
       <w:r>
         <w:rPr>
           <w:sz w:val="20"/>
           <w:szCs w:val="20"/>
         </w:rPr>
-        <w:t xml:space="preserve">’analisi </w:t>
+        <w:t>.</w:t>
+      </w:r>
+    </w:p>
+    <w:p>
+      <w:pPr>
+        <w:pStyle w:val="Heading2"/>
+      </w:pPr>
+      <w:r>
+        <w:t>Utenti e sistemi esterni</w:t>
+      </w:r>
+    </w:p>
+    <w:p>
+      <w:pPr>
+        <w:pStyle w:val="Heading3"/>
+      </w:pPr>
+      <w:r>
+        <w:t>Utente anonimo</w:t>
+      </w:r>
+    </w:p>
+    <w:p>
+      <w:r>
+        <w:t xml:space="preserve">È colui che desidera usufruire dei servizi della piattaforma (in qualità di docente o studente) ma non ha ancora effettuato l’autenticazione come descritto dal </w:t>
       </w:r>
       <w:r>
         <w:rPr>
-          <w:sz w:val="20"/>
-          <w:szCs w:val="20"/>
+          <w:b/>
+          <w:bCs/>
         </w:rPr>
-        <w:t xml:space="preserve">del contesto è effettuata </w:t>
+        <w:t>RF</w:t>
+      </w:r>
+      <w:r>
+        <w:t xml:space="preserve">. </w:t>
+      </w:r>
+    </w:p>
+    <w:p>
+      <w:pPr>
+        <w:pStyle w:val="Heading3"/>
+      </w:pPr>
+      <w:r>
+        <w:t>Studente</w:t>
+      </w:r>
+    </w:p>
+    <w:p>
+      <w:r>
+        <w:t>È colui che accede e si iscrive ai corsi offerti dai docenti della piattaforma per effettuare esercitazioni e attività di studio tramite il materiale pubblicato dai docenti.</w:t>
+      </w:r>
+    </w:p>
+    <w:p>
+      <w:pPr>
+        <w:pStyle w:val="Heading3"/>
+      </w:pPr>
+      <w:r>
+        <w:t>Docente</w:t>
+      </w:r>
+    </w:p>
+    <w:p>
+      <w:r>
+        <w:t>È colui che si iscrive alla piattaforma con l’obiettivo di sfruttarne le potenzialità nell’offrire ai propri studenti un metodo di apprendimento volto alla soluzione di problemi propedeutici agli argomenti del corso o dei corsi tenuti.</w:t>
+      </w:r>
+    </w:p>
+    <w:p>
+      <w:r>
+        <w:t>Il docente crea corsi visibili agli studenti della piattaforma come da</w:t>
+      </w:r>
+      <w:r>
+        <w:t>l</w:t>
+      </w:r>
+      <w:r>
+        <w:t xml:space="preserve"> </w:t>
       </w:r>
       <w:r>
         <w:rPr>
-          <w:sz w:val="20"/>
-          <w:szCs w:val="20"/>
+          <w:b/>
+          <w:bCs/>
         </w:rPr>
-        <w:t>con</w:t>
+        <w:t>RF</w:t>
       </w:r>
       <w:r>
         <w:rPr>
-          <w:sz w:val="20"/>
-          <w:szCs w:val="20"/>
+          <w:b/>
+          <w:bCs/>
         </w:rPr>
-        <w:t xml:space="preserve"> l’utilizzo </w:t>
+        <w:t xml:space="preserve"> </w:t>
+      </w:r>
+      <w:r>
+        <w:t>e per ogni corso pubblica delle esecitazioni (</w:t>
       </w:r>
       <w:r>
         <w:rPr>
-          <w:sz w:val="20"/>
-          <w:szCs w:val="20"/>
+          <w:b/>
+          <w:bCs/>
         </w:rPr>
-        <w:t>del successivo diagramma</w:t>
+        <w:t>RF</w:t>
+      </w:r>
+      <w:r>
+        <w:t>) e del materiale propedeutico alla comprensione della materia del corso (</w:t>
       </w:r>
       <w:r>
         <w:rPr>
-          <w:sz w:val="20"/>
-          <w:szCs w:val="20"/>
+          <w:b/>
+          <w:bCs/>
         </w:rPr>
-        <w:t xml:space="preserve"> di contesto.</w:t>
+        <w:t>RF</w:t>
+      </w:r>
+      <w:r>
+        <w:t>).</w:t>
+      </w:r>
+    </w:p>
+    <w:p>
+      <w:pPr>
+        <w:pStyle w:val="Heading3"/>
+      </w:pPr>
+      <w:r>
+        <w:t>Wolfram API</w:t>
+      </w:r>
+    </w:p>
+    <w:p>
+      <w:r>
+        <w:t>È un sistema esterno alla piattaforma che permette di calcolare il valore numerico di un’espressione matematica fornita in input. Viene usato da Solve.it per permettere agli studenti di avere la libertà, nel caso di esercitazioni con risposta numerica (</w:t>
+      </w:r>
+      <w:r>
+        <w:rPr>
+          <w:b/>
+          <w:bCs/>
+        </w:rPr>
+        <w:t>RF</w:t>
+      </w:r>
+      <w:r>
+        <w:t>), di fornire tale risposta sia in formato numerico che in forma di espressione (dunque non fornendo il valore desiderato in maniera esplicita).</w:t>
+      </w:r>
+    </w:p>
+    <w:p>
+      <w:pPr>
+        <w:pStyle w:val="Heading3"/>
+      </w:pPr>
+      <w:r>
+        <w:t>Unitn API</w:t>
+      </w:r>
+    </w:p>
+    <w:p>
+      <w:r>
+        <w:t xml:space="preserve">È un sistema esterno fornito dall’ateneo di Trento che permette a tutti i membri dell’ateneo di effettuare la propria autenticazione ai servizi universitari. Verrà utilizzato da Solve.it per limitare l’accesso alla piattaforma unicamente a membri dell’ateneo (nel solo caso di studenti e docenti e come da </w:t>
+      </w:r>
+      <w:r>
+        <w:rPr>
+          <w:b/>
+          <w:bCs/>
+        </w:rPr>
+        <w:t>RF</w:t>
+      </w:r>
+      <w:r>
+        <w:t>) e permettere omogeneità nel metodo di autenticazione rispetto ai servizi dell’ateneo di Trento.</w:t>
+      </w:r>
+    </w:p>
+    <w:p>
+      <w:pPr>
+        <w:pStyle w:val="Heading3"/>
+      </w:pPr>
+      <w:r>
+        <w:t>MongoDB API</w:t>
+      </w:r>
+    </w:p>
+    <w:p>
+      <w:r>
+        <w:t xml:space="preserve">È un sistema esterno utiizzato dalla piattaforma Solve.it per memorizzare tutti i dati necessari, in particolare quelli utili a tracciare l’utenza (laddove consentito nel rispetto della privacy e come definito nel </w:t>
+      </w:r>
+      <w:r>
+        <w:rPr>
+          <w:b/>
+          <w:bCs/>
+        </w:rPr>
+        <w:t>RF</w:t>
+      </w:r>
+      <w:r>
+        <w:t xml:space="preserve"> e stabilito dal </w:t>
+      </w:r>
+      <w:r>
+        <w:rPr>
+          <w:b/>
+          <w:bCs/>
+        </w:rPr>
+        <w:t>RNF</w:t>
+      </w:r>
+      <w:r>
+        <w:t>) e quelli relativi ai corsi, contenuti ed esercitazioni.</w:t>
+      </w:r>
+    </w:p>
+    <w:p>
+      <w:pPr>
+        <w:pStyle w:val="Heading2"/>
+      </w:pPr>
+      <w:r>
+        <w:lastRenderedPageBreak/>
+        <w:t>Diagramma di contesto</w:t>
       </w:r>
     </w:p>
     <w:p>
@@ -2324,10 +5080,10 @@
           <w:noProof/>
         </w:rPr>
         <w:drawing>
-          <wp:inline distT="0" distB="0" distL="0" distR="0" wp14:anchorId="713F1C4A" wp14:editId="1C0A0378">
-            <wp:extent cx="6120130" cy="3880485"/>
-            <wp:effectExtent l="0" t="0" r="0" b="5715"/>
-            <wp:docPr id="7" name="Picture 7"/>
+          <wp:inline distT="0" distB="0" distL="0" distR="0" wp14:anchorId="65154F26" wp14:editId="03494DF6">
+            <wp:extent cx="6120130" cy="3879850"/>
+            <wp:effectExtent l="0" t="0" r="0" b="6350"/>
+            <wp:docPr id="1" name="Picture 1"/>
             <wp:cNvGraphicFramePr>
               <a:graphicFrameLocks xmlns:a="http://schemas.openxmlformats.org/drawingml/2006/main" noChangeAspect="1"/>
             </wp:cNvGraphicFramePr>
@@ -2335,13 +5091,13 @@
               <a:graphicData uri="http://schemas.openxmlformats.org/drawingml/2006/picture">
                 <pic:pic xmlns:pic="http://schemas.openxmlformats.org/drawingml/2006/picture">
                   <pic:nvPicPr>
-                    <pic:cNvPr id="0" name="Picture 13"/>
+                    <pic:cNvPr id="0" name="Picture 1"/>
                     <pic:cNvPicPr>
                       <a:picLocks noChangeAspect="1" noChangeArrowheads="1"/>
                     </pic:cNvPicPr>
                   </pic:nvPicPr>
                   <pic:blipFill>
-                    <a:blip r:embed="rId11" cstate="print">
+                    <a:blip r:embed="rId19" cstate="print">
                       <a:extLst>
                         <a:ext uri="{28A0092B-C50C-407E-A947-70E740481C1C}">
                           <a14:useLocalDpi xmlns:a14="http://schemas.microsoft.com/office/drawing/2010/main" val="0"/>
@@ -2356,7 +5112,7 @@
                   <pic:spPr bwMode="auto">
                     <a:xfrm>
                       <a:off x="0" y="0"/>
-                      <a:ext cx="6120130" cy="3880485"/>
+                      <a:ext cx="6120130" cy="3879850"/>
                     </a:xfrm>
                     <a:prstGeom prst="rect">
                       <a:avLst/>
@@ -2452,6 +5208,571 @@
 <file path=word/numbering.xml><?xml version="1.0" encoding="utf-8"?>
 <w:numbering xmlns:wpc="http://schemas.microsoft.com/office/word/2010/wordprocessingCanvas" xmlns:cx="http://schemas.microsoft.com/office/drawing/2014/chartex" xmlns:cx1="http://schemas.microsoft.com/office/drawing/2015/9/8/chartex" xmlns:cx2="http://schemas.microsoft.com/office/drawing/2015/10/21/chartex" xmlns:cx3="http://schemas.microsoft.com/office/drawing/2016/5/9/chartex" xmlns:cx4="http://schemas.microsoft.com/office/drawing/2016/5/10/chartex" xmlns:cx5="http://schemas.microsoft.com/office/drawing/2016/5/11/chartex" xmlns:cx6="http://schemas.microsoft.com/office/drawing/2016/5/12/chartex" xmlns:cx7="http://schemas.microsoft.com/office/drawing/2016/5/13/chartex" xmlns:cx8="http://schemas.microsoft.com/office/drawing/2016/5/14/chartex" xmlns:mc="http://schemas.openxmlformats.org/markup-compatibility/2006" xmlns:aink="http://schemas.microsoft.com/office/drawing/2016/ink" xmlns:am3d="http://schemas.microsoft.com/office/drawing/2017/model3d" xmlns:o="urn:schemas-microsoft-com:office:office" xmlns:oel="http://schemas.microsoft.com/office/2019/extlst" xmlns:r="http://schemas.openxmlformats.org/officeDocument/2006/relationships" xmlns:m="http://schemas.openxmlformats.org/officeDocument/2006/math" xmlns:v="urn:schemas-microsoft-com:vml" xmlns:wp14="http://schemas.microsoft.com/office/word/2010/wordprocessingDrawing" xmlns:wp="http://schemas.openxmlformats.org/drawingml/2006/wordprocessingDrawing" xmlns:w10="urn:schemas-microsoft-com:office:word" xmlns:w="http://schemas.openxmlformats.org/wordprocessingml/2006/main" xmlns:w14="http://schemas.microsoft.com/office/word/2010/wordml" xmlns:w15="http://schemas.microsoft.com/office/word/2012/wordml" xmlns:w16cex="http://schemas.microsoft.com/office/word/2018/wordml/cex" xmlns:w16cid="http://schemas.microsoft.com/office/word/2016/wordml/cid" xmlns:w16="http://schemas.microsoft.com/office/word/2018/wordml" xmlns:w16sdtdh="http://schemas.microsoft.com/office/word/2020/wordml/sdtdatahash" xmlns:w16se="http://schemas.microsoft.com/office/word/2015/wordml/symex" xmlns:wpg="http://schemas.microsoft.com/office/word/2010/wordprocessingGroup" xmlns:wpi="http://schemas.microsoft.com/office/word/2010/wordprocessingInk" xmlns:wne="http://schemas.microsoft.com/office/word/2006/wordml" xmlns:wps="http://schemas.microsoft.com/office/word/2010/wordprocessingShape" mc:Ignorable="w14 w15 w16se w16cid w16 w16cex w16sdtdh wp14">
   <w:abstractNum w:abstractNumId="0" w15:restartNumberingAfterBreak="0">
+    <w:nsid w:val="15023123"/>
+    <w:multiLevelType w:val="hybridMultilevel"/>
+    <w:tmpl w:val="8B3CEBC0"/>
+    <w:lvl w:ilvl="0" w:tplc="04100001">
+      <w:start w:val="1"/>
+      <w:numFmt w:val="bullet"/>
+      <w:lvlText w:val=""/>
+      <w:lvlJc w:val="left"/>
+      <w:pPr>
+        <w:ind w:left="720" w:hanging="360"/>
+      </w:pPr>
+      <w:rPr>
+        <w:rFonts w:ascii="Symbol" w:hAnsi="Symbol" w:hint="default"/>
+      </w:rPr>
+    </w:lvl>
+    <w:lvl w:ilvl="1" w:tplc="04100003" w:tentative="1">
+      <w:start w:val="1"/>
+      <w:numFmt w:val="bullet"/>
+      <w:lvlText w:val="o"/>
+      <w:lvlJc w:val="left"/>
+      <w:pPr>
+        <w:ind w:left="1440" w:hanging="360"/>
+      </w:pPr>
+      <w:rPr>
+        <w:rFonts w:ascii="Courier New" w:hAnsi="Courier New" w:cs="Courier New" w:hint="default"/>
+      </w:rPr>
+    </w:lvl>
+    <w:lvl w:ilvl="2" w:tplc="04100005" w:tentative="1">
+      <w:start w:val="1"/>
+      <w:numFmt w:val="bullet"/>
+      <w:lvlText w:val=""/>
+      <w:lvlJc w:val="left"/>
+      <w:pPr>
+        <w:ind w:left="2160" w:hanging="360"/>
+      </w:pPr>
+      <w:rPr>
+        <w:rFonts w:ascii="Wingdings" w:hAnsi="Wingdings" w:hint="default"/>
+      </w:rPr>
+    </w:lvl>
+    <w:lvl w:ilvl="3" w:tplc="04100001" w:tentative="1">
+      <w:start w:val="1"/>
+      <w:numFmt w:val="bullet"/>
+      <w:lvlText w:val=""/>
+      <w:lvlJc w:val="left"/>
+      <w:pPr>
+        <w:ind w:left="2880" w:hanging="360"/>
+      </w:pPr>
+      <w:rPr>
+        <w:rFonts w:ascii="Symbol" w:hAnsi="Symbol" w:hint="default"/>
+      </w:rPr>
+    </w:lvl>
+    <w:lvl w:ilvl="4" w:tplc="04100003" w:tentative="1">
+      <w:start w:val="1"/>
+      <w:numFmt w:val="bullet"/>
+      <w:lvlText w:val="o"/>
+      <w:lvlJc w:val="left"/>
+      <w:pPr>
+        <w:ind w:left="3600" w:hanging="360"/>
+      </w:pPr>
+      <w:rPr>
+        <w:rFonts w:ascii="Courier New" w:hAnsi="Courier New" w:cs="Courier New" w:hint="default"/>
+      </w:rPr>
+    </w:lvl>
+    <w:lvl w:ilvl="5" w:tplc="04100005" w:tentative="1">
+      <w:start w:val="1"/>
+      <w:numFmt w:val="bullet"/>
+      <w:lvlText w:val=""/>
+      <w:lvlJc w:val="left"/>
+      <w:pPr>
+        <w:ind w:left="4320" w:hanging="360"/>
+      </w:pPr>
+      <w:rPr>
+        <w:rFonts w:ascii="Wingdings" w:hAnsi="Wingdings" w:hint="default"/>
+      </w:rPr>
+    </w:lvl>
+    <w:lvl w:ilvl="6" w:tplc="04100001" w:tentative="1">
+      <w:start w:val="1"/>
+      <w:numFmt w:val="bullet"/>
+      <w:lvlText w:val=""/>
+      <w:lvlJc w:val="left"/>
+      <w:pPr>
+        <w:ind w:left="5040" w:hanging="360"/>
+      </w:pPr>
+      <w:rPr>
+        <w:rFonts w:ascii="Symbol" w:hAnsi="Symbol" w:hint="default"/>
+      </w:rPr>
+    </w:lvl>
+    <w:lvl w:ilvl="7" w:tplc="04100003" w:tentative="1">
+      <w:start w:val="1"/>
+      <w:numFmt w:val="bullet"/>
+      <w:lvlText w:val="o"/>
+      <w:lvlJc w:val="left"/>
+      <w:pPr>
+        <w:ind w:left="5760" w:hanging="360"/>
+      </w:pPr>
+      <w:rPr>
+        <w:rFonts w:ascii="Courier New" w:hAnsi="Courier New" w:cs="Courier New" w:hint="default"/>
+      </w:rPr>
+    </w:lvl>
+    <w:lvl w:ilvl="8" w:tplc="04100005" w:tentative="1">
+      <w:start w:val="1"/>
+      <w:numFmt w:val="bullet"/>
+      <w:lvlText w:val=""/>
+      <w:lvlJc w:val="left"/>
+      <w:pPr>
+        <w:ind w:left="6480" w:hanging="360"/>
+      </w:pPr>
+      <w:rPr>
+        <w:rFonts w:ascii="Wingdings" w:hAnsi="Wingdings" w:hint="default"/>
+      </w:rPr>
+    </w:lvl>
+  </w:abstractNum>
+  <w:abstractNum w:abstractNumId="1" w15:restartNumberingAfterBreak="0">
+    <w:nsid w:val="2DA42275"/>
+    <w:multiLevelType w:val="hybridMultilevel"/>
+    <w:tmpl w:val="466AAF7E"/>
+    <w:lvl w:ilvl="0" w:tplc="04100001">
+      <w:start w:val="1"/>
+      <w:numFmt w:val="bullet"/>
+      <w:lvlText w:val=""/>
+      <w:lvlJc w:val="left"/>
+      <w:pPr>
+        <w:ind w:left="720" w:hanging="360"/>
+      </w:pPr>
+      <w:rPr>
+        <w:rFonts w:ascii="Symbol" w:hAnsi="Symbol" w:hint="default"/>
+      </w:rPr>
+    </w:lvl>
+    <w:lvl w:ilvl="1" w:tplc="04100003" w:tentative="1">
+      <w:start w:val="1"/>
+      <w:numFmt w:val="bullet"/>
+      <w:lvlText w:val="o"/>
+      <w:lvlJc w:val="left"/>
+      <w:pPr>
+        <w:ind w:left="1440" w:hanging="360"/>
+      </w:pPr>
+      <w:rPr>
+        <w:rFonts w:ascii="Courier New" w:hAnsi="Courier New" w:cs="Courier New" w:hint="default"/>
+      </w:rPr>
+    </w:lvl>
+    <w:lvl w:ilvl="2" w:tplc="04100005" w:tentative="1">
+      <w:start w:val="1"/>
+      <w:numFmt w:val="bullet"/>
+      <w:lvlText w:val=""/>
+      <w:lvlJc w:val="left"/>
+      <w:pPr>
+        <w:ind w:left="2160" w:hanging="360"/>
+      </w:pPr>
+      <w:rPr>
+        <w:rFonts w:ascii="Wingdings" w:hAnsi="Wingdings" w:hint="default"/>
+      </w:rPr>
+    </w:lvl>
+    <w:lvl w:ilvl="3" w:tplc="04100001" w:tentative="1">
+      <w:start w:val="1"/>
+      <w:numFmt w:val="bullet"/>
+      <w:lvlText w:val=""/>
+      <w:lvlJc w:val="left"/>
+      <w:pPr>
+        <w:ind w:left="2880" w:hanging="360"/>
+      </w:pPr>
+      <w:rPr>
+        <w:rFonts w:ascii="Symbol" w:hAnsi="Symbol" w:hint="default"/>
+      </w:rPr>
+    </w:lvl>
+    <w:lvl w:ilvl="4" w:tplc="04100003" w:tentative="1">
+      <w:start w:val="1"/>
+      <w:numFmt w:val="bullet"/>
+      <w:lvlText w:val="o"/>
+      <w:lvlJc w:val="left"/>
+      <w:pPr>
+        <w:ind w:left="3600" w:hanging="360"/>
+      </w:pPr>
+      <w:rPr>
+        <w:rFonts w:ascii="Courier New" w:hAnsi="Courier New" w:cs="Courier New" w:hint="default"/>
+      </w:rPr>
+    </w:lvl>
+    <w:lvl w:ilvl="5" w:tplc="04100005" w:tentative="1">
+      <w:start w:val="1"/>
+      <w:numFmt w:val="bullet"/>
+      <w:lvlText w:val=""/>
+      <w:lvlJc w:val="left"/>
+      <w:pPr>
+        <w:ind w:left="4320" w:hanging="360"/>
+      </w:pPr>
+      <w:rPr>
+        <w:rFonts w:ascii="Wingdings" w:hAnsi="Wingdings" w:hint="default"/>
+      </w:rPr>
+    </w:lvl>
+    <w:lvl w:ilvl="6" w:tplc="04100001" w:tentative="1">
+      <w:start w:val="1"/>
+      <w:numFmt w:val="bullet"/>
+      <w:lvlText w:val=""/>
+      <w:lvlJc w:val="left"/>
+      <w:pPr>
+        <w:ind w:left="5040" w:hanging="360"/>
+      </w:pPr>
+      <w:rPr>
+        <w:rFonts w:ascii="Symbol" w:hAnsi="Symbol" w:hint="default"/>
+      </w:rPr>
+    </w:lvl>
+    <w:lvl w:ilvl="7" w:tplc="04100003" w:tentative="1">
+      <w:start w:val="1"/>
+      <w:numFmt w:val="bullet"/>
+      <w:lvlText w:val="o"/>
+      <w:lvlJc w:val="left"/>
+      <w:pPr>
+        <w:ind w:left="5760" w:hanging="360"/>
+      </w:pPr>
+      <w:rPr>
+        <w:rFonts w:ascii="Courier New" w:hAnsi="Courier New" w:cs="Courier New" w:hint="default"/>
+      </w:rPr>
+    </w:lvl>
+    <w:lvl w:ilvl="8" w:tplc="04100005" w:tentative="1">
+      <w:start w:val="1"/>
+      <w:numFmt w:val="bullet"/>
+      <w:lvlText w:val=""/>
+      <w:lvlJc w:val="left"/>
+      <w:pPr>
+        <w:ind w:left="6480" w:hanging="360"/>
+      </w:pPr>
+      <w:rPr>
+        <w:rFonts w:ascii="Wingdings" w:hAnsi="Wingdings" w:hint="default"/>
+      </w:rPr>
+    </w:lvl>
+  </w:abstractNum>
+  <w:abstractNum w:abstractNumId="2" w15:restartNumberingAfterBreak="0">
+    <w:nsid w:val="3D2A45AD"/>
+    <w:multiLevelType w:val="hybridMultilevel"/>
+    <w:tmpl w:val="7060ACE0"/>
+    <w:lvl w:ilvl="0" w:tplc="04100001">
+      <w:start w:val="1"/>
+      <w:numFmt w:val="bullet"/>
+      <w:lvlText w:val=""/>
+      <w:lvlJc w:val="left"/>
+      <w:pPr>
+        <w:ind w:left="720" w:hanging="360"/>
+      </w:pPr>
+      <w:rPr>
+        <w:rFonts w:ascii="Symbol" w:hAnsi="Symbol" w:hint="default"/>
+      </w:rPr>
+    </w:lvl>
+    <w:lvl w:ilvl="1" w:tplc="04100003" w:tentative="1">
+      <w:start w:val="1"/>
+      <w:numFmt w:val="bullet"/>
+      <w:lvlText w:val="o"/>
+      <w:lvlJc w:val="left"/>
+      <w:pPr>
+        <w:ind w:left="1440" w:hanging="360"/>
+      </w:pPr>
+      <w:rPr>
+        <w:rFonts w:ascii="Courier New" w:hAnsi="Courier New" w:cs="Courier New" w:hint="default"/>
+      </w:rPr>
+    </w:lvl>
+    <w:lvl w:ilvl="2" w:tplc="04100005" w:tentative="1">
+      <w:start w:val="1"/>
+      <w:numFmt w:val="bullet"/>
+      <w:lvlText w:val=""/>
+      <w:lvlJc w:val="left"/>
+      <w:pPr>
+        <w:ind w:left="2160" w:hanging="360"/>
+      </w:pPr>
+      <w:rPr>
+        <w:rFonts w:ascii="Wingdings" w:hAnsi="Wingdings" w:hint="default"/>
+      </w:rPr>
+    </w:lvl>
+    <w:lvl w:ilvl="3" w:tplc="04100001" w:tentative="1">
+      <w:start w:val="1"/>
+      <w:numFmt w:val="bullet"/>
+      <w:lvlText w:val=""/>
+      <w:lvlJc w:val="left"/>
+      <w:pPr>
+        <w:ind w:left="2880" w:hanging="360"/>
+      </w:pPr>
+      <w:rPr>
+        <w:rFonts w:ascii="Symbol" w:hAnsi="Symbol" w:hint="default"/>
+      </w:rPr>
+    </w:lvl>
+    <w:lvl w:ilvl="4" w:tplc="04100003" w:tentative="1">
+      <w:start w:val="1"/>
+      <w:numFmt w:val="bullet"/>
+      <w:lvlText w:val="o"/>
+      <w:lvlJc w:val="left"/>
+      <w:pPr>
+        <w:ind w:left="3600" w:hanging="360"/>
+      </w:pPr>
+      <w:rPr>
+        <w:rFonts w:ascii="Courier New" w:hAnsi="Courier New" w:cs="Courier New" w:hint="default"/>
+      </w:rPr>
+    </w:lvl>
+    <w:lvl w:ilvl="5" w:tplc="04100005" w:tentative="1">
+      <w:start w:val="1"/>
+      <w:numFmt w:val="bullet"/>
+      <w:lvlText w:val=""/>
+      <w:lvlJc w:val="left"/>
+      <w:pPr>
+        <w:ind w:left="4320" w:hanging="360"/>
+      </w:pPr>
+      <w:rPr>
+        <w:rFonts w:ascii="Wingdings" w:hAnsi="Wingdings" w:hint="default"/>
+      </w:rPr>
+    </w:lvl>
+    <w:lvl w:ilvl="6" w:tplc="04100001" w:tentative="1">
+      <w:start w:val="1"/>
+      <w:numFmt w:val="bullet"/>
+      <w:lvlText w:val=""/>
+      <w:lvlJc w:val="left"/>
+      <w:pPr>
+        <w:ind w:left="5040" w:hanging="360"/>
+      </w:pPr>
+      <w:rPr>
+        <w:rFonts w:ascii="Symbol" w:hAnsi="Symbol" w:hint="default"/>
+      </w:rPr>
+    </w:lvl>
+    <w:lvl w:ilvl="7" w:tplc="04100003" w:tentative="1">
+      <w:start w:val="1"/>
+      <w:numFmt w:val="bullet"/>
+      <w:lvlText w:val="o"/>
+      <w:lvlJc w:val="left"/>
+      <w:pPr>
+        <w:ind w:left="5760" w:hanging="360"/>
+      </w:pPr>
+      <w:rPr>
+        <w:rFonts w:ascii="Courier New" w:hAnsi="Courier New" w:cs="Courier New" w:hint="default"/>
+      </w:rPr>
+    </w:lvl>
+    <w:lvl w:ilvl="8" w:tplc="04100005" w:tentative="1">
+      <w:start w:val="1"/>
+      <w:numFmt w:val="bullet"/>
+      <w:lvlText w:val=""/>
+      <w:lvlJc w:val="left"/>
+      <w:pPr>
+        <w:ind w:left="6480" w:hanging="360"/>
+      </w:pPr>
+      <w:rPr>
+        <w:rFonts w:ascii="Wingdings" w:hAnsi="Wingdings" w:hint="default"/>
+      </w:rPr>
+    </w:lvl>
+  </w:abstractNum>
+  <w:abstractNum w:abstractNumId="3" w15:restartNumberingAfterBreak="0">
+    <w:nsid w:val="3F770669"/>
+    <w:multiLevelType w:val="hybridMultilevel"/>
+    <w:tmpl w:val="283A8D02"/>
+    <w:lvl w:ilvl="0" w:tplc="04100001">
+      <w:start w:val="1"/>
+      <w:numFmt w:val="bullet"/>
+      <w:lvlText w:val=""/>
+      <w:lvlJc w:val="left"/>
+      <w:pPr>
+        <w:ind w:left="720" w:hanging="360"/>
+      </w:pPr>
+      <w:rPr>
+        <w:rFonts w:ascii="Symbol" w:hAnsi="Symbol" w:hint="default"/>
+      </w:rPr>
+    </w:lvl>
+    <w:lvl w:ilvl="1" w:tplc="04100003" w:tentative="1">
+      <w:start w:val="1"/>
+      <w:numFmt w:val="bullet"/>
+      <w:lvlText w:val="o"/>
+      <w:lvlJc w:val="left"/>
+      <w:pPr>
+        <w:ind w:left="1440" w:hanging="360"/>
+      </w:pPr>
+      <w:rPr>
+        <w:rFonts w:ascii="Courier New" w:hAnsi="Courier New" w:cs="Courier New" w:hint="default"/>
+      </w:rPr>
+    </w:lvl>
+    <w:lvl w:ilvl="2" w:tplc="04100005" w:tentative="1">
+      <w:start w:val="1"/>
+      <w:numFmt w:val="bullet"/>
+      <w:lvlText w:val=""/>
+      <w:lvlJc w:val="left"/>
+      <w:pPr>
+        <w:ind w:left="2160" w:hanging="360"/>
+      </w:pPr>
+      <w:rPr>
+        <w:rFonts w:ascii="Wingdings" w:hAnsi="Wingdings" w:hint="default"/>
+      </w:rPr>
+    </w:lvl>
+    <w:lvl w:ilvl="3" w:tplc="04100001" w:tentative="1">
+      <w:start w:val="1"/>
+      <w:numFmt w:val="bullet"/>
+      <w:lvlText w:val=""/>
+      <w:lvlJc w:val="left"/>
+      <w:pPr>
+        <w:ind w:left="2880" w:hanging="360"/>
+      </w:pPr>
+      <w:rPr>
+        <w:rFonts w:ascii="Symbol" w:hAnsi="Symbol" w:hint="default"/>
+      </w:rPr>
+    </w:lvl>
+    <w:lvl w:ilvl="4" w:tplc="04100003" w:tentative="1">
+      <w:start w:val="1"/>
+      <w:numFmt w:val="bullet"/>
+      <w:lvlText w:val="o"/>
+      <w:lvlJc w:val="left"/>
+      <w:pPr>
+        <w:ind w:left="3600" w:hanging="360"/>
+      </w:pPr>
+      <w:rPr>
+        <w:rFonts w:ascii="Courier New" w:hAnsi="Courier New" w:cs="Courier New" w:hint="default"/>
+      </w:rPr>
+    </w:lvl>
+    <w:lvl w:ilvl="5" w:tplc="04100005" w:tentative="1">
+      <w:start w:val="1"/>
+      <w:numFmt w:val="bullet"/>
+      <w:lvlText w:val=""/>
+      <w:lvlJc w:val="left"/>
+      <w:pPr>
+        <w:ind w:left="4320" w:hanging="360"/>
+      </w:pPr>
+      <w:rPr>
+        <w:rFonts w:ascii="Wingdings" w:hAnsi="Wingdings" w:hint="default"/>
+      </w:rPr>
+    </w:lvl>
+    <w:lvl w:ilvl="6" w:tplc="04100001" w:tentative="1">
+      <w:start w:val="1"/>
+      <w:numFmt w:val="bullet"/>
+      <w:lvlText w:val=""/>
+      <w:lvlJc w:val="left"/>
+      <w:pPr>
+        <w:ind w:left="5040" w:hanging="360"/>
+      </w:pPr>
+      <w:rPr>
+        <w:rFonts w:ascii="Symbol" w:hAnsi="Symbol" w:hint="default"/>
+      </w:rPr>
+    </w:lvl>
+    <w:lvl w:ilvl="7" w:tplc="04100003" w:tentative="1">
+      <w:start w:val="1"/>
+      <w:numFmt w:val="bullet"/>
+      <w:lvlText w:val="o"/>
+      <w:lvlJc w:val="left"/>
+      <w:pPr>
+        <w:ind w:left="5760" w:hanging="360"/>
+      </w:pPr>
+      <w:rPr>
+        <w:rFonts w:ascii="Courier New" w:hAnsi="Courier New" w:cs="Courier New" w:hint="default"/>
+      </w:rPr>
+    </w:lvl>
+    <w:lvl w:ilvl="8" w:tplc="04100005" w:tentative="1">
+      <w:start w:val="1"/>
+      <w:numFmt w:val="bullet"/>
+      <w:lvlText w:val=""/>
+      <w:lvlJc w:val="left"/>
+      <w:pPr>
+        <w:ind w:left="6480" w:hanging="360"/>
+      </w:pPr>
+      <w:rPr>
+        <w:rFonts w:ascii="Wingdings" w:hAnsi="Wingdings" w:hint="default"/>
+      </w:rPr>
+    </w:lvl>
+  </w:abstractNum>
+  <w:abstractNum w:abstractNumId="4" w15:restartNumberingAfterBreak="0">
+    <w:nsid w:val="3F892116"/>
+    <w:multiLevelType w:val="hybridMultilevel"/>
+    <w:tmpl w:val="282219F4"/>
+    <w:lvl w:ilvl="0" w:tplc="04100001">
+      <w:start w:val="1"/>
+      <w:numFmt w:val="bullet"/>
+      <w:lvlText w:val=""/>
+      <w:lvlJc w:val="left"/>
+      <w:pPr>
+        <w:ind w:left="720" w:hanging="360"/>
+      </w:pPr>
+      <w:rPr>
+        <w:rFonts w:ascii="Symbol" w:hAnsi="Symbol" w:hint="default"/>
+      </w:rPr>
+    </w:lvl>
+    <w:lvl w:ilvl="1" w:tplc="04100003" w:tentative="1">
+      <w:start w:val="1"/>
+      <w:numFmt w:val="bullet"/>
+      <w:lvlText w:val="o"/>
+      <w:lvlJc w:val="left"/>
+      <w:pPr>
+        <w:ind w:left="1440" w:hanging="360"/>
+      </w:pPr>
+      <w:rPr>
+        <w:rFonts w:ascii="Courier New" w:hAnsi="Courier New" w:cs="Courier New" w:hint="default"/>
+      </w:rPr>
+    </w:lvl>
+    <w:lvl w:ilvl="2" w:tplc="04100005" w:tentative="1">
+      <w:start w:val="1"/>
+      <w:numFmt w:val="bullet"/>
+      <w:lvlText w:val=""/>
+      <w:lvlJc w:val="left"/>
+      <w:pPr>
+        <w:ind w:left="2160" w:hanging="360"/>
+      </w:pPr>
+      <w:rPr>
+        <w:rFonts w:ascii="Wingdings" w:hAnsi="Wingdings" w:hint="default"/>
+      </w:rPr>
+    </w:lvl>
+    <w:lvl w:ilvl="3" w:tplc="04100001" w:tentative="1">
+      <w:start w:val="1"/>
+      <w:numFmt w:val="bullet"/>
+      <w:lvlText w:val=""/>
+      <w:lvlJc w:val="left"/>
+      <w:pPr>
+        <w:ind w:left="2880" w:hanging="360"/>
+      </w:pPr>
+      <w:rPr>
+        <w:rFonts w:ascii="Symbol" w:hAnsi="Symbol" w:hint="default"/>
+      </w:rPr>
+    </w:lvl>
+    <w:lvl w:ilvl="4" w:tplc="04100003" w:tentative="1">
+      <w:start w:val="1"/>
+      <w:numFmt w:val="bullet"/>
+      <w:lvlText w:val="o"/>
+      <w:lvlJc w:val="left"/>
+      <w:pPr>
+        <w:ind w:left="3600" w:hanging="360"/>
+      </w:pPr>
+      <w:rPr>
+        <w:rFonts w:ascii="Courier New" w:hAnsi="Courier New" w:cs="Courier New" w:hint="default"/>
+      </w:rPr>
+    </w:lvl>
+    <w:lvl w:ilvl="5" w:tplc="04100005" w:tentative="1">
+      <w:start w:val="1"/>
+      <w:numFmt w:val="bullet"/>
+      <w:lvlText w:val=""/>
+      <w:lvlJc w:val="left"/>
+      <w:pPr>
+        <w:ind w:left="4320" w:hanging="360"/>
+      </w:pPr>
+      <w:rPr>
+        <w:rFonts w:ascii="Wingdings" w:hAnsi="Wingdings" w:hint="default"/>
+      </w:rPr>
+    </w:lvl>
+    <w:lvl w:ilvl="6" w:tplc="04100001" w:tentative="1">
+      <w:start w:val="1"/>
+      <w:numFmt w:val="bullet"/>
+      <w:lvlText w:val=""/>
+      <w:lvlJc w:val="left"/>
+      <w:pPr>
+        <w:ind w:left="5040" w:hanging="360"/>
+      </w:pPr>
+      <w:rPr>
+        <w:rFonts w:ascii="Symbol" w:hAnsi="Symbol" w:hint="default"/>
+      </w:rPr>
+    </w:lvl>
+    <w:lvl w:ilvl="7" w:tplc="04100003" w:tentative="1">
+      <w:start w:val="1"/>
+      <w:numFmt w:val="bullet"/>
+      <w:lvlText w:val="o"/>
+      <w:lvlJc w:val="left"/>
+      <w:pPr>
+        <w:ind w:left="5760" w:hanging="360"/>
+      </w:pPr>
+      <w:rPr>
+        <w:rFonts w:ascii="Courier New" w:hAnsi="Courier New" w:cs="Courier New" w:hint="default"/>
+      </w:rPr>
+    </w:lvl>
+    <w:lvl w:ilvl="8" w:tplc="04100005" w:tentative="1">
+      <w:start w:val="1"/>
+      <w:numFmt w:val="bullet"/>
+      <w:lvlText w:val=""/>
+      <w:lvlJc w:val="left"/>
+      <w:pPr>
+        <w:ind w:left="6480" w:hanging="360"/>
+      </w:pPr>
+      <w:rPr>
+        <w:rFonts w:ascii="Wingdings" w:hAnsi="Wingdings" w:hint="default"/>
+      </w:rPr>
+    </w:lvl>
+  </w:abstractNum>
+  <w:abstractNum w:abstractNumId="5" w15:restartNumberingAfterBreak="0">
     <w:nsid w:val="419C39F7"/>
     <w:multiLevelType w:val="hybridMultilevel"/>
     <w:tmpl w:val="0680B97E"/>
@@ -2564,7 +5885,120 @@
       </w:rPr>
     </w:lvl>
   </w:abstractNum>
-  <w:abstractNum w:abstractNumId="1" w15:restartNumberingAfterBreak="0">
+  <w:abstractNum w:abstractNumId="6" w15:restartNumberingAfterBreak="0">
+    <w:nsid w:val="47A30452"/>
+    <w:multiLevelType w:val="hybridMultilevel"/>
+    <w:tmpl w:val="BB008CF8"/>
+    <w:lvl w:ilvl="0" w:tplc="04100001">
+      <w:start w:val="1"/>
+      <w:numFmt w:val="bullet"/>
+      <w:lvlText w:val=""/>
+      <w:lvlJc w:val="left"/>
+      <w:pPr>
+        <w:ind w:left="720" w:hanging="360"/>
+      </w:pPr>
+      <w:rPr>
+        <w:rFonts w:ascii="Symbol" w:hAnsi="Symbol" w:hint="default"/>
+      </w:rPr>
+    </w:lvl>
+    <w:lvl w:ilvl="1" w:tplc="04100003" w:tentative="1">
+      <w:start w:val="1"/>
+      <w:numFmt w:val="bullet"/>
+      <w:lvlText w:val="o"/>
+      <w:lvlJc w:val="left"/>
+      <w:pPr>
+        <w:ind w:left="1440" w:hanging="360"/>
+      </w:pPr>
+      <w:rPr>
+        <w:rFonts w:ascii="Courier New" w:hAnsi="Courier New" w:cs="Courier New" w:hint="default"/>
+      </w:rPr>
+    </w:lvl>
+    <w:lvl w:ilvl="2" w:tplc="04100005" w:tentative="1">
+      <w:start w:val="1"/>
+      <w:numFmt w:val="bullet"/>
+      <w:lvlText w:val=""/>
+      <w:lvlJc w:val="left"/>
+      <w:pPr>
+        <w:ind w:left="2160" w:hanging="360"/>
+      </w:pPr>
+      <w:rPr>
+        <w:rFonts w:ascii="Wingdings" w:hAnsi="Wingdings" w:hint="default"/>
+      </w:rPr>
+    </w:lvl>
+    <w:lvl w:ilvl="3" w:tplc="04100001" w:tentative="1">
+      <w:start w:val="1"/>
+      <w:numFmt w:val="bullet"/>
+      <w:lvlText w:val=""/>
+      <w:lvlJc w:val="left"/>
+      <w:pPr>
+        <w:ind w:left="2880" w:hanging="360"/>
+      </w:pPr>
+      <w:rPr>
+        <w:rFonts w:ascii="Symbol" w:hAnsi="Symbol" w:hint="default"/>
+      </w:rPr>
+    </w:lvl>
+    <w:lvl w:ilvl="4" w:tplc="04100003" w:tentative="1">
+      <w:start w:val="1"/>
+      <w:numFmt w:val="bullet"/>
+      <w:lvlText w:val="o"/>
+      <w:lvlJc w:val="left"/>
+      <w:pPr>
+        <w:ind w:left="3600" w:hanging="360"/>
+      </w:pPr>
+      <w:rPr>
+        <w:rFonts w:ascii="Courier New" w:hAnsi="Courier New" w:cs="Courier New" w:hint="default"/>
+      </w:rPr>
+    </w:lvl>
+    <w:lvl w:ilvl="5" w:tplc="04100005" w:tentative="1">
+      <w:start w:val="1"/>
+      <w:numFmt w:val="bullet"/>
+      <w:lvlText w:val=""/>
+      <w:lvlJc w:val="left"/>
+      <w:pPr>
+        <w:ind w:left="4320" w:hanging="360"/>
+      </w:pPr>
+      <w:rPr>
+        <w:rFonts w:ascii="Wingdings" w:hAnsi="Wingdings" w:hint="default"/>
+      </w:rPr>
+    </w:lvl>
+    <w:lvl w:ilvl="6" w:tplc="04100001" w:tentative="1">
+      <w:start w:val="1"/>
+      <w:numFmt w:val="bullet"/>
+      <w:lvlText w:val=""/>
+      <w:lvlJc w:val="left"/>
+      <w:pPr>
+        <w:ind w:left="5040" w:hanging="360"/>
+      </w:pPr>
+      <w:rPr>
+        <w:rFonts w:ascii="Symbol" w:hAnsi="Symbol" w:hint="default"/>
+      </w:rPr>
+    </w:lvl>
+    <w:lvl w:ilvl="7" w:tplc="04100003" w:tentative="1">
+      <w:start w:val="1"/>
+      <w:numFmt w:val="bullet"/>
+      <w:lvlText w:val="o"/>
+      <w:lvlJc w:val="left"/>
+      <w:pPr>
+        <w:ind w:left="5760" w:hanging="360"/>
+      </w:pPr>
+      <w:rPr>
+        <w:rFonts w:ascii="Courier New" w:hAnsi="Courier New" w:cs="Courier New" w:hint="default"/>
+      </w:rPr>
+    </w:lvl>
+    <w:lvl w:ilvl="8" w:tplc="04100005" w:tentative="1">
+      <w:start w:val="1"/>
+      <w:numFmt w:val="bullet"/>
+      <w:lvlText w:val=""/>
+      <w:lvlJc w:val="left"/>
+      <w:pPr>
+        <w:ind w:left="6480" w:hanging="360"/>
+      </w:pPr>
+      <w:rPr>
+        <w:rFonts w:ascii="Wingdings" w:hAnsi="Wingdings" w:hint="default"/>
+      </w:rPr>
+    </w:lvl>
+  </w:abstractNum>
+  <w:abstractNum w:abstractNumId="7" w15:restartNumberingAfterBreak="0">
     <w:nsid w:val="54AD3E19"/>
     <w:multiLevelType w:val="hybridMultilevel"/>
     <w:tmpl w:val="24BA4388"/>
@@ -2677,7 +6111,120 @@
       </w:rPr>
     </w:lvl>
   </w:abstractNum>
-  <w:abstractNum w:abstractNumId="2" w15:restartNumberingAfterBreak="0">
+  <w:abstractNum w:abstractNumId="8" w15:restartNumberingAfterBreak="0">
+    <w:nsid w:val="56B9466F"/>
+    <w:multiLevelType w:val="hybridMultilevel"/>
+    <w:tmpl w:val="CD06000C"/>
+    <w:lvl w:ilvl="0" w:tplc="04100001">
+      <w:start w:val="1"/>
+      <w:numFmt w:val="bullet"/>
+      <w:lvlText w:val=""/>
+      <w:lvlJc w:val="left"/>
+      <w:pPr>
+        <w:ind w:left="720" w:hanging="360"/>
+      </w:pPr>
+      <w:rPr>
+        <w:rFonts w:ascii="Symbol" w:hAnsi="Symbol" w:hint="default"/>
+      </w:rPr>
+    </w:lvl>
+    <w:lvl w:ilvl="1" w:tplc="04100003">
+      <w:start w:val="1"/>
+      <w:numFmt w:val="bullet"/>
+      <w:lvlText w:val="o"/>
+      <w:lvlJc w:val="left"/>
+      <w:pPr>
+        <w:ind w:left="1440" w:hanging="360"/>
+      </w:pPr>
+      <w:rPr>
+        <w:rFonts w:ascii="Courier New" w:hAnsi="Courier New" w:cs="Courier New" w:hint="default"/>
+      </w:rPr>
+    </w:lvl>
+    <w:lvl w:ilvl="2" w:tplc="04100005" w:tentative="1">
+      <w:start w:val="1"/>
+      <w:numFmt w:val="bullet"/>
+      <w:lvlText w:val=""/>
+      <w:lvlJc w:val="left"/>
+      <w:pPr>
+        <w:ind w:left="2160" w:hanging="360"/>
+      </w:pPr>
+      <w:rPr>
+        <w:rFonts w:ascii="Wingdings" w:hAnsi="Wingdings" w:hint="default"/>
+      </w:rPr>
+    </w:lvl>
+    <w:lvl w:ilvl="3" w:tplc="04100001" w:tentative="1">
+      <w:start w:val="1"/>
+      <w:numFmt w:val="bullet"/>
+      <w:lvlText w:val=""/>
+      <w:lvlJc w:val="left"/>
+      <w:pPr>
+        <w:ind w:left="2880" w:hanging="360"/>
+      </w:pPr>
+      <w:rPr>
+        <w:rFonts w:ascii="Symbol" w:hAnsi="Symbol" w:hint="default"/>
+      </w:rPr>
+    </w:lvl>
+    <w:lvl w:ilvl="4" w:tplc="04100003" w:tentative="1">
+      <w:start w:val="1"/>
+      <w:numFmt w:val="bullet"/>
+      <w:lvlText w:val="o"/>
+      <w:lvlJc w:val="left"/>
+      <w:pPr>
+        <w:ind w:left="3600" w:hanging="360"/>
+      </w:pPr>
+      <w:rPr>
+        <w:rFonts w:ascii="Courier New" w:hAnsi="Courier New" w:cs="Courier New" w:hint="default"/>
+      </w:rPr>
+    </w:lvl>
+    <w:lvl w:ilvl="5" w:tplc="04100005" w:tentative="1">
+      <w:start w:val="1"/>
+      <w:numFmt w:val="bullet"/>
+      <w:lvlText w:val=""/>
+      <w:lvlJc w:val="left"/>
+      <w:pPr>
+        <w:ind w:left="4320" w:hanging="360"/>
+      </w:pPr>
+      <w:rPr>
+        <w:rFonts w:ascii="Wingdings" w:hAnsi="Wingdings" w:hint="default"/>
+      </w:rPr>
+    </w:lvl>
+    <w:lvl w:ilvl="6" w:tplc="04100001" w:tentative="1">
+      <w:start w:val="1"/>
+      <w:numFmt w:val="bullet"/>
+      <w:lvlText w:val=""/>
+      <w:lvlJc w:val="left"/>
+      <w:pPr>
+        <w:ind w:left="5040" w:hanging="360"/>
+      </w:pPr>
+      <w:rPr>
+        <w:rFonts w:ascii="Symbol" w:hAnsi="Symbol" w:hint="default"/>
+      </w:rPr>
+    </w:lvl>
+    <w:lvl w:ilvl="7" w:tplc="04100003" w:tentative="1">
+      <w:start w:val="1"/>
+      <w:numFmt w:val="bullet"/>
+      <w:lvlText w:val="o"/>
+      <w:lvlJc w:val="left"/>
+      <w:pPr>
+        <w:ind w:left="5760" w:hanging="360"/>
+      </w:pPr>
+      <w:rPr>
+        <w:rFonts w:ascii="Courier New" w:hAnsi="Courier New" w:cs="Courier New" w:hint="default"/>
+      </w:rPr>
+    </w:lvl>
+    <w:lvl w:ilvl="8" w:tplc="04100005" w:tentative="1">
+      <w:start w:val="1"/>
+      <w:numFmt w:val="bullet"/>
+      <w:lvlText w:val=""/>
+      <w:lvlJc w:val="left"/>
+      <w:pPr>
+        <w:ind w:left="6480" w:hanging="360"/>
+      </w:pPr>
+      <w:rPr>
+        <w:rFonts w:ascii="Wingdings" w:hAnsi="Wingdings" w:hint="default"/>
+      </w:rPr>
+    </w:lvl>
+  </w:abstractNum>
+  <w:abstractNum w:abstractNumId="9" w15:restartNumberingAfterBreak="0">
     <w:nsid w:val="5D4C7183"/>
     <w:multiLevelType w:val="hybridMultilevel"/>
     <w:tmpl w:val="0DA4AA32"/>
@@ -2790,7 +6337,346 @@
       </w:rPr>
     </w:lvl>
   </w:abstractNum>
-  <w:abstractNum w:abstractNumId="3" w15:restartNumberingAfterBreak="0">
+  <w:abstractNum w:abstractNumId="10" w15:restartNumberingAfterBreak="0">
+    <w:nsid w:val="5D596091"/>
+    <w:multiLevelType w:val="hybridMultilevel"/>
+    <w:tmpl w:val="C9FED3EA"/>
+    <w:lvl w:ilvl="0" w:tplc="04100001">
+      <w:start w:val="1"/>
+      <w:numFmt w:val="bullet"/>
+      <w:lvlText w:val=""/>
+      <w:lvlJc w:val="left"/>
+      <w:pPr>
+        <w:ind w:left="720" w:hanging="360"/>
+      </w:pPr>
+      <w:rPr>
+        <w:rFonts w:ascii="Symbol" w:hAnsi="Symbol" w:hint="default"/>
+      </w:rPr>
+    </w:lvl>
+    <w:lvl w:ilvl="1" w:tplc="04100003" w:tentative="1">
+      <w:start w:val="1"/>
+      <w:numFmt w:val="bullet"/>
+      <w:lvlText w:val="o"/>
+      <w:lvlJc w:val="left"/>
+      <w:pPr>
+        <w:ind w:left="1440" w:hanging="360"/>
+      </w:pPr>
+      <w:rPr>
+        <w:rFonts w:ascii="Courier New" w:hAnsi="Courier New" w:cs="Courier New" w:hint="default"/>
+      </w:rPr>
+    </w:lvl>
+    <w:lvl w:ilvl="2" w:tplc="04100005" w:tentative="1">
+      <w:start w:val="1"/>
+      <w:numFmt w:val="bullet"/>
+      <w:lvlText w:val=""/>
+      <w:lvlJc w:val="left"/>
+      <w:pPr>
+        <w:ind w:left="2160" w:hanging="360"/>
+      </w:pPr>
+      <w:rPr>
+        <w:rFonts w:ascii="Wingdings" w:hAnsi="Wingdings" w:hint="default"/>
+      </w:rPr>
+    </w:lvl>
+    <w:lvl w:ilvl="3" w:tplc="04100001" w:tentative="1">
+      <w:start w:val="1"/>
+      <w:numFmt w:val="bullet"/>
+      <w:lvlText w:val=""/>
+      <w:lvlJc w:val="left"/>
+      <w:pPr>
+        <w:ind w:left="2880" w:hanging="360"/>
+      </w:pPr>
+      <w:rPr>
+        <w:rFonts w:ascii="Symbol" w:hAnsi="Symbol" w:hint="default"/>
+      </w:rPr>
+    </w:lvl>
+    <w:lvl w:ilvl="4" w:tplc="04100003" w:tentative="1">
+      <w:start w:val="1"/>
+      <w:numFmt w:val="bullet"/>
+      <w:lvlText w:val="o"/>
+      <w:lvlJc w:val="left"/>
+      <w:pPr>
+        <w:ind w:left="3600" w:hanging="360"/>
+      </w:pPr>
+      <w:rPr>
+        <w:rFonts w:ascii="Courier New" w:hAnsi="Courier New" w:cs="Courier New" w:hint="default"/>
+      </w:rPr>
+    </w:lvl>
+    <w:lvl w:ilvl="5" w:tplc="04100005" w:tentative="1">
+      <w:start w:val="1"/>
+      <w:numFmt w:val="bullet"/>
+      <w:lvlText w:val=""/>
+      <w:lvlJc w:val="left"/>
+      <w:pPr>
+        <w:ind w:left="4320" w:hanging="360"/>
+      </w:pPr>
+      <w:rPr>
+        <w:rFonts w:ascii="Wingdings" w:hAnsi="Wingdings" w:hint="default"/>
+      </w:rPr>
+    </w:lvl>
+    <w:lvl w:ilvl="6" w:tplc="04100001" w:tentative="1">
+      <w:start w:val="1"/>
+      <w:numFmt w:val="bullet"/>
+      <w:lvlText w:val=""/>
+      <w:lvlJc w:val="left"/>
+      <w:pPr>
+        <w:ind w:left="5040" w:hanging="360"/>
+      </w:pPr>
+      <w:rPr>
+        <w:rFonts w:ascii="Symbol" w:hAnsi="Symbol" w:hint="default"/>
+      </w:rPr>
+    </w:lvl>
+    <w:lvl w:ilvl="7" w:tplc="04100003" w:tentative="1">
+      <w:start w:val="1"/>
+      <w:numFmt w:val="bullet"/>
+      <w:lvlText w:val="o"/>
+      <w:lvlJc w:val="left"/>
+      <w:pPr>
+        <w:ind w:left="5760" w:hanging="360"/>
+      </w:pPr>
+      <w:rPr>
+        <w:rFonts w:ascii="Courier New" w:hAnsi="Courier New" w:cs="Courier New" w:hint="default"/>
+      </w:rPr>
+    </w:lvl>
+    <w:lvl w:ilvl="8" w:tplc="04100005" w:tentative="1">
+      <w:start w:val="1"/>
+      <w:numFmt w:val="bullet"/>
+      <w:lvlText w:val=""/>
+      <w:lvlJc w:val="left"/>
+      <w:pPr>
+        <w:ind w:left="6480" w:hanging="360"/>
+      </w:pPr>
+      <w:rPr>
+        <w:rFonts w:ascii="Wingdings" w:hAnsi="Wingdings" w:hint="default"/>
+      </w:rPr>
+    </w:lvl>
+  </w:abstractNum>
+  <w:abstractNum w:abstractNumId="11" w15:restartNumberingAfterBreak="0">
+    <w:nsid w:val="625E7B23"/>
+    <w:multiLevelType w:val="hybridMultilevel"/>
+    <w:tmpl w:val="9788A6F8"/>
+    <w:lvl w:ilvl="0" w:tplc="04100001">
+      <w:start w:val="1"/>
+      <w:numFmt w:val="bullet"/>
+      <w:lvlText w:val=""/>
+      <w:lvlJc w:val="left"/>
+      <w:pPr>
+        <w:ind w:left="720" w:hanging="360"/>
+      </w:pPr>
+      <w:rPr>
+        <w:rFonts w:ascii="Symbol" w:hAnsi="Symbol" w:hint="default"/>
+      </w:rPr>
+    </w:lvl>
+    <w:lvl w:ilvl="1" w:tplc="04100003" w:tentative="1">
+      <w:start w:val="1"/>
+      <w:numFmt w:val="bullet"/>
+      <w:lvlText w:val="o"/>
+      <w:lvlJc w:val="left"/>
+      <w:pPr>
+        <w:ind w:left="1440" w:hanging="360"/>
+      </w:pPr>
+      <w:rPr>
+        <w:rFonts w:ascii="Courier New" w:hAnsi="Courier New" w:cs="Courier New" w:hint="default"/>
+      </w:rPr>
+    </w:lvl>
+    <w:lvl w:ilvl="2" w:tplc="04100005" w:tentative="1">
+      <w:start w:val="1"/>
+      <w:numFmt w:val="bullet"/>
+      <w:lvlText w:val=""/>
+      <w:lvlJc w:val="left"/>
+      <w:pPr>
+        <w:ind w:left="2160" w:hanging="360"/>
+      </w:pPr>
+      <w:rPr>
+        <w:rFonts w:ascii="Wingdings" w:hAnsi="Wingdings" w:hint="default"/>
+      </w:rPr>
+    </w:lvl>
+    <w:lvl w:ilvl="3" w:tplc="04100001" w:tentative="1">
+      <w:start w:val="1"/>
+      <w:numFmt w:val="bullet"/>
+      <w:lvlText w:val=""/>
+      <w:lvlJc w:val="left"/>
+      <w:pPr>
+        <w:ind w:left="2880" w:hanging="360"/>
+      </w:pPr>
+      <w:rPr>
+        <w:rFonts w:ascii="Symbol" w:hAnsi="Symbol" w:hint="default"/>
+      </w:rPr>
+    </w:lvl>
+    <w:lvl w:ilvl="4" w:tplc="04100003" w:tentative="1">
+      <w:start w:val="1"/>
+      <w:numFmt w:val="bullet"/>
+      <w:lvlText w:val="o"/>
+      <w:lvlJc w:val="left"/>
+      <w:pPr>
+        <w:ind w:left="3600" w:hanging="360"/>
+      </w:pPr>
+      <w:rPr>
+        <w:rFonts w:ascii="Courier New" w:hAnsi="Courier New" w:cs="Courier New" w:hint="default"/>
+      </w:rPr>
+    </w:lvl>
+    <w:lvl w:ilvl="5" w:tplc="04100005" w:tentative="1">
+      <w:start w:val="1"/>
+      <w:numFmt w:val="bullet"/>
+      <w:lvlText w:val=""/>
+      <w:lvlJc w:val="left"/>
+      <w:pPr>
+        <w:ind w:left="4320" w:hanging="360"/>
+      </w:pPr>
+      <w:rPr>
+        <w:rFonts w:ascii="Wingdings" w:hAnsi="Wingdings" w:hint="default"/>
+      </w:rPr>
+    </w:lvl>
+    <w:lvl w:ilvl="6" w:tplc="04100001" w:tentative="1">
+      <w:start w:val="1"/>
+      <w:numFmt w:val="bullet"/>
+      <w:lvlText w:val=""/>
+      <w:lvlJc w:val="left"/>
+      <w:pPr>
+        <w:ind w:left="5040" w:hanging="360"/>
+      </w:pPr>
+      <w:rPr>
+        <w:rFonts w:ascii="Symbol" w:hAnsi="Symbol" w:hint="default"/>
+      </w:rPr>
+    </w:lvl>
+    <w:lvl w:ilvl="7" w:tplc="04100003" w:tentative="1">
+      <w:start w:val="1"/>
+      <w:numFmt w:val="bullet"/>
+      <w:lvlText w:val="o"/>
+      <w:lvlJc w:val="left"/>
+      <w:pPr>
+        <w:ind w:left="5760" w:hanging="360"/>
+      </w:pPr>
+      <w:rPr>
+        <w:rFonts w:ascii="Courier New" w:hAnsi="Courier New" w:cs="Courier New" w:hint="default"/>
+      </w:rPr>
+    </w:lvl>
+    <w:lvl w:ilvl="8" w:tplc="04100005" w:tentative="1">
+      <w:start w:val="1"/>
+      <w:numFmt w:val="bullet"/>
+      <w:lvlText w:val=""/>
+      <w:lvlJc w:val="left"/>
+      <w:pPr>
+        <w:ind w:left="6480" w:hanging="360"/>
+      </w:pPr>
+      <w:rPr>
+        <w:rFonts w:ascii="Wingdings" w:hAnsi="Wingdings" w:hint="default"/>
+      </w:rPr>
+    </w:lvl>
+  </w:abstractNum>
+  <w:abstractNum w:abstractNumId="12" w15:restartNumberingAfterBreak="0">
+    <w:nsid w:val="6562303C"/>
+    <w:multiLevelType w:val="hybridMultilevel"/>
+    <w:tmpl w:val="6D2A61E0"/>
+    <w:lvl w:ilvl="0" w:tplc="04100001">
+      <w:start w:val="1"/>
+      <w:numFmt w:val="bullet"/>
+      <w:lvlText w:val=""/>
+      <w:lvlJc w:val="left"/>
+      <w:pPr>
+        <w:ind w:left="1068" w:hanging="360"/>
+      </w:pPr>
+      <w:rPr>
+        <w:rFonts w:ascii="Symbol" w:hAnsi="Symbol" w:hint="default"/>
+      </w:rPr>
+    </w:lvl>
+    <w:lvl w:ilvl="1" w:tplc="04100003" w:tentative="1">
+      <w:start w:val="1"/>
+      <w:numFmt w:val="bullet"/>
+      <w:lvlText w:val="o"/>
+      <w:lvlJc w:val="left"/>
+      <w:pPr>
+        <w:ind w:left="1788" w:hanging="360"/>
+      </w:pPr>
+      <w:rPr>
+        <w:rFonts w:ascii="Courier New" w:hAnsi="Courier New" w:cs="Courier New" w:hint="default"/>
+      </w:rPr>
+    </w:lvl>
+    <w:lvl w:ilvl="2" w:tplc="04100005" w:tentative="1">
+      <w:start w:val="1"/>
+      <w:numFmt w:val="bullet"/>
+      <w:lvlText w:val=""/>
+      <w:lvlJc w:val="left"/>
+      <w:pPr>
+        <w:ind w:left="2508" w:hanging="360"/>
+      </w:pPr>
+      <w:rPr>
+        <w:rFonts w:ascii="Wingdings" w:hAnsi="Wingdings" w:hint="default"/>
+      </w:rPr>
+    </w:lvl>
+    <w:lvl w:ilvl="3" w:tplc="04100001" w:tentative="1">
+      <w:start w:val="1"/>
+      <w:numFmt w:val="bullet"/>
+      <w:lvlText w:val=""/>
+      <w:lvlJc w:val="left"/>
+      <w:pPr>
+        <w:ind w:left="3228" w:hanging="360"/>
+      </w:pPr>
+      <w:rPr>
+        <w:rFonts w:ascii="Symbol" w:hAnsi="Symbol" w:hint="default"/>
+      </w:rPr>
+    </w:lvl>
+    <w:lvl w:ilvl="4" w:tplc="04100003" w:tentative="1">
+      <w:start w:val="1"/>
+      <w:numFmt w:val="bullet"/>
+      <w:lvlText w:val="o"/>
+      <w:lvlJc w:val="left"/>
+      <w:pPr>
+        <w:ind w:left="3948" w:hanging="360"/>
+      </w:pPr>
+      <w:rPr>
+        <w:rFonts w:ascii="Courier New" w:hAnsi="Courier New" w:cs="Courier New" w:hint="default"/>
+      </w:rPr>
+    </w:lvl>
+    <w:lvl w:ilvl="5" w:tplc="04100005" w:tentative="1">
+      <w:start w:val="1"/>
+      <w:numFmt w:val="bullet"/>
+      <w:lvlText w:val=""/>
+      <w:lvlJc w:val="left"/>
+      <w:pPr>
+        <w:ind w:left="4668" w:hanging="360"/>
+      </w:pPr>
+      <w:rPr>
+        <w:rFonts w:ascii="Wingdings" w:hAnsi="Wingdings" w:hint="default"/>
+      </w:rPr>
+    </w:lvl>
+    <w:lvl w:ilvl="6" w:tplc="04100001" w:tentative="1">
+      <w:start w:val="1"/>
+      <w:numFmt w:val="bullet"/>
+      <w:lvlText w:val=""/>
+      <w:lvlJc w:val="left"/>
+      <w:pPr>
+        <w:ind w:left="5388" w:hanging="360"/>
+      </w:pPr>
+      <w:rPr>
+        <w:rFonts w:ascii="Symbol" w:hAnsi="Symbol" w:hint="default"/>
+      </w:rPr>
+    </w:lvl>
+    <w:lvl w:ilvl="7" w:tplc="04100003" w:tentative="1">
+      <w:start w:val="1"/>
+      <w:numFmt w:val="bullet"/>
+      <w:lvlText w:val="o"/>
+      <w:lvlJc w:val="left"/>
+      <w:pPr>
+        <w:ind w:left="6108" w:hanging="360"/>
+      </w:pPr>
+      <w:rPr>
+        <w:rFonts w:ascii="Courier New" w:hAnsi="Courier New" w:cs="Courier New" w:hint="default"/>
+      </w:rPr>
+    </w:lvl>
+    <w:lvl w:ilvl="8" w:tplc="04100005" w:tentative="1">
+      <w:start w:val="1"/>
+      <w:numFmt w:val="bullet"/>
+      <w:lvlText w:val=""/>
+      <w:lvlJc w:val="left"/>
+      <w:pPr>
+        <w:ind w:left="6828" w:hanging="360"/>
+      </w:pPr>
+      <w:rPr>
+        <w:rFonts w:ascii="Wingdings" w:hAnsi="Wingdings" w:hint="default"/>
+      </w:rPr>
+    </w:lvl>
+  </w:abstractNum>
+  <w:abstractNum w:abstractNumId="13" w15:restartNumberingAfterBreak="0">
     <w:nsid w:val="65763930"/>
     <w:multiLevelType w:val="hybridMultilevel"/>
     <w:tmpl w:val="55224FEE"/>
@@ -2904,16 +6790,46 @@
     </w:lvl>
   </w:abstractNum>
   <w:num w:numId="1" w16cid:durableId="1114980992">
+    <w:abstractNumId w:val="13"/>
+  </w:num>
+  <w:num w:numId="2" w16cid:durableId="1956213342">
+    <w:abstractNumId w:val="7"/>
+  </w:num>
+  <w:num w:numId="3" w16cid:durableId="1052850157">
+    <w:abstractNumId w:val="5"/>
+  </w:num>
+  <w:num w:numId="4" w16cid:durableId="32313380">
+    <w:abstractNumId w:val="9"/>
+  </w:num>
+  <w:num w:numId="5" w16cid:durableId="2131703556">
+    <w:abstractNumId w:val="10"/>
+  </w:num>
+  <w:num w:numId="6" w16cid:durableId="411659489">
+    <w:abstractNumId w:val="6"/>
+  </w:num>
+  <w:num w:numId="7" w16cid:durableId="1209337875">
+    <w:abstractNumId w:val="11"/>
+  </w:num>
+  <w:num w:numId="8" w16cid:durableId="1244490516">
     <w:abstractNumId w:val="3"/>
   </w:num>
-  <w:num w:numId="2" w16cid:durableId="1956213342">
-    <w:abstractNumId w:val="1"/>
+  <w:num w:numId="9" w16cid:durableId="581766399">
+    <w:abstractNumId w:val="8"/>
   </w:num>
-  <w:num w:numId="3" w16cid:durableId="1052850157">
+  <w:num w:numId="10" w16cid:durableId="1520729519">
+    <w:abstractNumId w:val="12"/>
+  </w:num>
+  <w:num w:numId="11" w16cid:durableId="677922218">
+    <w:abstractNumId w:val="2"/>
+  </w:num>
+  <w:num w:numId="12" w16cid:durableId="712727435">
+    <w:abstractNumId w:val="4"/>
+  </w:num>
+  <w:num w:numId="13" w16cid:durableId="1540892561">
     <w:abstractNumId w:val="0"/>
   </w:num>
-  <w:num w:numId="4" w16cid:durableId="32313380">
-    <w:abstractNumId w:val="2"/>
+  <w:num w:numId="14" w16cid:durableId="1780641490">
+    <w:abstractNumId w:val="1"/>
   </w:num>
 </w:numbering>
 </file>
@@ -3316,6 +7232,10 @@
   <w:style w:type="paragraph" w:default="1" w:styleId="Normal">
     <w:name w:val="Normal"/>
     <w:qFormat/>
+    <w:rsid w:val="00853F9D"/>
+    <w:rPr>
+      <w:rFonts w:ascii="Century Gothic" w:hAnsi="Century Gothic"/>
+    </w:rPr>
   </w:style>
   <w:style w:type="paragraph" w:styleId="Heading1">
     <w:name w:val="heading 1"/>
@@ -3324,7 +7244,7 @@
     <w:link w:val="Heading1Char"/>
     <w:uiPriority w:val="9"/>
     <w:qFormat/>
-    <w:rsid w:val="001874DC"/>
+    <w:rsid w:val="00853F9D"/>
     <w:pPr>
       <w:keepNext/>
       <w:keepLines/>
@@ -3332,10 +7252,54 @@
       <w:outlineLvl w:val="0"/>
     </w:pPr>
     <w:rPr>
-      <w:rFonts w:asciiTheme="majorHAnsi" w:eastAsiaTheme="majorEastAsia" w:hAnsiTheme="majorHAnsi" w:cstheme="majorBidi"/>
+      <w:rFonts w:eastAsiaTheme="majorEastAsia" w:cstheme="majorBidi"/>
       <w:color w:val="2F5496" w:themeColor="accent1" w:themeShade="BF"/>
       <w:sz w:val="32"/>
       <w:szCs w:val="32"/>
+    </w:rPr>
+  </w:style>
+  <w:style w:type="paragraph" w:styleId="Heading2">
+    <w:name w:val="heading 2"/>
+    <w:basedOn w:val="Normal"/>
+    <w:next w:val="Normal"/>
+    <w:link w:val="Heading2Char"/>
+    <w:uiPriority w:val="9"/>
+    <w:unhideWhenUsed/>
+    <w:qFormat/>
+    <w:rsid w:val="00853F9D"/>
+    <w:pPr>
+      <w:keepNext/>
+      <w:keepLines/>
+      <w:spacing w:before="40" w:after="0"/>
+      <w:outlineLvl w:val="1"/>
+    </w:pPr>
+    <w:rPr>
+      <w:rFonts w:eastAsiaTheme="majorEastAsia" w:cstheme="majorBidi"/>
+      <w:color w:val="2F5496" w:themeColor="accent1" w:themeShade="BF"/>
+      <w:sz w:val="26"/>
+      <w:szCs w:val="26"/>
+    </w:rPr>
+  </w:style>
+  <w:style w:type="paragraph" w:styleId="Heading3">
+    <w:name w:val="heading 3"/>
+    <w:basedOn w:val="Normal"/>
+    <w:next w:val="Normal"/>
+    <w:link w:val="Heading3Char"/>
+    <w:uiPriority w:val="9"/>
+    <w:unhideWhenUsed/>
+    <w:qFormat/>
+    <w:rsid w:val="00D828B6"/>
+    <w:pPr>
+      <w:keepNext/>
+      <w:keepLines/>
+      <w:spacing w:before="40" w:after="0"/>
+      <w:outlineLvl w:val="2"/>
+    </w:pPr>
+    <w:rPr>
+      <w:rFonts w:eastAsiaTheme="majorEastAsia" w:cstheme="majorBidi"/>
+      <w:color w:val="1F3763" w:themeColor="accent1" w:themeShade="7F"/>
+      <w:sz w:val="24"/>
+      <w:szCs w:val="24"/>
     </w:rPr>
   </w:style>
   <w:style w:type="character" w:default="1" w:styleId="DefaultParagraphFont">
@@ -3501,9 +7465,9 @@
     <w:basedOn w:val="DefaultParagraphFont"/>
     <w:link w:val="Heading1"/>
     <w:uiPriority w:val="9"/>
-    <w:rsid w:val="001874DC"/>
+    <w:rsid w:val="00853F9D"/>
     <w:rPr>
-      <w:rFonts w:asciiTheme="majorHAnsi" w:eastAsiaTheme="majorEastAsia" w:hAnsiTheme="majorHAnsi" w:cstheme="majorBidi"/>
+      <w:rFonts w:ascii="Century Gothic" w:eastAsiaTheme="majorEastAsia" w:hAnsi="Century Gothic" w:cstheme="majorBidi"/>
       <w:color w:val="2F5496" w:themeColor="accent1" w:themeShade="BF"/>
       <w:sz w:val="32"/>
       <w:szCs w:val="32"/>
@@ -3658,6 +7622,32 @@
     <w:link w:val="Footer"/>
     <w:uiPriority w:val="99"/>
     <w:rsid w:val="00E71C1A"/>
+  </w:style>
+  <w:style w:type="character" w:customStyle="1" w:styleId="Heading2Char">
+    <w:name w:val="Heading 2 Char"/>
+    <w:basedOn w:val="DefaultParagraphFont"/>
+    <w:link w:val="Heading2"/>
+    <w:uiPriority w:val="9"/>
+    <w:rsid w:val="00853F9D"/>
+    <w:rPr>
+      <w:rFonts w:ascii="Century Gothic" w:eastAsiaTheme="majorEastAsia" w:hAnsi="Century Gothic" w:cstheme="majorBidi"/>
+      <w:color w:val="2F5496" w:themeColor="accent1" w:themeShade="BF"/>
+      <w:sz w:val="26"/>
+      <w:szCs w:val="26"/>
+    </w:rPr>
+  </w:style>
+  <w:style w:type="character" w:customStyle="1" w:styleId="Heading3Char">
+    <w:name w:val="Heading 3 Char"/>
+    <w:basedOn w:val="DefaultParagraphFont"/>
+    <w:link w:val="Heading3"/>
+    <w:uiPriority w:val="9"/>
+    <w:rsid w:val="00D828B6"/>
+    <w:rPr>
+      <w:rFonts w:ascii="Century Gothic" w:eastAsiaTheme="majorEastAsia" w:hAnsi="Century Gothic" w:cstheme="majorBidi"/>
+      <w:color w:val="1F3763" w:themeColor="accent1" w:themeShade="7F"/>
+      <w:sz w:val="24"/>
+      <w:szCs w:val="24"/>
+    </w:rPr>
   </w:style>
 </w:styles>
 </file>

</xml_diff>

<commit_message>
aggiunta diagramma dei componenti a documento dei requisiti
</commit_message>
<xml_diff>
--- a/documentoDeiRequisiti/documentoDeiRequisiti.docx
+++ b/documentoDeiRequisiti/documentoDeiRequisiti.docx
@@ -520,6 +520,8 @@
           </mc:Fallback>
         </mc:AlternateContent>
       </w:r>
+    </w:p>
+    <w:p>
       <w:r>
         <w:rPr>
           <w:noProof/>
@@ -527,16 +529,16 @@
         <mc:AlternateContent>
           <mc:Choice Requires="wps">
             <w:drawing>
-              <wp:anchor distT="0" distB="0" distL="114300" distR="114300" simplePos="0" relativeHeight="251660288" behindDoc="0" locked="0" layoutInCell="1" hidden="0" allowOverlap="1" wp14:anchorId="66404194" wp14:editId="4A20C619">
+              <wp:anchor distT="0" distB="0" distL="114300" distR="114300" simplePos="0" relativeHeight="251660288" behindDoc="0" locked="0" layoutInCell="1" hidden="0" allowOverlap="1" wp14:anchorId="66404194" wp14:editId="12496D08">
                 <wp:simplePos x="0" y="0"/>
                 <wp:positionH relativeFrom="page">
-                  <wp:align>center</wp:align>
+                  <wp:posOffset>802640</wp:posOffset>
                 </wp:positionH>
                 <wp:positionV relativeFrom="margin">
-                  <wp:align>bottom</wp:align>
+                  <wp:posOffset>8686165</wp:posOffset>
                 </wp:positionV>
-                <wp:extent cx="5953125" cy="384429"/>
-                <wp:effectExtent l="0" t="0" r="0" b="0"/>
+                <wp:extent cx="5943600" cy="548640"/>
+                <wp:effectExtent l="0" t="0" r="0" b="3810"/>
                 <wp:wrapNone/>
                 <wp:docPr id="70" name="Rettangolo 70"/>
                 <wp:cNvGraphicFramePr/>
@@ -546,8 +548,8 @@
                       <wps:cNvSpPr/>
                       <wps:spPr>
                         <a:xfrm>
-                          <a:off x="2374200" y="3592548"/>
-                          <a:ext cx="5943600" cy="374904"/>
+                          <a:off x="0" y="0"/>
+                          <a:ext cx="5943600" cy="548640"/>
                         </a:xfrm>
                         <a:prstGeom prst="rect">
                           <a:avLst/>
@@ -597,12 +599,18 @@
                     </wps:wsp>
                   </a:graphicData>
                 </a:graphic>
+                <wp14:sizeRelH relativeFrom="margin">
+                  <wp14:pctWidth>0</wp14:pctWidth>
+                </wp14:sizeRelH>
+                <wp14:sizeRelV relativeFrom="margin">
+                  <wp14:pctHeight>0</wp14:pctHeight>
+                </wp14:sizeRelV>
               </wp:anchor>
             </w:drawing>
           </mc:Choice>
           <mc:Fallback>
             <w:pict>
-              <v:rect w14:anchorId="66404194" id="Rettangolo 70" o:spid="_x0000_s1035" style="position:absolute;margin-left:0;margin-top:0;width:468.75pt;height:30.25pt;z-index:251660288;visibility:visible;mso-wrap-style:square;mso-wrap-distance-left:9pt;mso-wrap-distance-top:0;mso-wrap-distance-right:9pt;mso-wrap-distance-bottom:0;mso-position-horizontal:center;mso-position-horizontal-relative:page;mso-position-vertical:bottom;mso-position-vertical-relative:margin;v-text-anchor:bottom" o:gfxdata="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" filled="f" stroked="f">
+              <v:rect w14:anchorId="66404194" id="Rettangolo 70" o:spid="_x0000_s1035" style="position:absolute;margin-left:63.2pt;margin-top:683.95pt;width:468pt;height:43.2pt;z-index:251660288;visibility:visible;mso-wrap-style:square;mso-width-percent:0;mso-height-percent:0;mso-wrap-distance-left:9pt;mso-wrap-distance-top:0;mso-wrap-distance-right:9pt;mso-wrap-distance-bottom:0;mso-position-horizontal:absolute;mso-position-horizontal-relative:page;mso-position-vertical:absolute;mso-position-vertical-relative:margin;mso-width-percent:0;mso-height-percent:0;mso-width-relative:margin;mso-height-relative:margin;v-text-anchor:bottom" o:gfxdata="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" filled="f" stroked="f">
                 <v:textbox inset="0,0,0,0">
                   <w:txbxContent>
                     <w:p>
@@ -643,8 +651,6 @@
           </mc:Fallback>
         </mc:AlternateContent>
       </w:r>
-    </w:p>
-    <w:p>
       <w:r>
         <w:br w:type="page"/>
       </w:r>
@@ -2676,7 +2682,15 @@
     </w:p>
     <w:p>
       <w:r>
-        <w:t>RIASSUNTO: Questo use case descrive come un docente crea un esercitazione all’interno di un corso</w:t>
+        <w:t xml:space="preserve">RIASSUNTO: Questo use case descrive come un docente crea </w:t>
+      </w:r>
+      <w:proofErr w:type="gramStart"/>
+      <w:r>
+        <w:t>un esercitazione</w:t>
+      </w:r>
+      <w:proofErr w:type="gramEnd"/>
+      <w:r>
+        <w:t xml:space="preserve"> all’interno di un corso</w:t>
       </w:r>
     </w:p>
     <w:p>
@@ -2728,6 +2742,7 @@
         <w:t xml:space="preserve">L’applicazione mostra al docente </w:t>
       </w:r>
       <w:proofErr w:type="spellStart"/>
+      <w:proofErr w:type="gramStart"/>
       <w:r>
         <w:rPr>
           <w:color w:val="000000"/>
@@ -2735,6 +2750,7 @@
         <w:t>un apposita</w:t>
       </w:r>
       <w:proofErr w:type="spellEnd"/>
+      <w:proofErr w:type="gramEnd"/>
       <w:r>
         <w:rPr>
           <w:color w:val="000000"/>
@@ -2798,7 +2814,21 @@
           <w:color w:val="000000"/>
         </w:rPr>
         <w:lastRenderedPageBreak/>
-        <w:t>Il docente marca l’esercitazione come “d’esame” se lo ritiene opportuno  [extension 1]</w:t>
+        <w:t xml:space="preserve">Il docente marca l’esercitazione come “d’esame” se lo ritiene </w:t>
+      </w:r>
+      <w:proofErr w:type="gramStart"/>
+      <w:r>
+        <w:rPr>
+          <w:color w:val="000000"/>
+        </w:rPr>
+        <w:t>opportuno  [</w:t>
+      </w:r>
+      <w:proofErr w:type="gramEnd"/>
+      <w:r>
+        <w:rPr>
+          <w:color w:val="000000"/>
+        </w:rPr>
+        <w:t>extension 1]</w:t>
       </w:r>
     </w:p>
     <w:p>
@@ -4288,7 +4318,15 @@
           </w:tcPr>
           <w:p>
             <w:r>
-              <w:t>La valutazione delle risposte fornite da uno studente ad un’esercitazione devono essere svolte dal server</w:t>
+              <w:t xml:space="preserve">La valutazione delle risposte fornite da uno studente ad un’esercitazione </w:t>
+            </w:r>
+            <w:proofErr w:type="gramStart"/>
+            <w:r>
+              <w:t>devono essere svolte</w:t>
+            </w:r>
+            <w:proofErr w:type="gramEnd"/>
+            <w:r>
+              <w:t xml:space="preserve"> dal server</w:t>
             </w:r>
           </w:p>
         </w:tc>
@@ -7562,28 +7600,28 @@
 </file>
 
 <file path=customXml/item1.xml><?xml version="1.0" encoding="utf-8"?>
+<b:Sources xmlns:b="http://schemas.openxmlformats.org/officeDocument/2006/bibliography" xmlns="http://schemas.openxmlformats.org/officeDocument/2006/bibliography" SelectedStyle="\APASixthEditionOfficeOnline.xsl" StyleName="APA" Version="6"/>
+</file>
+
+<file path=customXml/item2.xml><?xml version="1.0" encoding="utf-8"?>
 <go:gDocsCustomXmlDataStorage xmlns:go="http://customooxmlschemas.google.com/" xmlns:r="http://schemas.openxmlformats.org/officeDocument/2006/relationships">
   <go:docsCustomData xmlns:go="http://customooxmlschemas.google.com/" roundtripDataSignature="AMtx7mgy8aKUheUJ8V3pif9zQq8sNGqmkg==">AMUW2mXv6SqHpYSSgE0kcYmUdgeoqPkAUohYdEStHvImEshJyekpezVYyx4ax1qABik0Il95gNiCPLkaJEt8Cz0wVrh4vCo4tg6QLRn50XJwesjVIZrf7b/mFIN0AqSXc4u6mAkuCXlyQ7mlALOh9noklVmrc4i28xenCqKMnegaMQGtzWYi7LTee1u5yshZxhfZfRy5KixzQHicnBPm+7uEnfD95iY0HWhFbL/8kBCm5GT86EVnhD2y99bNWuv7TkexlvQi0fb5Lr2ipxipo9G5E++VAWjbaIzUzQt4BxPuEsDnovLPXj9r4Bk4S1b99meMzlXs6RS8IQaLZgyNssPyiq95Fgdv4aVP3xMRZiMD3wF1I4ZMgw7n+8OvJcKkZZdmR4ttOvkW</go:docsCustomData>
 </go:gDocsCustomXmlDataStorage>
 </file>
 
-<file path=customXml/item2.xml><?xml version="1.0" encoding="utf-8"?>
-<b:Sources xmlns:b="http://schemas.openxmlformats.org/officeDocument/2006/bibliography" xmlns="http://schemas.openxmlformats.org/officeDocument/2006/bibliography" SelectedStyle="\APASixthEditionOfficeOnline.xsl" StyleName="APA" Version="6"/>
+<file path=customXml/itemProps1.xml><?xml version="1.0" encoding="utf-8"?>
+<ds:datastoreItem xmlns:ds="http://schemas.openxmlformats.org/officeDocument/2006/customXml" ds:itemID="{360518D1-29FC-472E-B313-BF52AECE1B19}">
+  <ds:schemaRefs>
+    <ds:schemaRef ds:uri="http://schemas.openxmlformats.org/officeDocument/2006/bibliography"/>
+  </ds:schemaRefs>
+</ds:datastoreItem>
 </file>
 
-<file path=customXml/itemProps1.xml><?xml version="1.0" encoding="utf-8"?>
+<file path=customXml/itemProps2.xml><?xml version="1.0" encoding="utf-8"?>
 <ds:datastoreItem xmlns:ds="http://schemas.openxmlformats.org/officeDocument/2006/customXml" ds:itemID="{11111111-1234-1234-1234-123412341234}">
   <ds:schemaRefs>
     <ds:schemaRef ds:uri="http://customooxmlschemas.google.com/"/>
     <ds:schemaRef ds:uri="http://schemas.openxmlformats.org/officeDocument/2006/relationships"/>
   </ds:schemaRefs>
 </ds:datastoreItem>
-</file>
-
-<file path=customXml/itemProps2.xml><?xml version="1.0" encoding="utf-8"?>
-<ds:datastoreItem xmlns:ds="http://schemas.openxmlformats.org/officeDocument/2006/customXml" ds:itemID="{360518D1-29FC-472E-B313-BF52AECE1B19}">
-  <ds:schemaRefs>
-    <ds:schemaRef ds:uri="http://schemas.openxmlformats.org/officeDocument/2006/bibliography"/>
-  </ds:schemaRefs>
-</ds:datastoreItem>
 </file>
</xml_diff>

<commit_message>
nuovo diagramma dei componenti a documento dei requisiti
</commit_message>
<xml_diff>
--- a/documentoDeiRequisiti/documentoDeiRequisiti.docx
+++ b/documentoDeiRequisiti/documentoDeiRequisiti.docx
@@ -691,23 +691,21 @@
           <w:docPartUnique/>
         </w:docPartObj>
       </w:sdtPr>
+      <w:sdtEndPr>
+        <w:rPr>
+          <w:rFonts w:eastAsia="Century Gothic" w:cs="Century Gothic"/>
+        </w:rPr>
+      </w:sdtEndPr>
       <w:sdtContent>
         <w:p>
           <w:pPr>
-            <w:pBdr>
-              <w:top w:val="nil"/>
-              <w:left w:val="nil"/>
-              <w:bottom w:val="nil"/>
-              <w:right w:val="nil"/>
-              <w:between w:val="nil"/>
-            </w:pBdr>
+            <w:pStyle w:val="Sommario1"/>
             <w:tabs>
               <w:tab w:val="right" w:pos="9628"/>
             </w:tabs>
-            <w:spacing w:after="100"/>
             <w:rPr>
-              <w:rFonts w:ascii="Calibri" w:eastAsia="Calibri" w:hAnsi="Calibri" w:cs="Calibri"/>
-              <w:color w:val="000000"/>
+              <w:rFonts w:asciiTheme="minorHAnsi" w:hAnsiTheme="minorHAnsi" w:cstheme="minorBidi"/>
+              <w:noProof/>
             </w:rPr>
           </w:pPr>
           <w:r>
@@ -719,646 +717,1855 @@
           <w:r>
             <w:fldChar w:fldCharType="separate"/>
           </w:r>
-          <w:hyperlink w:anchor="_heading=h.gjdgxs">
-            <w:r>
-              <w:rPr>
-                <w:color w:val="000000"/>
+          <w:hyperlink w:anchor="_Toc118793457" w:history="1">
+            <w:r>
+              <w:rPr>
+                <w:rStyle w:val="Collegamentoipertestuale"/>
+                <w:noProof/>
               </w:rPr>
               <w:t>Scopo del documento</w:t>
             </w:r>
             <w:r>
               <w:rPr>
-                <w:color w:val="000000"/>
+                <w:noProof/>
+                <w:webHidden/>
               </w:rPr>
               <w:tab/>
+            </w:r>
+            <w:r>
+              <w:rPr>
+                <w:noProof/>
+                <w:webHidden/>
+              </w:rPr>
+              <w:fldChar w:fldCharType="begin"/>
+            </w:r>
+            <w:r>
+              <w:rPr>
+                <w:noProof/>
+                <w:webHidden/>
+              </w:rPr>
+              <w:instrText xml:space="preserve"> PAGEREF _Toc118793457 \h </w:instrText>
+            </w:r>
+            <w:r>
+              <w:rPr>
+                <w:noProof/>
+                <w:webHidden/>
+              </w:rPr>
+            </w:r>
+            <w:r>
+              <w:rPr>
+                <w:noProof/>
+                <w:webHidden/>
+              </w:rPr>
+              <w:fldChar w:fldCharType="separate"/>
+            </w:r>
+            <w:r>
+              <w:rPr>
+                <w:noProof/>
+                <w:webHidden/>
+              </w:rPr>
               <w:t>2</w:t>
+            </w:r>
+            <w:r>
+              <w:rPr>
+                <w:noProof/>
+                <w:webHidden/>
+              </w:rPr>
+              <w:fldChar w:fldCharType="end"/>
             </w:r>
           </w:hyperlink>
         </w:p>
         <w:p>
           <w:pPr>
-            <w:pBdr>
-              <w:top w:val="nil"/>
-              <w:left w:val="nil"/>
-              <w:bottom w:val="nil"/>
-              <w:right w:val="nil"/>
-              <w:between w:val="nil"/>
-            </w:pBdr>
+            <w:pStyle w:val="Sommario1"/>
             <w:tabs>
               <w:tab w:val="right" w:pos="9628"/>
             </w:tabs>
-            <w:spacing w:after="100"/>
             <w:rPr>
-              <w:rFonts w:ascii="Calibri" w:eastAsia="Calibri" w:hAnsi="Calibri" w:cs="Calibri"/>
-              <w:color w:val="000000"/>
+              <w:rFonts w:asciiTheme="minorHAnsi" w:hAnsiTheme="minorHAnsi" w:cstheme="minorBidi"/>
+              <w:noProof/>
             </w:rPr>
           </w:pPr>
-          <w:hyperlink w:anchor="_heading=h.30j0zll">
-            <w:r>
-              <w:rPr>
-                <w:color w:val="000000"/>
+          <w:hyperlink w:anchor="_Toc118793458" w:history="1">
+            <w:r>
+              <w:rPr>
+                <w:rStyle w:val="Collegamentoipertestuale"/>
+                <w:noProof/>
               </w:rPr>
               <w:t>Requisiti funzionali</w:t>
             </w:r>
             <w:r>
               <w:rPr>
-                <w:color w:val="000000"/>
+                <w:noProof/>
+                <w:webHidden/>
               </w:rPr>
               <w:tab/>
+            </w:r>
+            <w:r>
+              <w:rPr>
+                <w:noProof/>
+                <w:webHidden/>
+              </w:rPr>
+              <w:fldChar w:fldCharType="begin"/>
+            </w:r>
+            <w:r>
+              <w:rPr>
+                <w:noProof/>
+                <w:webHidden/>
+              </w:rPr>
+              <w:instrText xml:space="preserve"> PAGEREF _Toc118793458 \h </w:instrText>
+            </w:r>
+            <w:r>
+              <w:rPr>
+                <w:noProof/>
+                <w:webHidden/>
+              </w:rPr>
+            </w:r>
+            <w:r>
+              <w:rPr>
+                <w:noProof/>
+                <w:webHidden/>
+              </w:rPr>
+              <w:fldChar w:fldCharType="separate"/>
+            </w:r>
+            <w:r>
+              <w:rPr>
+                <w:noProof/>
+                <w:webHidden/>
+              </w:rPr>
               <w:t>2</w:t>
+            </w:r>
+            <w:r>
+              <w:rPr>
+                <w:noProof/>
+                <w:webHidden/>
+              </w:rPr>
+              <w:fldChar w:fldCharType="end"/>
             </w:r>
           </w:hyperlink>
         </w:p>
         <w:p>
           <w:pPr>
-            <w:pBdr>
-              <w:top w:val="nil"/>
-              <w:left w:val="nil"/>
-              <w:bottom w:val="nil"/>
-              <w:right w:val="nil"/>
-              <w:between w:val="nil"/>
-            </w:pBdr>
+            <w:pStyle w:val="Sommario2"/>
             <w:tabs>
               <w:tab w:val="right" w:pos="9628"/>
             </w:tabs>
-            <w:spacing w:after="100"/>
-            <w:ind w:left="220"/>
             <w:rPr>
-              <w:rFonts w:ascii="Calibri" w:eastAsia="Calibri" w:hAnsi="Calibri" w:cs="Calibri"/>
-              <w:color w:val="000000"/>
+              <w:rFonts w:asciiTheme="minorHAnsi" w:hAnsiTheme="minorHAnsi" w:cstheme="minorBidi"/>
+              <w:noProof/>
             </w:rPr>
           </w:pPr>
-          <w:hyperlink w:anchor="_heading=h.1fob9te">
-            <w:r>
-              <w:rPr>
-                <w:color w:val="000000"/>
+          <w:hyperlink w:anchor="_Toc118793459" w:history="1">
+            <w:r>
+              <w:rPr>
+                <w:rStyle w:val="Collegamentoipertestuale"/>
+                <w:noProof/>
               </w:rPr>
               <w:t>Accesso alla piattaforma</w:t>
             </w:r>
             <w:r>
               <w:rPr>
-                <w:color w:val="000000"/>
+                <w:noProof/>
+                <w:webHidden/>
               </w:rPr>
               <w:tab/>
+            </w:r>
+            <w:r>
+              <w:rPr>
+                <w:noProof/>
+                <w:webHidden/>
+              </w:rPr>
+              <w:fldChar w:fldCharType="begin"/>
+            </w:r>
+            <w:r>
+              <w:rPr>
+                <w:noProof/>
+                <w:webHidden/>
+              </w:rPr>
+              <w:instrText xml:space="preserve"> PAGEREF _Toc118793459 \h </w:instrText>
+            </w:r>
+            <w:r>
+              <w:rPr>
+                <w:noProof/>
+                <w:webHidden/>
+              </w:rPr>
+            </w:r>
+            <w:r>
+              <w:rPr>
+                <w:noProof/>
+                <w:webHidden/>
+              </w:rPr>
+              <w:fldChar w:fldCharType="separate"/>
+            </w:r>
+            <w:r>
+              <w:rPr>
+                <w:noProof/>
+                <w:webHidden/>
+              </w:rPr>
               <w:t>2</w:t>
+            </w:r>
+            <w:r>
+              <w:rPr>
+                <w:noProof/>
+                <w:webHidden/>
+              </w:rPr>
+              <w:fldChar w:fldCharType="end"/>
             </w:r>
           </w:hyperlink>
         </w:p>
         <w:p>
           <w:pPr>
-            <w:pBdr>
-              <w:top w:val="nil"/>
-              <w:left w:val="nil"/>
-              <w:bottom w:val="nil"/>
-              <w:right w:val="nil"/>
-              <w:between w:val="nil"/>
-            </w:pBdr>
+            <w:pStyle w:val="Sommario2"/>
             <w:tabs>
               <w:tab w:val="right" w:pos="9628"/>
             </w:tabs>
-            <w:spacing w:after="100"/>
-            <w:ind w:left="220"/>
             <w:rPr>
-              <w:rFonts w:ascii="Calibri" w:eastAsia="Calibri" w:hAnsi="Calibri" w:cs="Calibri"/>
-              <w:color w:val="000000"/>
+              <w:rFonts w:asciiTheme="minorHAnsi" w:hAnsiTheme="minorHAnsi" w:cstheme="minorBidi"/>
+              <w:noProof/>
             </w:rPr>
           </w:pPr>
-          <w:hyperlink w:anchor="_heading=h.3znysh7">
-            <w:r>
-              <w:rPr>
-                <w:color w:val="000000"/>
+          <w:hyperlink w:anchor="_Toc118793460" w:history="1">
+            <w:r>
+              <w:rPr>
+                <w:rStyle w:val="Collegamentoipertestuale"/>
+                <w:noProof/>
               </w:rPr>
               <w:t>Gestione dei corsi (lato docente)</w:t>
             </w:r>
             <w:r>
               <w:rPr>
-                <w:color w:val="000000"/>
+                <w:noProof/>
+                <w:webHidden/>
               </w:rPr>
               <w:tab/>
-              <w:t>2</w:t>
+            </w:r>
+            <w:r>
+              <w:rPr>
+                <w:noProof/>
+                <w:webHidden/>
+              </w:rPr>
+              <w:fldChar w:fldCharType="begin"/>
+            </w:r>
+            <w:r>
+              <w:rPr>
+                <w:noProof/>
+                <w:webHidden/>
+              </w:rPr>
+              <w:instrText xml:space="preserve"> PAGEREF _Toc118793460 \h </w:instrText>
+            </w:r>
+            <w:r>
+              <w:rPr>
+                <w:noProof/>
+                <w:webHidden/>
+              </w:rPr>
+            </w:r>
+            <w:r>
+              <w:rPr>
+                <w:noProof/>
+                <w:webHidden/>
+              </w:rPr>
+              <w:fldChar w:fldCharType="separate"/>
+            </w:r>
+            <w:r>
+              <w:rPr>
+                <w:noProof/>
+                <w:webHidden/>
+              </w:rPr>
+              <w:t>3</w:t>
+            </w:r>
+            <w:r>
+              <w:rPr>
+                <w:noProof/>
+                <w:webHidden/>
+              </w:rPr>
+              <w:fldChar w:fldCharType="end"/>
             </w:r>
           </w:hyperlink>
         </w:p>
         <w:p>
           <w:pPr>
-            <w:pBdr>
-              <w:top w:val="nil"/>
-              <w:left w:val="nil"/>
-              <w:bottom w:val="nil"/>
-              <w:right w:val="nil"/>
-              <w:between w:val="nil"/>
-            </w:pBdr>
+            <w:pStyle w:val="Sommario3"/>
             <w:tabs>
               <w:tab w:val="right" w:pos="9628"/>
             </w:tabs>
-            <w:spacing w:after="100"/>
-            <w:ind w:left="440"/>
             <w:rPr>
-              <w:rFonts w:ascii="Calibri" w:eastAsia="Calibri" w:hAnsi="Calibri" w:cs="Calibri"/>
-              <w:color w:val="000000"/>
+              <w:rFonts w:asciiTheme="minorHAnsi" w:hAnsiTheme="minorHAnsi" w:cstheme="minorBidi"/>
+              <w:noProof/>
             </w:rPr>
           </w:pPr>
-          <w:hyperlink w:anchor="_heading=h.2et92p0">
-            <w:r>
-              <w:rPr>
-                <w:color w:val="000000"/>
+          <w:hyperlink w:anchor="_Toc118793461" w:history="1">
+            <w:r>
+              <w:rPr>
+                <w:rStyle w:val="Collegamentoipertestuale"/>
+                <w:noProof/>
               </w:rPr>
               <w:t>Creazione di un corso</w:t>
             </w:r>
             <w:r>
               <w:rPr>
-                <w:color w:val="000000"/>
+                <w:noProof/>
+                <w:webHidden/>
               </w:rPr>
               <w:tab/>
-              <w:t>3</w:t>
+            </w:r>
+            <w:r>
+              <w:rPr>
+                <w:noProof/>
+                <w:webHidden/>
+              </w:rPr>
+              <w:fldChar w:fldCharType="begin"/>
+            </w:r>
+            <w:r>
+              <w:rPr>
+                <w:noProof/>
+                <w:webHidden/>
+              </w:rPr>
+              <w:instrText xml:space="preserve"> PAGEREF _Toc118793461 \h </w:instrText>
+            </w:r>
+            <w:r>
+              <w:rPr>
+                <w:noProof/>
+                <w:webHidden/>
+              </w:rPr>
+            </w:r>
+            <w:r>
+              <w:rPr>
+                <w:noProof/>
+                <w:webHidden/>
+              </w:rPr>
+              <w:fldChar w:fldCharType="separate"/>
+            </w:r>
+            <w:r>
+              <w:rPr>
+                <w:noProof/>
+                <w:webHidden/>
+              </w:rPr>
+              <w:t>4</w:t>
+            </w:r>
+            <w:r>
+              <w:rPr>
+                <w:noProof/>
+                <w:webHidden/>
+              </w:rPr>
+              <w:fldChar w:fldCharType="end"/>
             </w:r>
           </w:hyperlink>
         </w:p>
         <w:p>
           <w:pPr>
-            <w:pBdr>
-              <w:top w:val="nil"/>
-              <w:left w:val="nil"/>
-              <w:bottom w:val="nil"/>
-              <w:right w:val="nil"/>
-              <w:between w:val="nil"/>
-            </w:pBdr>
+            <w:pStyle w:val="Sommario3"/>
             <w:tabs>
               <w:tab w:val="right" w:pos="9628"/>
             </w:tabs>
-            <w:spacing w:after="100"/>
-            <w:ind w:left="440"/>
             <w:rPr>
-              <w:rFonts w:ascii="Calibri" w:eastAsia="Calibri" w:hAnsi="Calibri" w:cs="Calibri"/>
-              <w:color w:val="000000"/>
+              <w:rFonts w:asciiTheme="minorHAnsi" w:hAnsiTheme="minorHAnsi" w:cstheme="minorBidi"/>
+              <w:noProof/>
             </w:rPr>
           </w:pPr>
-          <w:hyperlink w:anchor="_heading=h.tyjcwt">
-            <w:r>
-              <w:rPr>
-                <w:color w:val="000000"/>
+          <w:hyperlink w:anchor="_Toc118793462" w:history="1">
+            <w:r>
+              <w:rPr>
+                <w:rStyle w:val="Collegamentoipertestuale"/>
+                <w:noProof/>
               </w:rPr>
               <w:t>Visualizzazione di un corso e dei suoi contenuti</w:t>
             </w:r>
             <w:r>
               <w:rPr>
-                <w:color w:val="000000"/>
+                <w:noProof/>
+                <w:webHidden/>
               </w:rPr>
               <w:tab/>
-              <w:t>4</w:t>
+            </w:r>
+            <w:r>
+              <w:rPr>
+                <w:noProof/>
+                <w:webHidden/>
+              </w:rPr>
+              <w:fldChar w:fldCharType="begin"/>
+            </w:r>
+            <w:r>
+              <w:rPr>
+                <w:noProof/>
+                <w:webHidden/>
+              </w:rPr>
+              <w:instrText xml:space="preserve"> PAGEREF _Toc118793462 \h </w:instrText>
+            </w:r>
+            <w:r>
+              <w:rPr>
+                <w:noProof/>
+                <w:webHidden/>
+              </w:rPr>
+            </w:r>
+            <w:r>
+              <w:rPr>
+                <w:noProof/>
+                <w:webHidden/>
+              </w:rPr>
+              <w:fldChar w:fldCharType="separate"/>
+            </w:r>
+            <w:r>
+              <w:rPr>
+                <w:noProof/>
+                <w:webHidden/>
+              </w:rPr>
+              <w:t>5</w:t>
+            </w:r>
+            <w:r>
+              <w:rPr>
+                <w:noProof/>
+                <w:webHidden/>
+              </w:rPr>
+              <w:fldChar w:fldCharType="end"/>
             </w:r>
           </w:hyperlink>
         </w:p>
         <w:p>
           <w:pPr>
-            <w:pBdr>
-              <w:top w:val="nil"/>
-              <w:left w:val="nil"/>
-              <w:bottom w:val="nil"/>
-              <w:right w:val="nil"/>
-              <w:between w:val="nil"/>
-            </w:pBdr>
+            <w:pStyle w:val="Sommario3"/>
             <w:tabs>
               <w:tab w:val="right" w:pos="9628"/>
             </w:tabs>
-            <w:spacing w:after="100"/>
-            <w:ind w:left="440"/>
             <w:rPr>
-              <w:rFonts w:ascii="Calibri" w:eastAsia="Calibri" w:hAnsi="Calibri" w:cs="Calibri"/>
-              <w:color w:val="000000"/>
+              <w:rFonts w:asciiTheme="minorHAnsi" w:hAnsiTheme="minorHAnsi" w:cstheme="minorBidi"/>
+              <w:noProof/>
             </w:rPr>
           </w:pPr>
-          <w:hyperlink w:anchor="_heading=h.3dy6vkm">
-            <w:r>
-              <w:rPr>
-                <w:color w:val="000000"/>
+          <w:hyperlink w:anchor="_Toc118793463" w:history="1">
+            <w:r>
+              <w:rPr>
+                <w:rStyle w:val="Collegamentoipertestuale"/>
+                <w:noProof/>
               </w:rPr>
               <w:t>Caricamento di una risorsa in un corso</w:t>
             </w:r>
             <w:r>
               <w:rPr>
-                <w:color w:val="000000"/>
+                <w:noProof/>
+                <w:webHidden/>
               </w:rPr>
               <w:tab/>
-              <w:t>4</w:t>
+            </w:r>
+            <w:r>
+              <w:rPr>
+                <w:noProof/>
+                <w:webHidden/>
+              </w:rPr>
+              <w:fldChar w:fldCharType="begin"/>
+            </w:r>
+            <w:r>
+              <w:rPr>
+                <w:noProof/>
+                <w:webHidden/>
+              </w:rPr>
+              <w:instrText xml:space="preserve"> PAGEREF _Toc118793463 \h </w:instrText>
+            </w:r>
+            <w:r>
+              <w:rPr>
+                <w:noProof/>
+                <w:webHidden/>
+              </w:rPr>
+            </w:r>
+            <w:r>
+              <w:rPr>
+                <w:noProof/>
+                <w:webHidden/>
+              </w:rPr>
+              <w:fldChar w:fldCharType="separate"/>
+            </w:r>
+            <w:r>
+              <w:rPr>
+                <w:noProof/>
+                <w:webHidden/>
+              </w:rPr>
+              <w:t>5</w:t>
+            </w:r>
+            <w:r>
+              <w:rPr>
+                <w:noProof/>
+                <w:webHidden/>
+              </w:rPr>
+              <w:fldChar w:fldCharType="end"/>
             </w:r>
           </w:hyperlink>
         </w:p>
         <w:p>
           <w:pPr>
-            <w:pBdr>
-              <w:top w:val="nil"/>
-              <w:left w:val="nil"/>
-              <w:bottom w:val="nil"/>
-              <w:right w:val="nil"/>
-              <w:between w:val="nil"/>
-            </w:pBdr>
+            <w:pStyle w:val="Sommario3"/>
             <w:tabs>
               <w:tab w:val="right" w:pos="9628"/>
             </w:tabs>
-            <w:spacing w:after="100"/>
-            <w:ind w:left="440"/>
             <w:rPr>
-              <w:rFonts w:ascii="Calibri" w:eastAsia="Calibri" w:hAnsi="Calibri" w:cs="Calibri"/>
-              <w:color w:val="000000"/>
+              <w:rFonts w:asciiTheme="minorHAnsi" w:hAnsiTheme="minorHAnsi" w:cstheme="minorBidi"/>
+              <w:noProof/>
             </w:rPr>
           </w:pPr>
-          <w:hyperlink w:anchor="_heading=h.1t3h5sf">
-            <w:r>
-              <w:rPr>
-                <w:color w:val="000000"/>
+          <w:hyperlink w:anchor="_Toc118793464" w:history="1">
+            <w:r>
+              <w:rPr>
+                <w:rStyle w:val="Collegamentoipertestuale"/>
+                <w:noProof/>
               </w:rPr>
               <w:t>Eliminazione dei contenuti di un corso</w:t>
             </w:r>
             <w:r>
               <w:rPr>
-                <w:color w:val="000000"/>
+                <w:noProof/>
+                <w:webHidden/>
               </w:rPr>
               <w:tab/>
-              <w:t>4</w:t>
+            </w:r>
+            <w:r>
+              <w:rPr>
+                <w:noProof/>
+                <w:webHidden/>
+              </w:rPr>
+              <w:fldChar w:fldCharType="begin"/>
+            </w:r>
+            <w:r>
+              <w:rPr>
+                <w:noProof/>
+                <w:webHidden/>
+              </w:rPr>
+              <w:instrText xml:space="preserve"> PAGEREF _Toc118793464 \h </w:instrText>
+            </w:r>
+            <w:r>
+              <w:rPr>
+                <w:noProof/>
+                <w:webHidden/>
+              </w:rPr>
+            </w:r>
+            <w:r>
+              <w:rPr>
+                <w:noProof/>
+                <w:webHidden/>
+              </w:rPr>
+              <w:fldChar w:fldCharType="separate"/>
+            </w:r>
+            <w:r>
+              <w:rPr>
+                <w:noProof/>
+                <w:webHidden/>
+              </w:rPr>
+              <w:t>5</w:t>
+            </w:r>
+            <w:r>
+              <w:rPr>
+                <w:noProof/>
+                <w:webHidden/>
+              </w:rPr>
+              <w:fldChar w:fldCharType="end"/>
             </w:r>
           </w:hyperlink>
         </w:p>
         <w:p>
           <w:pPr>
-            <w:pBdr>
-              <w:top w:val="nil"/>
-              <w:left w:val="nil"/>
-              <w:bottom w:val="nil"/>
-              <w:right w:val="nil"/>
-              <w:between w:val="nil"/>
-            </w:pBdr>
+            <w:pStyle w:val="Sommario3"/>
             <w:tabs>
               <w:tab w:val="right" w:pos="9628"/>
             </w:tabs>
-            <w:spacing w:after="100"/>
-            <w:ind w:left="440"/>
             <w:rPr>
-              <w:rFonts w:ascii="Calibri" w:eastAsia="Calibri" w:hAnsi="Calibri" w:cs="Calibri"/>
-              <w:color w:val="000000"/>
+              <w:rFonts w:asciiTheme="minorHAnsi" w:hAnsiTheme="minorHAnsi" w:cstheme="minorBidi"/>
+              <w:noProof/>
             </w:rPr>
           </w:pPr>
-          <w:hyperlink w:anchor="_heading=h.4d34og8">
-            <w:r>
-              <w:rPr>
-                <w:color w:val="000000"/>
+          <w:hyperlink w:anchor="_Toc118793465" w:history="1">
+            <w:r>
+              <w:rPr>
+                <w:rStyle w:val="Collegamentoipertestuale"/>
+                <w:noProof/>
               </w:rPr>
               <w:t>Eliminazione di un corso</w:t>
             </w:r>
             <w:r>
               <w:rPr>
-                <w:color w:val="000000"/>
+                <w:noProof/>
+                <w:webHidden/>
               </w:rPr>
               <w:tab/>
-              <w:t>4</w:t>
+            </w:r>
+            <w:r>
+              <w:rPr>
+                <w:noProof/>
+                <w:webHidden/>
+              </w:rPr>
+              <w:fldChar w:fldCharType="begin"/>
+            </w:r>
+            <w:r>
+              <w:rPr>
+                <w:noProof/>
+                <w:webHidden/>
+              </w:rPr>
+              <w:instrText xml:space="preserve"> PAGEREF _Toc118793465 \h </w:instrText>
+            </w:r>
+            <w:r>
+              <w:rPr>
+                <w:noProof/>
+                <w:webHidden/>
+              </w:rPr>
+            </w:r>
+            <w:r>
+              <w:rPr>
+                <w:noProof/>
+                <w:webHidden/>
+              </w:rPr>
+              <w:fldChar w:fldCharType="separate"/>
+            </w:r>
+            <w:r>
+              <w:rPr>
+                <w:noProof/>
+                <w:webHidden/>
+              </w:rPr>
+              <w:t>5</w:t>
+            </w:r>
+            <w:r>
+              <w:rPr>
+                <w:noProof/>
+                <w:webHidden/>
+              </w:rPr>
+              <w:fldChar w:fldCharType="end"/>
             </w:r>
           </w:hyperlink>
         </w:p>
         <w:p>
           <w:pPr>
-            <w:pBdr>
-              <w:top w:val="nil"/>
-              <w:left w:val="nil"/>
-              <w:bottom w:val="nil"/>
-              <w:right w:val="nil"/>
-              <w:between w:val="nil"/>
-            </w:pBdr>
+            <w:pStyle w:val="Sommario2"/>
             <w:tabs>
               <w:tab w:val="right" w:pos="9628"/>
             </w:tabs>
-            <w:spacing w:after="100"/>
-            <w:ind w:left="220"/>
             <w:rPr>
-              <w:rFonts w:ascii="Calibri" w:eastAsia="Calibri" w:hAnsi="Calibri" w:cs="Calibri"/>
-              <w:color w:val="000000"/>
+              <w:rFonts w:asciiTheme="minorHAnsi" w:hAnsiTheme="minorHAnsi" w:cstheme="minorBidi"/>
+              <w:noProof/>
             </w:rPr>
           </w:pPr>
-          <w:hyperlink w:anchor="_heading=h.2s8eyo1">
-            <w:r>
-              <w:rPr>
-                <w:color w:val="000000"/>
+          <w:hyperlink w:anchor="_Toc118793466" w:history="1">
+            <w:r>
+              <w:rPr>
+                <w:rStyle w:val="Collegamentoipertestuale"/>
+                <w:noProof/>
               </w:rPr>
               <w:t>Visualizzazione di un elenco di corsi</w:t>
             </w:r>
             <w:r>
               <w:rPr>
-                <w:color w:val="000000"/>
+                <w:noProof/>
+                <w:webHidden/>
               </w:rPr>
               <w:tab/>
-              <w:t>4</w:t>
+            </w:r>
+            <w:r>
+              <w:rPr>
+                <w:noProof/>
+                <w:webHidden/>
+              </w:rPr>
+              <w:fldChar w:fldCharType="begin"/>
+            </w:r>
+            <w:r>
+              <w:rPr>
+                <w:noProof/>
+                <w:webHidden/>
+              </w:rPr>
+              <w:instrText xml:space="preserve"> PAGEREF _Toc118793466 \h </w:instrText>
+            </w:r>
+            <w:r>
+              <w:rPr>
+                <w:noProof/>
+                <w:webHidden/>
+              </w:rPr>
+            </w:r>
+            <w:r>
+              <w:rPr>
+                <w:noProof/>
+                <w:webHidden/>
+              </w:rPr>
+              <w:fldChar w:fldCharType="separate"/>
+            </w:r>
+            <w:r>
+              <w:rPr>
+                <w:noProof/>
+                <w:webHidden/>
+              </w:rPr>
+              <w:t>5</w:t>
+            </w:r>
+            <w:r>
+              <w:rPr>
+                <w:noProof/>
+                <w:webHidden/>
+              </w:rPr>
+              <w:fldChar w:fldCharType="end"/>
             </w:r>
           </w:hyperlink>
         </w:p>
         <w:p>
           <w:pPr>
-            <w:pBdr>
-              <w:top w:val="nil"/>
-              <w:left w:val="nil"/>
-              <w:bottom w:val="nil"/>
-              <w:right w:val="nil"/>
-              <w:between w:val="nil"/>
-            </w:pBdr>
+            <w:pStyle w:val="Sommario2"/>
             <w:tabs>
               <w:tab w:val="right" w:pos="9628"/>
             </w:tabs>
-            <w:spacing w:after="100"/>
-            <w:ind w:left="220"/>
             <w:rPr>
-              <w:rFonts w:ascii="Calibri" w:eastAsia="Calibri" w:hAnsi="Calibri" w:cs="Calibri"/>
-              <w:color w:val="000000"/>
+              <w:rFonts w:asciiTheme="minorHAnsi" w:hAnsiTheme="minorHAnsi" w:cstheme="minorBidi"/>
+              <w:noProof/>
             </w:rPr>
           </w:pPr>
-          <w:hyperlink w:anchor="_heading=h.17dp8vu">
-            <w:r>
-              <w:rPr>
-                <w:color w:val="000000"/>
+          <w:hyperlink w:anchor="_Toc118793467" w:history="1">
+            <w:r>
+              <w:rPr>
+                <w:rStyle w:val="Collegamentoipertestuale"/>
+                <w:noProof/>
               </w:rPr>
               <w:t>Modifica attributi dei contenuti di un corso</w:t>
             </w:r>
             <w:r>
               <w:rPr>
-                <w:color w:val="000000"/>
+                <w:noProof/>
+                <w:webHidden/>
               </w:rPr>
               <w:tab/>
-              <w:t>4</w:t>
+            </w:r>
+            <w:r>
+              <w:rPr>
+                <w:noProof/>
+                <w:webHidden/>
+              </w:rPr>
+              <w:fldChar w:fldCharType="begin"/>
+            </w:r>
+            <w:r>
+              <w:rPr>
+                <w:noProof/>
+                <w:webHidden/>
+              </w:rPr>
+              <w:instrText xml:space="preserve"> PAGEREF _Toc118793467 \h </w:instrText>
+            </w:r>
+            <w:r>
+              <w:rPr>
+                <w:noProof/>
+                <w:webHidden/>
+              </w:rPr>
+            </w:r>
+            <w:r>
+              <w:rPr>
+                <w:noProof/>
+                <w:webHidden/>
+              </w:rPr>
+              <w:fldChar w:fldCharType="separate"/>
+            </w:r>
+            <w:r>
+              <w:rPr>
+                <w:noProof/>
+                <w:webHidden/>
+              </w:rPr>
+              <w:t>5</w:t>
+            </w:r>
+            <w:r>
+              <w:rPr>
+                <w:noProof/>
+                <w:webHidden/>
+              </w:rPr>
+              <w:fldChar w:fldCharType="end"/>
             </w:r>
           </w:hyperlink>
         </w:p>
         <w:p>
           <w:pPr>
-            <w:pBdr>
-              <w:top w:val="nil"/>
-              <w:left w:val="nil"/>
-              <w:bottom w:val="nil"/>
-              <w:right w:val="nil"/>
-              <w:between w:val="nil"/>
-            </w:pBdr>
+            <w:pStyle w:val="Sommario2"/>
             <w:tabs>
               <w:tab w:val="right" w:pos="9628"/>
             </w:tabs>
-            <w:spacing w:after="100"/>
-            <w:ind w:left="220"/>
             <w:rPr>
-              <w:rFonts w:ascii="Calibri" w:eastAsia="Calibri" w:hAnsi="Calibri" w:cs="Calibri"/>
-              <w:color w:val="000000"/>
+              <w:rFonts w:asciiTheme="minorHAnsi" w:hAnsiTheme="minorHAnsi" w:cstheme="minorBidi"/>
+              <w:noProof/>
             </w:rPr>
           </w:pPr>
-          <w:hyperlink w:anchor="_heading=h.3rdcrjn">
-            <w:r>
-              <w:rPr>
-                <w:color w:val="000000"/>
+          <w:hyperlink w:anchor="_Toc118793468" w:history="1">
+            <w:r>
+              <w:rPr>
+                <w:rStyle w:val="Collegamentoipertestuale"/>
+                <w:noProof/>
               </w:rPr>
               <w:t>Creazione di un’esercitazione</w:t>
             </w:r>
             <w:r>
               <w:rPr>
-                <w:color w:val="000000"/>
+                <w:noProof/>
+                <w:webHidden/>
               </w:rPr>
               <w:tab/>
-              <w:t>5</w:t>
+            </w:r>
+            <w:r>
+              <w:rPr>
+                <w:noProof/>
+                <w:webHidden/>
+              </w:rPr>
+              <w:fldChar w:fldCharType="begin"/>
+            </w:r>
+            <w:r>
+              <w:rPr>
+                <w:noProof/>
+                <w:webHidden/>
+              </w:rPr>
+              <w:instrText xml:space="preserve"> PAGEREF _Toc118793468 \h </w:instrText>
+            </w:r>
+            <w:r>
+              <w:rPr>
+                <w:noProof/>
+                <w:webHidden/>
+              </w:rPr>
+            </w:r>
+            <w:r>
+              <w:rPr>
+                <w:noProof/>
+                <w:webHidden/>
+              </w:rPr>
+              <w:fldChar w:fldCharType="separate"/>
+            </w:r>
+            <w:r>
+              <w:rPr>
+                <w:noProof/>
+                <w:webHidden/>
+              </w:rPr>
+              <w:t>6</w:t>
+            </w:r>
+            <w:r>
+              <w:rPr>
+                <w:noProof/>
+                <w:webHidden/>
+              </w:rPr>
+              <w:fldChar w:fldCharType="end"/>
             </w:r>
           </w:hyperlink>
         </w:p>
         <w:p>
           <w:pPr>
-            <w:pBdr>
-              <w:top w:val="nil"/>
-              <w:left w:val="nil"/>
-              <w:bottom w:val="nil"/>
-              <w:right w:val="nil"/>
-              <w:between w:val="nil"/>
-            </w:pBdr>
+            <w:pStyle w:val="Sommario2"/>
             <w:tabs>
               <w:tab w:val="right" w:pos="9628"/>
             </w:tabs>
-            <w:spacing w:after="100"/>
-            <w:ind w:left="220"/>
             <w:rPr>
-              <w:rFonts w:ascii="Calibri" w:eastAsia="Calibri" w:hAnsi="Calibri" w:cs="Calibri"/>
-              <w:color w:val="000000"/>
+              <w:rFonts w:asciiTheme="minorHAnsi" w:hAnsiTheme="minorHAnsi" w:cstheme="minorBidi"/>
+              <w:noProof/>
             </w:rPr>
           </w:pPr>
-          <w:hyperlink w:anchor="_heading=h.26in1rg">
-            <w:r>
-              <w:rPr>
-                <w:color w:val="000000"/>
+          <w:hyperlink w:anchor="_Toc118793469" w:history="1">
+            <w:r>
+              <w:rPr>
+                <w:rStyle w:val="Collegamentoipertestuale"/>
+                <w:noProof/>
               </w:rPr>
               <w:t>Svolgimento di un’esercitazione</w:t>
             </w:r>
             <w:r>
               <w:rPr>
-                <w:color w:val="000000"/>
+                <w:noProof/>
+                <w:webHidden/>
               </w:rPr>
               <w:tab/>
-              <w:t>6</w:t>
+            </w:r>
+            <w:r>
+              <w:rPr>
+                <w:noProof/>
+                <w:webHidden/>
+              </w:rPr>
+              <w:fldChar w:fldCharType="begin"/>
+            </w:r>
+            <w:r>
+              <w:rPr>
+                <w:noProof/>
+                <w:webHidden/>
+              </w:rPr>
+              <w:instrText xml:space="preserve"> PAGEREF _Toc118793469 \h </w:instrText>
+            </w:r>
+            <w:r>
+              <w:rPr>
+                <w:noProof/>
+                <w:webHidden/>
+              </w:rPr>
+            </w:r>
+            <w:r>
+              <w:rPr>
+                <w:noProof/>
+                <w:webHidden/>
+              </w:rPr>
+              <w:fldChar w:fldCharType="separate"/>
+            </w:r>
+            <w:r>
+              <w:rPr>
+                <w:noProof/>
+                <w:webHidden/>
+              </w:rPr>
+              <w:t>7</w:t>
+            </w:r>
+            <w:r>
+              <w:rPr>
+                <w:noProof/>
+                <w:webHidden/>
+              </w:rPr>
+              <w:fldChar w:fldCharType="end"/>
             </w:r>
           </w:hyperlink>
         </w:p>
         <w:p>
           <w:pPr>
-            <w:pBdr>
-              <w:top w:val="nil"/>
-              <w:left w:val="nil"/>
-              <w:bottom w:val="nil"/>
-              <w:right w:val="nil"/>
-              <w:between w:val="nil"/>
-            </w:pBdr>
+            <w:pStyle w:val="Sommario2"/>
             <w:tabs>
               <w:tab w:val="right" w:pos="9628"/>
             </w:tabs>
-            <w:spacing w:after="100"/>
-            <w:ind w:left="220"/>
             <w:rPr>
-              <w:rFonts w:ascii="Calibri" w:eastAsia="Calibri" w:hAnsi="Calibri" w:cs="Calibri"/>
-              <w:color w:val="000000"/>
+              <w:rFonts w:asciiTheme="minorHAnsi" w:hAnsiTheme="minorHAnsi" w:cstheme="minorBidi"/>
+              <w:noProof/>
             </w:rPr>
           </w:pPr>
-          <w:hyperlink w:anchor="_heading=h.lnxbz9">
-            <w:r>
-              <w:rPr>
-                <w:color w:val="000000"/>
+          <w:hyperlink w:anchor="_Toc118793470" w:history="1">
+            <w:r>
+              <w:rPr>
+                <w:rStyle w:val="Collegamentoipertestuale"/>
+                <w:noProof/>
               </w:rPr>
               <w:t>Valutazione risposta ad un’esercitazione</w:t>
             </w:r>
             <w:r>
               <w:rPr>
-                <w:color w:val="000000"/>
+                <w:noProof/>
+                <w:webHidden/>
               </w:rPr>
               <w:tab/>
-              <w:t>7</w:t>
+            </w:r>
+            <w:r>
+              <w:rPr>
+                <w:noProof/>
+                <w:webHidden/>
+              </w:rPr>
+              <w:fldChar w:fldCharType="begin"/>
+            </w:r>
+            <w:r>
+              <w:rPr>
+                <w:noProof/>
+                <w:webHidden/>
+              </w:rPr>
+              <w:instrText xml:space="preserve"> PAGEREF _Toc118793470 \h </w:instrText>
+            </w:r>
+            <w:r>
+              <w:rPr>
+                <w:noProof/>
+                <w:webHidden/>
+              </w:rPr>
+            </w:r>
+            <w:r>
+              <w:rPr>
+                <w:noProof/>
+                <w:webHidden/>
+              </w:rPr>
+              <w:fldChar w:fldCharType="separate"/>
+            </w:r>
+            <w:r>
+              <w:rPr>
+                <w:noProof/>
+                <w:webHidden/>
+              </w:rPr>
+              <w:t>8</w:t>
+            </w:r>
+            <w:r>
+              <w:rPr>
+                <w:noProof/>
+                <w:webHidden/>
+              </w:rPr>
+              <w:fldChar w:fldCharType="end"/>
             </w:r>
           </w:hyperlink>
         </w:p>
         <w:p>
           <w:pPr>
-            <w:pBdr>
-              <w:top w:val="nil"/>
-              <w:left w:val="nil"/>
-              <w:bottom w:val="nil"/>
-              <w:right w:val="nil"/>
-              <w:between w:val="nil"/>
-            </w:pBdr>
+            <w:pStyle w:val="Sommario2"/>
             <w:tabs>
               <w:tab w:val="right" w:pos="9628"/>
             </w:tabs>
-            <w:spacing w:after="100"/>
-            <w:ind w:left="220"/>
             <w:rPr>
-              <w:rFonts w:ascii="Calibri" w:eastAsia="Calibri" w:hAnsi="Calibri" w:cs="Calibri"/>
-              <w:color w:val="000000"/>
+              <w:rFonts w:asciiTheme="minorHAnsi" w:hAnsiTheme="minorHAnsi" w:cstheme="minorBidi"/>
+              <w:noProof/>
             </w:rPr>
           </w:pPr>
-          <w:hyperlink w:anchor="_heading=h.35nkun2">
-            <w:r>
-              <w:rPr>
-                <w:color w:val="000000"/>
-              </w:rPr>
-              <w:t>Usufruizione e visulizzazione dei corsi (lato studente)</w:t>
-            </w:r>
-            <w:r>
-              <w:rPr>
-                <w:color w:val="000000"/>
+          <w:hyperlink w:anchor="_Toc118793471" w:history="1">
+            <w:r>
+              <w:rPr>
+                <w:rStyle w:val="Collegamentoipertestuale"/>
+                <w:noProof/>
+              </w:rPr>
+              <w:t>Usufruizione (non credo sia una parola) e visualizzazione dei corsi (lato studente)</w:t>
+            </w:r>
+            <w:r>
+              <w:rPr>
+                <w:noProof/>
+                <w:webHidden/>
               </w:rPr>
               <w:tab/>
-              <w:t>7</w:t>
+            </w:r>
+            <w:r>
+              <w:rPr>
+                <w:noProof/>
+                <w:webHidden/>
+              </w:rPr>
+              <w:fldChar w:fldCharType="begin"/>
+            </w:r>
+            <w:r>
+              <w:rPr>
+                <w:noProof/>
+                <w:webHidden/>
+              </w:rPr>
+              <w:instrText xml:space="preserve"> PAGEREF _Toc118793471 \h </w:instrText>
+            </w:r>
+            <w:r>
+              <w:rPr>
+                <w:noProof/>
+                <w:webHidden/>
+              </w:rPr>
+            </w:r>
+            <w:r>
+              <w:rPr>
+                <w:noProof/>
+                <w:webHidden/>
+              </w:rPr>
+              <w:fldChar w:fldCharType="separate"/>
+            </w:r>
+            <w:r>
+              <w:rPr>
+                <w:noProof/>
+                <w:webHidden/>
+              </w:rPr>
+              <w:t>9</w:t>
+            </w:r>
+            <w:r>
+              <w:rPr>
+                <w:noProof/>
+                <w:webHidden/>
+              </w:rPr>
+              <w:fldChar w:fldCharType="end"/>
             </w:r>
           </w:hyperlink>
         </w:p>
         <w:p>
           <w:pPr>
-            <w:pBdr>
-              <w:top w:val="nil"/>
-              <w:left w:val="nil"/>
-              <w:bottom w:val="nil"/>
-              <w:right w:val="nil"/>
-              <w:between w:val="nil"/>
-            </w:pBdr>
+            <w:pStyle w:val="Sommario2"/>
             <w:tabs>
               <w:tab w:val="right" w:pos="9628"/>
             </w:tabs>
-            <w:spacing w:after="100"/>
-            <w:ind w:left="220"/>
             <w:rPr>
-              <w:rFonts w:ascii="Calibri" w:eastAsia="Calibri" w:hAnsi="Calibri" w:cs="Calibri"/>
-              <w:color w:val="000000"/>
+              <w:rFonts w:asciiTheme="minorHAnsi" w:hAnsiTheme="minorHAnsi" w:cstheme="minorBidi"/>
+              <w:noProof/>
             </w:rPr>
           </w:pPr>
-          <w:hyperlink w:anchor="_heading=h.1ksv4uv">
-            <w:r>
-              <w:rPr>
-                <w:color w:val="000000"/>
+          <w:hyperlink w:anchor="_Toc118793472" w:history="1">
+            <w:r>
+              <w:rPr>
+                <w:rStyle w:val="Collegamentoipertestuale"/>
+                <w:noProof/>
               </w:rPr>
               <w:t>Visualizzazione delle statistiche associate alle esercitazioni (lato docente e studente)</w:t>
             </w:r>
             <w:r>
               <w:rPr>
-                <w:color w:val="000000"/>
+                <w:noProof/>
+                <w:webHidden/>
               </w:rPr>
               <w:tab/>
-              <w:t>7</w:t>
+            </w:r>
+            <w:r>
+              <w:rPr>
+                <w:noProof/>
+                <w:webHidden/>
+              </w:rPr>
+              <w:fldChar w:fldCharType="begin"/>
+            </w:r>
+            <w:r>
+              <w:rPr>
+                <w:noProof/>
+                <w:webHidden/>
+              </w:rPr>
+              <w:instrText xml:space="preserve"> PAGEREF _Toc118793472 \h </w:instrText>
+            </w:r>
+            <w:r>
+              <w:rPr>
+                <w:noProof/>
+                <w:webHidden/>
+              </w:rPr>
+            </w:r>
+            <w:r>
+              <w:rPr>
+                <w:noProof/>
+                <w:webHidden/>
+              </w:rPr>
+              <w:fldChar w:fldCharType="separate"/>
+            </w:r>
+            <w:r>
+              <w:rPr>
+                <w:noProof/>
+                <w:webHidden/>
+              </w:rPr>
+              <w:t>9</w:t>
+            </w:r>
+            <w:r>
+              <w:rPr>
+                <w:noProof/>
+                <w:webHidden/>
+              </w:rPr>
+              <w:fldChar w:fldCharType="end"/>
             </w:r>
           </w:hyperlink>
         </w:p>
         <w:p>
           <w:pPr>
-            <w:pBdr>
-              <w:top w:val="nil"/>
-              <w:left w:val="nil"/>
-              <w:bottom w:val="nil"/>
-              <w:right w:val="nil"/>
-              <w:between w:val="nil"/>
-            </w:pBdr>
+            <w:pStyle w:val="Sommario2"/>
             <w:tabs>
               <w:tab w:val="right" w:pos="9628"/>
             </w:tabs>
-            <w:spacing w:after="100"/>
-            <w:ind w:left="220"/>
             <w:rPr>
-              <w:rFonts w:ascii="Calibri" w:eastAsia="Calibri" w:hAnsi="Calibri" w:cs="Calibri"/>
-              <w:color w:val="000000"/>
+              <w:rFonts w:asciiTheme="minorHAnsi" w:hAnsiTheme="minorHAnsi" w:cstheme="minorBidi"/>
+              <w:noProof/>
             </w:rPr>
           </w:pPr>
-          <w:hyperlink w:anchor="_heading=h.44sinio">
-            <w:r>
-              <w:rPr>
-                <w:color w:val="000000"/>
-              </w:rPr>
-              <w:t>Svolgimento simuazioni d’esame</w:t>
-            </w:r>
-            <w:r>
-              <w:rPr>
-                <w:color w:val="000000"/>
+          <w:hyperlink w:anchor="_Toc118793473" w:history="1">
+            <w:r>
+              <w:rPr>
+                <w:rStyle w:val="Collegamentoipertestuale"/>
+                <w:noProof/>
+              </w:rPr>
+              <w:t>Svolgimento simulazioni d’esame</w:t>
+            </w:r>
+            <w:r>
+              <w:rPr>
+                <w:noProof/>
+                <w:webHidden/>
               </w:rPr>
               <w:tab/>
-              <w:t>8</w:t>
+            </w:r>
+            <w:r>
+              <w:rPr>
+                <w:noProof/>
+                <w:webHidden/>
+              </w:rPr>
+              <w:fldChar w:fldCharType="begin"/>
+            </w:r>
+            <w:r>
+              <w:rPr>
+                <w:noProof/>
+                <w:webHidden/>
+              </w:rPr>
+              <w:instrText xml:space="preserve"> PAGEREF _Toc118793473 \h </w:instrText>
+            </w:r>
+            <w:r>
+              <w:rPr>
+                <w:noProof/>
+                <w:webHidden/>
+              </w:rPr>
+            </w:r>
+            <w:r>
+              <w:rPr>
+                <w:noProof/>
+                <w:webHidden/>
+              </w:rPr>
+              <w:fldChar w:fldCharType="separate"/>
+            </w:r>
+            <w:r>
+              <w:rPr>
+                <w:noProof/>
+                <w:webHidden/>
+              </w:rPr>
+              <w:t>10</w:t>
+            </w:r>
+            <w:r>
+              <w:rPr>
+                <w:noProof/>
+                <w:webHidden/>
+              </w:rPr>
+              <w:fldChar w:fldCharType="end"/>
             </w:r>
           </w:hyperlink>
         </w:p>
         <w:p>
           <w:pPr>
-            <w:pBdr>
-              <w:top w:val="nil"/>
-              <w:left w:val="nil"/>
-              <w:bottom w:val="nil"/>
-              <w:right w:val="nil"/>
-              <w:between w:val="nil"/>
-            </w:pBdr>
+            <w:pStyle w:val="Sommario1"/>
             <w:tabs>
               <w:tab w:val="right" w:pos="9628"/>
             </w:tabs>
-            <w:spacing w:after="100"/>
             <w:rPr>
-              <w:rFonts w:ascii="Calibri" w:eastAsia="Calibri" w:hAnsi="Calibri" w:cs="Calibri"/>
-              <w:color w:val="000000"/>
+              <w:rFonts w:asciiTheme="minorHAnsi" w:hAnsiTheme="minorHAnsi" w:cstheme="minorBidi"/>
+              <w:noProof/>
             </w:rPr>
           </w:pPr>
-          <w:hyperlink w:anchor="_heading=h.2jxsxqh">
-            <w:r>
-              <w:rPr>
-                <w:color w:val="000000"/>
+          <w:hyperlink w:anchor="_Toc118793474" w:history="1">
+            <w:r>
+              <w:rPr>
+                <w:rStyle w:val="Collegamentoipertestuale"/>
+                <w:noProof/>
               </w:rPr>
               <w:t>Requisiti non funzionali</w:t>
             </w:r>
             <w:r>
               <w:rPr>
-                <w:color w:val="000000"/>
+                <w:noProof/>
+                <w:webHidden/>
               </w:rPr>
               <w:tab/>
-              <w:t>9</w:t>
+            </w:r>
+            <w:r>
+              <w:rPr>
+                <w:noProof/>
+                <w:webHidden/>
+              </w:rPr>
+              <w:fldChar w:fldCharType="begin"/>
+            </w:r>
+            <w:r>
+              <w:rPr>
+                <w:noProof/>
+                <w:webHidden/>
+              </w:rPr>
+              <w:instrText xml:space="preserve"> PAGEREF _Toc118793474 \h </w:instrText>
+            </w:r>
+            <w:r>
+              <w:rPr>
+                <w:noProof/>
+                <w:webHidden/>
+              </w:rPr>
+            </w:r>
+            <w:r>
+              <w:rPr>
+                <w:noProof/>
+                <w:webHidden/>
+              </w:rPr>
+              <w:fldChar w:fldCharType="separate"/>
+            </w:r>
+            <w:r>
+              <w:rPr>
+                <w:noProof/>
+                <w:webHidden/>
+              </w:rPr>
+              <w:t>11</w:t>
+            </w:r>
+            <w:r>
+              <w:rPr>
+                <w:noProof/>
+                <w:webHidden/>
+              </w:rPr>
+              <w:fldChar w:fldCharType="end"/>
             </w:r>
           </w:hyperlink>
         </w:p>
         <w:p>
           <w:pPr>
-            <w:pBdr>
-              <w:top w:val="nil"/>
-              <w:left w:val="nil"/>
-              <w:bottom w:val="nil"/>
-              <w:right w:val="nil"/>
-              <w:between w:val="nil"/>
-            </w:pBdr>
+            <w:pStyle w:val="Sommario1"/>
             <w:tabs>
               <w:tab w:val="right" w:pos="9628"/>
             </w:tabs>
-            <w:spacing w:after="100"/>
             <w:rPr>
-              <w:rFonts w:ascii="Calibri" w:eastAsia="Calibri" w:hAnsi="Calibri" w:cs="Calibri"/>
-              <w:color w:val="000000"/>
+              <w:rFonts w:asciiTheme="minorHAnsi" w:hAnsiTheme="minorHAnsi" w:cstheme="minorBidi"/>
+              <w:noProof/>
             </w:rPr>
           </w:pPr>
-          <w:hyperlink w:anchor="_heading=h.z337ya">
-            <w:r>
-              <w:rPr>
-                <w:color w:val="000000"/>
+          <w:hyperlink w:anchor="_Toc118793475" w:history="1">
+            <w:r>
+              <w:rPr>
+                <w:rStyle w:val="Collegamentoipertestuale"/>
+                <w:noProof/>
               </w:rPr>
               <w:t>Analisi di contesto</w:t>
             </w:r>
             <w:r>
               <w:rPr>
-                <w:color w:val="000000"/>
+                <w:noProof/>
+                <w:webHidden/>
               </w:rPr>
               <w:tab/>
-              <w:t>11</w:t>
+            </w:r>
+            <w:r>
+              <w:rPr>
+                <w:noProof/>
+                <w:webHidden/>
+              </w:rPr>
+              <w:fldChar w:fldCharType="begin"/>
+            </w:r>
+            <w:r>
+              <w:rPr>
+                <w:noProof/>
+                <w:webHidden/>
+              </w:rPr>
+              <w:instrText xml:space="preserve"> PAGEREF _Toc118793475 \h </w:instrText>
+            </w:r>
+            <w:r>
+              <w:rPr>
+                <w:noProof/>
+                <w:webHidden/>
+              </w:rPr>
+            </w:r>
+            <w:r>
+              <w:rPr>
+                <w:noProof/>
+                <w:webHidden/>
+              </w:rPr>
+              <w:fldChar w:fldCharType="separate"/>
+            </w:r>
+            <w:r>
+              <w:rPr>
+                <w:noProof/>
+                <w:webHidden/>
+              </w:rPr>
+              <w:t>13</w:t>
+            </w:r>
+            <w:r>
+              <w:rPr>
+                <w:noProof/>
+                <w:webHidden/>
+              </w:rPr>
+              <w:fldChar w:fldCharType="end"/>
+            </w:r>
+          </w:hyperlink>
+        </w:p>
+        <w:p>
+          <w:pPr>
+            <w:pStyle w:val="Sommario2"/>
+            <w:tabs>
+              <w:tab w:val="right" w:pos="9628"/>
+            </w:tabs>
+            <w:rPr>
+              <w:rFonts w:asciiTheme="minorHAnsi" w:hAnsiTheme="minorHAnsi" w:cstheme="minorBidi"/>
+              <w:noProof/>
+            </w:rPr>
+          </w:pPr>
+          <w:hyperlink w:anchor="_Toc118793476" w:history="1">
+            <w:r>
+              <w:rPr>
+                <w:rStyle w:val="Collegamentoipertestuale"/>
+                <w:noProof/>
+              </w:rPr>
+              <w:t>Utenti e sistemi esterni</w:t>
+            </w:r>
+            <w:r>
+              <w:rPr>
+                <w:noProof/>
+                <w:webHidden/>
+              </w:rPr>
+              <w:tab/>
+            </w:r>
+            <w:r>
+              <w:rPr>
+                <w:noProof/>
+                <w:webHidden/>
+              </w:rPr>
+              <w:fldChar w:fldCharType="begin"/>
+            </w:r>
+            <w:r>
+              <w:rPr>
+                <w:noProof/>
+                <w:webHidden/>
+              </w:rPr>
+              <w:instrText xml:space="preserve"> PAGEREF _Toc118793476 \h </w:instrText>
+            </w:r>
+            <w:r>
+              <w:rPr>
+                <w:noProof/>
+                <w:webHidden/>
+              </w:rPr>
+            </w:r>
+            <w:r>
+              <w:rPr>
+                <w:noProof/>
+                <w:webHidden/>
+              </w:rPr>
+              <w:fldChar w:fldCharType="separate"/>
+            </w:r>
+            <w:r>
+              <w:rPr>
+                <w:noProof/>
+                <w:webHidden/>
+              </w:rPr>
+              <w:t>13</w:t>
+            </w:r>
+            <w:r>
+              <w:rPr>
+                <w:noProof/>
+                <w:webHidden/>
+              </w:rPr>
+              <w:fldChar w:fldCharType="end"/>
+            </w:r>
+          </w:hyperlink>
+        </w:p>
+        <w:p>
+          <w:pPr>
+            <w:pStyle w:val="Sommario3"/>
+            <w:tabs>
+              <w:tab w:val="right" w:pos="9628"/>
+            </w:tabs>
+            <w:rPr>
+              <w:rFonts w:asciiTheme="minorHAnsi" w:hAnsiTheme="minorHAnsi" w:cstheme="minorBidi"/>
+              <w:noProof/>
+            </w:rPr>
+          </w:pPr>
+          <w:hyperlink w:anchor="_Toc118793477" w:history="1">
+            <w:r>
+              <w:rPr>
+                <w:rStyle w:val="Collegamentoipertestuale"/>
+                <w:noProof/>
+              </w:rPr>
+              <w:t>Utente anonimo</w:t>
+            </w:r>
+            <w:r>
+              <w:rPr>
+                <w:noProof/>
+                <w:webHidden/>
+              </w:rPr>
+              <w:tab/>
+            </w:r>
+            <w:r>
+              <w:rPr>
+                <w:noProof/>
+                <w:webHidden/>
+              </w:rPr>
+              <w:fldChar w:fldCharType="begin"/>
+            </w:r>
+            <w:r>
+              <w:rPr>
+                <w:noProof/>
+                <w:webHidden/>
+              </w:rPr>
+              <w:instrText xml:space="preserve"> PAGEREF _Toc118793477 \h </w:instrText>
+            </w:r>
+            <w:r>
+              <w:rPr>
+                <w:noProof/>
+                <w:webHidden/>
+              </w:rPr>
+            </w:r>
+            <w:r>
+              <w:rPr>
+                <w:noProof/>
+                <w:webHidden/>
+              </w:rPr>
+              <w:fldChar w:fldCharType="separate"/>
+            </w:r>
+            <w:r>
+              <w:rPr>
+                <w:noProof/>
+                <w:webHidden/>
+              </w:rPr>
+              <w:t>13</w:t>
+            </w:r>
+            <w:r>
+              <w:rPr>
+                <w:noProof/>
+                <w:webHidden/>
+              </w:rPr>
+              <w:fldChar w:fldCharType="end"/>
+            </w:r>
+          </w:hyperlink>
+        </w:p>
+        <w:p>
+          <w:pPr>
+            <w:pStyle w:val="Sommario3"/>
+            <w:tabs>
+              <w:tab w:val="right" w:pos="9628"/>
+            </w:tabs>
+            <w:rPr>
+              <w:rFonts w:asciiTheme="minorHAnsi" w:hAnsiTheme="minorHAnsi" w:cstheme="minorBidi"/>
+              <w:noProof/>
+            </w:rPr>
+          </w:pPr>
+          <w:hyperlink w:anchor="_Toc118793478" w:history="1">
+            <w:r>
+              <w:rPr>
+                <w:rStyle w:val="Collegamentoipertestuale"/>
+                <w:noProof/>
+              </w:rPr>
+              <w:t>Studente</w:t>
+            </w:r>
+            <w:r>
+              <w:rPr>
+                <w:noProof/>
+                <w:webHidden/>
+              </w:rPr>
+              <w:tab/>
+            </w:r>
+            <w:r>
+              <w:rPr>
+                <w:noProof/>
+                <w:webHidden/>
+              </w:rPr>
+              <w:fldChar w:fldCharType="begin"/>
+            </w:r>
+            <w:r>
+              <w:rPr>
+                <w:noProof/>
+                <w:webHidden/>
+              </w:rPr>
+              <w:instrText xml:space="preserve"> PAGEREF _Toc118793478 \h </w:instrText>
+            </w:r>
+            <w:r>
+              <w:rPr>
+                <w:noProof/>
+                <w:webHidden/>
+              </w:rPr>
+            </w:r>
+            <w:r>
+              <w:rPr>
+                <w:noProof/>
+                <w:webHidden/>
+              </w:rPr>
+              <w:fldChar w:fldCharType="separate"/>
+            </w:r>
+            <w:r>
+              <w:rPr>
+                <w:noProof/>
+                <w:webHidden/>
+              </w:rPr>
+              <w:t>13</w:t>
+            </w:r>
+            <w:r>
+              <w:rPr>
+                <w:noProof/>
+                <w:webHidden/>
+              </w:rPr>
+              <w:fldChar w:fldCharType="end"/>
+            </w:r>
+          </w:hyperlink>
+        </w:p>
+        <w:p>
+          <w:pPr>
+            <w:pStyle w:val="Sommario3"/>
+            <w:tabs>
+              <w:tab w:val="right" w:pos="9628"/>
+            </w:tabs>
+            <w:rPr>
+              <w:rFonts w:asciiTheme="minorHAnsi" w:hAnsiTheme="minorHAnsi" w:cstheme="minorBidi"/>
+              <w:noProof/>
+            </w:rPr>
+          </w:pPr>
+          <w:hyperlink w:anchor="_Toc118793479" w:history="1">
+            <w:r>
+              <w:rPr>
+                <w:rStyle w:val="Collegamentoipertestuale"/>
+                <w:noProof/>
+              </w:rPr>
+              <w:t>Docente</w:t>
+            </w:r>
+            <w:r>
+              <w:rPr>
+                <w:noProof/>
+                <w:webHidden/>
+              </w:rPr>
+              <w:tab/>
+            </w:r>
+            <w:r>
+              <w:rPr>
+                <w:noProof/>
+                <w:webHidden/>
+              </w:rPr>
+              <w:fldChar w:fldCharType="begin"/>
+            </w:r>
+            <w:r>
+              <w:rPr>
+                <w:noProof/>
+                <w:webHidden/>
+              </w:rPr>
+              <w:instrText xml:space="preserve"> PAGEREF _Toc118793479 \h </w:instrText>
+            </w:r>
+            <w:r>
+              <w:rPr>
+                <w:noProof/>
+                <w:webHidden/>
+              </w:rPr>
+            </w:r>
+            <w:r>
+              <w:rPr>
+                <w:noProof/>
+                <w:webHidden/>
+              </w:rPr>
+              <w:fldChar w:fldCharType="separate"/>
+            </w:r>
+            <w:r>
+              <w:rPr>
+                <w:noProof/>
+                <w:webHidden/>
+              </w:rPr>
+              <w:t>13</w:t>
+            </w:r>
+            <w:r>
+              <w:rPr>
+                <w:noProof/>
+                <w:webHidden/>
+              </w:rPr>
+              <w:fldChar w:fldCharType="end"/>
+            </w:r>
+          </w:hyperlink>
+        </w:p>
+        <w:p>
+          <w:pPr>
+            <w:pStyle w:val="Sommario3"/>
+            <w:tabs>
+              <w:tab w:val="right" w:pos="9628"/>
+            </w:tabs>
+            <w:rPr>
+              <w:rFonts w:asciiTheme="minorHAnsi" w:hAnsiTheme="minorHAnsi" w:cstheme="minorBidi"/>
+              <w:noProof/>
+            </w:rPr>
+          </w:pPr>
+          <w:hyperlink w:anchor="_Toc118793480" w:history="1">
+            <w:r>
+              <w:rPr>
+                <w:rStyle w:val="Collegamentoipertestuale"/>
+                <w:noProof/>
+              </w:rPr>
+              <w:t>Wolfram API</w:t>
+            </w:r>
+            <w:r>
+              <w:rPr>
+                <w:noProof/>
+                <w:webHidden/>
+              </w:rPr>
+              <w:tab/>
+            </w:r>
+            <w:r>
+              <w:rPr>
+                <w:noProof/>
+                <w:webHidden/>
+              </w:rPr>
+              <w:fldChar w:fldCharType="begin"/>
+            </w:r>
+            <w:r>
+              <w:rPr>
+                <w:noProof/>
+                <w:webHidden/>
+              </w:rPr>
+              <w:instrText xml:space="preserve"> PAGEREF _Toc118793480 \h </w:instrText>
+            </w:r>
+            <w:r>
+              <w:rPr>
+                <w:noProof/>
+                <w:webHidden/>
+              </w:rPr>
+            </w:r>
+            <w:r>
+              <w:rPr>
+                <w:noProof/>
+                <w:webHidden/>
+              </w:rPr>
+              <w:fldChar w:fldCharType="separate"/>
+            </w:r>
+            <w:r>
+              <w:rPr>
+                <w:noProof/>
+                <w:webHidden/>
+              </w:rPr>
+              <w:t>13</w:t>
+            </w:r>
+            <w:r>
+              <w:rPr>
+                <w:noProof/>
+                <w:webHidden/>
+              </w:rPr>
+              <w:fldChar w:fldCharType="end"/>
+            </w:r>
+          </w:hyperlink>
+        </w:p>
+        <w:p>
+          <w:pPr>
+            <w:pStyle w:val="Sommario3"/>
+            <w:tabs>
+              <w:tab w:val="right" w:pos="9628"/>
+            </w:tabs>
+            <w:rPr>
+              <w:rFonts w:asciiTheme="minorHAnsi" w:hAnsiTheme="minorHAnsi" w:cstheme="minorBidi"/>
+              <w:noProof/>
+            </w:rPr>
+          </w:pPr>
+          <w:hyperlink w:anchor="_Toc118793481" w:history="1">
+            <w:r>
+              <w:rPr>
+                <w:rStyle w:val="Collegamentoipertestuale"/>
+                <w:noProof/>
+              </w:rPr>
+              <w:t>Unitn API</w:t>
+            </w:r>
+            <w:r>
+              <w:rPr>
+                <w:noProof/>
+                <w:webHidden/>
+              </w:rPr>
+              <w:tab/>
+            </w:r>
+            <w:r>
+              <w:rPr>
+                <w:noProof/>
+                <w:webHidden/>
+              </w:rPr>
+              <w:fldChar w:fldCharType="begin"/>
+            </w:r>
+            <w:r>
+              <w:rPr>
+                <w:noProof/>
+                <w:webHidden/>
+              </w:rPr>
+              <w:instrText xml:space="preserve"> PAGEREF _Toc118793481 \h </w:instrText>
+            </w:r>
+            <w:r>
+              <w:rPr>
+                <w:noProof/>
+                <w:webHidden/>
+              </w:rPr>
+            </w:r>
+            <w:r>
+              <w:rPr>
+                <w:noProof/>
+                <w:webHidden/>
+              </w:rPr>
+              <w:fldChar w:fldCharType="separate"/>
+            </w:r>
+            <w:r>
+              <w:rPr>
+                <w:noProof/>
+                <w:webHidden/>
+              </w:rPr>
+              <w:t>13</w:t>
+            </w:r>
+            <w:r>
+              <w:rPr>
+                <w:noProof/>
+                <w:webHidden/>
+              </w:rPr>
+              <w:fldChar w:fldCharType="end"/>
+            </w:r>
+          </w:hyperlink>
+        </w:p>
+        <w:p>
+          <w:pPr>
+            <w:pStyle w:val="Sommario3"/>
+            <w:tabs>
+              <w:tab w:val="right" w:pos="9628"/>
+            </w:tabs>
+            <w:rPr>
+              <w:rFonts w:asciiTheme="minorHAnsi" w:hAnsiTheme="minorHAnsi" w:cstheme="minorBidi"/>
+              <w:noProof/>
+            </w:rPr>
+          </w:pPr>
+          <w:hyperlink w:anchor="_Toc118793482" w:history="1">
+            <w:r>
+              <w:rPr>
+                <w:rStyle w:val="Collegamentoipertestuale"/>
+                <w:noProof/>
+              </w:rPr>
+              <w:t>MongoDB API</w:t>
+            </w:r>
+            <w:r>
+              <w:rPr>
+                <w:noProof/>
+                <w:webHidden/>
+              </w:rPr>
+              <w:tab/>
+            </w:r>
+            <w:r>
+              <w:rPr>
+                <w:noProof/>
+                <w:webHidden/>
+              </w:rPr>
+              <w:fldChar w:fldCharType="begin"/>
+            </w:r>
+            <w:r>
+              <w:rPr>
+                <w:noProof/>
+                <w:webHidden/>
+              </w:rPr>
+              <w:instrText xml:space="preserve"> PAGEREF _Toc118793482 \h </w:instrText>
+            </w:r>
+            <w:r>
+              <w:rPr>
+                <w:noProof/>
+                <w:webHidden/>
+              </w:rPr>
+            </w:r>
+            <w:r>
+              <w:rPr>
+                <w:noProof/>
+                <w:webHidden/>
+              </w:rPr>
+              <w:fldChar w:fldCharType="separate"/>
+            </w:r>
+            <w:r>
+              <w:rPr>
+                <w:noProof/>
+                <w:webHidden/>
+              </w:rPr>
+              <w:t>13</w:t>
+            </w:r>
+            <w:r>
+              <w:rPr>
+                <w:noProof/>
+                <w:webHidden/>
+              </w:rPr>
+              <w:fldChar w:fldCharType="end"/>
+            </w:r>
+          </w:hyperlink>
+        </w:p>
+        <w:p>
+          <w:pPr>
+            <w:pStyle w:val="Sommario2"/>
+            <w:tabs>
+              <w:tab w:val="right" w:pos="9628"/>
+            </w:tabs>
+            <w:rPr>
+              <w:rFonts w:asciiTheme="minorHAnsi" w:hAnsiTheme="minorHAnsi" w:cstheme="minorBidi"/>
+              <w:noProof/>
+            </w:rPr>
+          </w:pPr>
+          <w:hyperlink w:anchor="_Toc118793483" w:history="1">
+            <w:r>
+              <w:rPr>
+                <w:rStyle w:val="Collegamentoipertestuale"/>
+                <w:noProof/>
+              </w:rPr>
+              <w:t>Diagramma di contesto</w:t>
+            </w:r>
+            <w:r>
+              <w:rPr>
+                <w:noProof/>
+                <w:webHidden/>
+              </w:rPr>
+              <w:tab/>
+            </w:r>
+            <w:r>
+              <w:rPr>
+                <w:noProof/>
+                <w:webHidden/>
+              </w:rPr>
+              <w:fldChar w:fldCharType="begin"/>
+            </w:r>
+            <w:r>
+              <w:rPr>
+                <w:noProof/>
+                <w:webHidden/>
+              </w:rPr>
+              <w:instrText xml:space="preserve"> PAGEREF _Toc118793483 \h </w:instrText>
+            </w:r>
+            <w:r>
+              <w:rPr>
+                <w:noProof/>
+                <w:webHidden/>
+              </w:rPr>
+            </w:r>
+            <w:r>
+              <w:rPr>
+                <w:noProof/>
+                <w:webHidden/>
+              </w:rPr>
+              <w:fldChar w:fldCharType="separate"/>
+            </w:r>
+            <w:r>
+              <w:rPr>
+                <w:noProof/>
+                <w:webHidden/>
+              </w:rPr>
+              <w:t>14</w:t>
+            </w:r>
+            <w:r>
+              <w:rPr>
+                <w:noProof/>
+                <w:webHidden/>
+              </w:rPr>
+              <w:fldChar w:fldCharType="end"/>
             </w:r>
           </w:hyperlink>
         </w:p>
@@ -1380,12 +2587,12 @@
       <w:pPr>
         <w:pStyle w:val="Titolo1"/>
       </w:pPr>
-      <w:bookmarkStart w:id="0" w:name="_heading=h.gjdgxs" w:colFirst="0" w:colLast="0"/>
-      <w:bookmarkEnd w:id="0"/>
+      <w:bookmarkStart w:id="0" w:name="_Toc118793457"/>
       <w:r>
         <w:lastRenderedPageBreak/>
         <w:t>Scopo del documento</w:t>
       </w:r>
+      <w:bookmarkEnd w:id="0"/>
     </w:p>
     <w:p>
       <w:r>
@@ -1396,11 +2603,11 @@
       <w:pPr>
         <w:pStyle w:val="Titolo1"/>
       </w:pPr>
-      <w:bookmarkStart w:id="1" w:name="_heading=h.30j0zll" w:colFirst="0" w:colLast="0"/>
+      <w:bookmarkStart w:id="1" w:name="_Toc118793458"/>
+      <w:r>
+        <w:t>Requisiti funzionali</w:t>
+      </w:r>
       <w:bookmarkEnd w:id="1"/>
-      <w:r>
-        <w:t>Requisiti funzionali</w:t>
-      </w:r>
     </w:p>
     <w:p>
       <w:r>
@@ -1411,11 +2618,11 @@
       <w:pPr>
         <w:pStyle w:val="Titolo2"/>
       </w:pPr>
-      <w:bookmarkStart w:id="2" w:name="_heading=h.1fob9te" w:colFirst="0" w:colLast="0"/>
+      <w:bookmarkStart w:id="2" w:name="_Toc118793459"/>
+      <w:r>
+        <w:t>Accesso alla piattaforma</w:t>
+      </w:r>
       <w:bookmarkEnd w:id="2"/>
-      <w:r>
-        <w:t>Accesso alla piattaforma</w:t>
-      </w:r>
     </w:p>
     <w:p>
       <w:r>
@@ -1515,35 +2722,7 @@
         <w:rPr>
           <w:color w:val="000000"/>
         </w:rPr>
-        <w:t xml:space="preserve">Attesa della terminazione della procedura di accesso tramite API </w:t>
-      </w:r>
-      <w:proofErr w:type="spellStart"/>
-      <w:r>
-        <w:rPr>
-          <w:color w:val="000000"/>
-        </w:rPr>
-        <w:t>Unitn</w:t>
-      </w:r>
-      <w:proofErr w:type="spellEnd"/>
-      <w:r>
-        <w:rPr>
-          <w:color w:val="000000"/>
-        </w:rPr>
-        <w:t xml:space="preserve"> [</w:t>
-      </w:r>
-      <w:proofErr w:type="spellStart"/>
-      <w:r>
-        <w:rPr>
-          <w:color w:val="000000"/>
-        </w:rPr>
-        <w:t>exception</w:t>
-      </w:r>
-      <w:proofErr w:type="spellEnd"/>
-      <w:r>
-        <w:rPr>
-          <w:color w:val="000000"/>
-        </w:rPr>
-        <w:t xml:space="preserve"> 1]</w:t>
+        <w:t>Attesa della terminazione della procedura di accesso tramite API Unitn [exception 1]</w:t>
       </w:r>
     </w:p>
     <w:p>
@@ -1565,49 +2744,7 @@
         <w:rPr>
           <w:color w:val="000000"/>
         </w:rPr>
-        <w:t xml:space="preserve">Se la procedura di accesso è andata a buon fine viene determinato dai dati ricevuti in risposta dalle API </w:t>
-      </w:r>
-      <w:proofErr w:type="spellStart"/>
-      <w:r>
-        <w:rPr>
-          <w:color w:val="000000"/>
-        </w:rPr>
-        <w:t>Unitn</w:t>
-      </w:r>
-      <w:proofErr w:type="spellEnd"/>
-      <w:r>
-        <w:rPr>
-          <w:color w:val="000000"/>
-        </w:rPr>
-        <w:t xml:space="preserve"> il ruolo dell’utente che ha appena effettuato il </w:t>
-      </w:r>
-      <w:proofErr w:type="spellStart"/>
-      <w:r>
-        <w:rPr>
-          <w:color w:val="000000"/>
-        </w:rPr>
-        <w:t>sign</w:t>
-      </w:r>
-      <w:proofErr w:type="spellEnd"/>
-      <w:r>
-        <w:rPr>
-          <w:color w:val="000000"/>
-        </w:rPr>
-        <w:t xml:space="preserve"> in [</w:t>
-      </w:r>
-      <w:proofErr w:type="spellStart"/>
-      <w:r>
-        <w:rPr>
-          <w:color w:val="000000"/>
-        </w:rPr>
-        <w:t>exception</w:t>
-      </w:r>
-      <w:proofErr w:type="spellEnd"/>
-      <w:r>
-        <w:rPr>
-          <w:color w:val="000000"/>
-        </w:rPr>
-        <w:t xml:space="preserve"> 2]</w:t>
+        <w:t>Se la procedura di accesso è andata a buon fine viene determinato dai dati ricevuti in risposta dalle API Unitn il ruolo dell’utente che ha appena effettuato il sign in [exception 2]</w:t>
       </w:r>
     </w:p>
     <w:p>
@@ -1628,35 +2765,7 @@
         <w:rPr>
           <w:color w:val="000000"/>
         </w:rPr>
-        <w:t xml:space="preserve">Una volta determinato il ruolo e l’indirizzo di posta elettronica dell’utente si caricano dal back-end dell’applicazione i dati della sua pagina front-end e si segnala all’utente (ora studente o docente) la conferma di </w:t>
-      </w:r>
-      <w:proofErr w:type="spellStart"/>
-      <w:r>
-        <w:rPr>
-          <w:color w:val="000000"/>
-        </w:rPr>
-        <w:t>sign</w:t>
-      </w:r>
-      <w:proofErr w:type="spellEnd"/>
-      <w:r>
-        <w:rPr>
-          <w:color w:val="000000"/>
-        </w:rPr>
-        <w:t xml:space="preserve"> in [</w:t>
-      </w:r>
-      <w:proofErr w:type="spellStart"/>
-      <w:r>
-        <w:rPr>
-          <w:color w:val="000000"/>
-        </w:rPr>
-        <w:t>exception</w:t>
-      </w:r>
-      <w:proofErr w:type="spellEnd"/>
-      <w:r>
-        <w:rPr>
-          <w:color w:val="000000"/>
-        </w:rPr>
-        <w:t xml:space="preserve"> 3] [extension 1]</w:t>
+        <w:t>Una volta determinato il ruolo e l’indirizzo di posta elettronica dell’utente si caricano dal back-end dell’applicazione i dati della sua pagina front-end e si segnala all’utente (ora studente o docente) la conferma di sign in [exception 3] [extension 1]</w:t>
       </w:r>
     </w:p>
     <w:p>
@@ -1683,35 +2792,7 @@
         <w:rPr>
           <w:color w:val="000000"/>
         </w:rPr>
-        <w:t>[</w:t>
-      </w:r>
-      <w:proofErr w:type="spellStart"/>
-      <w:r>
-        <w:rPr>
-          <w:color w:val="000000"/>
-        </w:rPr>
-        <w:t>exception</w:t>
-      </w:r>
-      <w:proofErr w:type="spellEnd"/>
-      <w:r>
-        <w:rPr>
-          <w:color w:val="000000"/>
-        </w:rPr>
-        <w:t xml:space="preserve"> 1] se il risultato della procedura di accesso fornito dalle API </w:t>
-      </w:r>
-      <w:proofErr w:type="spellStart"/>
-      <w:r>
-        <w:rPr>
-          <w:color w:val="000000"/>
-        </w:rPr>
-        <w:t>Unitn</w:t>
-      </w:r>
-      <w:proofErr w:type="spellEnd"/>
-      <w:r>
-        <w:rPr>
-          <w:color w:val="000000"/>
-        </w:rPr>
-        <w:t xml:space="preserve"> corrisponde ad un accesso non valido, questo viene segnalato all’utente anonimo e la procedura di accesso termina fino ad un successivo tentativo dell’utente</w:t>
+        <w:t>[exception 1] se il risultato della procedura di accesso fornito dalle API Unitn corrisponde ad un accesso non valido, questo viene segnalato all’utente anonimo e la procedura di accesso termina fino ad un successivo tentativo dell’utente</w:t>
       </w:r>
     </w:p>
     <w:p>
@@ -1733,68 +2814,26 @@
         <w:rPr>
           <w:color w:val="000000"/>
         </w:rPr>
-        <w:t>[</w:t>
-      </w:r>
-      <w:proofErr w:type="spellStart"/>
+        <w:t xml:space="preserve">[exception 2] se l’utente che ha effettuato il sign in non ha un ruolo valido rispetto a quelli previsti per la piattaforma Solve.it (ossia non è né uno studente </w:t>
+      </w:r>
       <w:r>
         <w:rPr>
           <w:color w:val="000000"/>
         </w:rPr>
-        <w:t>exception</w:t>
-      </w:r>
-      <w:proofErr w:type="spellEnd"/>
+        <w:t>né</w:t>
+      </w:r>
       <w:r>
         <w:rPr>
           <w:color w:val="000000"/>
         </w:rPr>
-        <w:t xml:space="preserve"> 2] se l’utente che ha effettuato il </w:t>
-      </w:r>
-      <w:proofErr w:type="spellStart"/>
+        <w:t xml:space="preserve"> un </w:t>
+      </w:r>
       <w:r>
         <w:rPr>
           <w:color w:val="000000"/>
         </w:rPr>
-        <w:t>sign</w:t>
-      </w:r>
-      <w:proofErr w:type="spellEnd"/>
-      <w:r>
-        <w:rPr>
-          <w:color w:val="000000"/>
-        </w:rPr>
-        <w:t xml:space="preserve"> in non ha un ruolo valido rispetto a quelli previsti per la piattaforma Solve.it (ossia non è né uno studente </w:t>
-      </w:r>
-      <w:r>
-        <w:rPr>
-          <w:color w:val="000000"/>
-        </w:rPr>
-        <w:t>né</w:t>
-      </w:r>
-      <w:r>
-        <w:rPr>
-          <w:color w:val="000000"/>
-        </w:rPr>
-        <w:t xml:space="preserve"> un </w:t>
-      </w:r>
-      <w:r>
-        <w:rPr>
-          <w:color w:val="000000"/>
-        </w:rPr>
         <w:lastRenderedPageBreak/>
-        <w:t xml:space="preserve">docente dell’ateneo) viene terminata la procedura di </w:t>
-      </w:r>
-      <w:proofErr w:type="spellStart"/>
-      <w:r>
-        <w:rPr>
-          <w:color w:val="000000"/>
-        </w:rPr>
-        <w:t>sign</w:t>
-      </w:r>
-      <w:proofErr w:type="spellEnd"/>
-      <w:r>
-        <w:rPr>
-          <w:color w:val="000000"/>
-        </w:rPr>
-        <w:t xml:space="preserve"> in e segnalato all’utente anonimo che con le date credenziali non può effettuare l’accesso</w:t>
+        <w:t>docente dell’ateneo) viene terminata la procedura di sign in e segnalato all’utente anonimo che con le date credenziali non può effettuare l’accesso</w:t>
       </w:r>
     </w:p>
     <w:p>
@@ -1815,35 +2854,7 @@
         <w:rPr>
           <w:color w:val="000000"/>
         </w:rPr>
-        <w:t>[</w:t>
-      </w:r>
-      <w:proofErr w:type="spellStart"/>
-      <w:r>
-        <w:rPr>
-          <w:color w:val="000000"/>
-        </w:rPr>
-        <w:t>exception</w:t>
-      </w:r>
-      <w:proofErr w:type="spellEnd"/>
-      <w:r>
-        <w:rPr>
-          <w:color w:val="000000"/>
-        </w:rPr>
-        <w:t xml:space="preserve"> 3] se il docente o lo studente che hanno appena svolto il </w:t>
-      </w:r>
-      <w:proofErr w:type="spellStart"/>
-      <w:r>
-        <w:rPr>
-          <w:color w:val="000000"/>
-        </w:rPr>
-        <w:t>sign</w:t>
-      </w:r>
-      <w:proofErr w:type="spellEnd"/>
-      <w:r>
-        <w:rPr>
-          <w:color w:val="000000"/>
-        </w:rPr>
-        <w:t xml:space="preserve"> in non erano ancora registrati tra gli utenti della piattaforma vengono registrati in automatico al lato back-end dell’applicazione</w:t>
+        <w:t>[exception 3] se il docente o lo studente che hanno appena svolto il sign in non erano ancora registrati tra gli utenti della piattaforma vengono registrati in automatico al lato back-end dell’applicazione</w:t>
       </w:r>
     </w:p>
     <w:p>
@@ -1869,21 +2880,7 @@
         <w:rPr>
           <w:color w:val="000000"/>
         </w:rPr>
-        <w:t>[extension 1] se il docente o lo studente che hanno effettuato l’accesso alla piattaforma sono utenti appena registrati (come da [</w:t>
-      </w:r>
-      <w:proofErr w:type="spellStart"/>
-      <w:r>
-        <w:rPr>
-          <w:color w:val="000000"/>
-        </w:rPr>
-        <w:t>exception</w:t>
-      </w:r>
-      <w:proofErr w:type="spellEnd"/>
-      <w:r>
-        <w:rPr>
-          <w:color w:val="000000"/>
-        </w:rPr>
-        <w:t xml:space="preserve"> 3]) viene associato a loro un profilo vuoto, ossia senza azioni pregresse svolte (ad esempio iscrizioni a corsi, creazione di corsi, consegne di esercitazioni, ecc.). Inoltre viene mostrato all’utente un messaggio di benvenuto alla piattaforma con un cenno alle principali funzionalità (in maniera condizionale al fatto che l’utente sia un docente o uno studente) </w:t>
+        <w:t xml:space="preserve">[extension 1] se il docente o lo studente che hanno effettuato l’accesso alla piattaforma sono utenti appena registrati (come da [exception 3]) viene associato a loro un profilo vuoto, ossia senza azioni pregresse svolte (ad esempio iscrizioni a corsi, creazione di corsi, consegne di esercitazioni, ecc.). Inoltre viene mostrato all’utente un messaggio di benvenuto alla piattaforma con un cenno alle principali funzionalità (in maniera condizionale al fatto che l’utente sia un docente o uno studente) </w:t>
       </w:r>
     </w:p>
     <w:p>
@@ -1894,26 +2891,18 @@
         <w:t>Qui sarebbe utile un diagramma appropriato</w:t>
       </w:r>
       <w:r>
-        <w:t xml:space="preserve"> (tipo state machine) per descrivere il processo complessivo di </w:t>
-      </w:r>
-      <w:proofErr w:type="spellStart"/>
-      <w:r>
-        <w:t>sign</w:t>
-      </w:r>
-      <w:proofErr w:type="spellEnd"/>
-      <w:r>
-        <w:t xml:space="preserve"> in</w:t>
+        <w:t xml:space="preserve"> (tipo state machine) per descrivere il processo complessivo di sign in</w:t>
       </w:r>
     </w:p>
     <w:p>
       <w:pPr>
         <w:pStyle w:val="Titolo2"/>
       </w:pPr>
-      <w:bookmarkStart w:id="3" w:name="_heading=h.3znysh7" w:colFirst="0" w:colLast="0"/>
+      <w:bookmarkStart w:id="3" w:name="_Toc118793460"/>
+      <w:r>
+        <w:t>Gestione dei corsi (lato docente)</w:t>
+      </w:r>
       <w:bookmarkEnd w:id="3"/>
-      <w:r>
-        <w:t>Gestione dei corsi (lato docente)</w:t>
-      </w:r>
     </w:p>
     <w:p>
       <w:r>
@@ -2004,11 +2993,11 @@
       <w:pPr>
         <w:pStyle w:val="Titolo3"/>
       </w:pPr>
-      <w:bookmarkStart w:id="4" w:name="_heading=h.2et92p0" w:colFirst="0" w:colLast="0"/>
+      <w:bookmarkStart w:id="4" w:name="_Toc118793461"/>
+      <w:r>
+        <w:t>Creazione di un corso</w:t>
+      </w:r>
       <w:bookmarkEnd w:id="4"/>
-      <w:r>
-        <w:t>Creazione di un corso</w:t>
-      </w:r>
     </w:p>
     <w:p>
       <w:r>
@@ -2044,21 +3033,7 @@
         <w:rPr>
           <w:color w:val="000000"/>
         </w:rPr>
-        <w:t>Specifica del titolo del corso [</w:t>
-      </w:r>
-      <w:proofErr w:type="spellStart"/>
-      <w:r>
-        <w:rPr>
-          <w:color w:val="000000"/>
-        </w:rPr>
-        <w:t>exception</w:t>
-      </w:r>
-      <w:proofErr w:type="spellEnd"/>
-      <w:r>
-        <w:rPr>
-          <w:color w:val="000000"/>
-        </w:rPr>
-        <w:t xml:space="preserve"> 1]</w:t>
+        <w:t>Specifica del titolo del corso [exception 1]</w:t>
       </w:r>
     </w:p>
     <w:p>
@@ -2079,21 +3054,7 @@
         <w:rPr>
           <w:color w:val="000000"/>
         </w:rPr>
-        <w:t>Specifica dell’abstract del corso [</w:t>
-      </w:r>
-      <w:proofErr w:type="spellStart"/>
-      <w:r>
-        <w:rPr>
-          <w:color w:val="000000"/>
-        </w:rPr>
-        <w:t>exception</w:t>
-      </w:r>
-      <w:proofErr w:type="spellEnd"/>
-      <w:r>
-        <w:rPr>
-          <w:color w:val="000000"/>
-        </w:rPr>
-        <w:t xml:space="preserve"> 2]</w:t>
+        <w:t>Specifica dell’abstract del corso [exception 2]</w:t>
       </w:r>
     </w:p>
     <w:p>
@@ -2120,21 +3081,7 @@
         <w:rPr>
           <w:color w:val="000000"/>
         </w:rPr>
-        <w:t>[</w:t>
-      </w:r>
-      <w:proofErr w:type="spellStart"/>
-      <w:r>
-        <w:rPr>
-          <w:color w:val="000000"/>
-        </w:rPr>
-        <w:t>exception</w:t>
-      </w:r>
-      <w:proofErr w:type="spellEnd"/>
-      <w:r>
-        <w:rPr>
-          <w:color w:val="000000"/>
-        </w:rPr>
-        <w:t xml:space="preserve"> 1] fin tanto che il docente non specifica un titolo per il corso in creazione oppure il titolo del corso specificato non è univoco tra i corsi del docente (un corso è identificato dalla coppia (nome del corso, docente)) la conferma di creazione del corso non è concessa</w:t>
+        <w:t>[exception 1] fin tanto che il docente non specifica un titolo per il corso in creazione oppure il titolo del corso specificato non è univoco tra i corsi del docente (un corso è identificato dalla coppia (nome del corso, docente)) la conferma di creazione del corso non è concessa</w:t>
       </w:r>
     </w:p>
     <w:p>
@@ -2155,73 +3102,59 @@
         <w:rPr>
           <w:color w:val="000000"/>
         </w:rPr>
-        <w:t>[</w:t>
-      </w:r>
-      <w:proofErr w:type="spellStart"/>
-      <w:r>
-        <w:rPr>
-          <w:color w:val="000000"/>
-        </w:rPr>
-        <w:t>exception</w:t>
-      </w:r>
-      <w:proofErr w:type="spellEnd"/>
-      <w:r>
-        <w:rPr>
-          <w:color w:val="000000"/>
-        </w:rPr>
-        <w:t xml:space="preserve"> 2] se il docente non fornisce un testo per l’abstract del corso (ossia lascia il relativo campo testuale vuoto) al corso non è associato alcun abstract</w:t>
+        <w:t>[exception 2] se il docente non fornisce un testo per l’abstract del corso (ossia lascia il relativo campo testuale vuoto) al corso non è associato alcun abstract</w:t>
       </w:r>
     </w:p>
     <w:p>
       <w:pPr>
         <w:pStyle w:val="Titolo3"/>
       </w:pPr>
-      <w:bookmarkStart w:id="5" w:name="_heading=h.tyjcwt" w:colFirst="0" w:colLast="0"/>
-      <w:bookmarkEnd w:id="5"/>
+      <w:bookmarkStart w:id="5" w:name="_Toc118793462"/>
       <w:r>
         <w:lastRenderedPageBreak/>
         <w:t>Visualizzazione di un corso e dei suoi contenuti</w:t>
       </w:r>
+      <w:bookmarkEnd w:id="5"/>
     </w:p>
     <w:p>
       <w:pPr>
         <w:pStyle w:val="Titolo3"/>
       </w:pPr>
-      <w:bookmarkStart w:id="6" w:name="_heading=h.3dy6vkm" w:colFirst="0" w:colLast="0"/>
+      <w:bookmarkStart w:id="6" w:name="_Toc118793463"/>
+      <w:r>
+        <w:t>Caricamento di una risorsa in un corso</w:t>
+      </w:r>
       <w:bookmarkEnd w:id="6"/>
-      <w:r>
-        <w:t>Caricamento di una risorsa in un corso</w:t>
-      </w:r>
     </w:p>
     <w:p>
       <w:pPr>
         <w:pStyle w:val="Titolo3"/>
       </w:pPr>
-      <w:bookmarkStart w:id="7" w:name="_heading=h.1t3h5sf" w:colFirst="0" w:colLast="0"/>
+      <w:bookmarkStart w:id="7" w:name="_Toc118793464"/>
+      <w:r>
+        <w:t>Eliminazione dei contenuti di un corso</w:t>
+      </w:r>
       <w:bookmarkEnd w:id="7"/>
-      <w:r>
-        <w:t>Eliminazione dei contenuti di un corso</w:t>
-      </w:r>
     </w:p>
     <w:p>
       <w:pPr>
         <w:pStyle w:val="Titolo3"/>
       </w:pPr>
-      <w:bookmarkStart w:id="8" w:name="_heading=h.4d34og8" w:colFirst="0" w:colLast="0"/>
+      <w:bookmarkStart w:id="8" w:name="_Toc118793465"/>
+      <w:r>
+        <w:t>Eliminazione di un corso</w:t>
+      </w:r>
       <w:bookmarkEnd w:id="8"/>
-      <w:r>
-        <w:t>Eliminazione di un corso</w:t>
-      </w:r>
     </w:p>
     <w:p>
       <w:pPr>
         <w:pStyle w:val="Titolo2"/>
       </w:pPr>
-      <w:bookmarkStart w:id="9" w:name="_heading=h.2s8eyo1" w:colFirst="0" w:colLast="0"/>
+      <w:bookmarkStart w:id="9" w:name="_Toc118793466"/>
+      <w:r>
+        <w:t>Visualizzazione di un elenco di corsi</w:t>
+      </w:r>
       <w:bookmarkEnd w:id="9"/>
-      <w:r>
-        <w:t>Visualizzazione di un elenco di corsi</w:t>
-      </w:r>
     </w:p>
     <w:p>
       <w:r>
@@ -2269,11 +3202,11 @@
       <w:pPr>
         <w:pStyle w:val="Titolo2"/>
       </w:pPr>
-      <w:bookmarkStart w:id="10" w:name="_heading=h.17dp8vu" w:colFirst="0" w:colLast="0"/>
+      <w:bookmarkStart w:id="10" w:name="_Toc118793467"/>
+      <w:r>
+        <w:t>Modifica attributi dei contenuti di un corso</w:t>
+      </w:r>
       <w:bookmarkEnd w:id="10"/>
-      <w:r>
-        <w:t>Modifica attributi dei contenuti di un corso</w:t>
-      </w:r>
     </w:p>
     <w:p>
       <w:r>
@@ -2394,21 +3327,7 @@
           <w:color w:val="000000"/>
         </w:rPr>
         <w:lastRenderedPageBreak/>
-        <w:t>[</w:t>
-      </w:r>
-      <w:proofErr w:type="spellStart"/>
-      <w:r>
-        <w:rPr>
-          <w:color w:val="000000"/>
-        </w:rPr>
-        <w:t>exception</w:t>
-      </w:r>
-      <w:proofErr w:type="spellEnd"/>
-      <w:r>
-        <w:rPr>
-          <w:color w:val="000000"/>
-        </w:rPr>
-        <w:t xml:space="preserve"> 1]: lo studente può leggere il testo della risposta solo in un momento successivo alla data di pubblicazione dell’esercitazione</w:t>
+        <w:t>[exception 1]: lo studente può leggere il testo della risposta solo in un momento successivo alla data di pubblicazione dell’esercitazione</w:t>
       </w:r>
     </w:p>
     <w:p>
@@ -2429,44 +3348,25 @@
         <w:rPr>
           <w:color w:val="000000"/>
         </w:rPr>
-        <w:t>[</w:t>
-      </w:r>
-      <w:proofErr w:type="spellStart"/>
-      <w:r>
-        <w:rPr>
-          <w:color w:val="000000"/>
-        </w:rPr>
-        <w:t>exception</w:t>
-      </w:r>
-      <w:proofErr w:type="spellEnd"/>
-      <w:r>
-        <w:rPr>
-          <w:color w:val="000000"/>
-        </w:rPr>
-        <w:t xml:space="preserve"> 2]: lo studente può fornire la risposta solo in un momento successivo alla data di pubblicazione e precedente alla data di scadenza dell’esercitazione</w:t>
-      </w:r>
-    </w:p>
-    <w:p>
-      <w:r>
-        <w:t>[</w:t>
-      </w:r>
-      <w:proofErr w:type="spellStart"/>
-      <w:r>
-        <w:t>exception</w:t>
-      </w:r>
-      <w:proofErr w:type="spellEnd"/>
-      <w:r>
-        <w:t xml:space="preserve"> 3]: lo studente può prendere visione della spiegazione della risposta solo in un momento successivo alla data di scadenza dell’esercitazione</w:t>
+        <w:t>[exception 2]: lo studente può fornire la risposta solo in un momento successivo alla data di pubblicazione e precedente alla data di scadenza dell’esercitazione</w:t>
+      </w:r>
+    </w:p>
+    <w:p>
+      <w:r>
+        <w:t>[exception 3]: lo studente può prendere visione della spiegazione della risposta solo in un momento successivo alla data di scadenza dell’esercitazione</w:t>
       </w:r>
     </w:p>
     <w:p>
       <w:pPr>
         <w:pStyle w:val="Titolo2"/>
       </w:pPr>
-      <w:bookmarkStart w:id="11" w:name="_heading=h.3rdcrjn" w:colFirst="0" w:colLast="0"/>
+      <w:bookmarkStart w:id="11" w:name="_Toc118793468"/>
+      <w:r>
+        <w:t>Creazione di un’esercitazione</w:t>
+      </w:r>
       <w:bookmarkEnd w:id="11"/>
       <w:r>
-        <w:t xml:space="preserve">Creazione di un’esercitazione </w:t>
+        <w:t xml:space="preserve"> </w:t>
       </w:r>
     </w:p>
     <w:p>
@@ -2587,21 +3487,7 @@
         <w:rPr>
           <w:color w:val="000000"/>
         </w:rPr>
-        <w:t>[</w:t>
-      </w:r>
-      <w:proofErr w:type="spellStart"/>
-      <w:r>
-        <w:rPr>
-          <w:color w:val="000000"/>
-        </w:rPr>
-        <w:t>exception</w:t>
-      </w:r>
-      <w:proofErr w:type="spellEnd"/>
-      <w:r>
-        <w:rPr>
-          <w:color w:val="000000"/>
-        </w:rPr>
-        <w:t xml:space="preserve"> 1]: lo studente può leggere il testo della risposta solo in un momento successivo alla data di pubblicazione dell’esercitazione</w:t>
+        <w:t>[exception 1]: lo studente può leggere il testo della risposta solo in un momento successivo alla data di pubblicazione dell’esercitazione</w:t>
       </w:r>
     </w:p>
     <w:p>
@@ -2623,21 +3509,7 @@
         <w:rPr>
           <w:color w:val="000000"/>
         </w:rPr>
-        <w:t>[</w:t>
-      </w:r>
-      <w:proofErr w:type="spellStart"/>
-      <w:r>
-        <w:rPr>
-          <w:color w:val="000000"/>
-        </w:rPr>
-        <w:t>exception</w:t>
-      </w:r>
-      <w:proofErr w:type="spellEnd"/>
-      <w:r>
-        <w:rPr>
-          <w:color w:val="000000"/>
-        </w:rPr>
-        <w:t xml:space="preserve"> 2]: lo studente può fornire la risposta solo in un momento successivo alla data di pubblicazione e precedente alla data di scadenza dell’esercitazione</w:t>
+        <w:t>[exception 2]: lo studente può fornire la risposta solo in un momento successivo alla data di pubblicazione e precedente alla data di scadenza dell’esercitazione</w:t>
       </w:r>
     </w:p>
     <w:p>
@@ -2658,21 +3530,7 @@
         <w:rPr>
           <w:color w:val="000000"/>
         </w:rPr>
-        <w:t>[</w:t>
-      </w:r>
-      <w:proofErr w:type="spellStart"/>
-      <w:r>
-        <w:rPr>
-          <w:color w:val="000000"/>
-        </w:rPr>
-        <w:t>exception</w:t>
-      </w:r>
-      <w:proofErr w:type="spellEnd"/>
-      <w:r>
-        <w:rPr>
-          <w:color w:val="000000"/>
-        </w:rPr>
-        <w:t xml:space="preserve"> 3]: lo studente può prendere visione della spiegazione della risposta solo in un momento successivo alla data di scadenza dell’esercitazione</w:t>
+        <w:t>[exception 3]: lo studente può prendere visione della spiegazione della risposta solo in un momento successivo alla data di scadenza dell’esercitazione</w:t>
       </w:r>
     </w:p>
     <w:p>
@@ -2682,15 +3540,7 @@
     </w:p>
     <w:p>
       <w:r>
-        <w:t xml:space="preserve">RIASSUNTO: Questo use case descrive come un docente crea </w:t>
-      </w:r>
-      <w:proofErr w:type="gramStart"/>
-      <w:r>
-        <w:t>un esercitazione</w:t>
-      </w:r>
-      <w:proofErr w:type="gramEnd"/>
-      <w:r>
-        <w:t xml:space="preserve"> all’interno di un corso</w:t>
+        <w:t>RIASSUNTO: Questo use case descrive come un docente crea un esercitazione all’interno di un corso</w:t>
       </w:r>
     </w:p>
     <w:p>
@@ -2739,23 +3589,7 @@
         <w:rPr>
           <w:color w:val="000000"/>
         </w:rPr>
-        <w:t xml:space="preserve">L’applicazione mostra al docente </w:t>
-      </w:r>
-      <w:proofErr w:type="spellStart"/>
-      <w:proofErr w:type="gramStart"/>
-      <w:r>
-        <w:rPr>
-          <w:color w:val="000000"/>
-        </w:rPr>
-        <w:t>un apposita</w:t>
-      </w:r>
-      <w:proofErr w:type="spellEnd"/>
-      <w:proofErr w:type="gramEnd"/>
-      <w:r>
-        <w:rPr>
-          <w:color w:val="000000"/>
-        </w:rPr>
-        <w:t xml:space="preserve"> interfaccia per la creazione di un’esercitazione</w:t>
+        <w:t>L’applicazione mostra al docente un apposita interfaccia per la creazione di un’esercitazione</w:t>
       </w:r>
     </w:p>
     <w:p>
@@ -2777,21 +3611,7 @@
         <w:rPr>
           <w:color w:val="000000"/>
         </w:rPr>
-        <w:t>Il docente specifica nei relativi campi le date di pubblicazione dell’esercitazione e della soluzione [</w:t>
-      </w:r>
-      <w:proofErr w:type="spellStart"/>
-      <w:r>
-        <w:rPr>
-          <w:color w:val="000000"/>
-        </w:rPr>
-        <w:t>exception</w:t>
-      </w:r>
-      <w:proofErr w:type="spellEnd"/>
-      <w:r>
-        <w:rPr>
-          <w:color w:val="000000"/>
-        </w:rPr>
-        <w:t xml:space="preserve"> 1]</w:t>
+        <w:t>Il docente specifica nei relativi campi le date di pubblicazione dell’esercitazione e della soluzione [exception 1]</w:t>
       </w:r>
     </w:p>
     <w:p>
@@ -2814,21 +3634,7 @@
           <w:color w:val="000000"/>
         </w:rPr>
         <w:lastRenderedPageBreak/>
-        <w:t xml:space="preserve">Il docente marca l’esercitazione come “d’esame” se lo ritiene </w:t>
-      </w:r>
-      <w:proofErr w:type="gramStart"/>
-      <w:r>
-        <w:rPr>
-          <w:color w:val="000000"/>
-        </w:rPr>
-        <w:t>opportuno  [</w:t>
-      </w:r>
-      <w:proofErr w:type="gramEnd"/>
-      <w:r>
-        <w:rPr>
-          <w:color w:val="000000"/>
-        </w:rPr>
-        <w:t>extension 1]</w:t>
+        <w:t>Il docente marca l’esercitazione come “d’esame” se lo ritiene opportuno  [extension 1]</w:t>
       </w:r>
     </w:p>
     <w:p>
@@ -2879,23 +3685,7 @@
           <w:color w:val="000000"/>
           <w:highlight w:val="yellow"/>
         </w:rPr>
-        <w:t>(</w:t>
-      </w:r>
-      <w:proofErr w:type="spellStart"/>
-      <w:r>
-        <w:rPr>
-          <w:color w:val="000000"/>
-          <w:highlight w:val="yellow"/>
-        </w:rPr>
-        <w:t>true</w:t>
-      </w:r>
-      <w:proofErr w:type="spellEnd"/>
-      <w:r>
-        <w:rPr>
-          <w:color w:val="000000"/>
-          <w:highlight w:val="yellow"/>
-        </w:rPr>
-        <w:t xml:space="preserve"> false, espressione o numerica)</w:t>
+        <w:t>(true false, espressione o numerica)</w:t>
       </w:r>
       <w:r>
         <w:rPr>
@@ -2954,21 +3744,7 @@
         <w:rPr>
           <w:color w:val="000000"/>
         </w:rPr>
-        <w:t>[</w:t>
-      </w:r>
-      <w:proofErr w:type="spellStart"/>
-      <w:r>
-        <w:rPr>
-          <w:color w:val="000000"/>
-        </w:rPr>
-        <w:t>exception</w:t>
-      </w:r>
-      <w:proofErr w:type="spellEnd"/>
-      <w:r>
-        <w:rPr>
-          <w:color w:val="000000"/>
-        </w:rPr>
-        <w:t xml:space="preserve"> 1] Le date devono essere successive a quelle di creazione dell’esercitazione</w:t>
+        <w:t>[exception 1] Le date devono essere successive a quelle di creazione dell’esercitazione</w:t>
       </w:r>
     </w:p>
     <w:p>
@@ -3017,21 +3793,7 @@
         <w:rPr>
           <w:color w:val="000000"/>
         </w:rPr>
-        <w:t xml:space="preserve">[extension 2] Il testo per l’esercitazione può essere sia scritto in un </w:t>
-      </w:r>
-      <w:proofErr w:type="spellStart"/>
-      <w:r>
-        <w:rPr>
-          <w:color w:val="000000"/>
-        </w:rPr>
-        <w:t>textbox</w:t>
-      </w:r>
-      <w:proofErr w:type="spellEnd"/>
-      <w:r>
-        <w:rPr>
-          <w:color w:val="000000"/>
-        </w:rPr>
-        <w:t xml:space="preserve"> che fornito come file.</w:t>
+        <w:t>[extension 2] Il testo per l’esercitazione può essere sia scritto in un textbox che fornito come file.</w:t>
       </w:r>
     </w:p>
     <w:p>
@@ -3052,32 +3814,18 @@
         <w:rPr>
           <w:color w:val="000000"/>
         </w:rPr>
-        <w:t xml:space="preserve">[extension 3] Il testo della soluzione può essere sia scritto in un </w:t>
-      </w:r>
-      <w:proofErr w:type="spellStart"/>
-      <w:r>
-        <w:rPr>
-          <w:color w:val="000000"/>
-        </w:rPr>
-        <w:t>textbox</w:t>
-      </w:r>
-      <w:proofErr w:type="spellEnd"/>
-      <w:r>
-        <w:rPr>
-          <w:color w:val="000000"/>
-        </w:rPr>
-        <w:t xml:space="preserve"> che fornito come file.</w:t>
+        <w:t>[extension 3] Il testo della soluzione può essere sia scritto in un textbox che fornito come file.</w:t>
       </w:r>
     </w:p>
     <w:p>
       <w:pPr>
         <w:pStyle w:val="Titolo2"/>
       </w:pPr>
-      <w:bookmarkStart w:id="12" w:name="_heading=h.26in1rg" w:colFirst="0" w:colLast="0"/>
+      <w:bookmarkStart w:id="12" w:name="_Toc118793469"/>
+      <w:r>
+        <w:t>Svolgimento di un’esercitazione</w:t>
+      </w:r>
       <w:bookmarkEnd w:id="12"/>
-      <w:r>
-        <w:t>Svolgimento di un’esercitazione</w:t>
-      </w:r>
     </w:p>
     <w:p>
       <w:r>
@@ -3155,21 +3903,7 @@
         <w:rPr>
           <w:color w:val="000000"/>
         </w:rPr>
-        <w:t>Lettura del testo dell’esercizio [</w:t>
-      </w:r>
-      <w:proofErr w:type="spellStart"/>
-      <w:r>
-        <w:rPr>
-          <w:color w:val="000000"/>
-        </w:rPr>
-        <w:t>exception</w:t>
-      </w:r>
-      <w:proofErr w:type="spellEnd"/>
-      <w:r>
-        <w:rPr>
-          <w:color w:val="000000"/>
-        </w:rPr>
-        <w:t xml:space="preserve"> 1]</w:t>
+        <w:t>Lettura del testo dell’esercizio [exception 1]</w:t>
       </w:r>
     </w:p>
     <w:p>
@@ -3191,21 +3925,7 @@
         <w:rPr>
           <w:color w:val="000000"/>
         </w:rPr>
-        <w:t>Specifica della risposta dell’esercizio [</w:t>
-      </w:r>
-      <w:proofErr w:type="spellStart"/>
-      <w:r>
-        <w:rPr>
-          <w:color w:val="000000"/>
-        </w:rPr>
-        <w:t>exception</w:t>
-      </w:r>
-      <w:proofErr w:type="spellEnd"/>
-      <w:r>
-        <w:rPr>
-          <w:color w:val="000000"/>
-        </w:rPr>
-        <w:t xml:space="preserve"> 2]</w:t>
+        <w:t>Specifica della risposta dell’esercizio [exception 2]</w:t>
       </w:r>
     </w:p>
     <w:p>
@@ -3226,21 +3946,7 @@
         <w:rPr>
           <w:color w:val="000000"/>
         </w:rPr>
-        <w:t>Lettura della spiegazione dello svolgimento dell’esercizio [</w:t>
-      </w:r>
-      <w:proofErr w:type="spellStart"/>
-      <w:r>
-        <w:rPr>
-          <w:color w:val="000000"/>
-        </w:rPr>
-        <w:t>exception</w:t>
-      </w:r>
-      <w:proofErr w:type="spellEnd"/>
-      <w:r>
-        <w:rPr>
-          <w:color w:val="000000"/>
-        </w:rPr>
-        <w:t xml:space="preserve"> 3]</w:t>
+        <w:t>Lettura della spiegazione dello svolgimento dell’esercizio [exception 3]</w:t>
       </w:r>
     </w:p>
     <w:p>
@@ -3268,21 +3974,7 @@
           <w:color w:val="000000"/>
         </w:rPr>
         <w:lastRenderedPageBreak/>
-        <w:t>[</w:t>
-      </w:r>
-      <w:proofErr w:type="spellStart"/>
-      <w:r>
-        <w:rPr>
-          <w:color w:val="000000"/>
-        </w:rPr>
-        <w:t>exception</w:t>
-      </w:r>
-      <w:proofErr w:type="spellEnd"/>
-      <w:r>
-        <w:rPr>
-          <w:color w:val="000000"/>
-        </w:rPr>
-        <w:t xml:space="preserve"> 1]: lo studente può leggere il testo della risposta solo in un momento successivo alla data di pubblicazione dell’esercitazione</w:t>
+        <w:t>[exception 1]: lo studente può leggere il testo della risposta solo in un momento successivo alla data di pubblicazione dell’esercitazione</w:t>
       </w:r>
     </w:p>
     <w:p>
@@ -3304,21 +3996,7 @@
         <w:rPr>
           <w:color w:val="000000"/>
         </w:rPr>
-        <w:t>[</w:t>
-      </w:r>
-      <w:proofErr w:type="spellStart"/>
-      <w:r>
-        <w:rPr>
-          <w:color w:val="000000"/>
-        </w:rPr>
-        <w:t>exception</w:t>
-      </w:r>
-      <w:proofErr w:type="spellEnd"/>
-      <w:r>
-        <w:rPr>
-          <w:color w:val="000000"/>
-        </w:rPr>
-        <w:t xml:space="preserve"> 2]: lo studente può fornire la risposta solo in un momento successivo alla data di pubblicazione e precedente alla data di scadenza dell’esercitazione</w:t>
+        <w:t>[exception 2]: lo studente può fornire la risposta solo in un momento successivo alla data di pubblicazione e precedente alla data di scadenza dell’esercitazione</w:t>
       </w:r>
     </w:p>
     <w:p>
@@ -3339,31 +4017,20 @@
         <w:rPr>
           <w:color w:val="000000"/>
         </w:rPr>
-        <w:t>[</w:t>
-      </w:r>
-      <w:proofErr w:type="spellStart"/>
-      <w:r>
-        <w:rPr>
-          <w:color w:val="000000"/>
-        </w:rPr>
-        <w:t>exception</w:t>
-      </w:r>
-      <w:proofErr w:type="spellEnd"/>
-      <w:r>
-        <w:rPr>
-          <w:color w:val="000000"/>
-        </w:rPr>
-        <w:t xml:space="preserve"> 3]: lo studente può prendere visione della spiegazione della risposta solo in un momento successivo alla data di scadenza dell’esercitazione</w:t>
+        <w:t>[exception 3]: lo studente può prendere visione della spiegazione della risposta solo in un momento successivo alla data di scadenza dell’esercitazione</w:t>
       </w:r>
     </w:p>
     <w:p>
       <w:pPr>
         <w:pStyle w:val="Titolo2"/>
       </w:pPr>
-      <w:bookmarkStart w:id="13" w:name="_heading=h.lnxbz9" w:colFirst="0" w:colLast="0"/>
+      <w:bookmarkStart w:id="13" w:name="_Toc118793470"/>
+      <w:r>
+        <w:t>Valutazione risposta ad un’esercitazione</w:t>
+      </w:r>
       <w:bookmarkEnd w:id="13"/>
       <w:r>
-        <w:t>Valutazione risposta ad un’esercitazione</w:t>
+        <w:t xml:space="preserve"> </w:t>
       </w:r>
     </w:p>
     <w:p>
@@ -3433,15 +4100,7 @@
         <w:spacing w:after="0"/>
       </w:pPr>
       <w:r>
-        <w:t>Lo studente invia la risposta [</w:t>
-      </w:r>
-      <w:proofErr w:type="spellStart"/>
-      <w:r>
-        <w:t>exception</w:t>
-      </w:r>
-      <w:proofErr w:type="spellEnd"/>
-      <w:r>
-        <w:t xml:space="preserve"> 1]</w:t>
+        <w:t>Lo studente invia la risposta [exception 1]</w:t>
       </w:r>
     </w:p>
     <w:p>
@@ -3474,29 +4133,18 @@
         </w:numPr>
       </w:pPr>
       <w:r>
-        <w:t>[</w:t>
-      </w:r>
-      <w:proofErr w:type="spellStart"/>
-      <w:r>
-        <w:t>exception</w:t>
-      </w:r>
-      <w:proofErr w:type="spellEnd"/>
-      <w:r>
-        <w:t xml:space="preserve"> 1]: lo studente può inviare la risposta solo se ha inserito una risposta valida; ovvero se ha selezionato almeno una crocetta nel caso di una risposta a crocette, oppure se il campo della risposta numerica è non vuoto</w:t>
+        <w:t>[exception 1]: lo studente può inviare la risposta solo se ha inserito una risposta valida; ovvero se ha selezionato almeno una crocetta nel caso di una risposta a crocette, oppure se il campo della risposta numerica è non vuoto</w:t>
       </w:r>
     </w:p>
     <w:p>
       <w:pPr>
         <w:pStyle w:val="Titolo2"/>
       </w:pPr>
-      <w:bookmarkStart w:id="14" w:name="_heading=h.35nkun2" w:colFirst="0" w:colLast="0"/>
-      <w:bookmarkEnd w:id="14"/>
-      <w:proofErr w:type="spellStart"/>
+      <w:bookmarkStart w:id="14" w:name="_Toc118793471"/>
       <w:r>
         <w:lastRenderedPageBreak/>
         <w:t>Usufruizione</w:t>
       </w:r>
-      <w:proofErr w:type="spellEnd"/>
       <w:r>
         <w:rPr>
           <w:sz w:val="24"/>
@@ -3515,6 +4163,7 @@
       <w:r>
         <w:t xml:space="preserve"> e visualizzazione dei corsi (lato studente)</w:t>
       </w:r>
+      <w:bookmarkEnd w:id="14"/>
     </w:p>
     <w:p>
       <w:r>
@@ -3683,11 +4332,11 @@
       <w:pPr>
         <w:pStyle w:val="Titolo2"/>
       </w:pPr>
-      <w:bookmarkStart w:id="15" w:name="_heading=h.1ksv4uv" w:colFirst="0" w:colLast="0"/>
+      <w:bookmarkStart w:id="15" w:name="_Toc118793472"/>
+      <w:r>
+        <w:t>Visualizzazione delle statistiche associate alle esercitazioni (lato docente e studente)</w:t>
+      </w:r>
       <w:bookmarkEnd w:id="15"/>
-      <w:r>
-        <w:t>Visualizzazione delle statistiche associate alle esercitazioni (lato docente e studente)</w:t>
-      </w:r>
     </w:p>
     <w:p>
       <w:r>
@@ -3758,33 +4407,11 @@
           <w:color w:val="FF0000"/>
         </w:rPr>
       </w:pPr>
-      <w:proofErr w:type="spellStart"/>
       <w:r>
         <w:rPr>
           <w:color w:val="FF0000"/>
         </w:rPr>
-        <w:t>what</w:t>
-      </w:r>
-      <w:proofErr w:type="spellEnd"/>
-      <w:r>
-        <w:rPr>
-          <w:color w:val="FF0000"/>
-        </w:rPr>
-        <w:t xml:space="preserve"> perché gli facciamo vedere un elenco di (</w:t>
-      </w:r>
-      <w:proofErr w:type="spellStart"/>
-      <w:r>
-        <w:rPr>
-          <w:color w:val="FF0000"/>
-        </w:rPr>
-        <w:t>prob</w:t>
-      </w:r>
-      <w:proofErr w:type="spellEnd"/>
-      <w:r>
-        <w:rPr>
-          <w:color w:val="FF0000"/>
-        </w:rPr>
-        <w:t xml:space="preserve">. centinaia di) numeri ma chissenefrega facciamogli vedere i grafici e basta </w:t>
+        <w:t xml:space="preserve">what perché gli facciamo vedere un elenco di (prob. centinaia di) numeri ma chissenefrega facciamogli vedere i grafici e basta </w:t>
       </w:r>
       <w:r>
         <w:rPr>
@@ -3843,10 +4470,12 @@
         <w:pStyle w:val="Titolo2"/>
       </w:pPr>
       <w:bookmarkStart w:id="16" w:name="_heading=h.4tlqw25sol62" w:colFirst="0" w:colLast="0"/>
+      <w:bookmarkStart w:id="17" w:name="_Toc118793473"/>
       <w:bookmarkEnd w:id="16"/>
       <w:r>
         <w:t>Svolgimento simulazioni d’esame</w:t>
       </w:r>
+      <w:bookmarkEnd w:id="17"/>
     </w:p>
     <w:p>
       <w:r>
@@ -3928,15 +4557,7 @@
         <w:spacing w:after="0"/>
       </w:pPr>
       <w:r>
-        <w:t>Lo studente sceglie un numero di domande ed un tempo per svolgere l’esame [</w:t>
-      </w:r>
-      <w:proofErr w:type="spellStart"/>
-      <w:r>
-        <w:t>exception</w:t>
-      </w:r>
-      <w:proofErr w:type="spellEnd"/>
-      <w:r>
-        <w:t xml:space="preserve"> 1]</w:t>
+        <w:t>Lo studente sceglie un numero di domande ed un tempo per svolgere l’esame [exception 1]</w:t>
       </w:r>
     </w:p>
     <w:p>
@@ -3991,15 +4612,7 @@
       </w:pPr>
       <w:r>
         <w:lastRenderedPageBreak/>
-        <w:t>[</w:t>
-      </w:r>
-      <w:proofErr w:type="spellStart"/>
-      <w:r>
-        <w:t>exception</w:t>
-      </w:r>
-      <w:proofErr w:type="spellEnd"/>
-      <w:r>
-        <w:t xml:space="preserve"> 1]: lo studente può selezionare un numero di domande non superiore al numero di domande d’esame rese visibili a quel momento</w:t>
+        <w:t>[exception 1]: lo studente può selezionare un numero di domande non superiore al numero di domande d’esame rese visibili a quel momento</w:t>
       </w:r>
     </w:p>
     <w:p/>
@@ -4007,11 +4620,11 @@
       <w:pPr>
         <w:pStyle w:val="Titolo1"/>
       </w:pPr>
-      <w:bookmarkStart w:id="17" w:name="_heading=h.2jxsxqh" w:colFirst="0" w:colLast="0"/>
-      <w:bookmarkEnd w:id="17"/>
+      <w:bookmarkStart w:id="18" w:name="_Toc118793474"/>
       <w:r>
         <w:t>Requisiti non funzionali</w:t>
       </w:r>
+      <w:bookmarkEnd w:id="18"/>
     </w:p>
     <w:p>
       <w:r>
@@ -4318,15 +4931,7 @@
           </w:tcPr>
           <w:p>
             <w:r>
-              <w:t xml:space="preserve">La valutazione delle risposte fornite da uno studente ad un’esercitazione </w:t>
-            </w:r>
-            <w:proofErr w:type="gramStart"/>
-            <w:r>
-              <w:t>devono essere svolte</w:t>
-            </w:r>
-            <w:proofErr w:type="gramEnd"/>
-            <w:r>
-              <w:t xml:space="preserve"> dal server</w:t>
+              <w:t>La valutazione delle risposte fornite da uno studente ad un’esercitazione devono essere svolte dal server</w:t>
             </w:r>
           </w:p>
         </w:tc>
@@ -4336,15 +4941,7 @@
           </w:tcPr>
           <w:p>
             <w:r>
-              <w:t xml:space="preserve">La verifica del punteggio della risposta è effettuata a back-end in seguito ad un </w:t>
-            </w:r>
-            <w:proofErr w:type="spellStart"/>
-            <w:r>
-              <w:t>submit</w:t>
-            </w:r>
-            <w:proofErr w:type="spellEnd"/>
-            <w:r>
-              <w:t xml:space="preserve"> della risposta da parte dell’utente</w:t>
+              <w:t>La verifica del punteggio della risposta è effettuata a back-end in seguito ad un submit della risposta da parte dell’utente</w:t>
             </w:r>
           </w:p>
         </w:tc>
@@ -4407,21 +5004,7 @@
                 <w:color w:val="000000"/>
               </w:rPr>
               <w:lastRenderedPageBreak/>
-              <w:t xml:space="preserve">Il </w:t>
-            </w:r>
-            <w:proofErr w:type="spellStart"/>
-            <w:r>
-              <w:rPr>
-                <w:color w:val="000000"/>
-              </w:rPr>
-              <w:t>submitting</w:t>
-            </w:r>
-            <w:proofErr w:type="spellEnd"/>
-            <w:r>
-              <w:rPr>
-                <w:color w:val="000000"/>
-              </w:rPr>
-              <w:t xml:space="preserve"> di risposte al server deve avvenire a non meno di 30 secondi l’una dall’altra</w:t>
+              <w:t>Il submitting di risposte al server deve avvenire a non meno di 30 secondi l’una dall’altra</w:t>
             </w:r>
           </w:p>
           <w:p>
@@ -4444,21 +5027,7 @@
                 <w:color w:val="000000"/>
               </w:rPr>
               <w:lastRenderedPageBreak/>
-              <w:t xml:space="preserve">Viene preservato lato back-end solo l’ultimo </w:t>
-            </w:r>
-            <w:proofErr w:type="spellStart"/>
-            <w:r>
-              <w:rPr>
-                <w:color w:val="000000"/>
-              </w:rPr>
-              <w:t>submit</w:t>
-            </w:r>
-            <w:proofErr w:type="spellEnd"/>
-            <w:r>
-              <w:rPr>
-                <w:color w:val="000000"/>
-              </w:rPr>
-              <w:t xml:space="preserve"> effettuato dallo studente per un’esercitazione</w:t>
+              <w:t>Viene preservato lato back-end solo l’ultimo submit effettuato dallo studente per un’esercitazione</w:t>
             </w:r>
           </w:p>
         </w:tc>
@@ -4719,12 +5288,12 @@
       <w:pPr>
         <w:pStyle w:val="Titolo1"/>
       </w:pPr>
-      <w:bookmarkStart w:id="18" w:name="_heading=h.z337ya" w:colFirst="0" w:colLast="0"/>
-      <w:bookmarkEnd w:id="18"/>
+      <w:bookmarkStart w:id="19" w:name="_Toc118793475"/>
       <w:r>
         <w:lastRenderedPageBreak/>
         <w:t>Analisi di contesto</w:t>
       </w:r>
+      <w:bookmarkEnd w:id="19"/>
     </w:p>
     <w:p>
       <w:pPr>
@@ -4746,17 +5315,21 @@
       <w:pPr>
         <w:pStyle w:val="Titolo2"/>
       </w:pPr>
+      <w:bookmarkStart w:id="20" w:name="_Toc118793476"/>
       <w:r>
         <w:t>Utenti e sistemi esterni</w:t>
       </w:r>
+      <w:bookmarkEnd w:id="20"/>
     </w:p>
     <w:p>
       <w:pPr>
         <w:pStyle w:val="Titolo3"/>
       </w:pPr>
+      <w:bookmarkStart w:id="21" w:name="_Toc118793477"/>
       <w:r>
         <w:t>Utente anonimo</w:t>
       </w:r>
+      <w:bookmarkEnd w:id="21"/>
     </w:p>
     <w:p>
       <w:r>
@@ -4776,9 +5349,11 @@
       <w:pPr>
         <w:pStyle w:val="Titolo3"/>
       </w:pPr>
+      <w:bookmarkStart w:id="22" w:name="_Toc118793478"/>
       <w:r>
         <w:t>Studente</w:t>
       </w:r>
+      <w:bookmarkEnd w:id="22"/>
     </w:p>
     <w:p>
       <w:r>
@@ -4789,9 +5364,11 @@
       <w:pPr>
         <w:pStyle w:val="Titolo3"/>
       </w:pPr>
+      <w:bookmarkStart w:id="23" w:name="_Toc118793479"/>
       <w:r>
         <w:t>Docente</w:t>
       </w:r>
+      <w:bookmarkEnd w:id="23"/>
     </w:p>
     <w:p>
       <w:r>
@@ -4809,15 +5386,7 @@
         <w:t xml:space="preserve">RF </w:t>
       </w:r>
       <w:r>
-        <w:t xml:space="preserve">e per ogni corso pubblica delle </w:t>
-      </w:r>
-      <w:proofErr w:type="spellStart"/>
-      <w:r>
-        <w:t>esecitazioni</w:t>
-      </w:r>
-      <w:proofErr w:type="spellEnd"/>
-      <w:r>
-        <w:t xml:space="preserve"> (</w:t>
+        <w:t>e per ogni corso pubblica delle esecitazioni (</w:t>
       </w:r>
       <w:r>
         <w:rPr>
@@ -4842,9 +5411,11 @@
       <w:pPr>
         <w:pStyle w:val="Titolo3"/>
       </w:pPr>
+      <w:bookmarkStart w:id="24" w:name="_Toc118793480"/>
       <w:r>
         <w:t>Wolfram API</w:t>
       </w:r>
+      <w:bookmarkEnd w:id="24"/>
     </w:p>
     <w:p>
       <w:r>
@@ -4864,14 +5435,11 @@
       <w:pPr>
         <w:pStyle w:val="Titolo3"/>
       </w:pPr>
-      <w:proofErr w:type="spellStart"/>
-      <w:r>
-        <w:t>Unitn</w:t>
-      </w:r>
-      <w:proofErr w:type="spellEnd"/>
-      <w:r>
-        <w:t xml:space="preserve"> API</w:t>
-      </w:r>
+      <w:bookmarkStart w:id="25" w:name="_Toc118793481"/>
+      <w:r>
+        <w:t>Unitn API</w:t>
+      </w:r>
+      <w:bookmarkEnd w:id="25"/>
     </w:p>
     <w:p>
       <w:r>
@@ -4891,26 +5459,15 @@
       <w:pPr>
         <w:pStyle w:val="Titolo3"/>
       </w:pPr>
-      <w:proofErr w:type="spellStart"/>
-      <w:r>
-        <w:t>MongoDB</w:t>
-      </w:r>
-      <w:proofErr w:type="spellEnd"/>
-      <w:r>
-        <w:t xml:space="preserve"> API</w:t>
-      </w:r>
-    </w:p>
-    <w:p>
-      <w:r>
-        <w:t xml:space="preserve">È un sistema esterno </w:t>
-      </w:r>
-      <w:proofErr w:type="spellStart"/>
-      <w:r>
-        <w:t>utiizzato</w:t>
-      </w:r>
-      <w:proofErr w:type="spellEnd"/>
-      <w:r>
-        <w:t xml:space="preserve"> dalla piattaforma Solve.it per memorizzare tutti i dati necessari, in particolare quelli utili a tracciare l’utenza (laddove consentito nel rispetto della privacy e come definito nel </w:t>
+      <w:bookmarkStart w:id="26" w:name="_Toc118793482"/>
+      <w:r>
+        <w:t>MongoDB API</w:t>
+      </w:r>
+      <w:bookmarkEnd w:id="26"/>
+    </w:p>
+    <w:p>
+      <w:r>
+        <w:t xml:space="preserve">È un sistema esterno utiizzato dalla piattaforma Solve.it per memorizzare tutti i dati necessari, in particolare quelli utili a tracciare l’utenza (laddove consentito nel rispetto della privacy e come definito nel </w:t>
       </w:r>
       <w:r>
         <w:rPr>
@@ -4935,10 +5492,12 @@
       <w:pPr>
         <w:pStyle w:val="Titolo2"/>
       </w:pPr>
+      <w:bookmarkStart w:id="27" w:name="_Toc118793483"/>
       <w:r>
         <w:lastRenderedPageBreak/>
         <w:t>Diagramma di contesto</w:t>
       </w:r>
+      <w:bookmarkEnd w:id="27"/>
     </w:p>
     <w:p>
       <w:pPr>
@@ -5004,12 +5563,86 @@
     </w:p>
     <w:p>
       <w:pPr>
-        <w:spacing w:before="100" w:line="240" w:lineRule="auto"/>
-        <w:rPr>
-          <w:sz w:val="20"/>
-          <w:szCs w:val="20"/>
-        </w:rPr>
-      </w:pPr>
+        <w:pStyle w:val="Titolo1"/>
+      </w:pPr>
+      <w:r>
+        <w:lastRenderedPageBreak/>
+        <w:t>Analisi</w:t>
+      </w:r>
+      <w:r>
+        <w:t xml:space="preserve"> dei componenti</w:t>
+      </w:r>
+    </w:p>
+    <w:p>
+      <w:pPr>
+        <w:pStyle w:val="Titolo2"/>
+      </w:pPr>
+      <w:r>
+        <w:t>Definizione dei componenti</w:t>
+      </w:r>
+    </w:p>
+    <w:p>
+      <w:pPr>
+        <w:pStyle w:val="Titolo2"/>
+      </w:pPr>
+      <w:r>
+        <w:t>Diagramma dei componenti</w:t>
+      </w:r>
+    </w:p>
+    <w:p>
+      <w:r>
+        <w:rPr>
+          <w:noProof/>
+        </w:rPr>
+        <w:drawing>
+          <wp:inline distT="0" distB="0" distL="0" distR="0" wp14:anchorId="5E6228BA" wp14:editId="2EDC2233">
+            <wp:extent cx="6120130" cy="4318000"/>
+            <wp:effectExtent l="0" t="0" r="0" b="6350"/>
+            <wp:docPr id="11" name="Immagine 11"/>
+            <wp:cNvGraphicFramePr>
+              <a:graphicFrameLocks xmlns:a="http://schemas.openxmlformats.org/drawingml/2006/main" noChangeAspect="1"/>
+            </wp:cNvGraphicFramePr>
+            <a:graphic xmlns:a="http://schemas.openxmlformats.org/drawingml/2006/main">
+              <a:graphicData uri="http://schemas.openxmlformats.org/drawingml/2006/picture">
+                <pic:pic xmlns:pic="http://schemas.openxmlformats.org/drawingml/2006/picture">
+                  <pic:nvPicPr>
+                    <pic:cNvPr id="0" name="Picture 5"/>
+                    <pic:cNvPicPr>
+                      <a:picLocks noChangeAspect="1" noChangeArrowheads="1"/>
+                    </pic:cNvPicPr>
+                  </pic:nvPicPr>
+                  <pic:blipFill>
+                    <a:blip r:embed="rId19" cstate="print">
+                      <a:extLst>
+                        <a:ext uri="{28A0092B-C50C-407E-A947-70E740481C1C}">
+                          <a14:useLocalDpi xmlns:a14="http://schemas.microsoft.com/office/drawing/2010/main" val="0"/>
+                        </a:ext>
+                      </a:extLst>
+                    </a:blip>
+                    <a:srcRect/>
+                    <a:stretch>
+                      <a:fillRect/>
+                    </a:stretch>
+                  </pic:blipFill>
+                  <pic:spPr bwMode="auto">
+                    <a:xfrm>
+                      <a:off x="0" y="0"/>
+                      <a:ext cx="6120130" cy="4318000"/>
+                    </a:xfrm>
+                    <a:prstGeom prst="rect">
+                      <a:avLst/>
+                    </a:prstGeom>
+                    <a:noFill/>
+                    <a:ln>
+                      <a:noFill/>
+                    </a:ln>
+                  </pic:spPr>
+                </pic:pic>
+              </a:graphicData>
+            </a:graphic>
+          </wp:inline>
+        </w:drawing>
+      </w:r>
     </w:p>
     <w:p>
       <w:r>

</xml_diff>

<commit_message>
aggiunte descrizioni dei flussi
aggiunte descrizioni dei flussi, in senso antiorario partendo dall'alto
</commit_message>
<xml_diff>
--- a/documentoDeiRequisiti/documentoDeiRequisiti.docx
+++ b/documentoDeiRequisiti/documentoDeiRequisiti.docx
@@ -555,12 +555,12 @@
                 <wp:extent cx="5494369" cy="5696712"/>
                 <wp:effectExtent b="0" l="0" r="0" t="0"/>
                 <wp:wrapNone/>
-                <wp:docPr id="85" name="image14.png"/>
+                <wp:docPr id="85" name="image13.png"/>
                 <a:graphic>
                   <a:graphicData uri="http://schemas.openxmlformats.org/drawingml/2006/picture">
                     <pic:pic>
                       <pic:nvPicPr>
-                        <pic:cNvPr id="0" name="image14.png"/>
+                        <pic:cNvPr id="0" name="image13.png"/>
                         <pic:cNvPicPr preferRelativeResize="0"/>
                       </pic:nvPicPr>
                       <pic:blipFill>
@@ -2561,12 +2561,12 @@
           <wp:inline distB="0" distT="0" distL="0" distR="0">
             <wp:extent cx="6120130" cy="1718310"/>
             <wp:effectExtent b="0" l="0" r="0" t="0"/>
-            <wp:docPr id="88" name="image11.png"/>
+            <wp:docPr id="88" name="image8.png"/>
             <a:graphic>
               <a:graphicData uri="http://schemas.openxmlformats.org/drawingml/2006/picture">
                 <pic:pic>
                   <pic:nvPicPr>
-                    <pic:cNvPr id="0" name="image11.png"/>
+                    <pic:cNvPr id="0" name="image8.png"/>
                     <pic:cNvPicPr preferRelativeResize="0"/>
                   </pic:nvPicPr>
                   <pic:blipFill>
@@ -2930,12 +2930,12 @@
           <wp:inline distB="0" distT="0" distL="0" distR="0">
             <wp:extent cx="6120130" cy="3227070"/>
             <wp:effectExtent b="0" l="0" r="0" t="0"/>
-            <wp:docPr id="90" name="image4.png"/>
+            <wp:docPr id="90" name="image3.png"/>
             <a:graphic>
               <a:graphicData uri="http://schemas.openxmlformats.org/drawingml/2006/picture">
                 <pic:pic>
                   <pic:nvPicPr>
-                    <pic:cNvPr id="0" name="image4.png"/>
+                    <pic:cNvPr id="0" name="image3.png"/>
                     <pic:cNvPicPr preferRelativeResize="0"/>
                   </pic:nvPicPr>
                   <pic:blipFill>
@@ -2975,12 +2975,12 @@
           <wp:inline distB="0" distT="0" distL="0" distR="0">
             <wp:extent cx="4419600" cy="2753995"/>
             <wp:effectExtent b="0" l="0" r="0" t="0"/>
-            <wp:docPr id="89" name="image12.png"/>
+            <wp:docPr id="89" name="image10.png"/>
             <a:graphic>
               <a:graphicData uri="http://schemas.openxmlformats.org/drawingml/2006/picture">
                 <pic:pic>
                   <pic:nvPicPr>
-                    <pic:cNvPr id="0" name="image12.png"/>
+                    <pic:cNvPr id="0" name="image10.png"/>
                     <pic:cNvPicPr preferRelativeResize="0"/>
                   </pic:nvPicPr>
                   <pic:blipFill>
@@ -3266,12 +3266,12 @@
           <wp:inline distB="0" distT="0" distL="0" distR="0">
             <wp:extent cx="6120130" cy="3268345"/>
             <wp:effectExtent b="0" l="0" r="0" t="0"/>
-            <wp:docPr id="92" name="image8.png"/>
+            <wp:docPr id="92" name="image12.png"/>
             <a:graphic>
               <a:graphicData uri="http://schemas.openxmlformats.org/drawingml/2006/picture">
                 <pic:pic>
                   <pic:nvPicPr>
-                    <pic:cNvPr id="0" name="image8.png"/>
+                    <pic:cNvPr id="0" name="image12.png"/>
                     <pic:cNvPicPr preferRelativeResize="0"/>
                   </pic:nvPicPr>
                   <pic:blipFill>
@@ -3325,12 +3325,12 @@
           <wp:inline distB="0" distT="0" distL="0" distR="0">
             <wp:extent cx="6120130" cy="2005330"/>
             <wp:effectExtent b="0" l="0" r="0" t="0"/>
-            <wp:docPr id="91" name="image7.png"/>
+            <wp:docPr id="91" name="image4.png"/>
             <a:graphic>
               <a:graphicData uri="http://schemas.openxmlformats.org/drawingml/2006/picture">
                 <pic:pic>
                   <pic:nvPicPr>
-                    <pic:cNvPr id="0" name="image7.png"/>
+                    <pic:cNvPr id="0" name="image4.png"/>
                     <pic:cNvPicPr preferRelativeResize="0"/>
                   </pic:nvPicPr>
                   <pic:blipFill>
@@ -3550,12 +3550,12 @@
           <wp:inline distB="0" distT="0" distL="0" distR="0">
             <wp:extent cx="6120130" cy="2179320"/>
             <wp:effectExtent b="0" l="0" r="0" t="0"/>
-            <wp:docPr id="94" name="image13.png"/>
+            <wp:docPr id="94" name="image11.png"/>
             <a:graphic>
               <a:graphicData uri="http://schemas.openxmlformats.org/drawingml/2006/picture">
                 <pic:pic>
                   <pic:nvPicPr>
-                    <pic:cNvPr id="0" name="image13.png"/>
+                    <pic:cNvPr id="0" name="image11.png"/>
                     <pic:cNvPicPr preferRelativeResize="0"/>
                   </pic:nvPicPr>
                   <pic:blipFill>
@@ -4198,12 +4198,12 @@
           <wp:inline distB="0" distT="0" distL="0" distR="0">
             <wp:extent cx="6120130" cy="3006725"/>
             <wp:effectExtent b="0" l="0" r="0" t="0"/>
-            <wp:docPr id="93" name="image3.png"/>
+            <wp:docPr id="93" name="image5.png"/>
             <a:graphic>
               <a:graphicData uri="http://schemas.openxmlformats.org/drawingml/2006/picture">
                 <pic:pic>
                   <pic:nvPicPr>
-                    <pic:cNvPr id="0" name="image3.png"/>
+                    <pic:cNvPr id="0" name="image5.png"/>
                     <pic:cNvPicPr preferRelativeResize="0"/>
                   </pic:nvPicPr>
                   <pic:blipFill>
@@ -4479,12 +4479,12 @@
           <wp:inline distB="0" distT="0" distL="0" distR="0">
             <wp:extent cx="6120130" cy="2407285"/>
             <wp:effectExtent b="0" l="0" r="0" t="0"/>
-            <wp:docPr id="96" name="image10.png"/>
+            <wp:docPr id="96" name="image14.png"/>
             <a:graphic>
               <a:graphicData uri="http://schemas.openxmlformats.org/drawingml/2006/picture">
                 <pic:pic>
                   <pic:nvPicPr>
-                    <pic:cNvPr id="0" name="image10.png"/>
+                    <pic:cNvPr id="0" name="image14.png"/>
                     <pic:cNvPicPr preferRelativeResize="0"/>
                   </pic:nvPicPr>
                   <pic:blipFill>
@@ -4650,12 +4650,12 @@
           <wp:inline distB="0" distT="0" distL="0" distR="0">
             <wp:extent cx="6120130" cy="3054350"/>
             <wp:effectExtent b="0" l="0" r="0" t="0"/>
-            <wp:docPr id="95" name="image2.png"/>
+            <wp:docPr id="95" name="image1.png"/>
             <a:graphic>
               <a:graphicData uri="http://schemas.openxmlformats.org/drawingml/2006/picture">
                 <pic:pic>
                   <pic:nvPicPr>
-                    <pic:cNvPr id="0" name="image2.png"/>
+                    <pic:cNvPr id="0" name="image1.png"/>
                     <pic:cNvPicPr preferRelativeResize="0"/>
                   </pic:nvPicPr>
                   <pic:blipFill>
@@ -4849,12 +4849,12 @@
           <wp:inline distB="0" distT="0" distL="0" distR="0">
             <wp:extent cx="6120130" cy="1981835"/>
             <wp:effectExtent b="0" l="0" r="0" t="0"/>
-            <wp:docPr id="99" name="image5.png"/>
+            <wp:docPr id="99" name="image7.png"/>
             <a:graphic>
               <a:graphicData uri="http://schemas.openxmlformats.org/drawingml/2006/picture">
                 <pic:pic>
                   <pic:nvPicPr>
-                    <pic:cNvPr id="0" name="image5.png"/>
+                    <pic:cNvPr id="0" name="image7.png"/>
                     <pic:cNvPicPr preferRelativeResize="0"/>
                   </pic:nvPicPr>
                   <pic:blipFill>
@@ -5053,12 +5053,12 @@
           <wp:inline distB="0" distT="0" distL="0" distR="0">
             <wp:extent cx="6120130" cy="2849880"/>
             <wp:effectExtent b="0" l="0" r="0" t="0"/>
-            <wp:docPr id="97" name="image1.png"/>
+            <wp:docPr id="97" name="image6.png"/>
             <a:graphic>
               <a:graphicData uri="http://schemas.openxmlformats.org/drawingml/2006/picture">
                 <pic:pic>
                   <pic:nvPicPr>
-                    <pic:cNvPr id="0" name="image1.png"/>
+                    <pic:cNvPr id="0" name="image6.png"/>
                     <pic:cNvPicPr preferRelativeResize="0"/>
                   </pic:nvPicPr>
                   <pic:blipFill>
@@ -6513,10 +6513,7 @@
     <w:p>
       <w:pPr>
         <w:spacing w:before="100" w:line="240" w:lineRule="auto"/>
-        <w:rPr>
-          <w:sz w:val="20"/>
-          <w:szCs w:val="20"/>
-        </w:rPr>
+        <w:rPr/>
       </w:pPr>
       <w:r>
         <w:rPr/>
@@ -6524,12 +6521,12 @@
           <wp:inline distB="0" distT="0" distL="0" distR="0">
             <wp:extent cx="6120130" cy="3881120"/>
             <wp:effectExtent b="0" l="0" r="0" t="0"/>
-            <wp:docPr id="98" name="image6.png"/>
+            <wp:docPr id="98" name="image2.png"/>
             <a:graphic>
               <a:graphicData uri="http://schemas.openxmlformats.org/drawingml/2006/picture">
                 <pic:pic>
                   <pic:nvPicPr>
-                    <pic:cNvPr id="0" name="image6.png"/>
+                    <pic:cNvPr id="0" name="image2.png"/>
                     <pic:cNvPicPr preferRelativeResize="0"/>
                   </pic:nvPicPr>
                   <pic:blipFill>
@@ -6557,6 +6554,362 @@
         <w:rPr>
           <w:rtl w:val="0"/>
         </w:rPr>
+      </w:r>
+    </w:p>
+    <w:p>
+      <w:pPr>
+        <w:pStyle w:val="Heading2"/>
+        <w:rPr/>
+      </w:pPr>
+      <w:bookmarkStart w:colFirst="0" w:colLast="0" w:name="_heading=h.vecu9vhj4d7c" w:id="27"/>
+      <w:bookmarkEnd w:id="27"/>
+      <w:r>
+        <w:rPr>
+          <w:rtl w:val="0"/>
+        </w:rPr>
+        <w:t xml:space="preserve">Descrizioni dei flussi</w:t>
+      </w:r>
+    </w:p>
+    <w:p>
+      <w:pPr>
+        <w:numPr>
+          <w:ilvl w:val="0"/>
+          <w:numId w:val="14"/>
+        </w:numPr>
+        <w:spacing w:after="0" w:afterAutospacing="0" w:before="100" w:line="240" w:lineRule="auto"/>
+        <w:ind w:left="720" w:hanging="360"/>
+        <w:rPr>
+          <w:u w:val="none"/>
+        </w:rPr>
+      </w:pPr>
+      <w:r>
+        <w:rPr>
+          <w:rtl w:val="0"/>
+        </w:rPr>
+        <w:t xml:space="preserve">Un utente anonimo richiede l'accesso al sistema Solve.it e viene reindirizzato al sistema di autenticazione di Unitn</w:t>
+      </w:r>
+    </w:p>
+    <w:p>
+      <w:pPr>
+        <w:numPr>
+          <w:ilvl w:val="0"/>
+          <w:numId w:val="14"/>
+        </w:numPr>
+        <w:spacing w:after="0" w:afterAutospacing="0" w:before="0" w:beforeAutospacing="0" w:line="240" w:lineRule="auto"/>
+        <w:ind w:left="720" w:hanging="360"/>
+        <w:rPr>
+          <w:u w:val="none"/>
+        </w:rPr>
+      </w:pPr>
+      <w:r>
+        <w:rPr>
+          <w:rtl w:val="0"/>
+        </w:rPr>
+        <w:t xml:space="preserve">Solve.it utilizza le API di Unitn per registrare l'utente che sta provando a loggarsi</w:t>
+      </w:r>
+    </w:p>
+    <w:p>
+      <w:pPr>
+        <w:numPr>
+          <w:ilvl w:val="0"/>
+          <w:numId w:val="14"/>
+        </w:numPr>
+        <w:spacing w:after="0" w:afterAutospacing="0" w:before="0" w:beforeAutospacing="0" w:line="240" w:lineRule="auto"/>
+        <w:ind w:left="720" w:hanging="360"/>
+        <w:rPr>
+          <w:u w:val="none"/>
+        </w:rPr>
+      </w:pPr>
+      <w:r>
+        <w:rPr>
+          <w:rtl w:val="0"/>
+        </w:rPr>
+        <w:t xml:space="preserve">Solve.it riceve i dati dell'account che si è registrato dalle API di Unitn, oppure un messaggio di errore in caso l'autenticazione sia fallita</w:t>
+      </w:r>
+    </w:p>
+    <w:p>
+      <w:pPr>
+        <w:numPr>
+          <w:ilvl w:val="0"/>
+          <w:numId w:val="14"/>
+        </w:numPr>
+        <w:spacing w:after="0" w:afterAutospacing="0" w:before="0" w:beforeAutospacing="0" w:line="240" w:lineRule="auto"/>
+        <w:ind w:left="720" w:hanging="360"/>
+        <w:rPr>
+          <w:u w:val="none"/>
+        </w:rPr>
+      </w:pPr>
+      <w:r>
+        <w:rPr>
+          <w:rtl w:val="0"/>
+        </w:rPr>
+        <w:t xml:space="preserve">Solve.it utilizza le API di Wolfram per correggere espressioni inserite come risposta a domande con risposta numerica</w:t>
+      </w:r>
+    </w:p>
+    <w:p>
+      <w:pPr>
+        <w:numPr>
+          <w:ilvl w:val="0"/>
+          <w:numId w:val="14"/>
+        </w:numPr>
+        <w:spacing w:after="0" w:afterAutospacing="0" w:before="0" w:beforeAutospacing="0" w:line="240" w:lineRule="auto"/>
+        <w:ind w:left="720" w:hanging="360"/>
+        <w:rPr>
+          <w:u w:val="none"/>
+        </w:rPr>
+      </w:pPr>
+      <w:r>
+        <w:rPr>
+          <w:rtl w:val="0"/>
+        </w:rPr>
+        <w:t xml:space="preserve">Solve.it invia a MongoDB i dati riguardanti i nuovi utenti</w:t>
+      </w:r>
+    </w:p>
+    <w:p>
+      <w:pPr>
+        <w:numPr>
+          <w:ilvl w:val="0"/>
+          <w:numId w:val="14"/>
+        </w:numPr>
+        <w:spacing w:after="0" w:afterAutospacing="0" w:before="0" w:beforeAutospacing="0" w:line="240" w:lineRule="auto"/>
+        <w:ind w:left="720" w:hanging="360"/>
+        <w:rPr>
+          <w:u w:val="none"/>
+        </w:rPr>
+      </w:pPr>
+      <w:r>
+        <w:rPr>
+          <w:rtl w:val="0"/>
+        </w:rPr>
+        <w:t xml:space="preserve">Solve.it comunica con MongoDB per salvare file caricati dai docenti e recuperarli quando vengono richiesti</w:t>
+      </w:r>
+    </w:p>
+    <w:p>
+      <w:pPr>
+        <w:numPr>
+          <w:ilvl w:val="0"/>
+          <w:numId w:val="14"/>
+        </w:numPr>
+        <w:spacing w:after="0" w:afterAutospacing="0" w:before="0" w:beforeAutospacing="0" w:line="240" w:lineRule="auto"/>
+        <w:ind w:left="720" w:hanging="360"/>
+        <w:rPr>
+          <w:u w:val="none"/>
+        </w:rPr>
+      </w:pPr>
+      <w:r>
+        <w:rPr>
+          <w:rtl w:val="0"/>
+        </w:rPr>
+        <w:t xml:space="preserve">Solve.it comunica con MongoDB per salvare esercitazioni e recuperarli quando vengono richieste</w:t>
+      </w:r>
+    </w:p>
+    <w:p>
+      <w:pPr>
+        <w:numPr>
+          <w:ilvl w:val="0"/>
+          <w:numId w:val="14"/>
+        </w:numPr>
+        <w:spacing w:after="0" w:afterAutospacing="0" w:before="0" w:beforeAutospacing="0" w:line="240" w:lineRule="auto"/>
+        <w:ind w:left="720" w:hanging="360"/>
+        <w:rPr>
+          <w:u w:val="none"/>
+        </w:rPr>
+      </w:pPr>
+      <w:r>
+        <w:rPr>
+          <w:rtl w:val="0"/>
+        </w:rPr>
+        <w:t xml:space="preserve">Solve.it comunica con MongoDB per salvare i risultati delle esercitazioni e recuperarli quando vengono richiesti</w:t>
+      </w:r>
+    </w:p>
+    <w:p>
+      <w:pPr>
+        <w:numPr>
+          <w:ilvl w:val="0"/>
+          <w:numId w:val="14"/>
+        </w:numPr>
+        <w:spacing w:after="0" w:afterAutospacing="0" w:before="0" w:beforeAutospacing="0" w:line="240" w:lineRule="auto"/>
+        <w:ind w:left="720" w:hanging="360"/>
+        <w:rPr>
+          <w:u w:val="none"/>
+        </w:rPr>
+      </w:pPr>
+      <w:r>
+        <w:rPr>
+          <w:rtl w:val="0"/>
+        </w:rPr>
+        <w:t xml:space="preserve">Il docente carica, modifica, ed elimina materiale in un corso</w:t>
+      </w:r>
+    </w:p>
+    <w:p>
+      <w:pPr>
+        <w:numPr>
+          <w:ilvl w:val="0"/>
+          <w:numId w:val="14"/>
+        </w:numPr>
+        <w:spacing w:after="0" w:afterAutospacing="0" w:before="0" w:beforeAutospacing="0" w:line="240" w:lineRule="auto"/>
+        <w:ind w:left="720" w:hanging="360"/>
+        <w:rPr>
+          <w:u w:val="none"/>
+        </w:rPr>
+      </w:pPr>
+      <w:r>
+        <w:rPr>
+          <w:rtl w:val="0"/>
+        </w:rPr>
+        <w:t xml:space="preserve">Il docente carica, modifica, ed elimina corsi</w:t>
+      </w:r>
+    </w:p>
+    <w:p>
+      <w:pPr>
+        <w:numPr>
+          <w:ilvl w:val="0"/>
+          <w:numId w:val="14"/>
+        </w:numPr>
+        <w:spacing w:after="0" w:afterAutospacing="0" w:before="0" w:beforeAutospacing="0" w:line="240" w:lineRule="auto"/>
+        <w:ind w:left="720" w:hanging="360"/>
+        <w:rPr>
+          <w:u w:val="none"/>
+        </w:rPr>
+      </w:pPr>
+      <w:r>
+        <w:rPr>
+          <w:rtl w:val="0"/>
+        </w:rPr>
+        <w:t xml:space="preserve">Il docente crea ed elimina un'esercitazione in un corso</w:t>
+      </w:r>
+    </w:p>
+    <w:p>
+      <w:pPr>
+        <w:numPr>
+          <w:ilvl w:val="0"/>
+          <w:numId w:val="14"/>
+        </w:numPr>
+        <w:spacing w:after="0" w:afterAutospacing="0" w:before="0" w:beforeAutospacing="0" w:line="240" w:lineRule="auto"/>
+        <w:ind w:left="720" w:hanging="360"/>
+        <w:rPr>
+          <w:u w:val="none"/>
+        </w:rPr>
+      </w:pPr>
+      <w:r>
+        <w:rPr>
+          <w:rtl w:val="0"/>
+        </w:rPr>
+        <w:t xml:space="preserve">Il docente riceve la conferma di sign-in una volta inserite le credenziali corrette e una volta che il sistema riceve la conferma che l'utente sia un docente</w:t>
+      </w:r>
+    </w:p>
+    <w:p>
+      <w:pPr>
+        <w:numPr>
+          <w:ilvl w:val="0"/>
+          <w:numId w:val="14"/>
+        </w:numPr>
+        <w:spacing w:after="0" w:afterAutospacing="0" w:before="0" w:beforeAutospacing="0" w:line="240" w:lineRule="auto"/>
+        <w:ind w:left="720" w:hanging="360"/>
+        <w:rPr>
+          <w:u w:val="none"/>
+        </w:rPr>
+      </w:pPr>
+      <w:r>
+        <w:rPr>
+          <w:rtl w:val="0"/>
+        </w:rPr>
+        <w:t xml:space="preserve">Il docente visualizza le statistiche di un esercitazione</w:t>
+      </w:r>
+    </w:p>
+    <w:p>
+      <w:pPr>
+        <w:numPr>
+          <w:ilvl w:val="0"/>
+          <w:numId w:val="14"/>
+        </w:numPr>
+        <w:spacing w:after="0" w:afterAutospacing="0" w:before="0" w:beforeAutospacing="0" w:line="240" w:lineRule="auto"/>
+        <w:ind w:left="720" w:hanging="360"/>
+        <w:rPr>
+          <w:u w:val="none"/>
+        </w:rPr>
+      </w:pPr>
+      <w:r>
+        <w:rPr>
+          <w:rtl w:val="0"/>
+        </w:rPr>
+        <w:t xml:space="preserve">Lo studente inizia una simulazione d'esame</w:t>
+      </w:r>
+    </w:p>
+    <w:p>
+      <w:pPr>
+        <w:numPr>
+          <w:ilvl w:val="0"/>
+          <w:numId w:val="14"/>
+        </w:numPr>
+        <w:spacing w:after="0" w:afterAutospacing="0" w:before="0" w:beforeAutospacing="0" w:line="240" w:lineRule="auto"/>
+        <w:ind w:left="720" w:hanging="360"/>
+        <w:rPr>
+          <w:u w:val="none"/>
+        </w:rPr>
+      </w:pPr>
+      <w:r>
+        <w:rPr>
+          <w:rtl w:val="0"/>
+        </w:rPr>
+        <w:t xml:space="preserve">Lo studente visualizza le statistiche di un corso</w:t>
+      </w:r>
+    </w:p>
+    <w:p>
+      <w:pPr>
+        <w:numPr>
+          <w:ilvl w:val="0"/>
+          <w:numId w:val="14"/>
+        </w:numPr>
+        <w:spacing w:after="0" w:afterAutospacing="0" w:before="0" w:beforeAutospacing="0" w:line="240" w:lineRule="auto"/>
+        <w:ind w:left="720" w:hanging="360"/>
+        <w:rPr>
+          <w:u w:val="none"/>
+        </w:rPr>
+      </w:pPr>
+      <w:r>
+        <w:rPr>
+          <w:rtl w:val="0"/>
+        </w:rPr>
+        <w:t xml:space="preserve">Lo studente consegna un'esercitazione</w:t>
+      </w:r>
+    </w:p>
+    <w:p>
+      <w:pPr>
+        <w:numPr>
+          <w:ilvl w:val="0"/>
+          <w:numId w:val="14"/>
+        </w:numPr>
+        <w:spacing w:after="0" w:afterAutospacing="0" w:before="0" w:beforeAutospacing="0" w:line="240" w:lineRule="auto"/>
+        <w:ind w:left="720" w:hanging="360"/>
+        <w:rPr>
+          <w:u w:val="none"/>
+        </w:rPr>
+      </w:pPr>
+      <w:r>
+        <w:rPr>
+          <w:rtl w:val="0"/>
+        </w:rPr>
+        <w:t xml:space="preserve">Lo studente si iscrive ad un corso</w:t>
+      </w:r>
+    </w:p>
+    <w:p>
+      <w:pPr>
+        <w:numPr>
+          <w:ilvl w:val="0"/>
+          <w:numId w:val="14"/>
+        </w:numPr>
+        <w:spacing w:before="0" w:beforeAutospacing="0" w:line="240" w:lineRule="auto"/>
+        <w:ind w:left="720" w:hanging="360"/>
+        <w:rPr>
+          <w:u w:val="none"/>
+        </w:rPr>
+      </w:pPr>
+      <w:r>
+        <w:rPr>
+          <w:rtl w:val="0"/>
+        </w:rPr>
+        <w:t xml:space="preserve">Il docente riceve la conferma di sign-in una volta inserite le credenziali corrette e una volta che il sistema riceve la conferma che l'utente sia uno studente</w:t>
       </w:r>
     </w:p>
     <w:p>
@@ -8090,6 +8443,116 @@
       </w:pPr>
       <w:rPr>
         <w:rFonts w:ascii="Noto Sans" w:cs="Noto Sans" w:eastAsia="Noto Sans" w:hAnsi="Noto Sans"/>
+      </w:rPr>
+    </w:lvl>
+  </w:abstractNum>
+  <w:abstractNum w:abstractNumId="14">
+    <w:lvl w:ilvl="0">
+      <w:start w:val="1"/>
+      <w:numFmt w:val="bullet"/>
+      <w:lvlText w:val="●"/>
+      <w:lvlJc w:val="left"/>
+      <w:pPr>
+        <w:ind w:left="720" w:hanging="360"/>
+      </w:pPr>
+      <w:rPr>
+        <w:u w:val="none"/>
+      </w:rPr>
+    </w:lvl>
+    <w:lvl w:ilvl="1">
+      <w:start w:val="1"/>
+      <w:numFmt w:val="bullet"/>
+      <w:lvlText w:val="○"/>
+      <w:lvlJc w:val="left"/>
+      <w:pPr>
+        <w:ind w:left="1440" w:hanging="360"/>
+      </w:pPr>
+      <w:rPr>
+        <w:u w:val="none"/>
+      </w:rPr>
+    </w:lvl>
+    <w:lvl w:ilvl="2">
+      <w:start w:val="1"/>
+      <w:numFmt w:val="bullet"/>
+      <w:lvlText w:val="■"/>
+      <w:lvlJc w:val="left"/>
+      <w:pPr>
+        <w:ind w:left="2160" w:hanging="360"/>
+      </w:pPr>
+      <w:rPr>
+        <w:u w:val="none"/>
+      </w:rPr>
+    </w:lvl>
+    <w:lvl w:ilvl="3">
+      <w:start w:val="1"/>
+      <w:numFmt w:val="bullet"/>
+      <w:lvlText w:val="●"/>
+      <w:lvlJc w:val="left"/>
+      <w:pPr>
+        <w:ind w:left="2880" w:hanging="360"/>
+      </w:pPr>
+      <w:rPr>
+        <w:u w:val="none"/>
+      </w:rPr>
+    </w:lvl>
+    <w:lvl w:ilvl="4">
+      <w:start w:val="1"/>
+      <w:numFmt w:val="bullet"/>
+      <w:lvlText w:val="○"/>
+      <w:lvlJc w:val="left"/>
+      <w:pPr>
+        <w:ind w:left="3600" w:hanging="360"/>
+      </w:pPr>
+      <w:rPr>
+        <w:u w:val="none"/>
+      </w:rPr>
+    </w:lvl>
+    <w:lvl w:ilvl="5">
+      <w:start w:val="1"/>
+      <w:numFmt w:val="bullet"/>
+      <w:lvlText w:val="■"/>
+      <w:lvlJc w:val="left"/>
+      <w:pPr>
+        <w:ind w:left="4320" w:hanging="360"/>
+      </w:pPr>
+      <w:rPr>
+        <w:u w:val="none"/>
+      </w:rPr>
+    </w:lvl>
+    <w:lvl w:ilvl="6">
+      <w:start w:val="1"/>
+      <w:numFmt w:val="bullet"/>
+      <w:lvlText w:val="●"/>
+      <w:lvlJc w:val="left"/>
+      <w:pPr>
+        <w:ind w:left="5040" w:hanging="360"/>
+      </w:pPr>
+      <w:rPr>
+        <w:u w:val="none"/>
+      </w:rPr>
+    </w:lvl>
+    <w:lvl w:ilvl="7">
+      <w:start w:val="1"/>
+      <w:numFmt w:val="bullet"/>
+      <w:lvlText w:val="○"/>
+      <w:lvlJc w:val="left"/>
+      <w:pPr>
+        <w:ind w:left="5760" w:hanging="360"/>
+      </w:pPr>
+      <w:rPr>
+        <w:u w:val="none"/>
+      </w:rPr>
+    </w:lvl>
+    <w:lvl w:ilvl="8">
+      <w:start w:val="1"/>
+      <w:numFmt w:val="bullet"/>
+      <w:lvlText w:val="■"/>
+      <w:lvlJc w:val="left"/>
+      <w:pPr>
+        <w:ind w:left="6480" w:hanging="360"/>
+      </w:pPr>
+      <w:rPr>
+        <w:u w:val="none"/>
       </w:rPr>
     </w:lvl>
   </w:abstractNum>
@@ -8131,6 +8594,9 @@
   </w:num>
   <w:num w:numId="13">
     <w:abstractNumId w:val="13"/>
+  </w:num>
+  <w:num w:numId="14">
+    <w:abstractNumId w:val="14"/>
   </w:num>
 </w:numbering>
 </file>
@@ -9072,7 +9538,7 @@
 
 <file path=customXML/item1.xml><?xml version="1.0" encoding="utf-8"?>
 <go:gDocsCustomXmlDataStorage xmlns:go="http://customooxmlschemas.google.com/" xmlns:r="http://schemas.openxmlformats.org/officeDocument/2006/relationships">
-  <go:docsCustomData xmlns:go="http://customooxmlschemas.google.com/" roundtripDataSignature="AMtx7mhydcC4uFzRIomnQ3miYBuDuxpbng==">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</go:docsCustomData>
+  <go:docsCustomData xmlns:go="http://customooxmlschemas.google.com/" roundtripDataSignature="AMtx7mgYLJi30YwRZSidXJaEZXP8TMSp4A==">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</go:docsCustomData>
 </go:gDocsCustomXmlDataStorage>
 </file>
 

</xml_diff>